<commit_message>
inserting variables and your descriptions (crime controller class)
</commit_message>
<xml_diff>
--- a/RadarVariavel.docx
+++ b/RadarVariavel.docx
@@ -216,8 +216,6 @@
         </w:rPr>
         <w:t>Variável: categoria = recebe a categoria da consulta pelo id</w:t>
       </w:r>
-      <w:bookmarkStart w:id="0" w:name="_GoBack"/>
-      <w:bookmarkEnd w:id="0"/>
     </w:p>
     <w:p>
       <w:pPr>
@@ -247,6 +245,505 @@
         <w:t>CrimeController.php</w:t>
       </w:r>
       <w:proofErr w:type="spellEnd"/>
+    </w:p>
+    <w:p>
+      <w:pPr>
+        <w:pStyle w:val="PargrafodaLista"/>
+        <w:numPr>
+          <w:ilvl w:val="2"/>
+          <w:numId w:val="1"/>
+        </w:numPr>
+        <w:spacing w:line="256" w:lineRule="auto"/>
+        <w:rPr>
+          <w:sz w:val="24"/>
+          <w:szCs w:val="24"/>
+        </w:rPr>
+      </w:pPr>
+      <w:r>
+        <w:rPr>
+          <w:sz w:val="24"/>
+          <w:szCs w:val="24"/>
+        </w:rPr>
+        <w:t>Função: _</w:t>
+      </w:r>
+      <w:proofErr w:type="spellStart"/>
+      <w:r>
+        <w:rPr>
+          <w:sz w:val="24"/>
+          <w:szCs w:val="24"/>
+        </w:rPr>
+        <w:t>consultarPorId</w:t>
+      </w:r>
+      <w:proofErr w:type="spellEnd"/>
+    </w:p>
+    <w:p>
+      <w:pPr>
+        <w:pStyle w:val="PargrafodaLista"/>
+        <w:numPr>
+          <w:ilvl w:val="3"/>
+          <w:numId w:val="1"/>
+        </w:numPr>
+        <w:spacing w:line="256" w:lineRule="auto"/>
+        <w:rPr>
+          <w:sz w:val="24"/>
+          <w:szCs w:val="24"/>
+        </w:rPr>
+      </w:pPr>
+      <w:r>
+        <w:rPr>
+          <w:sz w:val="24"/>
+          <w:szCs w:val="24"/>
+        </w:rPr>
+        <w:t>Variável: id = número de identificador do crime</w:t>
+      </w:r>
+    </w:p>
+    <w:p>
+      <w:pPr>
+        <w:pStyle w:val="PargrafodaLista"/>
+        <w:numPr>
+          <w:ilvl w:val="2"/>
+          <w:numId w:val="1"/>
+        </w:numPr>
+        <w:spacing w:line="256" w:lineRule="auto"/>
+        <w:rPr>
+          <w:sz w:val="24"/>
+          <w:szCs w:val="24"/>
+        </w:rPr>
+      </w:pPr>
+      <w:r>
+        <w:rPr>
+          <w:sz w:val="24"/>
+          <w:szCs w:val="24"/>
+        </w:rPr>
+        <w:t>Função: _</w:t>
+      </w:r>
+      <w:proofErr w:type="spellStart"/>
+      <w:r>
+        <w:rPr>
+          <w:sz w:val="24"/>
+          <w:szCs w:val="24"/>
+        </w:rPr>
+        <w:t>consultarIdNatureza</w:t>
+      </w:r>
+      <w:proofErr w:type="spellEnd"/>
+    </w:p>
+    <w:p>
+      <w:pPr>
+        <w:pStyle w:val="PargrafodaLista"/>
+        <w:numPr>
+          <w:ilvl w:val="3"/>
+          <w:numId w:val="1"/>
+        </w:numPr>
+        <w:spacing w:line="256" w:lineRule="auto"/>
+        <w:rPr>
+          <w:sz w:val="24"/>
+          <w:szCs w:val="24"/>
+        </w:rPr>
+      </w:pPr>
+      <w:r>
+        <w:rPr>
+          <w:sz w:val="24"/>
+          <w:szCs w:val="24"/>
+        </w:rPr>
+        <w:t>Variável: natureza = recebe a natureza do crime consultada pelo id</w:t>
+      </w:r>
+    </w:p>
+    <w:p>
+      <w:pPr>
+        <w:pStyle w:val="PargrafodaLista"/>
+        <w:numPr>
+          <w:ilvl w:val="2"/>
+          <w:numId w:val="1"/>
+        </w:numPr>
+        <w:spacing w:line="256" w:lineRule="auto"/>
+        <w:rPr>
+          <w:sz w:val="24"/>
+          <w:szCs w:val="24"/>
+        </w:rPr>
+      </w:pPr>
+      <w:r>
+        <w:rPr>
+          <w:sz w:val="24"/>
+          <w:szCs w:val="24"/>
+        </w:rPr>
+        <w:t xml:space="preserve">Função: </w:t>
+      </w:r>
+      <w:r>
+        <w:rPr>
+          <w:rFonts w:ascii="Consolas" w:hAnsi="Consolas" w:cs="Consolas"/>
+          <w:color w:val="000000"/>
+          <w:sz w:val="20"/>
+          <w:szCs w:val="20"/>
+          <w:highlight w:val="lightGray"/>
+        </w:rPr>
+        <w:t>_</w:t>
+      </w:r>
+      <w:proofErr w:type="spellStart"/>
+      <w:r>
+        <w:rPr>
+          <w:rFonts w:ascii="Consolas" w:hAnsi="Consolas" w:cs="Consolas"/>
+          <w:color w:val="000000"/>
+          <w:sz w:val="20"/>
+          <w:szCs w:val="20"/>
+          <w:highlight w:val="lightGray"/>
+        </w:rPr>
+        <w:t>inserirCrime</w:t>
+      </w:r>
+      <w:proofErr w:type="spellEnd"/>
+    </w:p>
+    <w:p>
+      <w:pPr>
+        <w:pStyle w:val="PargrafodaLista"/>
+        <w:numPr>
+          <w:ilvl w:val="3"/>
+          <w:numId w:val="1"/>
+        </w:numPr>
+        <w:spacing w:line="256" w:lineRule="auto"/>
+        <w:rPr>
+          <w:sz w:val="24"/>
+          <w:szCs w:val="24"/>
+        </w:rPr>
+      </w:pPr>
+      <w:r>
+        <w:rPr>
+          <w:sz w:val="24"/>
+          <w:szCs w:val="24"/>
+        </w:rPr>
+        <w:t>Variável: crime = recebe crime informado pelo usuário</w:t>
+      </w:r>
+    </w:p>
+    <w:p>
+      <w:pPr>
+        <w:pStyle w:val="PargrafodaLista"/>
+        <w:numPr>
+          <w:ilvl w:val="2"/>
+          <w:numId w:val="1"/>
+        </w:numPr>
+        <w:spacing w:line="256" w:lineRule="auto"/>
+        <w:rPr>
+          <w:sz w:val="24"/>
+          <w:szCs w:val="24"/>
+        </w:rPr>
+      </w:pPr>
+      <w:r>
+        <w:rPr>
+          <w:sz w:val="24"/>
+          <w:szCs w:val="24"/>
+        </w:rPr>
+        <w:t xml:space="preserve">Função: </w:t>
+      </w:r>
+      <w:r>
+        <w:rPr>
+          <w:rFonts w:ascii="Consolas" w:hAnsi="Consolas" w:cs="Consolas"/>
+          <w:color w:val="000000"/>
+          <w:sz w:val="20"/>
+          <w:szCs w:val="20"/>
+          <w:highlight w:val="lightGray"/>
+        </w:rPr>
+        <w:t>_</w:t>
+      </w:r>
+      <w:proofErr w:type="spellStart"/>
+      <w:r>
+        <w:rPr>
+          <w:rFonts w:ascii="Consolas" w:hAnsi="Consolas" w:cs="Consolas"/>
+          <w:color w:val="000000"/>
+          <w:sz w:val="20"/>
+          <w:szCs w:val="20"/>
+          <w:highlight w:val="lightGray"/>
+        </w:rPr>
+        <w:t>somaDeCrimePorNatureza</w:t>
+      </w:r>
+      <w:proofErr w:type="spellEnd"/>
+    </w:p>
+    <w:p>
+      <w:pPr>
+        <w:pStyle w:val="PargrafodaLista"/>
+        <w:numPr>
+          <w:ilvl w:val="3"/>
+          <w:numId w:val="1"/>
+        </w:numPr>
+        <w:spacing w:line="256" w:lineRule="auto"/>
+        <w:rPr>
+          <w:sz w:val="24"/>
+          <w:szCs w:val="24"/>
+        </w:rPr>
+      </w:pPr>
+      <w:r>
+        <w:rPr>
+          <w:sz w:val="24"/>
+          <w:szCs w:val="24"/>
+        </w:rPr>
+        <w:t>Variável: natureza = recebe natureza do crime</w:t>
+      </w:r>
+    </w:p>
+    <w:p>
+      <w:pPr>
+        <w:pStyle w:val="PargrafodaLista"/>
+        <w:numPr>
+          <w:ilvl w:val="2"/>
+          <w:numId w:val="1"/>
+        </w:numPr>
+        <w:spacing w:line="256" w:lineRule="auto"/>
+        <w:rPr>
+          <w:sz w:val="24"/>
+          <w:szCs w:val="24"/>
+        </w:rPr>
+      </w:pPr>
+      <w:r>
+        <w:rPr>
+          <w:sz w:val="24"/>
+          <w:szCs w:val="24"/>
+        </w:rPr>
+        <w:t>Função</w:t>
+      </w:r>
+      <w:r>
+        <w:rPr>
+          <w:rFonts w:ascii="Consolas" w:hAnsi="Consolas" w:cs="Consolas"/>
+          <w:color w:val="000000"/>
+          <w:sz w:val="20"/>
+          <w:szCs w:val="20"/>
+          <w:highlight w:val="lightGray"/>
+        </w:rPr>
+        <w:t xml:space="preserve"> _</w:t>
+      </w:r>
+      <w:proofErr w:type="spellStart"/>
+      <w:r>
+        <w:rPr>
+          <w:rFonts w:ascii="Consolas" w:hAnsi="Consolas" w:cs="Consolas"/>
+          <w:color w:val="000000"/>
+          <w:sz w:val="20"/>
+          <w:szCs w:val="20"/>
+          <w:highlight w:val="lightGray"/>
+        </w:rPr>
+        <w:t>somaDeCrimePorNaturezaEmAno</w:t>
+      </w:r>
+      <w:proofErr w:type="spellEnd"/>
+    </w:p>
+    <w:p>
+      <w:pPr>
+        <w:pStyle w:val="PargrafodaLista"/>
+        <w:numPr>
+          <w:ilvl w:val="3"/>
+          <w:numId w:val="1"/>
+        </w:numPr>
+        <w:spacing w:line="256" w:lineRule="auto"/>
+        <w:rPr>
+          <w:sz w:val="24"/>
+          <w:szCs w:val="24"/>
+        </w:rPr>
+      </w:pPr>
+      <w:r>
+        <w:rPr>
+          <w:sz w:val="24"/>
+          <w:szCs w:val="24"/>
+        </w:rPr>
+        <w:t xml:space="preserve">Variável: natureza = </w:t>
+      </w:r>
+    </w:p>
+    <w:p>
+      <w:pPr>
+        <w:pStyle w:val="PargrafodaLista"/>
+        <w:numPr>
+          <w:ilvl w:val="3"/>
+          <w:numId w:val="1"/>
+        </w:numPr>
+        <w:spacing w:line="256" w:lineRule="auto"/>
+        <w:rPr>
+          <w:sz w:val="24"/>
+          <w:szCs w:val="24"/>
+        </w:rPr>
+      </w:pPr>
+      <w:r>
+        <w:rPr>
+          <w:sz w:val="24"/>
+          <w:szCs w:val="24"/>
+        </w:rPr>
+        <w:t xml:space="preserve">Variável: ano = </w:t>
+      </w:r>
+    </w:p>
+    <w:p>
+      <w:pPr>
+        <w:pStyle w:val="PargrafodaLista"/>
+        <w:numPr>
+          <w:ilvl w:val="2"/>
+          <w:numId w:val="1"/>
+        </w:numPr>
+        <w:spacing w:line="256" w:lineRule="auto"/>
+        <w:rPr>
+          <w:sz w:val="24"/>
+          <w:szCs w:val="24"/>
+        </w:rPr>
+      </w:pPr>
+      <w:r>
+        <w:rPr>
+          <w:sz w:val="24"/>
+          <w:szCs w:val="24"/>
+        </w:rPr>
+        <w:t>Função</w:t>
+      </w:r>
+      <w:r>
+        <w:rPr>
+          <w:rFonts w:ascii="Consolas" w:hAnsi="Consolas" w:cs="Consolas"/>
+          <w:color w:val="000000"/>
+          <w:sz w:val="20"/>
+          <w:szCs w:val="20"/>
+          <w:highlight w:val="lightGray"/>
+        </w:rPr>
+        <w:t xml:space="preserve"> _</w:t>
+      </w:r>
+      <w:proofErr w:type="spellStart"/>
+      <w:r>
+        <w:rPr>
+          <w:rFonts w:ascii="Consolas" w:hAnsi="Consolas" w:cs="Consolas"/>
+          <w:color w:val="000000"/>
+          <w:sz w:val="20"/>
+          <w:szCs w:val="20"/>
+          <w:highlight w:val="lightGray"/>
+        </w:rPr>
+        <w:t>somaDeCrimePor</w:t>
+      </w:r>
+      <w:r>
+        <w:rPr>
+          <w:rFonts w:ascii="Consolas" w:hAnsi="Consolas" w:cs="Consolas"/>
+          <w:color w:val="000000"/>
+          <w:sz w:val="20"/>
+          <w:szCs w:val="20"/>
+        </w:rPr>
+        <w:t>ano</w:t>
+      </w:r>
+      <w:proofErr w:type="spellEnd"/>
+    </w:p>
+    <w:p>
+      <w:pPr>
+        <w:pStyle w:val="PargrafodaLista"/>
+        <w:numPr>
+          <w:ilvl w:val="3"/>
+          <w:numId w:val="1"/>
+        </w:numPr>
+        <w:spacing w:line="256" w:lineRule="auto"/>
+        <w:rPr>
+          <w:sz w:val="24"/>
+          <w:szCs w:val="24"/>
+        </w:rPr>
+      </w:pPr>
+      <w:r>
+        <w:rPr>
+          <w:sz w:val="24"/>
+          <w:szCs w:val="24"/>
+        </w:rPr>
+        <w:t xml:space="preserve">Variável: ano = </w:t>
+      </w:r>
+    </w:p>
+    <w:p>
+      <w:pPr>
+        <w:pStyle w:val="PargrafodaLista"/>
+        <w:numPr>
+          <w:ilvl w:val="2"/>
+          <w:numId w:val="1"/>
+        </w:numPr>
+        <w:spacing w:line="256" w:lineRule="auto"/>
+        <w:rPr>
+          <w:sz w:val="24"/>
+          <w:szCs w:val="24"/>
+        </w:rPr>
+      </w:pPr>
+      <w:r>
+        <w:rPr>
+          <w:sz w:val="24"/>
+          <w:szCs w:val="24"/>
+        </w:rPr>
+        <w:t>Função</w:t>
+      </w:r>
+      <w:r>
+        <w:rPr>
+          <w:rFonts w:ascii="Consolas" w:hAnsi="Consolas" w:cs="Consolas"/>
+          <w:color w:val="000000"/>
+          <w:sz w:val="20"/>
+          <w:szCs w:val="20"/>
+          <w:highlight w:val="lightGray"/>
+        </w:rPr>
+        <w:t xml:space="preserve"> _</w:t>
+      </w:r>
+      <w:proofErr w:type="spellStart"/>
+      <w:r>
+        <w:rPr>
+          <w:rFonts w:ascii="Consolas" w:hAnsi="Consolas" w:cs="Consolas"/>
+          <w:color w:val="000000"/>
+          <w:sz w:val="20"/>
+          <w:szCs w:val="20"/>
+          <w:highlight w:val="lightGray"/>
+        </w:rPr>
+        <w:t>somaCrimeTodosAnos</w:t>
+      </w:r>
+      <w:proofErr w:type="spellEnd"/>
+    </w:p>
+    <w:p>
+      <w:pPr>
+        <w:pStyle w:val="PargrafodaLista"/>
+        <w:numPr>
+          <w:ilvl w:val="3"/>
+          <w:numId w:val="1"/>
+        </w:numPr>
+        <w:spacing w:line="256" w:lineRule="auto"/>
+        <w:rPr>
+          <w:sz w:val="24"/>
+          <w:szCs w:val="24"/>
+        </w:rPr>
+      </w:pPr>
+      <w:r>
+        <w:rPr>
+          <w:sz w:val="24"/>
+          <w:szCs w:val="24"/>
+        </w:rPr>
+        <w:t xml:space="preserve">Variável: ano = </w:t>
+      </w:r>
+    </w:p>
+    <w:p>
+      <w:pPr>
+        <w:pStyle w:val="PargrafodaLista"/>
+        <w:numPr>
+          <w:ilvl w:val="3"/>
+          <w:numId w:val="1"/>
+        </w:numPr>
+        <w:spacing w:line="256" w:lineRule="auto"/>
+        <w:rPr>
+          <w:sz w:val="24"/>
+          <w:szCs w:val="24"/>
+        </w:rPr>
+      </w:pPr>
+      <w:r>
+        <w:rPr>
+          <w:sz w:val="24"/>
+          <w:szCs w:val="24"/>
+        </w:rPr>
+        <w:t xml:space="preserve">Variável: </w:t>
+      </w:r>
+      <w:proofErr w:type="spellStart"/>
+      <w:r>
+        <w:rPr>
+          <w:sz w:val="24"/>
+          <w:szCs w:val="24"/>
+        </w:rPr>
+        <w:t>somaTodasAnos</w:t>
+      </w:r>
+      <w:proofErr w:type="spellEnd"/>
+      <w:r>
+        <w:rPr>
+          <w:sz w:val="24"/>
+          <w:szCs w:val="24"/>
+        </w:rPr>
+        <w:t xml:space="preserve"> = </w:t>
+      </w:r>
+    </w:p>
+    <w:p>
+      <w:pPr>
+        <w:pStyle w:val="PargrafodaLista"/>
+        <w:ind w:left="1440"/>
+        <w:rPr>
+          <w:sz w:val="28"/>
+          <w:szCs w:val="28"/>
+        </w:rPr>
+      </w:pPr>
     </w:p>
     <w:p>
       <w:pPr>
@@ -1021,7 +1518,6 @@
           <w:sz w:val="28"/>
           <w:szCs w:val="28"/>
         </w:rPr>
-        <w:lastRenderedPageBreak/>
         <w:t xml:space="preserve">Pasta: </w:t>
       </w:r>
       <w:proofErr w:type="spellStart"/>
@@ -1681,7 +2177,7 @@
         <w:rFonts w:ascii="Symbol" w:hAnsi="Symbol" w:hint="default"/>
       </w:rPr>
     </w:lvl>
-    <w:lvl w:ilvl="4" w:tplc="04160003" w:tentative="1">
+    <w:lvl w:ilvl="4" w:tplc="04160003">
       <w:start w:val="1"/>
       <w:numFmt w:val="bullet"/>
       <w:lvlText w:val="o"/>
@@ -1747,6 +2243,18 @@
   </w:num>
   <w:num w:numId="2">
     <w:abstractNumId w:val="0"/>
+  </w:num>
+  <w:num w:numId="3">
+    <w:abstractNumId w:val="1"/>
+    <w:lvlOverride w:ilvl="0"/>
+    <w:lvlOverride w:ilvl="1"/>
+    <w:lvlOverride w:ilvl="2"/>
+    <w:lvlOverride w:ilvl="3"/>
+    <w:lvlOverride w:ilvl="4"/>
+    <w:lvlOverride w:ilvl="5"/>
+    <w:lvlOverride w:ilvl="6"/>
+    <w:lvlOverride w:ilvl="7"/>
+    <w:lvlOverride w:ilvl="8"/>
   </w:num>
 </w:numbering>
 </file>

</xml_diff>

<commit_message>
Identation on all model classes
</commit_message>
<xml_diff>
--- a/RadarVariavel.docx
+++ b/RadarVariavel.docx
@@ -370,22 +370,20 @@
       </w:r>
       <w:r>
         <w:rPr>
-          <w:rFonts w:ascii="Consolas" w:hAnsi="Consolas" w:cs="Consolas"/>
+          <w:rFonts w:cs="Consolas"/>
           <w:color w:val="000000"/>
-          <w:sz w:val="20"/>
-          <w:szCs w:val="20"/>
-          <w:highlight w:val="lightGray"/>
+          <w:sz w:val="24"/>
+          <w:szCs w:val="24"/>
         </w:rPr>
         <w:t>_</w:t>
       </w:r>
       <w:proofErr w:type="spellStart"/>
       <w:r>
         <w:rPr>
-          <w:rFonts w:ascii="Consolas" w:hAnsi="Consolas" w:cs="Consolas"/>
+          <w:rFonts w:cs="Consolas"/>
           <w:color w:val="000000"/>
-          <w:sz w:val="20"/>
-          <w:szCs w:val="20"/>
-          <w:highlight w:val="lightGray"/>
+          <w:sz w:val="24"/>
+          <w:szCs w:val="24"/>
         </w:rPr>
         <w:t>inserirCrime</w:t>
       </w:r>
@@ -434,22 +432,20 @@
       </w:r>
       <w:r>
         <w:rPr>
-          <w:rFonts w:ascii="Consolas" w:hAnsi="Consolas" w:cs="Consolas"/>
+          <w:rFonts w:cs="Consolas"/>
           <w:color w:val="000000"/>
-          <w:sz w:val="20"/>
-          <w:szCs w:val="20"/>
-          <w:highlight w:val="lightGray"/>
+          <w:sz w:val="24"/>
+          <w:szCs w:val="24"/>
         </w:rPr>
         <w:t>_</w:t>
       </w:r>
       <w:proofErr w:type="spellStart"/>
       <w:r>
         <w:rPr>
-          <w:rFonts w:ascii="Consolas" w:hAnsi="Consolas" w:cs="Consolas"/>
+          <w:rFonts w:cs="Consolas"/>
           <w:color w:val="000000"/>
-          <w:sz w:val="20"/>
-          <w:szCs w:val="20"/>
-          <w:highlight w:val="lightGray"/>
+          <w:sz w:val="24"/>
+          <w:szCs w:val="24"/>
         </w:rPr>
         <w:t>somaDeCrimePorNatureza</w:t>
       </w:r>
@@ -498,22 +494,27 @@
       </w:r>
       <w:r>
         <w:rPr>
-          <w:rFonts w:ascii="Consolas" w:hAnsi="Consolas" w:cs="Consolas"/>
+          <w:sz w:val="24"/>
+          <w:szCs w:val="24"/>
+        </w:rPr>
+        <w:t>:</w:t>
+      </w:r>
+      <w:r>
+        <w:rPr>
+          <w:rFonts w:cs="Consolas"/>
           <w:color w:val="000000"/>
-          <w:sz w:val="20"/>
-          <w:szCs w:val="20"/>
-          <w:highlight w:val="lightGray"/>
+          <w:sz w:val="24"/>
+          <w:szCs w:val="24"/>
         </w:rPr>
         <w:t xml:space="preserve"> _</w:t>
       </w:r>
       <w:proofErr w:type="spellStart"/>
       <w:r>
         <w:rPr>
-          <w:rFonts w:ascii="Consolas" w:hAnsi="Consolas" w:cs="Consolas"/>
+          <w:rFonts w:cs="Consolas"/>
           <w:color w:val="000000"/>
-          <w:sz w:val="20"/>
-          <w:szCs w:val="20"/>
-          <w:highlight w:val="lightGray"/>
+          <w:sz w:val="24"/>
+          <w:szCs w:val="24"/>
         </w:rPr>
         <w:t>somaDeCrimePorNaturezaEmAno</w:t>
       </w:r>
@@ -583,33 +584,100 @@
       </w:r>
       <w:r>
         <w:rPr>
-          <w:rFonts w:ascii="Consolas" w:hAnsi="Consolas" w:cs="Consolas"/>
+          <w:sz w:val="24"/>
+          <w:szCs w:val="24"/>
+        </w:rPr>
+        <w:t>:</w:t>
+      </w:r>
+      <w:r>
+        <w:rPr>
+          <w:rFonts w:cs="Consolas"/>
           <w:color w:val="000000"/>
-          <w:sz w:val="20"/>
-          <w:szCs w:val="20"/>
-          <w:highlight w:val="lightGray"/>
+          <w:sz w:val="24"/>
+          <w:szCs w:val="24"/>
         </w:rPr>
         <w:t xml:space="preserve"> _</w:t>
       </w:r>
       <w:proofErr w:type="spellStart"/>
       <w:r>
         <w:rPr>
-          <w:rFonts w:ascii="Consolas" w:hAnsi="Consolas" w:cs="Consolas"/>
+          <w:rFonts w:cs="Consolas"/>
           <w:color w:val="000000"/>
-          <w:sz w:val="20"/>
-          <w:szCs w:val="20"/>
-          <w:highlight w:val="lightGray"/>
-        </w:rPr>
-        <w:t>somaDeCrimePor</w:t>
-      </w:r>
-      <w:r>
-        <w:rPr>
-          <w:rFonts w:ascii="Consolas" w:hAnsi="Consolas" w:cs="Consolas"/>
+          <w:sz w:val="24"/>
+          <w:szCs w:val="24"/>
+        </w:rPr>
+        <w:t>somaDeCrimePorano</w:t>
+      </w:r>
+      <w:proofErr w:type="spellEnd"/>
+    </w:p>
+    <w:p>
+      <w:pPr>
+        <w:pStyle w:val="PargrafodaLista"/>
+        <w:numPr>
+          <w:ilvl w:val="3"/>
+          <w:numId w:val="1"/>
+        </w:numPr>
+        <w:spacing w:line="256" w:lineRule="auto"/>
+        <w:rPr>
+          <w:sz w:val="24"/>
+          <w:szCs w:val="24"/>
+        </w:rPr>
+      </w:pPr>
+      <w:r>
+        <w:rPr>
+          <w:sz w:val="24"/>
+          <w:szCs w:val="24"/>
+        </w:rPr>
+        <w:t xml:space="preserve">Variável: ano = </w:t>
+      </w:r>
+    </w:p>
+    <w:p>
+      <w:pPr>
+        <w:pStyle w:val="PargrafodaLista"/>
+        <w:numPr>
+          <w:ilvl w:val="2"/>
+          <w:numId w:val="1"/>
+        </w:numPr>
+        <w:spacing w:line="256" w:lineRule="auto"/>
+        <w:rPr>
+          <w:sz w:val="24"/>
+          <w:szCs w:val="24"/>
+        </w:rPr>
+      </w:pPr>
+      <w:r>
+        <w:rPr>
+          <w:sz w:val="24"/>
+          <w:szCs w:val="24"/>
+        </w:rPr>
+        <w:t>Função</w:t>
+      </w:r>
+      <w:r>
+        <w:rPr>
+          <w:sz w:val="24"/>
+          <w:szCs w:val="24"/>
+        </w:rPr>
+        <w:t>:</w:t>
+      </w:r>
+      <w:bookmarkStart w:id="0" w:name="_GoBack"/>
+      <w:bookmarkEnd w:id="0"/>
+      <w:r>
+        <w:rPr>
+          <w:rFonts w:cs="Consolas"/>
           <w:color w:val="000000"/>
-          <w:sz w:val="20"/>
-          <w:szCs w:val="20"/>
-        </w:rPr>
-        <w:t>ano</w:t>
+          <w:sz w:val="24"/>
+          <w:szCs w:val="24"/>
+        </w:rPr>
+        <w:t xml:space="preserve"> _</w:t>
+      </w:r>
+      <w:proofErr w:type="spellStart"/>
+      <w:r>
+        <w:rPr>
+          <w:rFonts w:cs="Consolas"/>
+          <w:color w:val="000000"/>
+          <w:sz w:val="24"/>
+          <w:szCs w:val="24"/>
+        </w:rPr>
+        <w:t>somaCrimeTodosAnos</w:t>
       </w:r>
       <w:proofErr w:type="spellEnd"/>
     </w:p>
@@ -638,7 +706,7 @@
       <w:pPr>
         <w:pStyle w:val="PargrafodaLista"/>
         <w:numPr>
-          <w:ilvl w:val="2"/>
+          <w:ilvl w:val="3"/>
           <w:numId w:val="1"/>
         </w:numPr>
         <w:spacing w:line="256" w:lineRule="auto"/>
@@ -652,70 +720,6 @@
           <w:sz w:val="24"/>
           <w:szCs w:val="24"/>
         </w:rPr>
-        <w:t>Função</w:t>
-      </w:r>
-      <w:r>
-        <w:rPr>
-          <w:rFonts w:ascii="Consolas" w:hAnsi="Consolas" w:cs="Consolas"/>
-          <w:color w:val="000000"/>
-          <w:sz w:val="20"/>
-          <w:szCs w:val="20"/>
-          <w:highlight w:val="lightGray"/>
-        </w:rPr>
-        <w:t xml:space="preserve"> _</w:t>
-      </w:r>
-      <w:proofErr w:type="spellStart"/>
-      <w:r>
-        <w:rPr>
-          <w:rFonts w:ascii="Consolas" w:hAnsi="Consolas" w:cs="Consolas"/>
-          <w:color w:val="000000"/>
-          <w:sz w:val="20"/>
-          <w:szCs w:val="20"/>
-          <w:highlight w:val="lightGray"/>
-        </w:rPr>
-        <w:t>somaCrimeTodosAnos</w:t>
-      </w:r>
-      <w:proofErr w:type="spellEnd"/>
-    </w:p>
-    <w:p>
-      <w:pPr>
-        <w:pStyle w:val="PargrafodaLista"/>
-        <w:numPr>
-          <w:ilvl w:val="3"/>
-          <w:numId w:val="1"/>
-        </w:numPr>
-        <w:spacing w:line="256" w:lineRule="auto"/>
-        <w:rPr>
-          <w:sz w:val="24"/>
-          <w:szCs w:val="24"/>
-        </w:rPr>
-      </w:pPr>
-      <w:r>
-        <w:rPr>
-          <w:sz w:val="24"/>
-          <w:szCs w:val="24"/>
-        </w:rPr>
-        <w:t xml:space="preserve">Variável: ano = </w:t>
-      </w:r>
-    </w:p>
-    <w:p>
-      <w:pPr>
-        <w:pStyle w:val="PargrafodaLista"/>
-        <w:numPr>
-          <w:ilvl w:val="3"/>
-          <w:numId w:val="1"/>
-        </w:numPr>
-        <w:spacing w:line="256" w:lineRule="auto"/>
-        <w:rPr>
-          <w:sz w:val="24"/>
-          <w:szCs w:val="24"/>
-        </w:rPr>
-      </w:pPr>
-      <w:r>
-        <w:rPr>
-          <w:sz w:val="24"/>
-          <w:szCs w:val="24"/>
-        </w:rPr>
         <w:t xml:space="preserve">Variável: </w:t>
       </w:r>
       <w:proofErr w:type="spellStart"/>
@@ -1066,6 +1070,7 @@
           <w:sz w:val="28"/>
           <w:szCs w:val="28"/>
         </w:rPr>
+        <w:lastRenderedPageBreak/>
         <w:t xml:space="preserve">Classe: </w:t>
       </w:r>
       <w:proofErr w:type="spellStart"/>
@@ -2246,15 +2251,6 @@
   </w:num>
   <w:num w:numId="3">
     <w:abstractNumId w:val="1"/>
-    <w:lvlOverride w:ilvl="0"/>
-    <w:lvlOverride w:ilvl="1"/>
-    <w:lvlOverride w:ilvl="2"/>
-    <w:lvlOverride w:ilvl="3"/>
-    <w:lvlOverride w:ilvl="4"/>
-    <w:lvlOverride w:ilvl="5"/>
-    <w:lvlOverride w:ilvl="6"/>
-    <w:lvlOverride w:ilvl="7"/>
-    <w:lvlOverride w:ilvl="8"/>
   </w:num>
 </w:numbering>
 </file>

</xml_diff>

<commit_message>
File with variables (model Tempo)
</commit_message>
<xml_diff>
--- a/RadarVariavel.docx
+++ b/RadarVariavel.docx
@@ -658,26 +658,628 @@
         </w:rPr>
         <w:t>:</w:t>
       </w:r>
+      <w:r>
+        <w:rPr>
+          <w:rFonts w:cs="Consolas"/>
+          <w:color w:val="000000"/>
+          <w:sz w:val="24"/>
+          <w:szCs w:val="24"/>
+        </w:rPr>
+        <w:t xml:space="preserve"> _</w:t>
+      </w:r>
+      <w:proofErr w:type="spellStart"/>
+      <w:r>
+        <w:rPr>
+          <w:rFonts w:cs="Consolas"/>
+          <w:color w:val="000000"/>
+          <w:sz w:val="24"/>
+          <w:szCs w:val="24"/>
+        </w:rPr>
+        <w:t>somaCrimeTodosAnos</w:t>
+      </w:r>
+      <w:proofErr w:type="spellEnd"/>
+    </w:p>
+    <w:p>
+      <w:pPr>
+        <w:pStyle w:val="PargrafodaLista"/>
+        <w:numPr>
+          <w:ilvl w:val="3"/>
+          <w:numId w:val="1"/>
+        </w:numPr>
+        <w:spacing w:line="256" w:lineRule="auto"/>
+        <w:rPr>
+          <w:sz w:val="24"/>
+          <w:szCs w:val="24"/>
+        </w:rPr>
+      </w:pPr>
+      <w:r>
+        <w:rPr>
+          <w:sz w:val="24"/>
+          <w:szCs w:val="24"/>
+        </w:rPr>
+        <w:t xml:space="preserve">Variável: ano = </w:t>
+      </w:r>
+    </w:p>
+    <w:p>
+      <w:pPr>
+        <w:pStyle w:val="PargrafodaLista"/>
+        <w:numPr>
+          <w:ilvl w:val="3"/>
+          <w:numId w:val="1"/>
+        </w:numPr>
+        <w:spacing w:line="256" w:lineRule="auto"/>
+        <w:rPr>
+          <w:sz w:val="24"/>
+          <w:szCs w:val="24"/>
+        </w:rPr>
+      </w:pPr>
+      <w:r>
+        <w:rPr>
+          <w:sz w:val="24"/>
+          <w:szCs w:val="24"/>
+        </w:rPr>
+        <w:t xml:space="preserve">Variável: </w:t>
+      </w:r>
+      <w:proofErr w:type="spellStart"/>
+      <w:r>
+        <w:rPr>
+          <w:sz w:val="24"/>
+          <w:szCs w:val="24"/>
+        </w:rPr>
+        <w:t>somaTodasAnos</w:t>
+      </w:r>
+      <w:proofErr w:type="spellEnd"/>
+      <w:r>
+        <w:rPr>
+          <w:sz w:val="24"/>
+          <w:szCs w:val="24"/>
+        </w:rPr>
+        <w:t xml:space="preserve"> = </w:t>
+      </w:r>
+    </w:p>
+    <w:p>
+      <w:pPr>
+        <w:pStyle w:val="PargrafodaLista"/>
+        <w:ind w:left="1440"/>
+        <w:rPr>
+          <w:sz w:val="28"/>
+          <w:szCs w:val="28"/>
+        </w:rPr>
+      </w:pPr>
+    </w:p>
+    <w:p>
+      <w:pPr>
+        <w:pStyle w:val="PargrafodaLista"/>
+        <w:numPr>
+          <w:ilvl w:val="1"/>
+          <w:numId w:val="1"/>
+        </w:numPr>
+        <w:rPr>
+          <w:sz w:val="28"/>
+          <w:szCs w:val="28"/>
+        </w:rPr>
+      </w:pPr>
+      <w:r>
+        <w:rPr>
+          <w:sz w:val="28"/>
+          <w:szCs w:val="28"/>
+        </w:rPr>
+        <w:t xml:space="preserve">Classe: </w:t>
+      </w:r>
+      <w:proofErr w:type="spellStart"/>
+      <w:r>
+        <w:rPr>
+          <w:sz w:val="28"/>
+          <w:szCs w:val="28"/>
+        </w:rPr>
+        <w:t>NaturezaController.php</w:t>
+      </w:r>
+      <w:proofErr w:type="spellEnd"/>
+    </w:p>
+    <w:p>
+      <w:pPr>
+        <w:pStyle w:val="PargrafodaLista"/>
+        <w:numPr>
+          <w:ilvl w:val="1"/>
+          <w:numId w:val="1"/>
+        </w:numPr>
+        <w:rPr>
+          <w:sz w:val="28"/>
+          <w:szCs w:val="28"/>
+        </w:rPr>
+      </w:pPr>
+      <w:r>
+        <w:rPr>
+          <w:sz w:val="28"/>
+          <w:szCs w:val="28"/>
+        </w:rPr>
+        <w:t xml:space="preserve">Classe: </w:t>
+      </w:r>
+      <w:proofErr w:type="spellStart"/>
+      <w:r>
+        <w:rPr>
+          <w:sz w:val="28"/>
+          <w:szCs w:val="28"/>
+        </w:rPr>
+        <w:t>RegiaoAdministrativaController.php</w:t>
+      </w:r>
+      <w:proofErr w:type="spellEnd"/>
+    </w:p>
+    <w:p>
+      <w:pPr>
+        <w:pStyle w:val="PargrafodaLista"/>
+        <w:numPr>
+          <w:ilvl w:val="1"/>
+          <w:numId w:val="1"/>
+        </w:numPr>
+        <w:rPr>
+          <w:sz w:val="28"/>
+          <w:szCs w:val="28"/>
+        </w:rPr>
+      </w:pPr>
+      <w:r>
+        <w:rPr>
+          <w:sz w:val="28"/>
+          <w:szCs w:val="28"/>
+        </w:rPr>
+        <w:t xml:space="preserve">Classe: </w:t>
+      </w:r>
+      <w:proofErr w:type="spellStart"/>
+      <w:r>
+        <w:rPr>
+          <w:sz w:val="28"/>
+          <w:szCs w:val="28"/>
+        </w:rPr>
+        <w:t>TempoController.php</w:t>
+      </w:r>
+      <w:proofErr w:type="spellEnd"/>
+    </w:p>
+    <w:p>
+      <w:pPr>
+        <w:pStyle w:val="PargrafodaLista"/>
+        <w:numPr>
+          <w:ilvl w:val="0"/>
+          <w:numId w:val="1"/>
+        </w:numPr>
+        <w:rPr>
+          <w:b/>
+          <w:sz w:val="32"/>
+        </w:rPr>
+      </w:pPr>
+      <w:r>
+        <w:rPr>
+          <w:b/>
+          <w:sz w:val="32"/>
+        </w:rPr>
+        <w:t xml:space="preserve">Pacote: </w:t>
+      </w:r>
+      <w:proofErr w:type="spellStart"/>
+      <w:r>
+        <w:rPr>
+          <w:b/>
+          <w:sz w:val="32"/>
+        </w:rPr>
+        <w:t>m</w:t>
+      </w:r>
+      <w:r>
+        <w:rPr>
+          <w:b/>
+          <w:sz w:val="32"/>
+        </w:rPr>
+        <w:t>odel</w:t>
+      </w:r>
+      <w:proofErr w:type="spellEnd"/>
+    </w:p>
+    <w:p>
+      <w:pPr>
+        <w:pStyle w:val="PargrafodaLista"/>
+        <w:numPr>
+          <w:ilvl w:val="1"/>
+          <w:numId w:val="1"/>
+        </w:numPr>
+        <w:rPr>
+          <w:b/>
+          <w:sz w:val="32"/>
+        </w:rPr>
+      </w:pPr>
+      <w:r>
+        <w:rPr>
+          <w:sz w:val="28"/>
+          <w:szCs w:val="28"/>
+        </w:rPr>
+        <w:t xml:space="preserve">Classe: </w:t>
+      </w:r>
+      <w:proofErr w:type="spellStart"/>
+      <w:r>
+        <w:rPr>
+          <w:sz w:val="28"/>
+          <w:szCs w:val="28"/>
+        </w:rPr>
+        <w:t>Categoria.php</w:t>
+      </w:r>
+      <w:proofErr w:type="spellEnd"/>
+    </w:p>
+    <w:p>
+      <w:pPr>
+        <w:pStyle w:val="PargrafodaLista"/>
+        <w:numPr>
+          <w:ilvl w:val="1"/>
+          <w:numId w:val="1"/>
+        </w:numPr>
+        <w:rPr>
+          <w:b/>
+          <w:sz w:val="32"/>
+        </w:rPr>
+      </w:pPr>
+      <w:r>
+        <w:rPr>
+          <w:sz w:val="28"/>
+          <w:szCs w:val="28"/>
+        </w:rPr>
+        <w:t xml:space="preserve">Classe: </w:t>
+      </w:r>
+      <w:proofErr w:type="spellStart"/>
+      <w:r>
+        <w:rPr>
+          <w:sz w:val="28"/>
+          <w:szCs w:val="28"/>
+        </w:rPr>
+        <w:t>Crime.php</w:t>
+      </w:r>
+      <w:proofErr w:type="spellEnd"/>
+    </w:p>
+    <w:p>
+      <w:pPr>
+        <w:pStyle w:val="PargrafodaLista"/>
+        <w:numPr>
+          <w:ilvl w:val="1"/>
+          <w:numId w:val="1"/>
+        </w:numPr>
+        <w:rPr>
+          <w:b/>
+          <w:sz w:val="32"/>
+        </w:rPr>
+      </w:pPr>
+      <w:r>
+        <w:rPr>
+          <w:sz w:val="28"/>
+          <w:szCs w:val="28"/>
+        </w:rPr>
+        <w:t xml:space="preserve">Classe: </w:t>
+      </w:r>
+      <w:proofErr w:type="spellStart"/>
+      <w:r>
+        <w:rPr>
+          <w:sz w:val="28"/>
+          <w:szCs w:val="28"/>
+        </w:rPr>
+        <w:t>Natureza.php</w:t>
+      </w:r>
+      <w:proofErr w:type="spellEnd"/>
+    </w:p>
+    <w:p>
+      <w:pPr>
+        <w:pStyle w:val="PargrafodaLista"/>
+        <w:numPr>
+          <w:ilvl w:val="1"/>
+          <w:numId w:val="1"/>
+        </w:numPr>
+        <w:rPr>
+          <w:b/>
+          <w:sz w:val="32"/>
+        </w:rPr>
+      </w:pPr>
+      <w:r>
+        <w:rPr>
+          <w:sz w:val="28"/>
+          <w:szCs w:val="28"/>
+        </w:rPr>
+        <w:t xml:space="preserve">Classe: </w:t>
+      </w:r>
+      <w:proofErr w:type="spellStart"/>
+      <w:r>
+        <w:rPr>
+          <w:sz w:val="28"/>
+          <w:szCs w:val="28"/>
+        </w:rPr>
+        <w:t>RegiaoAdministrativa.php</w:t>
+      </w:r>
+      <w:proofErr w:type="spellEnd"/>
+    </w:p>
+    <w:p>
+      <w:pPr>
+        <w:pStyle w:val="PargrafodaLista"/>
+        <w:numPr>
+          <w:ilvl w:val="1"/>
+          <w:numId w:val="1"/>
+        </w:numPr>
+        <w:rPr>
+          <w:b/>
+          <w:sz w:val="32"/>
+        </w:rPr>
+      </w:pPr>
+      <w:r>
+        <w:rPr>
+          <w:sz w:val="28"/>
+          <w:szCs w:val="28"/>
+        </w:rPr>
+        <w:t xml:space="preserve">Classe: </w:t>
+      </w:r>
+      <w:proofErr w:type="spellStart"/>
+      <w:r>
+        <w:rPr>
+          <w:sz w:val="28"/>
+          <w:szCs w:val="28"/>
+        </w:rPr>
+        <w:t>Tempo.php</w:t>
+      </w:r>
+      <w:proofErr w:type="spellEnd"/>
+    </w:p>
+    <w:p>
+      <w:pPr>
+        <w:pStyle w:val="PargrafodaLista"/>
+        <w:numPr>
+          <w:ilvl w:val="3"/>
+          <w:numId w:val="1"/>
+        </w:numPr>
+        <w:rPr>
+          <w:b/>
+          <w:sz w:val="24"/>
+          <w:szCs w:val="24"/>
+        </w:rPr>
+      </w:pPr>
+      <w:r>
+        <w:rPr>
+          <w:sz w:val="24"/>
+          <w:szCs w:val="24"/>
+        </w:rPr>
+        <w:t xml:space="preserve">Variável: </w:t>
+      </w:r>
+      <w:proofErr w:type="spellStart"/>
+      <w:r>
+        <w:rPr>
+          <w:sz w:val="24"/>
+          <w:szCs w:val="24"/>
+        </w:rPr>
+        <w:t>idTempo</w:t>
+      </w:r>
+      <w:proofErr w:type="spellEnd"/>
+      <w:r>
+        <w:rPr>
+          <w:sz w:val="24"/>
+          <w:szCs w:val="24"/>
+        </w:rPr>
+        <w:t xml:space="preserve"> = identificador de tempo</w:t>
+      </w:r>
+    </w:p>
+    <w:p>
+      <w:pPr>
+        <w:pStyle w:val="PargrafodaLista"/>
+        <w:numPr>
+          <w:ilvl w:val="3"/>
+          <w:numId w:val="1"/>
+        </w:numPr>
+        <w:rPr>
+          <w:b/>
+          <w:sz w:val="24"/>
+          <w:szCs w:val="24"/>
+        </w:rPr>
+      </w:pPr>
+      <w:r>
+        <w:rPr>
+          <w:sz w:val="24"/>
+          <w:szCs w:val="24"/>
+        </w:rPr>
+        <w:lastRenderedPageBreak/>
+        <w:t>Variável: intervalo = recebe o valor do intervalo</w:t>
+      </w:r>
+    </w:p>
+    <w:p>
+      <w:pPr>
+        <w:pStyle w:val="PargrafodaLista"/>
+        <w:numPr>
+          <w:ilvl w:val="3"/>
+          <w:numId w:val="1"/>
+        </w:numPr>
+        <w:rPr>
+          <w:b/>
+          <w:sz w:val="24"/>
+          <w:szCs w:val="24"/>
+        </w:rPr>
+      </w:pPr>
+      <w:r>
+        <w:rPr>
+          <w:sz w:val="24"/>
+          <w:szCs w:val="24"/>
+        </w:rPr>
+        <w:t xml:space="preserve">Variável: </w:t>
+      </w:r>
+      <w:proofErr w:type="spellStart"/>
+      <w:r>
+        <w:rPr>
+          <w:sz w:val="24"/>
+          <w:szCs w:val="24"/>
+        </w:rPr>
+        <w:t>mes</w:t>
+      </w:r>
+      <w:proofErr w:type="spellEnd"/>
+      <w:r>
+        <w:rPr>
+          <w:sz w:val="24"/>
+          <w:szCs w:val="24"/>
+        </w:rPr>
+        <w:t xml:space="preserve"> = indica o </w:t>
+      </w:r>
+      <w:proofErr w:type="spellStart"/>
+      <w:r>
+        <w:rPr>
+          <w:sz w:val="24"/>
+          <w:szCs w:val="24"/>
+        </w:rPr>
+        <w:t>mes</w:t>
+      </w:r>
+      <w:proofErr w:type="spellEnd"/>
+    </w:p>
+    <w:p>
+      <w:pPr>
+        <w:pStyle w:val="PargrafodaLista"/>
+        <w:numPr>
+          <w:ilvl w:val="2"/>
+          <w:numId w:val="1"/>
+        </w:numPr>
+        <w:rPr>
+          <w:b/>
+          <w:sz w:val="32"/>
+        </w:rPr>
+      </w:pPr>
+      <w:r>
+        <w:rPr>
+          <w:sz w:val="28"/>
+          <w:szCs w:val="28"/>
+        </w:rPr>
+        <w:t>Função: __</w:t>
+      </w:r>
+      <w:proofErr w:type="spellStart"/>
+      <w:r>
+        <w:rPr>
+          <w:sz w:val="28"/>
+          <w:szCs w:val="28"/>
+        </w:rPr>
+        <w:t>setIdTempo</w:t>
+      </w:r>
+      <w:proofErr w:type="spellEnd"/>
+    </w:p>
+    <w:p>
+      <w:pPr>
+        <w:pStyle w:val="PargrafodaLista"/>
+        <w:numPr>
+          <w:ilvl w:val="3"/>
+          <w:numId w:val="1"/>
+        </w:numPr>
+        <w:rPr>
+          <w:b/>
+          <w:sz w:val="24"/>
+          <w:szCs w:val="24"/>
+        </w:rPr>
+      </w:pPr>
+      <w:r>
+        <w:rPr>
+          <w:sz w:val="24"/>
+          <w:szCs w:val="24"/>
+        </w:rPr>
+        <w:t xml:space="preserve">Variável: </w:t>
+      </w:r>
+      <w:proofErr w:type="spellStart"/>
+      <w:r>
+        <w:rPr>
+          <w:sz w:val="24"/>
+          <w:szCs w:val="24"/>
+        </w:rPr>
+        <w:t>idTempo</w:t>
+      </w:r>
+      <w:proofErr w:type="spellEnd"/>
+    </w:p>
+    <w:p>
+      <w:pPr>
+        <w:pStyle w:val="PargrafodaLista"/>
+        <w:numPr>
+          <w:ilvl w:val="2"/>
+          <w:numId w:val="1"/>
+        </w:numPr>
+        <w:rPr>
+          <w:b/>
+          <w:sz w:val="32"/>
+        </w:rPr>
+      </w:pPr>
+      <w:r>
+        <w:rPr>
+          <w:sz w:val="28"/>
+          <w:szCs w:val="28"/>
+        </w:rPr>
+        <w:t>Função: __</w:t>
+      </w:r>
+      <w:proofErr w:type="spellStart"/>
+      <w:r>
+        <w:rPr>
+          <w:sz w:val="28"/>
+          <w:szCs w:val="28"/>
+        </w:rPr>
+        <w:t>getIdTempo</w:t>
+      </w:r>
+      <w:proofErr w:type="spellEnd"/>
+    </w:p>
+    <w:p>
+      <w:pPr>
+        <w:pStyle w:val="PargrafodaLista"/>
+        <w:numPr>
+          <w:ilvl w:val="3"/>
+          <w:numId w:val="1"/>
+        </w:numPr>
+        <w:rPr>
+          <w:b/>
+          <w:sz w:val="24"/>
+          <w:szCs w:val="24"/>
+        </w:rPr>
+      </w:pPr>
+      <w:r>
+        <w:rPr>
+          <w:sz w:val="24"/>
+          <w:szCs w:val="24"/>
+        </w:rPr>
+        <w:t xml:space="preserve">Variável: </w:t>
+      </w:r>
+      <w:proofErr w:type="spellStart"/>
+      <w:r>
+        <w:rPr>
+          <w:sz w:val="24"/>
+          <w:szCs w:val="24"/>
+        </w:rPr>
+        <w:t>idTempo</w:t>
+      </w:r>
+      <w:proofErr w:type="spellEnd"/>
+    </w:p>
+    <w:p>
+      <w:pPr>
+        <w:pStyle w:val="PargrafodaLista"/>
+        <w:numPr>
+          <w:ilvl w:val="2"/>
+          <w:numId w:val="1"/>
+        </w:numPr>
+        <w:rPr>
+          <w:b/>
+          <w:sz w:val="32"/>
+        </w:rPr>
+      </w:pPr>
+      <w:r>
+        <w:rPr>
+          <w:sz w:val="28"/>
+          <w:szCs w:val="28"/>
+        </w:rPr>
+        <w:t>Função:</w:t>
+      </w:r>
+      <w:r>
+        <w:rPr>
+          <w:sz w:val="28"/>
+          <w:szCs w:val="28"/>
+        </w:rPr>
+        <w:t xml:space="preserve"> __</w:t>
+      </w:r>
+      <w:proofErr w:type="spellStart"/>
+      <w:r>
+        <w:rPr>
+          <w:sz w:val="28"/>
+          <w:szCs w:val="28"/>
+        </w:rPr>
+        <w:t>setI</w:t>
+      </w:r>
       <w:bookmarkStart w:id="0" w:name="_GoBack"/>
       <w:bookmarkEnd w:id="0"/>
       <w:r>
         <w:rPr>
-          <w:rFonts w:cs="Consolas"/>
-          <w:color w:val="000000"/>
-          <w:sz w:val="24"/>
-          <w:szCs w:val="24"/>
-        </w:rPr>
-        <w:t xml:space="preserve"> _</w:t>
-      </w:r>
-      <w:proofErr w:type="spellStart"/>
-      <w:r>
-        <w:rPr>
-          <w:rFonts w:cs="Consolas"/>
-          <w:color w:val="000000"/>
-          <w:sz w:val="24"/>
-          <w:szCs w:val="24"/>
-        </w:rPr>
-        <w:t>somaCrimeTodosAnos</w:t>
+          <w:sz w:val="28"/>
+          <w:szCs w:val="28"/>
+        </w:rPr>
+        <w:t>ntervalo</w:t>
       </w:r>
       <w:proofErr w:type="spellEnd"/>
     </w:p>
@@ -688,19 +1290,55 @@
           <w:ilvl w:val="3"/>
           <w:numId w:val="1"/>
         </w:numPr>
-        <w:spacing w:line="256" w:lineRule="auto"/>
-        <w:rPr>
-          <w:sz w:val="24"/>
-          <w:szCs w:val="24"/>
-        </w:rPr>
-      </w:pPr>
-      <w:r>
-        <w:rPr>
-          <w:sz w:val="24"/>
-          <w:szCs w:val="24"/>
-        </w:rPr>
-        <w:t xml:space="preserve">Variável: ano = </w:t>
-      </w:r>
+        <w:rPr>
+          <w:b/>
+          <w:sz w:val="24"/>
+          <w:szCs w:val="24"/>
+        </w:rPr>
+      </w:pPr>
+      <w:r>
+        <w:rPr>
+          <w:sz w:val="24"/>
+          <w:szCs w:val="24"/>
+        </w:rPr>
+        <w:t>Variável: intervalo</w:t>
+      </w:r>
+    </w:p>
+    <w:p>
+      <w:pPr>
+        <w:pStyle w:val="PargrafodaLista"/>
+        <w:numPr>
+          <w:ilvl w:val="2"/>
+          <w:numId w:val="1"/>
+        </w:numPr>
+        <w:rPr>
+          <w:b/>
+          <w:sz w:val="32"/>
+        </w:rPr>
+      </w:pPr>
+      <w:r>
+        <w:rPr>
+          <w:sz w:val="28"/>
+          <w:szCs w:val="28"/>
+        </w:rPr>
+        <w:t>Função:</w:t>
+      </w:r>
+      <w:r>
+        <w:rPr>
+          <w:sz w:val="28"/>
+          <w:szCs w:val="28"/>
+        </w:rPr>
+        <w:t xml:space="preserve"> __</w:t>
+      </w:r>
+      <w:proofErr w:type="spellStart"/>
+      <w:r>
+        <w:rPr>
+          <w:sz w:val="28"/>
+          <w:szCs w:val="28"/>
+        </w:rPr>
+        <w:t>getIntervalo</w:t>
+      </w:r>
+      <w:proofErr w:type="spellEnd"/>
     </w:p>
     <w:p>
       <w:pPr>
@@ -709,8 +1347,65 @@
           <w:ilvl w:val="3"/>
           <w:numId w:val="1"/>
         </w:numPr>
-        <w:spacing w:line="256" w:lineRule="auto"/>
-        <w:rPr>
+        <w:rPr>
+          <w:b/>
+          <w:sz w:val="24"/>
+          <w:szCs w:val="24"/>
+        </w:rPr>
+      </w:pPr>
+      <w:r>
+        <w:rPr>
+          <w:sz w:val="24"/>
+          <w:szCs w:val="24"/>
+        </w:rPr>
+        <w:t>Variável: intervalo</w:t>
+      </w:r>
+    </w:p>
+    <w:p>
+      <w:pPr>
+        <w:pStyle w:val="PargrafodaLista"/>
+        <w:numPr>
+          <w:ilvl w:val="2"/>
+          <w:numId w:val="1"/>
+        </w:numPr>
+        <w:rPr>
+          <w:b/>
+          <w:sz w:val="32"/>
+        </w:rPr>
+      </w:pPr>
+      <w:r>
+        <w:rPr>
+          <w:sz w:val="28"/>
+          <w:szCs w:val="28"/>
+        </w:rPr>
+        <w:t>Função:</w:t>
+      </w:r>
+      <w:r>
+        <w:rPr>
+          <w:sz w:val="28"/>
+          <w:szCs w:val="28"/>
+        </w:rPr>
+        <w:t xml:space="preserve"> __</w:t>
+      </w:r>
+      <w:proofErr w:type="spellStart"/>
+      <w:r>
+        <w:rPr>
+          <w:sz w:val="28"/>
+          <w:szCs w:val="28"/>
+        </w:rPr>
+        <w:t>setMes</w:t>
+      </w:r>
+      <w:proofErr w:type="spellEnd"/>
+    </w:p>
+    <w:p>
+      <w:pPr>
+        <w:pStyle w:val="PargrafodaLista"/>
+        <w:numPr>
+          <w:ilvl w:val="3"/>
+          <w:numId w:val="1"/>
+        </w:numPr>
+        <w:rPr>
+          <w:b/>
           <w:sz w:val="24"/>
           <w:szCs w:val="24"/>
         </w:rPr>
@@ -728,26 +1423,264 @@
           <w:sz w:val="24"/>
           <w:szCs w:val="24"/>
         </w:rPr>
-        <w:t>somaTodasAnos</w:t>
-      </w:r>
-      <w:proofErr w:type="spellEnd"/>
-      <w:r>
-        <w:rPr>
-          <w:sz w:val="24"/>
-          <w:szCs w:val="24"/>
-        </w:rPr>
-        <w:t xml:space="preserve"> = </w:t>
-      </w:r>
-    </w:p>
-    <w:p>
-      <w:pPr>
-        <w:pStyle w:val="PargrafodaLista"/>
-        <w:ind w:left="1440"/>
-        <w:rPr>
-          <w:sz w:val="28"/>
-          <w:szCs w:val="28"/>
-        </w:rPr>
-      </w:pPr>
+        <w:t>mes</w:t>
+      </w:r>
+      <w:proofErr w:type="spellEnd"/>
+    </w:p>
+    <w:p>
+      <w:pPr>
+        <w:pStyle w:val="PargrafodaLista"/>
+        <w:numPr>
+          <w:ilvl w:val="2"/>
+          <w:numId w:val="1"/>
+        </w:numPr>
+        <w:rPr>
+          <w:b/>
+          <w:sz w:val="32"/>
+        </w:rPr>
+      </w:pPr>
+      <w:r>
+        <w:rPr>
+          <w:sz w:val="28"/>
+          <w:szCs w:val="28"/>
+        </w:rPr>
+        <w:t>Função:</w:t>
+      </w:r>
+      <w:r>
+        <w:rPr>
+          <w:sz w:val="28"/>
+          <w:szCs w:val="28"/>
+        </w:rPr>
+        <w:t xml:space="preserve"> __</w:t>
+      </w:r>
+      <w:proofErr w:type="spellStart"/>
+      <w:r>
+        <w:rPr>
+          <w:sz w:val="28"/>
+          <w:szCs w:val="28"/>
+        </w:rPr>
+        <w:t>getMes</w:t>
+      </w:r>
+      <w:proofErr w:type="spellEnd"/>
+    </w:p>
+    <w:p>
+      <w:pPr>
+        <w:pStyle w:val="PargrafodaLista"/>
+        <w:numPr>
+          <w:ilvl w:val="3"/>
+          <w:numId w:val="1"/>
+        </w:numPr>
+        <w:rPr>
+          <w:b/>
+          <w:sz w:val="24"/>
+          <w:szCs w:val="24"/>
+        </w:rPr>
+      </w:pPr>
+      <w:r>
+        <w:rPr>
+          <w:sz w:val="24"/>
+          <w:szCs w:val="24"/>
+        </w:rPr>
+        <w:t xml:space="preserve">Variável: </w:t>
+      </w:r>
+      <w:proofErr w:type="spellStart"/>
+      <w:r>
+        <w:rPr>
+          <w:sz w:val="24"/>
+          <w:szCs w:val="24"/>
+        </w:rPr>
+        <w:t>mes</w:t>
+      </w:r>
+      <w:proofErr w:type="spellEnd"/>
+    </w:p>
+    <w:p>
+      <w:pPr>
+        <w:pStyle w:val="PargrafodaLista"/>
+        <w:numPr>
+          <w:ilvl w:val="2"/>
+          <w:numId w:val="1"/>
+        </w:numPr>
+        <w:rPr>
+          <w:b/>
+          <w:sz w:val="32"/>
+        </w:rPr>
+      </w:pPr>
+      <w:r>
+        <w:rPr>
+          <w:sz w:val="28"/>
+          <w:szCs w:val="28"/>
+        </w:rPr>
+        <w:t>Função:</w:t>
+      </w:r>
+      <w:r>
+        <w:rPr>
+          <w:sz w:val="28"/>
+          <w:szCs w:val="28"/>
+        </w:rPr>
+        <w:t xml:space="preserve"> __</w:t>
+      </w:r>
+      <w:proofErr w:type="spellStart"/>
+      <w:r>
+        <w:rPr>
+          <w:sz w:val="28"/>
+          <w:szCs w:val="28"/>
+        </w:rPr>
+        <w:t>construct</w:t>
+      </w:r>
+      <w:proofErr w:type="spellEnd"/>
+    </w:p>
+    <w:p>
+      <w:pPr>
+        <w:pStyle w:val="PargrafodaLista"/>
+        <w:numPr>
+          <w:ilvl w:val="2"/>
+          <w:numId w:val="1"/>
+        </w:numPr>
+        <w:rPr>
+          <w:b/>
+          <w:sz w:val="32"/>
+        </w:rPr>
+      </w:pPr>
+      <w:r>
+        <w:rPr>
+          <w:sz w:val="28"/>
+          <w:szCs w:val="28"/>
+        </w:rPr>
+        <w:t>Função:</w:t>
+      </w:r>
+      <w:r>
+        <w:rPr>
+          <w:sz w:val="28"/>
+          <w:szCs w:val="28"/>
+        </w:rPr>
+        <w:t xml:space="preserve"> __</w:t>
+      </w:r>
+      <w:proofErr w:type="spellStart"/>
+      <w:r>
+        <w:rPr>
+          <w:sz w:val="28"/>
+          <w:szCs w:val="28"/>
+        </w:rPr>
+        <w:t>constructuOverload</w:t>
+      </w:r>
+      <w:proofErr w:type="spellEnd"/>
+    </w:p>
+    <w:p>
+      <w:pPr>
+        <w:pStyle w:val="PargrafodaLista"/>
+        <w:numPr>
+          <w:ilvl w:val="3"/>
+          <w:numId w:val="1"/>
+        </w:numPr>
+        <w:rPr>
+          <w:b/>
+          <w:sz w:val="24"/>
+          <w:szCs w:val="24"/>
+        </w:rPr>
+      </w:pPr>
+      <w:r>
+        <w:rPr>
+          <w:sz w:val="24"/>
+          <w:szCs w:val="24"/>
+        </w:rPr>
+        <w:t xml:space="preserve">Variável: </w:t>
+      </w:r>
+      <w:proofErr w:type="spellStart"/>
+      <w:r>
+        <w:rPr>
+          <w:sz w:val="24"/>
+          <w:szCs w:val="24"/>
+        </w:rPr>
+        <w:t>idTempo</w:t>
+      </w:r>
+      <w:proofErr w:type="spellEnd"/>
+    </w:p>
+    <w:p>
+      <w:pPr>
+        <w:pStyle w:val="PargrafodaLista"/>
+        <w:numPr>
+          <w:ilvl w:val="3"/>
+          <w:numId w:val="1"/>
+        </w:numPr>
+        <w:rPr>
+          <w:b/>
+          <w:sz w:val="24"/>
+          <w:szCs w:val="24"/>
+        </w:rPr>
+      </w:pPr>
+      <w:r>
+        <w:rPr>
+          <w:sz w:val="24"/>
+          <w:szCs w:val="24"/>
+        </w:rPr>
+        <w:t>Variável: intervalo</w:t>
+      </w:r>
+    </w:p>
+    <w:p>
+      <w:pPr>
+        <w:pStyle w:val="PargrafodaLista"/>
+        <w:numPr>
+          <w:ilvl w:val="3"/>
+          <w:numId w:val="1"/>
+        </w:numPr>
+        <w:rPr>
+          <w:b/>
+          <w:sz w:val="24"/>
+          <w:szCs w:val="24"/>
+        </w:rPr>
+      </w:pPr>
+      <w:r>
+        <w:rPr>
+          <w:sz w:val="24"/>
+          <w:szCs w:val="24"/>
+        </w:rPr>
+        <w:t xml:space="preserve">Variável: </w:t>
+      </w:r>
+      <w:proofErr w:type="spellStart"/>
+      <w:r>
+        <w:rPr>
+          <w:sz w:val="24"/>
+          <w:szCs w:val="24"/>
+        </w:rPr>
+        <w:t>mes</w:t>
+      </w:r>
+      <w:proofErr w:type="spellEnd"/>
+    </w:p>
+    <w:p>
+      <w:pPr>
+        <w:pStyle w:val="PargrafodaLista"/>
+        <w:numPr>
+          <w:ilvl w:val="0"/>
+          <w:numId w:val="1"/>
+        </w:numPr>
+        <w:rPr>
+          <w:b/>
+          <w:sz w:val="32"/>
+        </w:rPr>
+      </w:pPr>
+      <w:r>
+        <w:rPr>
+          <w:b/>
+          <w:sz w:val="32"/>
+        </w:rPr>
+        <w:t xml:space="preserve">Pacote: </w:t>
+      </w:r>
+      <w:proofErr w:type="spellStart"/>
+      <w:r>
+        <w:rPr>
+          <w:b/>
+          <w:sz w:val="32"/>
+        </w:rPr>
+        <w:t>p</w:t>
+      </w:r>
+      <w:r>
+        <w:rPr>
+          <w:b/>
+          <w:sz w:val="32"/>
+        </w:rPr>
+        <w:t>ersistence</w:t>
+      </w:r>
+      <w:proofErr w:type="spellEnd"/>
     </w:p>
     <w:p>
       <w:pPr>
@@ -757,320 +1690,15 @@
           <w:numId w:val="1"/>
         </w:numPr>
         <w:rPr>
-          <w:sz w:val="28"/>
-          <w:szCs w:val="28"/>
-        </w:rPr>
-      </w:pPr>
-      <w:r>
-        <w:rPr>
-          <w:sz w:val="28"/>
-          <w:szCs w:val="28"/>
-        </w:rPr>
-        <w:t xml:space="preserve">Classe: </w:t>
-      </w:r>
-      <w:proofErr w:type="spellStart"/>
-      <w:r>
-        <w:rPr>
-          <w:sz w:val="28"/>
-          <w:szCs w:val="28"/>
-        </w:rPr>
-        <w:t>NaturezaController.php</w:t>
-      </w:r>
-      <w:proofErr w:type="spellEnd"/>
-    </w:p>
-    <w:p>
-      <w:pPr>
-        <w:pStyle w:val="PargrafodaLista"/>
-        <w:numPr>
-          <w:ilvl w:val="1"/>
-          <w:numId w:val="1"/>
-        </w:numPr>
-        <w:rPr>
-          <w:sz w:val="28"/>
-          <w:szCs w:val="28"/>
-        </w:rPr>
-      </w:pPr>
-      <w:r>
-        <w:rPr>
-          <w:sz w:val="28"/>
-          <w:szCs w:val="28"/>
-        </w:rPr>
-        <w:t xml:space="preserve">Classe: </w:t>
-      </w:r>
-      <w:proofErr w:type="spellStart"/>
-      <w:r>
-        <w:rPr>
-          <w:sz w:val="28"/>
-          <w:szCs w:val="28"/>
-        </w:rPr>
-        <w:t>RegiaoAdministrativaController.php</w:t>
-      </w:r>
-      <w:proofErr w:type="spellEnd"/>
-    </w:p>
-    <w:p>
-      <w:pPr>
-        <w:pStyle w:val="PargrafodaLista"/>
-        <w:numPr>
-          <w:ilvl w:val="1"/>
-          <w:numId w:val="1"/>
-        </w:numPr>
-        <w:rPr>
-          <w:sz w:val="28"/>
-          <w:szCs w:val="28"/>
-        </w:rPr>
-      </w:pPr>
-      <w:r>
-        <w:rPr>
-          <w:sz w:val="28"/>
-          <w:szCs w:val="28"/>
-        </w:rPr>
-        <w:t xml:space="preserve">Classe: </w:t>
-      </w:r>
-      <w:proofErr w:type="spellStart"/>
-      <w:r>
-        <w:rPr>
-          <w:sz w:val="28"/>
-          <w:szCs w:val="28"/>
-        </w:rPr>
-        <w:t>TempoController.php</w:t>
-      </w:r>
-      <w:proofErr w:type="spellEnd"/>
-    </w:p>
-    <w:p>
-      <w:pPr>
-        <w:pStyle w:val="PargrafodaLista"/>
-        <w:numPr>
-          <w:ilvl w:val="0"/>
-          <w:numId w:val="1"/>
-        </w:numPr>
-        <w:rPr>
-          <w:b/>
-          <w:sz w:val="32"/>
-        </w:rPr>
-      </w:pPr>
-      <w:r>
-        <w:rPr>
-          <w:b/>
-          <w:sz w:val="32"/>
-        </w:rPr>
-        <w:t xml:space="preserve">Pacote: </w:t>
-      </w:r>
-      <w:proofErr w:type="spellStart"/>
-      <w:r>
-        <w:rPr>
-          <w:b/>
-          <w:sz w:val="32"/>
-        </w:rPr>
-        <w:t>m</w:t>
-      </w:r>
-      <w:r>
-        <w:rPr>
-          <w:b/>
-          <w:sz w:val="32"/>
-        </w:rPr>
-        <w:t>odel</w:t>
-      </w:r>
-      <w:proofErr w:type="spellEnd"/>
-    </w:p>
-    <w:p>
-      <w:pPr>
-        <w:pStyle w:val="PargrafodaLista"/>
-        <w:numPr>
-          <w:ilvl w:val="1"/>
-          <w:numId w:val="1"/>
-        </w:numPr>
-        <w:rPr>
-          <w:b/>
-          <w:sz w:val="32"/>
-        </w:rPr>
-      </w:pPr>
-      <w:r>
-        <w:rPr>
-          <w:sz w:val="28"/>
-          <w:szCs w:val="28"/>
-        </w:rPr>
-        <w:t xml:space="preserve">Classe: </w:t>
-      </w:r>
-      <w:proofErr w:type="spellStart"/>
-      <w:r>
-        <w:rPr>
-          <w:sz w:val="28"/>
-          <w:szCs w:val="28"/>
-        </w:rPr>
-        <w:t>Categoria.php</w:t>
-      </w:r>
-      <w:proofErr w:type="spellEnd"/>
-    </w:p>
-    <w:p>
-      <w:pPr>
-        <w:pStyle w:val="PargrafodaLista"/>
-        <w:numPr>
-          <w:ilvl w:val="1"/>
-          <w:numId w:val="1"/>
-        </w:numPr>
-        <w:rPr>
-          <w:b/>
-          <w:sz w:val="32"/>
-        </w:rPr>
-      </w:pPr>
-      <w:r>
-        <w:rPr>
-          <w:sz w:val="28"/>
-          <w:szCs w:val="28"/>
-        </w:rPr>
-        <w:t xml:space="preserve">Classe: </w:t>
-      </w:r>
-      <w:proofErr w:type="spellStart"/>
-      <w:r>
-        <w:rPr>
-          <w:sz w:val="28"/>
-          <w:szCs w:val="28"/>
-        </w:rPr>
-        <w:t>Crime.php</w:t>
-      </w:r>
-      <w:proofErr w:type="spellEnd"/>
-    </w:p>
-    <w:p>
-      <w:pPr>
-        <w:pStyle w:val="PargrafodaLista"/>
-        <w:numPr>
-          <w:ilvl w:val="1"/>
-          <w:numId w:val="1"/>
-        </w:numPr>
-        <w:rPr>
-          <w:b/>
-          <w:sz w:val="32"/>
-        </w:rPr>
-      </w:pPr>
-      <w:r>
-        <w:rPr>
-          <w:sz w:val="28"/>
-          <w:szCs w:val="28"/>
-        </w:rPr>
-        <w:t xml:space="preserve">Classe: </w:t>
-      </w:r>
-      <w:proofErr w:type="spellStart"/>
-      <w:r>
-        <w:rPr>
-          <w:sz w:val="28"/>
-          <w:szCs w:val="28"/>
-        </w:rPr>
-        <w:t>Natureza.php</w:t>
-      </w:r>
-      <w:proofErr w:type="spellEnd"/>
-    </w:p>
-    <w:p>
-      <w:pPr>
-        <w:pStyle w:val="PargrafodaLista"/>
-        <w:numPr>
-          <w:ilvl w:val="1"/>
-          <w:numId w:val="1"/>
-        </w:numPr>
-        <w:rPr>
-          <w:b/>
-          <w:sz w:val="32"/>
-        </w:rPr>
-      </w:pPr>
-      <w:r>
-        <w:rPr>
-          <w:sz w:val="28"/>
-          <w:szCs w:val="28"/>
-        </w:rPr>
-        <w:t xml:space="preserve">Classe: </w:t>
-      </w:r>
-      <w:proofErr w:type="spellStart"/>
-      <w:r>
-        <w:rPr>
-          <w:sz w:val="28"/>
-          <w:szCs w:val="28"/>
-        </w:rPr>
-        <w:t>RegiaoAdministrativa.php</w:t>
-      </w:r>
-      <w:proofErr w:type="spellEnd"/>
-    </w:p>
-    <w:p>
-      <w:pPr>
-        <w:pStyle w:val="PargrafodaLista"/>
-        <w:numPr>
-          <w:ilvl w:val="1"/>
-          <w:numId w:val="1"/>
-        </w:numPr>
-        <w:rPr>
-          <w:b/>
-          <w:sz w:val="32"/>
-        </w:rPr>
-      </w:pPr>
-      <w:r>
-        <w:rPr>
-          <w:sz w:val="28"/>
-          <w:szCs w:val="28"/>
-        </w:rPr>
-        <w:t xml:space="preserve">Classe: </w:t>
-      </w:r>
-      <w:proofErr w:type="spellStart"/>
-      <w:r>
-        <w:rPr>
-          <w:sz w:val="28"/>
-          <w:szCs w:val="28"/>
-        </w:rPr>
-        <w:t>Tempo.php</w:t>
-      </w:r>
-      <w:proofErr w:type="spellEnd"/>
-    </w:p>
-    <w:p>
-      <w:pPr>
-        <w:pStyle w:val="PargrafodaLista"/>
-        <w:numPr>
-          <w:ilvl w:val="0"/>
-          <w:numId w:val="1"/>
-        </w:numPr>
-        <w:rPr>
-          <w:b/>
-          <w:sz w:val="32"/>
-        </w:rPr>
-      </w:pPr>
-      <w:r>
-        <w:rPr>
-          <w:b/>
-          <w:sz w:val="32"/>
-        </w:rPr>
-        <w:t xml:space="preserve">Pacote: </w:t>
-      </w:r>
-      <w:proofErr w:type="spellStart"/>
-      <w:r>
-        <w:rPr>
-          <w:b/>
-          <w:sz w:val="32"/>
-        </w:rPr>
-        <w:t>p</w:t>
-      </w:r>
-      <w:r>
-        <w:rPr>
-          <w:b/>
-          <w:sz w:val="32"/>
-        </w:rPr>
-        <w:t>ersistence</w:t>
-      </w:r>
-      <w:proofErr w:type="spellEnd"/>
-    </w:p>
-    <w:p>
-      <w:pPr>
-        <w:pStyle w:val="PargrafodaLista"/>
-        <w:numPr>
-          <w:ilvl w:val="1"/>
-          <w:numId w:val="1"/>
-        </w:numPr>
-        <w:rPr>
-          <w:b/>
-          <w:sz w:val="32"/>
-        </w:rPr>
-      </w:pPr>
-      <w:r>
-        <w:rPr>
-          <w:sz w:val="28"/>
-          <w:szCs w:val="28"/>
-        </w:rPr>
-        <w:lastRenderedPageBreak/>
+          <w:b/>
+          <w:sz w:val="32"/>
+        </w:rPr>
+      </w:pPr>
+      <w:r>
+        <w:rPr>
+          <w:sz w:val="28"/>
+          <w:szCs w:val="28"/>
+        </w:rPr>
         <w:t xml:space="preserve">Classe: </w:t>
       </w:r>
       <w:proofErr w:type="spellStart"/>
@@ -1584,6 +2212,7 @@
           <w:sz w:val="28"/>
           <w:szCs w:val="28"/>
         </w:rPr>
+        <w:lastRenderedPageBreak/>
         <w:t xml:space="preserve">Classe: </w:t>
       </w:r>
       <w:proofErr w:type="spellStart"/>

</xml_diff>

<commit_message>
Correct comments and RunParse variables
</commit_message>
<xml_diff>
--- a/RadarVariavel.docx
+++ b/RadarVariavel.docx
@@ -1,6 +1,6 @@
 
 <file path=word/document.xml><?xml version="1.0" encoding="utf-8"?>
-<w:document xmlns:wpc="http://schemas.microsoft.com/office/word/2010/wordprocessingCanvas" xmlns:mc="http://schemas.openxmlformats.org/markup-compatibility/2006" xmlns:o="urn:schemas-microsoft-com:office:office" xmlns:r="http://schemas.openxmlformats.org/officeDocument/2006/relationships" xmlns:m="http://schemas.openxmlformats.org/officeDocument/2006/math" xmlns:v="urn:schemas-microsoft-com:vml" xmlns:wp14="http://schemas.microsoft.com/office/word/2010/wordprocessingDrawing" xmlns:wp="http://schemas.openxmlformats.org/drawingml/2006/wordprocessingDrawing" xmlns:w10="urn:schemas-microsoft-com:office:word" xmlns:w="http://schemas.openxmlformats.org/wordprocessingml/2006/main" xmlns:w14="http://schemas.microsoft.com/office/word/2010/wordml" xmlns:wpg="http://schemas.microsoft.com/office/word/2010/wordprocessingGroup" xmlns:wpi="http://schemas.microsoft.com/office/word/2010/wordprocessingInk" xmlns:wne="http://schemas.microsoft.com/office/word/2006/wordml" xmlns:wps="http://schemas.microsoft.com/office/word/2010/wordprocessingShape" mc:Ignorable="w14 wp14">
+<w:document xmlns:wpc="http://schemas.microsoft.com/office/word/2010/wordprocessingCanvas" xmlns:mc="http://schemas.openxmlformats.org/markup-compatibility/2006" xmlns:o="urn:schemas-microsoft-com:office:office" xmlns:r="http://schemas.openxmlformats.org/officeDocument/2006/relationships" xmlns:m="http://schemas.openxmlformats.org/officeDocument/2006/math" xmlns:v="urn:schemas-microsoft-com:vml" xmlns:wp14="http://schemas.microsoft.com/office/word/2010/wordprocessingDrawing" xmlns:wp="http://schemas.openxmlformats.org/drawingml/2006/wordprocessingDrawing" xmlns:w10="urn:schemas-microsoft-com:office:word" xmlns:w="http://schemas.openxmlformats.org/wordprocessingml/2006/main" xmlns:w14="http://schemas.microsoft.com/office/word/2010/wordml" xmlns:w15="http://schemas.microsoft.com/office/word/2012/wordml" xmlns:wpg="http://schemas.microsoft.com/office/word/2010/wordprocessingGroup" xmlns:wpi="http://schemas.microsoft.com/office/word/2010/wordprocessingInk" xmlns:wne="http://schemas.microsoft.com/office/word/2006/wordml" xmlns:wps="http://schemas.microsoft.com/office/word/2010/wordprocessingShape" mc:Ignorable="w14 w15 wp14">
   <w:body>
     <w:p>
       <w:pPr>
@@ -35,8 +35,17 @@
           <w:b/>
           <w:sz w:val="32"/>
         </w:rPr>
-        <w:t>Pacote: controller</w:t>
-      </w:r>
+        <w:t xml:space="preserve">Pacote: </w:t>
+      </w:r>
+      <w:proofErr w:type="spellStart"/>
+      <w:r>
+        <w:rPr>
+          <w:b/>
+          <w:sz w:val="32"/>
+        </w:rPr>
+        <w:t>controller</w:t>
+      </w:r>
+      <w:proofErr w:type="spellEnd"/>
     </w:p>
     <w:p>
       <w:pPr>
@@ -57,22 +66,15 @@
         </w:rPr>
         <w:t xml:space="preserve">Classe: </w:t>
       </w:r>
-      <w:proofErr w:type="gramStart"/>
-      <w:r>
-        <w:rPr>
-          <w:sz w:val="28"/>
-          <w:szCs w:val="28"/>
-        </w:rPr>
-        <w:t>CategoriaController</w:t>
-      </w:r>
-      <w:proofErr w:type="gramEnd"/>
-      <w:r>
-        <w:rPr>
-          <w:sz w:val="28"/>
-          <w:szCs w:val="28"/>
-        </w:rPr>
-        <w:t>.php</w:t>
-      </w:r>
+      <w:proofErr w:type="spellStart"/>
+      <w:r>
+        <w:rPr>
+          <w:sz w:val="28"/>
+          <w:szCs w:val="28"/>
+        </w:rPr>
+        <w:t>CategoriaController.php</w:t>
+      </w:r>
+      <w:proofErr w:type="spellEnd"/>
     </w:p>
     <w:p>
       <w:pPr>
@@ -93,7 +95,7 @@
         </w:rPr>
         <w:t>Função: _</w:t>
       </w:r>
-      <w:proofErr w:type="gramStart"/>
+      <w:proofErr w:type="spellStart"/>
       <w:r>
         <w:rPr>
           <w:sz w:val="24"/>
@@ -101,7 +103,7 @@
         </w:rPr>
         <w:t>listarTodas</w:t>
       </w:r>
-      <w:proofErr w:type="gramEnd"/>
+      <w:proofErr w:type="spellEnd"/>
     </w:p>
     <w:p>
       <w:pPr>
@@ -122,7 +124,7 @@
         </w:rPr>
         <w:t xml:space="preserve">Variável: </w:t>
       </w:r>
-      <w:proofErr w:type="gramStart"/>
+      <w:proofErr w:type="spellStart"/>
       <w:r>
         <w:rPr>
           <w:sz w:val="24"/>
@@ -130,7 +132,7 @@
         </w:rPr>
         <w:t>arrayCategoria</w:t>
       </w:r>
-      <w:proofErr w:type="gramEnd"/>
+      <w:proofErr w:type="spellEnd"/>
       <w:r>
         <w:rPr>
           <w:sz w:val="24"/>
@@ -158,7 +160,7 @@
         </w:rPr>
         <w:t>Função: _</w:t>
       </w:r>
-      <w:proofErr w:type="gramStart"/>
+      <w:proofErr w:type="spellStart"/>
       <w:r>
         <w:rPr>
           <w:sz w:val="24"/>
@@ -166,7 +168,7 @@
         </w:rPr>
         <w:t>consultarPorId</w:t>
       </w:r>
-      <w:proofErr w:type="gramEnd"/>
+      <w:proofErr w:type="spellEnd"/>
     </w:p>
     <w:p>
       <w:pPr>
@@ -227,22 +229,15 @@
         </w:rPr>
         <w:t xml:space="preserve">Classe: </w:t>
       </w:r>
-      <w:proofErr w:type="gramStart"/>
-      <w:r>
-        <w:rPr>
-          <w:sz w:val="28"/>
-          <w:szCs w:val="28"/>
-        </w:rPr>
-        <w:t>CrimeController</w:t>
-      </w:r>
-      <w:proofErr w:type="gramEnd"/>
-      <w:r>
-        <w:rPr>
-          <w:sz w:val="28"/>
-          <w:szCs w:val="28"/>
-        </w:rPr>
-        <w:t>.php</w:t>
-      </w:r>
+      <w:proofErr w:type="spellStart"/>
+      <w:r>
+        <w:rPr>
+          <w:sz w:val="28"/>
+          <w:szCs w:val="28"/>
+        </w:rPr>
+        <w:t>CrimeController.php</w:t>
+      </w:r>
+      <w:proofErr w:type="spellEnd"/>
     </w:p>
     <w:p>
       <w:pPr>
@@ -264,7 +259,7 @@
         </w:rPr>
         <w:t>Função: _</w:t>
       </w:r>
-      <w:proofErr w:type="gramStart"/>
+      <w:proofErr w:type="spellStart"/>
       <w:r>
         <w:rPr>
           <w:sz w:val="24"/>
@@ -272,7 +267,7 @@
         </w:rPr>
         <w:t>consultarPorId</w:t>
       </w:r>
-      <w:proofErr w:type="gramEnd"/>
+      <w:proofErr w:type="spellEnd"/>
     </w:p>
     <w:p>
       <w:pPr>
@@ -315,7 +310,7 @@
         </w:rPr>
         <w:t>Função: _</w:t>
       </w:r>
-      <w:proofErr w:type="gramStart"/>
+      <w:proofErr w:type="spellStart"/>
       <w:r>
         <w:rPr>
           <w:sz w:val="24"/>
@@ -323,7 +318,7 @@
         </w:rPr>
         <w:t>consultarIdNatureza</w:t>
       </w:r>
-      <w:proofErr w:type="gramEnd"/>
+      <w:proofErr w:type="spellEnd"/>
     </w:p>
     <w:p>
       <w:pPr>
@@ -375,7 +370,7 @@
         </w:rPr>
         <w:t>_</w:t>
       </w:r>
-      <w:proofErr w:type="gramStart"/>
+      <w:proofErr w:type="spellStart"/>
       <w:r>
         <w:rPr>
           <w:rFonts w:cs="Consolas"/>
@@ -385,7 +380,7 @@
         </w:rPr>
         <w:t>inserirCrime</w:t>
       </w:r>
-      <w:proofErr w:type="gramEnd"/>
+      <w:proofErr w:type="spellEnd"/>
     </w:p>
     <w:p>
       <w:pPr>
@@ -437,7 +432,7 @@
         </w:rPr>
         <w:t>_</w:t>
       </w:r>
-      <w:proofErr w:type="gramStart"/>
+      <w:proofErr w:type="spellStart"/>
       <w:r>
         <w:rPr>
           <w:rFonts w:cs="Consolas"/>
@@ -447,7 +442,7 @@
         </w:rPr>
         <w:t>somaDeCrimePorNatureza</w:t>
       </w:r>
-      <w:proofErr w:type="gramEnd"/>
+      <w:proofErr w:type="spellEnd"/>
     </w:p>
     <w:p>
       <w:pPr>
@@ -506,7 +501,7 @@
         </w:rPr>
         <w:t xml:space="preserve"> _</w:t>
       </w:r>
-      <w:proofErr w:type="gramStart"/>
+      <w:proofErr w:type="spellStart"/>
       <w:r>
         <w:rPr>
           <w:rFonts w:cs="Consolas"/>
@@ -516,7 +511,7 @@
         </w:rPr>
         <w:t>somaDeCrimePorNaturezaEmAno</w:t>
       </w:r>
-      <w:proofErr w:type="gramEnd"/>
+      <w:proofErr w:type="spellEnd"/>
     </w:p>
     <w:p>
       <w:pPr>
@@ -596,7 +591,7 @@
         </w:rPr>
         <w:t xml:space="preserve"> _</w:t>
       </w:r>
-      <w:proofErr w:type="gramStart"/>
+      <w:proofErr w:type="spellStart"/>
       <w:r>
         <w:rPr>
           <w:rFonts w:cs="Consolas"/>
@@ -606,7 +601,7 @@
         </w:rPr>
         <w:t>somaDeCrimePorano</w:t>
       </w:r>
-      <w:proofErr w:type="gramEnd"/>
+      <w:proofErr w:type="spellEnd"/>
     </w:p>
     <w:p>
       <w:pPr>
@@ -665,7 +660,7 @@
         </w:rPr>
         <w:t xml:space="preserve"> _</w:t>
       </w:r>
-      <w:proofErr w:type="gramStart"/>
+      <w:proofErr w:type="spellStart"/>
       <w:r>
         <w:rPr>
           <w:rFonts w:cs="Consolas"/>
@@ -675,7 +670,7 @@
         </w:rPr>
         <w:t>somaCrimeTodosAnos</w:t>
       </w:r>
-      <w:proofErr w:type="gramEnd"/>
+      <w:proofErr w:type="spellEnd"/>
     </w:p>
     <w:p>
       <w:pPr>
@@ -718,7 +713,7 @@
         </w:rPr>
         <w:t xml:space="preserve">Variável: </w:t>
       </w:r>
-      <w:proofErr w:type="gramStart"/>
+      <w:proofErr w:type="spellStart"/>
       <w:r>
         <w:rPr>
           <w:sz w:val="24"/>
@@ -726,7 +721,7 @@
         </w:rPr>
         <w:t>somaTodasAnos</w:t>
       </w:r>
-      <w:proofErr w:type="gramEnd"/>
+      <w:proofErr w:type="spellEnd"/>
       <w:r>
         <w:rPr>
           <w:sz w:val="24"/>
@@ -764,22 +759,15 @@
         </w:rPr>
         <w:t xml:space="preserve">Classe: </w:t>
       </w:r>
-      <w:proofErr w:type="gramStart"/>
-      <w:r>
-        <w:rPr>
-          <w:sz w:val="28"/>
-          <w:szCs w:val="28"/>
-        </w:rPr>
-        <w:t>NaturezaController</w:t>
-      </w:r>
-      <w:proofErr w:type="gramEnd"/>
-      <w:r>
-        <w:rPr>
-          <w:sz w:val="28"/>
-          <w:szCs w:val="28"/>
-        </w:rPr>
-        <w:t>.php</w:t>
-      </w:r>
+      <w:proofErr w:type="spellStart"/>
+      <w:r>
+        <w:rPr>
+          <w:sz w:val="28"/>
+          <w:szCs w:val="28"/>
+        </w:rPr>
+        <w:t>NaturezaController.php</w:t>
+      </w:r>
+      <w:proofErr w:type="spellEnd"/>
     </w:p>
     <w:p>
       <w:pPr>
@@ -800,22 +788,15 @@
         </w:rPr>
         <w:t xml:space="preserve">Classe: </w:t>
       </w:r>
-      <w:proofErr w:type="gramStart"/>
-      <w:r>
-        <w:rPr>
-          <w:sz w:val="28"/>
-          <w:szCs w:val="28"/>
-        </w:rPr>
-        <w:t>RegiaoAdministrativaController</w:t>
-      </w:r>
-      <w:proofErr w:type="gramEnd"/>
-      <w:r>
-        <w:rPr>
-          <w:sz w:val="28"/>
-          <w:szCs w:val="28"/>
-        </w:rPr>
-        <w:t>.php</w:t>
-      </w:r>
+      <w:proofErr w:type="spellStart"/>
+      <w:r>
+        <w:rPr>
+          <w:sz w:val="28"/>
+          <w:szCs w:val="28"/>
+        </w:rPr>
+        <w:t>RegiaoAdministrativaController.php</w:t>
+      </w:r>
+      <w:proofErr w:type="spellEnd"/>
     </w:p>
     <w:p>
       <w:pPr>
@@ -836,22 +817,15 @@
         </w:rPr>
         <w:t xml:space="preserve">Classe: </w:t>
       </w:r>
-      <w:proofErr w:type="gramStart"/>
-      <w:r>
-        <w:rPr>
-          <w:sz w:val="28"/>
-          <w:szCs w:val="28"/>
-        </w:rPr>
-        <w:t>TempoController</w:t>
-      </w:r>
-      <w:proofErr w:type="gramEnd"/>
-      <w:r>
-        <w:rPr>
-          <w:sz w:val="28"/>
-          <w:szCs w:val="28"/>
-        </w:rPr>
-        <w:t>.php</w:t>
-      </w:r>
+      <w:proofErr w:type="spellStart"/>
+      <w:r>
+        <w:rPr>
+          <w:sz w:val="28"/>
+          <w:szCs w:val="28"/>
+        </w:rPr>
+        <w:t>TempoController.php</w:t>
+      </w:r>
+      <w:proofErr w:type="spellEnd"/>
     </w:p>
     <w:p>
       <w:pPr>
@@ -870,8 +844,17 @@
           <w:b/>
           <w:sz w:val="32"/>
         </w:rPr>
-        <w:t>Pacote: model</w:t>
-      </w:r>
+        <w:t xml:space="preserve">Pacote: </w:t>
+      </w:r>
+      <w:proofErr w:type="spellStart"/>
+      <w:r>
+        <w:rPr>
+          <w:b/>
+          <w:sz w:val="32"/>
+        </w:rPr>
+        <w:t>model</w:t>
+      </w:r>
+      <w:proofErr w:type="spellEnd"/>
     </w:p>
     <w:p>
       <w:pPr>
@@ -892,22 +875,15 @@
         </w:rPr>
         <w:t xml:space="preserve">Classe: </w:t>
       </w:r>
-      <w:proofErr w:type="gramStart"/>
-      <w:r>
-        <w:rPr>
-          <w:sz w:val="28"/>
-          <w:szCs w:val="28"/>
-        </w:rPr>
-        <w:t>Categoria.</w:t>
-      </w:r>
-      <w:proofErr w:type="gramEnd"/>
-      <w:r>
-        <w:rPr>
-          <w:sz w:val="28"/>
-          <w:szCs w:val="28"/>
-        </w:rPr>
-        <w:t>php</w:t>
-      </w:r>
+      <w:proofErr w:type="spellStart"/>
+      <w:r>
+        <w:rPr>
+          <w:sz w:val="28"/>
+          <w:szCs w:val="28"/>
+        </w:rPr>
+        <w:t>Categoria.php</w:t>
+      </w:r>
+      <w:proofErr w:type="spellEnd"/>
     </w:p>
     <w:p>
       <w:pPr>
@@ -928,7 +904,7 @@
         </w:rPr>
         <w:t xml:space="preserve">Variável: </w:t>
       </w:r>
-      <w:proofErr w:type="gramStart"/>
+      <w:proofErr w:type="spellStart"/>
       <w:r>
         <w:rPr>
           <w:sz w:val="28"/>
@@ -936,7 +912,7 @@
         </w:rPr>
         <w:t>idCategoria</w:t>
       </w:r>
-      <w:proofErr w:type="gramEnd"/>
+      <w:proofErr w:type="spellEnd"/>
       <w:r>
         <w:rPr>
           <w:sz w:val="28"/>
@@ -964,7 +940,7 @@
         </w:rPr>
         <w:t xml:space="preserve">Variável: </w:t>
       </w:r>
-      <w:proofErr w:type="gramStart"/>
+      <w:proofErr w:type="spellStart"/>
       <w:r>
         <w:rPr>
           <w:sz w:val="28"/>
@@ -972,7 +948,7 @@
         </w:rPr>
         <w:t>nomeCategoria</w:t>
       </w:r>
-      <w:proofErr w:type="gramEnd"/>
+      <w:proofErr w:type="spellEnd"/>
       <w:r>
         <w:rPr>
           <w:sz w:val="28"/>
@@ -1020,22 +996,15 @@
         </w:rPr>
         <w:t xml:space="preserve">Classe: </w:t>
       </w:r>
-      <w:proofErr w:type="gramStart"/>
-      <w:r>
-        <w:rPr>
-          <w:sz w:val="28"/>
-          <w:szCs w:val="28"/>
-        </w:rPr>
-        <w:t>Crime.</w:t>
-      </w:r>
-      <w:proofErr w:type="gramEnd"/>
-      <w:r>
-        <w:rPr>
-          <w:sz w:val="28"/>
-          <w:szCs w:val="28"/>
-        </w:rPr>
-        <w:t>php</w:t>
-      </w:r>
+      <w:proofErr w:type="spellStart"/>
+      <w:r>
+        <w:rPr>
+          <w:sz w:val="28"/>
+          <w:szCs w:val="28"/>
+        </w:rPr>
+        <w:t>Crime.php</w:t>
+      </w:r>
+      <w:proofErr w:type="spellEnd"/>
     </w:p>
     <w:p>
       <w:pPr>
@@ -1056,22 +1025,15 @@
         </w:rPr>
         <w:t xml:space="preserve">Classe: </w:t>
       </w:r>
-      <w:proofErr w:type="gramStart"/>
-      <w:r>
-        <w:rPr>
-          <w:sz w:val="28"/>
-          <w:szCs w:val="28"/>
-        </w:rPr>
-        <w:t>Natureza.</w:t>
-      </w:r>
-      <w:proofErr w:type="gramEnd"/>
-      <w:r>
-        <w:rPr>
-          <w:sz w:val="28"/>
-          <w:szCs w:val="28"/>
-        </w:rPr>
-        <w:t>php</w:t>
-      </w:r>
+      <w:proofErr w:type="spellStart"/>
+      <w:r>
+        <w:rPr>
+          <w:sz w:val="28"/>
+          <w:szCs w:val="28"/>
+        </w:rPr>
+        <w:t>Natureza.php</w:t>
+      </w:r>
+      <w:proofErr w:type="spellEnd"/>
     </w:p>
     <w:p>
       <w:pPr>
@@ -1093,22 +1055,15 @@
         <w:lastRenderedPageBreak/>
         <w:t xml:space="preserve">Classe: </w:t>
       </w:r>
-      <w:proofErr w:type="gramStart"/>
-      <w:r>
-        <w:rPr>
-          <w:sz w:val="28"/>
-          <w:szCs w:val="28"/>
-        </w:rPr>
-        <w:t>RegiaoAdministrativa</w:t>
-      </w:r>
-      <w:proofErr w:type="gramEnd"/>
-      <w:r>
-        <w:rPr>
-          <w:sz w:val="28"/>
-          <w:szCs w:val="28"/>
-        </w:rPr>
-        <w:t>.php</w:t>
-      </w:r>
+      <w:proofErr w:type="spellStart"/>
+      <w:r>
+        <w:rPr>
+          <w:sz w:val="28"/>
+          <w:szCs w:val="28"/>
+        </w:rPr>
+        <w:t>RegiaoAdministrativa.php</w:t>
+      </w:r>
+      <w:proofErr w:type="spellEnd"/>
     </w:p>
     <w:p>
       <w:pPr>
@@ -1122,13 +1077,21 @@
       <w:r>
         <w:t xml:space="preserve">Variável:  </w:t>
       </w:r>
-      <w:proofErr w:type="gramStart"/>
+      <w:proofErr w:type="spellStart"/>
       <w:r>
         <w:t>idRegiaoAdministrativa</w:t>
       </w:r>
-      <w:proofErr w:type="gramEnd"/>
-      <w:r>
-        <w:t>: é o identificador da região administrative. Deve ser um valor numérico.</w:t>
+      <w:proofErr w:type="spellEnd"/>
+      <w:r>
+        <w:t xml:space="preserve">: é o identificador da região </w:t>
+      </w:r>
+      <w:proofErr w:type="spellStart"/>
+      <w:r>
+        <w:t>administrative</w:t>
+      </w:r>
+      <w:proofErr w:type="spellEnd"/>
+      <w:r>
+        <w:t>. Deve ser um valor numérico.</w:t>
       </w:r>
     </w:p>
     <w:p>
@@ -1143,13 +1106,21 @@
       <w:r>
         <w:t xml:space="preserve">Variável: </w:t>
       </w:r>
-      <w:proofErr w:type="gramStart"/>
+      <w:proofErr w:type="spellStart"/>
       <w:r>
         <w:t>nomeRegiao</w:t>
       </w:r>
-      <w:proofErr w:type="gramEnd"/>
-      <w:r>
-        <w:t>: é o nome da região administrativa. Deve ser uma string.</w:t>
+      <w:proofErr w:type="spellEnd"/>
+      <w:r>
+        <w:t xml:space="preserve">: é o nome da região administrativa. Deve ser uma </w:t>
+      </w:r>
+      <w:proofErr w:type="spellStart"/>
+      <w:r>
+        <w:t>string</w:t>
+      </w:r>
+      <w:proofErr w:type="spellEnd"/>
+      <w:r>
+        <w:t>.</w:t>
       </w:r>
     </w:p>
     <w:p>
@@ -1166,13 +1137,23 @@
           <w:lang w:val="en-GB"/>
         </w:rPr>
       </w:pPr>
+      <w:proofErr w:type="spellStart"/>
       <w:r>
         <w:rPr>
           <w:sz w:val="28"/>
           <w:szCs w:val="28"/>
           <w:lang w:val="en-GB"/>
         </w:rPr>
-        <w:t>Função:  __construct()</w:t>
+        <w:t>Função</w:t>
+      </w:r>
+      <w:proofErr w:type="spellEnd"/>
+      <w:r>
+        <w:rPr>
+          <w:sz w:val="28"/>
+          <w:szCs w:val="28"/>
+          <w:lang w:val="en-GB"/>
+        </w:rPr>
+        <w:t>:  __construct()</w:t>
       </w:r>
     </w:p>
     <w:p>
@@ -1200,13 +1181,77 @@
           <w:lang w:val="en-GB"/>
         </w:rPr>
       </w:pPr>
+      <w:proofErr w:type="spellStart"/>
       <w:r>
         <w:rPr>
           <w:sz w:val="28"/>
           <w:szCs w:val="28"/>
           <w:lang w:val="en-GB"/>
         </w:rPr>
-        <w:t>Função:  __constructOverLoad($idRA,$nomeRegiao)</w:t>
+        <w:t>Função</w:t>
+      </w:r>
+      <w:proofErr w:type="spellEnd"/>
+      <w:r>
+        <w:rPr>
+          <w:sz w:val="28"/>
+          <w:szCs w:val="28"/>
+          <w:lang w:val="en-GB"/>
+        </w:rPr>
+        <w:t>:  __</w:t>
+      </w:r>
+      <w:proofErr w:type="spellStart"/>
+      <w:r>
+        <w:rPr>
+          <w:sz w:val="28"/>
+          <w:szCs w:val="28"/>
+          <w:lang w:val="en-GB"/>
+        </w:rPr>
+        <w:t>constructOverLoad</w:t>
+      </w:r>
+      <w:proofErr w:type="spellEnd"/>
+      <w:r>
+        <w:rPr>
+          <w:sz w:val="28"/>
+          <w:szCs w:val="28"/>
+          <w:lang w:val="en-GB"/>
+        </w:rPr>
+        <w:t>($</w:t>
+      </w:r>
+      <w:proofErr w:type="spellStart"/>
+      <w:r>
+        <w:rPr>
+          <w:sz w:val="28"/>
+          <w:szCs w:val="28"/>
+          <w:lang w:val="en-GB"/>
+        </w:rPr>
+        <w:t>idRA</w:t>
+      </w:r>
+      <w:proofErr w:type="spellEnd"/>
+      <w:r>
+        <w:rPr>
+          <w:sz w:val="28"/>
+          <w:szCs w:val="28"/>
+          <w:lang w:val="en-GB"/>
+        </w:rPr>
+        <w:t>,$</w:t>
+      </w:r>
+      <w:proofErr w:type="spellStart"/>
+      <w:r>
+        <w:rPr>
+          <w:sz w:val="28"/>
+          <w:szCs w:val="28"/>
+          <w:lang w:val="en-GB"/>
+        </w:rPr>
+        <w:t>nomeRegiao</w:t>
+      </w:r>
+      <w:proofErr w:type="spellEnd"/>
+      <w:r>
+        <w:rPr>
+          <w:sz w:val="28"/>
+          <w:szCs w:val="28"/>
+          <w:lang w:val="en-GB"/>
+        </w:rPr>
+        <w:t>)</w:t>
       </w:r>
     </w:p>
     <w:p>
@@ -1221,13 +1266,24 @@
       <w:r>
         <w:t xml:space="preserve">Variável:  </w:t>
       </w:r>
-      <w:proofErr w:type="gramStart"/>
+      <w:proofErr w:type="spellStart"/>
       <w:r>
         <w:t>idRA</w:t>
       </w:r>
-      <w:proofErr w:type="gramEnd"/>
-      <w:r>
-        <w:t xml:space="preserve"> =  tem o valor que será passado à variável idRegiaoAdministrativa. </w:t>
+      <w:proofErr w:type="spellEnd"/>
+      <w:r>
+        <w:t xml:space="preserve"> = </w:t>
+      </w:r>
+      <w:r>
+        <w:t xml:space="preserve">tem o valor que será passado à variável </w:t>
+      </w:r>
+      <w:proofErr w:type="spellStart"/>
+      <w:r>
+        <w:t>idRegiaoAdministrativa</w:t>
+      </w:r>
+      <w:proofErr w:type="spellEnd"/>
+      <w:r>
+        <w:t xml:space="preserve">. </w:t>
       </w:r>
     </w:p>
     <w:p>
@@ -1245,13 +1301,29 @@
       <w:r>
         <w:t xml:space="preserve">Variável:  </w:t>
       </w:r>
-      <w:proofErr w:type="gramStart"/>
+      <w:proofErr w:type="spellStart"/>
       <w:r>
         <w:t>nomeRegiao</w:t>
       </w:r>
-      <w:proofErr w:type="gramEnd"/>
-      <w:r>
-        <w:t xml:space="preserve"> = contém a string que será passada para a variável nomeRegiao.</w:t>
+      <w:proofErr w:type="spellEnd"/>
+      <w:r>
+        <w:t xml:space="preserve"> = contém a </w:t>
+      </w:r>
+      <w:proofErr w:type="spellStart"/>
+      <w:r>
+        <w:t>string</w:t>
+      </w:r>
+      <w:proofErr w:type="spellEnd"/>
+      <w:r>
+        <w:t xml:space="preserve"> que será passada para a variável </w:t>
+      </w:r>
+      <w:proofErr w:type="spellStart"/>
+      <w:r>
+        <w:t>nomeRegiao</w:t>
+      </w:r>
+      <w:proofErr w:type="spellEnd"/>
+      <w:r>
+        <w:t>.</w:t>
       </w:r>
     </w:p>
     <w:p>
@@ -1272,23 +1344,39 @@
           <w:sz w:val="28"/>
           <w:szCs w:val="28"/>
         </w:rPr>
-        <w:t>Função:</w:t>
-      </w:r>
-      <w:proofErr w:type="gramStart"/>
-      <w:r>
-        <w:rPr>
-          <w:sz w:val="28"/>
-          <w:szCs w:val="28"/>
-        </w:rPr>
-        <w:t xml:space="preserve">  </w:t>
-      </w:r>
-      <w:proofErr w:type="gramEnd"/>
-      <w:r>
-        <w:rPr>
-          <w:sz w:val="28"/>
-          <w:szCs w:val="28"/>
-        </w:rPr>
-        <w:t>__setIdRegiaoAdministrativa($idRegiaoAdministrativa)</w:t>
+        <w:t>Função:  __</w:t>
+      </w:r>
+      <w:proofErr w:type="spellStart"/>
+      <w:r>
+        <w:rPr>
+          <w:sz w:val="28"/>
+          <w:szCs w:val="28"/>
+        </w:rPr>
+        <w:t>setIdRegiaoAdministrativa</w:t>
+      </w:r>
+      <w:proofErr w:type="spellEnd"/>
+      <w:r>
+        <w:rPr>
+          <w:sz w:val="28"/>
+          <w:szCs w:val="28"/>
+        </w:rPr>
+        <w:t>($</w:t>
+      </w:r>
+      <w:proofErr w:type="spellStart"/>
+      <w:r>
+        <w:rPr>
+          <w:sz w:val="28"/>
+          <w:szCs w:val="28"/>
+        </w:rPr>
+        <w:t>idRegiaoAdministrativa</w:t>
+      </w:r>
+      <w:proofErr w:type="spellEnd"/>
+      <w:r>
+        <w:rPr>
+          <w:sz w:val="28"/>
+          <w:szCs w:val="28"/>
+        </w:rPr>
+        <w:t>)</w:t>
       </w:r>
     </w:p>
     <w:p>
@@ -1306,11 +1394,11 @@
       <w:r>
         <w:t xml:space="preserve">Variável: </w:t>
       </w:r>
-      <w:proofErr w:type="gramStart"/>
+      <w:proofErr w:type="spellStart"/>
       <w:r>
         <w:t>idRegiaoAdministrativa</w:t>
       </w:r>
-      <w:proofErr w:type="gramEnd"/>
+      <w:proofErr w:type="spellEnd"/>
     </w:p>
     <w:p>
       <w:pPr>
@@ -1325,20 +1413,46 @@
           <w:szCs w:val="28"/>
         </w:rPr>
       </w:pPr>
+      <w:proofErr w:type="spellStart"/>
       <w:r>
         <w:rPr>
           <w:sz w:val="28"/>
           <w:szCs w:val="28"/>
           <w:lang w:val="en-GB"/>
         </w:rPr>
-        <w:t xml:space="preserve">Função:  </w:t>
-      </w:r>
-      <w:r>
-        <w:rPr>
-          <w:sz w:val="28"/>
-          <w:szCs w:val="28"/>
-        </w:rPr>
-        <w:t>__getIdRegiaoAdministrativa()</w:t>
+        <w:t>Função</w:t>
+      </w:r>
+      <w:proofErr w:type="spellEnd"/>
+      <w:r>
+        <w:rPr>
+          <w:sz w:val="28"/>
+          <w:szCs w:val="28"/>
+          <w:lang w:val="en-GB"/>
+        </w:rPr>
+        <w:t xml:space="preserve">:  </w:t>
+      </w:r>
+      <w:r>
+        <w:rPr>
+          <w:sz w:val="28"/>
+          <w:szCs w:val="28"/>
+        </w:rPr>
+        <w:t>__</w:t>
+      </w:r>
+      <w:proofErr w:type="spellStart"/>
+      <w:r>
+        <w:rPr>
+          <w:sz w:val="28"/>
+          <w:szCs w:val="28"/>
+        </w:rPr>
+        <w:t>getIdRegiaoAdministrativa</w:t>
+      </w:r>
+      <w:proofErr w:type="spellEnd"/>
+      <w:r>
+        <w:rPr>
+          <w:sz w:val="28"/>
+          <w:szCs w:val="28"/>
+        </w:rPr>
+        <w:t>()</w:t>
       </w:r>
     </w:p>
     <w:p>
@@ -1361,7 +1475,7 @@
         </w:rPr>
         <w:t xml:space="preserve"> Função: __</w:t>
       </w:r>
-      <w:proofErr w:type="gramStart"/>
+      <w:proofErr w:type="spellStart"/>
       <w:r>
         <w:rPr>
           <w:sz w:val="28"/>
@@ -1369,13 +1483,29 @@
         </w:rPr>
         <w:t>setNomeRegiao</w:t>
       </w:r>
-      <w:proofErr w:type="gramEnd"/>
-      <w:r>
-        <w:rPr>
-          <w:sz w:val="28"/>
-          <w:szCs w:val="28"/>
-        </w:rPr>
-        <w:t>($nomeRegiao)</w:t>
+      <w:proofErr w:type="spellEnd"/>
+      <w:r>
+        <w:rPr>
+          <w:sz w:val="28"/>
+          <w:szCs w:val="28"/>
+        </w:rPr>
+        <w:t>($</w:t>
+      </w:r>
+      <w:proofErr w:type="spellStart"/>
+      <w:r>
+        <w:rPr>
+          <w:sz w:val="28"/>
+          <w:szCs w:val="28"/>
+        </w:rPr>
+        <w:t>nomeRegiao</w:t>
+      </w:r>
+      <w:proofErr w:type="spellEnd"/>
+      <w:r>
+        <w:rPr>
+          <w:sz w:val="28"/>
+          <w:szCs w:val="28"/>
+        </w:rPr>
+        <w:t>)</w:t>
       </w:r>
     </w:p>
     <w:p>
@@ -1393,11 +1523,11 @@
       <w:r>
         <w:t xml:space="preserve">Variável: </w:t>
       </w:r>
-      <w:proofErr w:type="gramStart"/>
+      <w:proofErr w:type="spellStart"/>
       <w:r>
         <w:t>nomeRegiao</w:t>
       </w:r>
-      <w:proofErr w:type="gramEnd"/>
+      <w:proofErr w:type="spellEnd"/>
     </w:p>
     <w:p>
       <w:pPr>
@@ -1419,20 +1549,46 @@
         </w:rPr>
         <w:t xml:space="preserve"> </w:t>
       </w:r>
+      <w:proofErr w:type="spellStart"/>
       <w:r>
         <w:rPr>
           <w:sz w:val="28"/>
           <w:szCs w:val="28"/>
           <w:lang w:val="en-GB"/>
         </w:rPr>
-        <w:t xml:space="preserve">Função: </w:t>
-      </w:r>
-      <w:r>
-        <w:rPr>
-          <w:sz w:val="28"/>
-          <w:szCs w:val="28"/>
-        </w:rPr>
-        <w:t>__getNomeRegiao()</w:t>
+        <w:t>Função</w:t>
+      </w:r>
+      <w:proofErr w:type="spellEnd"/>
+      <w:r>
+        <w:rPr>
+          <w:sz w:val="28"/>
+          <w:szCs w:val="28"/>
+          <w:lang w:val="en-GB"/>
+        </w:rPr>
+        <w:t xml:space="preserve">: </w:t>
+      </w:r>
+      <w:r>
+        <w:rPr>
+          <w:sz w:val="28"/>
+          <w:szCs w:val="28"/>
+        </w:rPr>
+        <w:t>__</w:t>
+      </w:r>
+      <w:proofErr w:type="spellStart"/>
+      <w:r>
+        <w:rPr>
+          <w:sz w:val="28"/>
+          <w:szCs w:val="28"/>
+        </w:rPr>
+        <w:t>getNomeRegiao</w:t>
+      </w:r>
+      <w:proofErr w:type="spellEnd"/>
+      <w:r>
+        <w:rPr>
+          <w:sz w:val="28"/>
+          <w:szCs w:val="28"/>
+        </w:rPr>
+        <w:t>()</w:t>
       </w:r>
     </w:p>
     <w:p>
@@ -1465,22 +1621,15 @@
         </w:rPr>
         <w:t xml:space="preserve">Classe: </w:t>
       </w:r>
-      <w:proofErr w:type="gramStart"/>
-      <w:r>
-        <w:rPr>
-          <w:sz w:val="28"/>
-          <w:szCs w:val="28"/>
-        </w:rPr>
-        <w:t>Tempo.</w:t>
-      </w:r>
-      <w:proofErr w:type="gramEnd"/>
-      <w:r>
-        <w:rPr>
-          <w:sz w:val="28"/>
-          <w:szCs w:val="28"/>
-        </w:rPr>
-        <w:t>php</w:t>
-      </w:r>
+      <w:proofErr w:type="spellStart"/>
+      <w:r>
+        <w:rPr>
+          <w:sz w:val="28"/>
+          <w:szCs w:val="28"/>
+        </w:rPr>
+        <w:t>Tempo.php</w:t>
+      </w:r>
+      <w:proofErr w:type="spellEnd"/>
     </w:p>
     <w:p>
       <w:pPr>
@@ -1502,7 +1651,7 @@
         </w:rPr>
         <w:t xml:space="preserve">Variável: </w:t>
       </w:r>
-      <w:proofErr w:type="gramStart"/>
+      <w:proofErr w:type="spellStart"/>
       <w:r>
         <w:rPr>
           <w:sz w:val="24"/>
@@ -1510,7 +1659,7 @@
         </w:rPr>
         <w:t>idTempo</w:t>
       </w:r>
-      <w:proofErr w:type="gramEnd"/>
+      <w:proofErr w:type="spellEnd"/>
       <w:r>
         <w:rPr>
           <w:sz w:val="24"/>
@@ -1558,8 +1707,33 @@
           <w:sz w:val="24"/>
           <w:szCs w:val="24"/>
         </w:rPr>
-        <w:t>Variável: mes = indica o mes</w:t>
-      </w:r>
+        <w:t xml:space="preserve">Variável: </w:t>
+      </w:r>
+      <w:proofErr w:type="spellStart"/>
+      <w:r>
+        <w:rPr>
+          <w:sz w:val="24"/>
+          <w:szCs w:val="24"/>
+        </w:rPr>
+        <w:t>mes</w:t>
+      </w:r>
+      <w:proofErr w:type="spellEnd"/>
+      <w:r>
+        <w:rPr>
+          <w:sz w:val="24"/>
+          <w:szCs w:val="24"/>
+        </w:rPr>
+        <w:t xml:space="preserve"> = indica o </w:t>
+      </w:r>
+      <w:proofErr w:type="spellStart"/>
+      <w:r>
+        <w:rPr>
+          <w:sz w:val="24"/>
+          <w:szCs w:val="24"/>
+        </w:rPr>
+        <w:t>mes</w:t>
+      </w:r>
+      <w:proofErr w:type="spellEnd"/>
     </w:p>
     <w:p>
       <w:pPr>
@@ -1580,7 +1754,7 @@
         </w:rPr>
         <w:t>Função: __</w:t>
       </w:r>
-      <w:proofErr w:type="gramStart"/>
+      <w:proofErr w:type="spellStart"/>
       <w:r>
         <w:rPr>
           <w:sz w:val="28"/>
@@ -1588,7 +1762,7 @@
         </w:rPr>
         <w:t>setIdTempo</w:t>
       </w:r>
-      <w:proofErr w:type="gramEnd"/>
+      <w:proofErr w:type="spellEnd"/>
     </w:p>
     <w:p>
       <w:pPr>
@@ -1610,7 +1784,7 @@
         </w:rPr>
         <w:t xml:space="preserve">Variável: </w:t>
       </w:r>
-      <w:proofErr w:type="gramStart"/>
+      <w:proofErr w:type="spellStart"/>
       <w:r>
         <w:rPr>
           <w:sz w:val="24"/>
@@ -1618,7 +1792,7 @@
         </w:rPr>
         <w:t>idTempo</w:t>
       </w:r>
-      <w:proofErr w:type="gramEnd"/>
+      <w:proofErr w:type="spellEnd"/>
     </w:p>
     <w:p>
       <w:pPr>
@@ -1639,7 +1813,7 @@
         </w:rPr>
         <w:t>Função: __</w:t>
       </w:r>
-      <w:proofErr w:type="gramStart"/>
+      <w:proofErr w:type="spellStart"/>
       <w:r>
         <w:rPr>
           <w:sz w:val="28"/>
@@ -1647,7 +1821,7 @@
         </w:rPr>
         <w:t>getIdTempo</w:t>
       </w:r>
-      <w:proofErr w:type="gramEnd"/>
+      <w:proofErr w:type="spellEnd"/>
     </w:p>
     <w:p>
       <w:pPr>
@@ -1669,7 +1843,7 @@
         </w:rPr>
         <w:t xml:space="preserve">Variável: </w:t>
       </w:r>
-      <w:proofErr w:type="gramStart"/>
+      <w:proofErr w:type="spellStart"/>
       <w:r>
         <w:rPr>
           <w:sz w:val="24"/>
@@ -1677,7 +1851,7 @@
         </w:rPr>
         <w:t>idTempo</w:t>
       </w:r>
-      <w:proofErr w:type="gramEnd"/>
+      <w:proofErr w:type="spellEnd"/>
     </w:p>
     <w:p>
       <w:pPr>
@@ -1698,7 +1872,7 @@
         </w:rPr>
         <w:t>Função: __</w:t>
       </w:r>
-      <w:proofErr w:type="gramStart"/>
+      <w:proofErr w:type="spellStart"/>
       <w:r>
         <w:rPr>
           <w:sz w:val="28"/>
@@ -1706,7 +1880,7 @@
         </w:rPr>
         <w:t>setIntervalo</w:t>
       </w:r>
-      <w:proofErr w:type="gramEnd"/>
+      <w:proofErr w:type="spellEnd"/>
     </w:p>
     <w:p>
       <w:pPr>
@@ -1748,7 +1922,7 @@
         </w:rPr>
         <w:t>Função: __</w:t>
       </w:r>
-      <w:proofErr w:type="gramStart"/>
+      <w:proofErr w:type="spellStart"/>
       <w:r>
         <w:rPr>
           <w:sz w:val="28"/>
@@ -1756,7 +1930,7 @@
         </w:rPr>
         <w:t>getIntervalo</w:t>
       </w:r>
-      <w:proofErr w:type="gramEnd"/>
+      <w:proofErr w:type="spellEnd"/>
     </w:p>
     <w:p>
       <w:pPr>
@@ -1798,7 +1972,7 @@
         </w:rPr>
         <w:t>Função: __</w:t>
       </w:r>
-      <w:proofErr w:type="gramStart"/>
+      <w:proofErr w:type="spellStart"/>
       <w:r>
         <w:rPr>
           <w:sz w:val="28"/>
@@ -1806,7 +1980,7 @@
         </w:rPr>
         <w:t>setMes</w:t>
       </w:r>
-      <w:proofErr w:type="gramEnd"/>
+      <w:proofErr w:type="spellEnd"/>
     </w:p>
     <w:p>
       <w:pPr>
@@ -1826,8 +2000,17 @@
           <w:sz w:val="24"/>
           <w:szCs w:val="24"/>
         </w:rPr>
-        <w:t>Variável: mes</w:t>
-      </w:r>
+        <w:t xml:space="preserve">Variável: </w:t>
+      </w:r>
+      <w:proofErr w:type="spellStart"/>
+      <w:r>
+        <w:rPr>
+          <w:sz w:val="24"/>
+          <w:szCs w:val="24"/>
+        </w:rPr>
+        <w:t>mes</w:t>
+      </w:r>
+      <w:proofErr w:type="spellEnd"/>
     </w:p>
     <w:p>
       <w:pPr>
@@ -1848,7 +2031,7 @@
         </w:rPr>
         <w:t>Função: __</w:t>
       </w:r>
-      <w:proofErr w:type="gramStart"/>
+      <w:proofErr w:type="spellStart"/>
       <w:r>
         <w:rPr>
           <w:sz w:val="28"/>
@@ -1856,7 +2039,7 @@
         </w:rPr>
         <w:t>getMes</w:t>
       </w:r>
-      <w:proofErr w:type="gramEnd"/>
+      <w:proofErr w:type="spellEnd"/>
     </w:p>
     <w:p>
       <w:pPr>
@@ -1876,8 +2059,17 @@
           <w:sz w:val="24"/>
           <w:szCs w:val="24"/>
         </w:rPr>
-        <w:t>Variável: mes</w:t>
-      </w:r>
+        <w:t xml:space="preserve">Variável: </w:t>
+      </w:r>
+      <w:proofErr w:type="spellStart"/>
+      <w:r>
+        <w:rPr>
+          <w:sz w:val="24"/>
+          <w:szCs w:val="24"/>
+        </w:rPr>
+        <w:t>mes</w:t>
+      </w:r>
+      <w:proofErr w:type="spellEnd"/>
     </w:p>
     <w:p>
       <w:pPr>
@@ -1896,8 +2088,17 @@
           <w:sz w:val="28"/>
           <w:szCs w:val="28"/>
         </w:rPr>
-        <w:t>Função: __construct</w:t>
-      </w:r>
+        <w:t>Função: __</w:t>
+      </w:r>
+      <w:proofErr w:type="spellStart"/>
+      <w:r>
+        <w:rPr>
+          <w:sz w:val="28"/>
+          <w:szCs w:val="28"/>
+        </w:rPr>
+        <w:t>construct</w:t>
+      </w:r>
+      <w:proofErr w:type="spellEnd"/>
     </w:p>
     <w:p>
       <w:pPr>
@@ -1918,15 +2119,24 @@
         </w:rPr>
         <w:t>Função: __</w:t>
       </w:r>
-      <w:proofErr w:type="gramStart"/>
-      <w:r>
-        <w:rPr>
-          <w:sz w:val="28"/>
-          <w:szCs w:val="28"/>
-        </w:rPr>
-        <w:t>constructuOverload</w:t>
-      </w:r>
-      <w:proofErr w:type="gramEnd"/>
+      <w:proofErr w:type="spellStart"/>
+      <w:r>
+        <w:rPr>
+          <w:sz w:val="28"/>
+          <w:szCs w:val="28"/>
+        </w:rPr>
+        <w:t>construct</w:t>
+      </w:r>
+      <w:bookmarkStart w:id="0" w:name="_GoBack"/>
+      <w:bookmarkEnd w:id="0"/>
+      <w:r>
+        <w:rPr>
+          <w:sz w:val="28"/>
+          <w:szCs w:val="28"/>
+        </w:rPr>
+        <w:t>Overload</w:t>
+      </w:r>
+      <w:proofErr w:type="spellEnd"/>
     </w:p>
     <w:p>
       <w:pPr>
@@ -1948,7 +2158,7 @@
         </w:rPr>
         <w:t xml:space="preserve">Variável: </w:t>
       </w:r>
-      <w:proofErr w:type="gramStart"/>
+      <w:proofErr w:type="spellStart"/>
       <w:r>
         <w:rPr>
           <w:sz w:val="24"/>
@@ -1956,7 +2166,7 @@
         </w:rPr>
         <w:t>idTempo</w:t>
       </w:r>
-      <w:proofErr w:type="gramEnd"/>
+      <w:proofErr w:type="spellEnd"/>
     </w:p>
     <w:p>
       <w:pPr>
@@ -1998,8 +2208,17 @@
           <w:szCs w:val="24"/>
         </w:rPr>
         <w:lastRenderedPageBreak/>
-        <w:t>Variável: mes</w:t>
-      </w:r>
+        <w:t xml:space="preserve">Variável: </w:t>
+      </w:r>
+      <w:proofErr w:type="spellStart"/>
+      <w:r>
+        <w:rPr>
+          <w:sz w:val="24"/>
+          <w:szCs w:val="24"/>
+        </w:rPr>
+        <w:t>mes</w:t>
+      </w:r>
+      <w:proofErr w:type="spellEnd"/>
     </w:p>
     <w:p>
       <w:pPr>
@@ -2018,8 +2237,17 @@
           <w:b/>
           <w:sz w:val="32"/>
         </w:rPr>
-        <w:t>Pacote: persistence</w:t>
-      </w:r>
+        <w:t xml:space="preserve">Pacote: </w:t>
+      </w:r>
+      <w:proofErr w:type="spellStart"/>
+      <w:r>
+        <w:rPr>
+          <w:b/>
+          <w:sz w:val="32"/>
+        </w:rPr>
+        <w:t>persistence</w:t>
+      </w:r>
+      <w:proofErr w:type="spellEnd"/>
     </w:p>
     <w:p>
       <w:pPr>
@@ -2040,22 +2268,15 @@
         </w:rPr>
         <w:t xml:space="preserve">Classe: </w:t>
       </w:r>
-      <w:proofErr w:type="gramStart"/>
-      <w:r>
-        <w:rPr>
-          <w:sz w:val="28"/>
-          <w:szCs w:val="28"/>
-        </w:rPr>
-        <w:t>CategoriaDAO</w:t>
-      </w:r>
-      <w:proofErr w:type="gramEnd"/>
-      <w:r>
-        <w:rPr>
-          <w:sz w:val="28"/>
-          <w:szCs w:val="28"/>
-        </w:rPr>
-        <w:t>.php</w:t>
-      </w:r>
+      <w:proofErr w:type="spellStart"/>
+      <w:r>
+        <w:rPr>
+          <w:sz w:val="28"/>
+          <w:szCs w:val="28"/>
+        </w:rPr>
+        <w:t>CategoriaDAO.php</w:t>
+      </w:r>
+      <w:proofErr w:type="spellEnd"/>
     </w:p>
     <w:p>
       <w:pPr>
@@ -2076,22 +2297,15 @@
         </w:rPr>
         <w:t xml:space="preserve">Classe: </w:t>
       </w:r>
-      <w:proofErr w:type="gramStart"/>
-      <w:r>
-        <w:rPr>
-          <w:sz w:val="28"/>
-          <w:szCs w:val="28"/>
-        </w:rPr>
-        <w:t>Conexao.</w:t>
-      </w:r>
-      <w:proofErr w:type="gramEnd"/>
-      <w:r>
-        <w:rPr>
-          <w:sz w:val="28"/>
-          <w:szCs w:val="28"/>
-        </w:rPr>
-        <w:t>php</w:t>
-      </w:r>
+      <w:proofErr w:type="spellStart"/>
+      <w:r>
+        <w:rPr>
+          <w:sz w:val="28"/>
+          <w:szCs w:val="28"/>
+        </w:rPr>
+        <w:t>Conexao.php</w:t>
+      </w:r>
+      <w:proofErr w:type="spellEnd"/>
     </w:p>
     <w:p>
       <w:pPr>
@@ -2112,22 +2326,15 @@
         </w:rPr>
         <w:t xml:space="preserve">Classe: </w:t>
       </w:r>
-      <w:proofErr w:type="gramStart"/>
-      <w:r>
-        <w:rPr>
-          <w:sz w:val="28"/>
-          <w:szCs w:val="28"/>
-        </w:rPr>
-        <w:t>ConexaoTeste</w:t>
-      </w:r>
-      <w:proofErr w:type="gramEnd"/>
-      <w:r>
-        <w:rPr>
-          <w:sz w:val="28"/>
-          <w:szCs w:val="28"/>
-        </w:rPr>
-        <w:t>.php</w:t>
-      </w:r>
+      <w:proofErr w:type="spellStart"/>
+      <w:r>
+        <w:rPr>
+          <w:sz w:val="28"/>
+          <w:szCs w:val="28"/>
+        </w:rPr>
+        <w:t>ConexaoTeste.php</w:t>
+      </w:r>
+      <w:proofErr w:type="spellEnd"/>
     </w:p>
     <w:p>
       <w:pPr>
@@ -2148,22 +2355,15 @@
         </w:rPr>
         <w:t xml:space="preserve">Classe: </w:t>
       </w:r>
-      <w:proofErr w:type="gramStart"/>
-      <w:r>
-        <w:rPr>
-          <w:sz w:val="28"/>
-          <w:szCs w:val="28"/>
-        </w:rPr>
-        <w:t>CrimeDAO</w:t>
-      </w:r>
-      <w:proofErr w:type="gramEnd"/>
-      <w:r>
-        <w:rPr>
-          <w:sz w:val="28"/>
-          <w:szCs w:val="28"/>
-        </w:rPr>
-        <w:t>.php</w:t>
-      </w:r>
+      <w:proofErr w:type="spellStart"/>
+      <w:r>
+        <w:rPr>
+          <w:sz w:val="28"/>
+          <w:szCs w:val="28"/>
+        </w:rPr>
+        <w:t>CrimeDAO.php</w:t>
+      </w:r>
+      <w:proofErr w:type="spellEnd"/>
     </w:p>
     <w:p>
       <w:pPr>
@@ -2184,22 +2384,15 @@
         </w:rPr>
         <w:t xml:space="preserve">Classe: </w:t>
       </w:r>
-      <w:proofErr w:type="gramStart"/>
-      <w:r>
-        <w:rPr>
-          <w:sz w:val="28"/>
-          <w:szCs w:val="28"/>
-        </w:rPr>
-        <w:t>NaturezaDAO</w:t>
-      </w:r>
-      <w:proofErr w:type="gramEnd"/>
-      <w:r>
-        <w:rPr>
-          <w:sz w:val="28"/>
-          <w:szCs w:val="28"/>
-        </w:rPr>
-        <w:t>.php</w:t>
-      </w:r>
+      <w:proofErr w:type="spellStart"/>
+      <w:r>
+        <w:rPr>
+          <w:sz w:val="28"/>
+          <w:szCs w:val="28"/>
+        </w:rPr>
+        <w:t>NaturezaDAO.php</w:t>
+      </w:r>
+      <w:proofErr w:type="spellEnd"/>
     </w:p>
     <w:p>
       <w:pPr>
@@ -2220,22 +2413,15 @@
         </w:rPr>
         <w:t xml:space="preserve">Classe: </w:t>
       </w:r>
-      <w:proofErr w:type="gramStart"/>
-      <w:r>
-        <w:rPr>
-          <w:sz w:val="28"/>
-          <w:szCs w:val="28"/>
-        </w:rPr>
-        <w:t>RegiaoAdministrativaDAO</w:t>
-      </w:r>
-      <w:proofErr w:type="gramEnd"/>
-      <w:r>
-        <w:rPr>
-          <w:sz w:val="28"/>
-          <w:szCs w:val="28"/>
-        </w:rPr>
-        <w:t>.php</w:t>
-      </w:r>
+      <w:proofErr w:type="spellStart"/>
+      <w:r>
+        <w:rPr>
+          <w:sz w:val="28"/>
+          <w:szCs w:val="28"/>
+        </w:rPr>
+        <w:t>RegiaoAdministrativaDAO.php</w:t>
+      </w:r>
+      <w:proofErr w:type="spellEnd"/>
     </w:p>
     <w:p>
       <w:pPr>
@@ -2256,22 +2442,15 @@
         </w:rPr>
         <w:t xml:space="preserve">Classe: </w:t>
       </w:r>
-      <w:proofErr w:type="gramStart"/>
-      <w:r>
-        <w:rPr>
-          <w:sz w:val="28"/>
-          <w:szCs w:val="28"/>
-        </w:rPr>
-        <w:t>TempoDAO</w:t>
-      </w:r>
-      <w:proofErr w:type="gramEnd"/>
-      <w:r>
-        <w:rPr>
-          <w:sz w:val="28"/>
-          <w:szCs w:val="28"/>
-        </w:rPr>
-        <w:t>.php</w:t>
-      </w:r>
+      <w:proofErr w:type="spellStart"/>
+      <w:r>
+        <w:rPr>
+          <w:sz w:val="28"/>
+          <w:szCs w:val="28"/>
+        </w:rPr>
+        <w:t>TempoDAO.php</w:t>
+      </w:r>
+      <w:proofErr w:type="spellEnd"/>
     </w:p>
     <w:p>
       <w:pPr>
@@ -2292,22 +2471,15 @@
         </w:rPr>
         <w:t xml:space="preserve">Classe: </w:t>
       </w:r>
-      <w:proofErr w:type="gramStart"/>
-      <w:r>
-        <w:rPr>
-          <w:sz w:val="28"/>
-          <w:szCs w:val="28"/>
-        </w:rPr>
-        <w:t>persistence.</w:t>
-      </w:r>
-      <w:proofErr w:type="gramEnd"/>
-      <w:r>
-        <w:rPr>
-          <w:sz w:val="28"/>
-          <w:szCs w:val="28"/>
-        </w:rPr>
-        <w:t>php</w:t>
-      </w:r>
+      <w:proofErr w:type="spellStart"/>
+      <w:r>
+        <w:rPr>
+          <w:sz w:val="28"/>
+          <w:szCs w:val="28"/>
+        </w:rPr>
+        <w:t>persistence.php</w:t>
+      </w:r>
+      <w:proofErr w:type="spellEnd"/>
     </w:p>
     <w:p>
       <w:pPr>
@@ -2326,8 +2498,17 @@
           <w:b/>
           <w:sz w:val="32"/>
         </w:rPr>
-        <w:t>Pacote: test</w:t>
-      </w:r>
+        <w:t xml:space="preserve">Pacote: </w:t>
+      </w:r>
+      <w:proofErr w:type="spellStart"/>
+      <w:r>
+        <w:rPr>
+          <w:b/>
+          <w:sz w:val="32"/>
+        </w:rPr>
+        <w:t>test</w:t>
+      </w:r>
+      <w:proofErr w:type="spellEnd"/>
     </w:p>
     <w:p>
       <w:pPr>
@@ -2348,8 +2529,18 @@
           <w:sz w:val="28"/>
           <w:szCs w:val="28"/>
         </w:rPr>
-        <w:t>Pasta: controller</w:t>
-      </w:r>
+        <w:t xml:space="preserve">Pasta: </w:t>
+      </w:r>
+      <w:proofErr w:type="spellStart"/>
+      <w:r>
+        <w:rPr>
+          <w:b/>
+          <w:sz w:val="28"/>
+          <w:szCs w:val="28"/>
+        </w:rPr>
+        <w:t>controller</w:t>
+      </w:r>
+      <w:proofErr w:type="spellEnd"/>
     </w:p>
     <w:p>
       <w:pPr>
@@ -2371,22 +2562,15 @@
         </w:rPr>
         <w:t xml:space="preserve">Classe: </w:t>
       </w:r>
-      <w:proofErr w:type="gramStart"/>
-      <w:r>
-        <w:rPr>
-          <w:sz w:val="28"/>
-          <w:szCs w:val="28"/>
-        </w:rPr>
-        <w:t>CategoriaControllerTeste</w:t>
-      </w:r>
-      <w:proofErr w:type="gramEnd"/>
-      <w:r>
-        <w:rPr>
-          <w:sz w:val="28"/>
-          <w:szCs w:val="28"/>
-        </w:rPr>
-        <w:t>.php</w:t>
-      </w:r>
+      <w:proofErr w:type="spellStart"/>
+      <w:r>
+        <w:rPr>
+          <w:sz w:val="28"/>
+          <w:szCs w:val="28"/>
+        </w:rPr>
+        <w:t>CategoriaControllerTeste.php</w:t>
+      </w:r>
+      <w:proofErr w:type="spellEnd"/>
     </w:p>
     <w:p>
       <w:pPr>
@@ -2408,22 +2592,15 @@
         </w:rPr>
         <w:t xml:space="preserve">Classe: </w:t>
       </w:r>
-      <w:proofErr w:type="gramStart"/>
-      <w:r>
-        <w:rPr>
-          <w:sz w:val="28"/>
-          <w:szCs w:val="28"/>
-        </w:rPr>
-        <w:t>CrimeControllerTeste</w:t>
-      </w:r>
-      <w:proofErr w:type="gramEnd"/>
-      <w:r>
-        <w:rPr>
-          <w:sz w:val="28"/>
-          <w:szCs w:val="28"/>
-        </w:rPr>
-        <w:t>.php</w:t>
-      </w:r>
+      <w:proofErr w:type="spellStart"/>
+      <w:r>
+        <w:rPr>
+          <w:sz w:val="28"/>
+          <w:szCs w:val="28"/>
+        </w:rPr>
+        <w:t>CrimeControllerTeste.php</w:t>
+      </w:r>
+      <w:proofErr w:type="spellEnd"/>
     </w:p>
     <w:p>
       <w:pPr>
@@ -2445,22 +2622,15 @@
         </w:rPr>
         <w:t xml:space="preserve">Classe: </w:t>
       </w:r>
-      <w:proofErr w:type="gramStart"/>
-      <w:r>
-        <w:rPr>
-          <w:sz w:val="28"/>
-          <w:szCs w:val="28"/>
-        </w:rPr>
-        <w:t>NaturezaControllerTeste</w:t>
-      </w:r>
-      <w:proofErr w:type="gramEnd"/>
-      <w:r>
-        <w:rPr>
-          <w:sz w:val="28"/>
-          <w:szCs w:val="28"/>
-        </w:rPr>
-        <w:t>.php</w:t>
-      </w:r>
+      <w:proofErr w:type="spellStart"/>
+      <w:r>
+        <w:rPr>
+          <w:sz w:val="28"/>
+          <w:szCs w:val="28"/>
+        </w:rPr>
+        <w:t>NaturezaControllerTeste.php</w:t>
+      </w:r>
+      <w:proofErr w:type="spellEnd"/>
     </w:p>
     <w:p>
       <w:pPr>
@@ -2482,22 +2652,15 @@
         </w:rPr>
         <w:t xml:space="preserve">Classe: </w:t>
       </w:r>
-      <w:proofErr w:type="gramStart"/>
-      <w:r>
-        <w:rPr>
-          <w:sz w:val="28"/>
-          <w:szCs w:val="28"/>
-        </w:rPr>
-        <w:t>RegiaoAdministrativaControllerTeste</w:t>
-      </w:r>
-      <w:proofErr w:type="gramEnd"/>
-      <w:r>
-        <w:rPr>
-          <w:sz w:val="28"/>
-          <w:szCs w:val="28"/>
-        </w:rPr>
-        <w:t>.php</w:t>
-      </w:r>
+      <w:proofErr w:type="spellStart"/>
+      <w:r>
+        <w:rPr>
+          <w:sz w:val="28"/>
+          <w:szCs w:val="28"/>
+        </w:rPr>
+        <w:t>RegiaoAdministrativaControllerTeste.php</w:t>
+      </w:r>
+      <w:proofErr w:type="spellEnd"/>
     </w:p>
     <w:p>
       <w:pPr>
@@ -2519,22 +2682,15 @@
         </w:rPr>
         <w:t xml:space="preserve">Classe: </w:t>
       </w:r>
-      <w:proofErr w:type="gramStart"/>
-      <w:r>
-        <w:rPr>
-          <w:sz w:val="28"/>
-          <w:szCs w:val="28"/>
-        </w:rPr>
-        <w:t>TempoControllerTeste</w:t>
-      </w:r>
-      <w:proofErr w:type="gramEnd"/>
-      <w:r>
-        <w:rPr>
-          <w:sz w:val="28"/>
-          <w:szCs w:val="28"/>
-        </w:rPr>
-        <w:t>.php</w:t>
-      </w:r>
+      <w:proofErr w:type="spellStart"/>
+      <w:r>
+        <w:rPr>
+          <w:sz w:val="28"/>
+          <w:szCs w:val="28"/>
+        </w:rPr>
+        <w:t>TempoControllerTeste.php</w:t>
+      </w:r>
+      <w:proofErr w:type="spellEnd"/>
     </w:p>
     <w:p>
       <w:pPr>
@@ -2555,8 +2711,18 @@
           <w:sz w:val="28"/>
           <w:szCs w:val="28"/>
         </w:rPr>
-        <w:t>Pasta: model</w:t>
-      </w:r>
+        <w:t xml:space="preserve">Pasta: </w:t>
+      </w:r>
+      <w:proofErr w:type="spellStart"/>
+      <w:r>
+        <w:rPr>
+          <w:b/>
+          <w:sz w:val="28"/>
+          <w:szCs w:val="28"/>
+        </w:rPr>
+        <w:t>model</w:t>
+      </w:r>
+      <w:proofErr w:type="spellEnd"/>
     </w:p>
     <w:p>
       <w:pPr>
@@ -2578,22 +2744,15 @@
         </w:rPr>
         <w:t xml:space="preserve">Classe: </w:t>
       </w:r>
-      <w:proofErr w:type="gramStart"/>
-      <w:r>
-        <w:rPr>
-          <w:sz w:val="28"/>
-          <w:szCs w:val="28"/>
-        </w:rPr>
-        <w:t>CategoriaTeste</w:t>
-      </w:r>
-      <w:proofErr w:type="gramEnd"/>
-      <w:r>
-        <w:rPr>
-          <w:sz w:val="28"/>
-          <w:szCs w:val="28"/>
-        </w:rPr>
-        <w:t>.php</w:t>
-      </w:r>
+      <w:proofErr w:type="spellStart"/>
+      <w:r>
+        <w:rPr>
+          <w:sz w:val="28"/>
+          <w:szCs w:val="28"/>
+        </w:rPr>
+        <w:t>CategoriaTeste.php</w:t>
+      </w:r>
+      <w:proofErr w:type="spellEnd"/>
     </w:p>
     <w:p>
       <w:pPr>
@@ -2615,22 +2774,15 @@
         </w:rPr>
         <w:t xml:space="preserve">Classe: </w:t>
       </w:r>
-      <w:proofErr w:type="gramStart"/>
-      <w:r>
-        <w:rPr>
-          <w:sz w:val="28"/>
-          <w:szCs w:val="28"/>
-        </w:rPr>
-        <w:t>CrimeTeste</w:t>
-      </w:r>
-      <w:proofErr w:type="gramEnd"/>
-      <w:r>
-        <w:rPr>
-          <w:sz w:val="28"/>
-          <w:szCs w:val="28"/>
-        </w:rPr>
-        <w:t>.php</w:t>
-      </w:r>
+      <w:proofErr w:type="spellStart"/>
+      <w:r>
+        <w:rPr>
+          <w:sz w:val="28"/>
+          <w:szCs w:val="28"/>
+        </w:rPr>
+        <w:t>CrimeTeste.php</w:t>
+      </w:r>
+      <w:proofErr w:type="spellEnd"/>
     </w:p>
     <w:p>
       <w:pPr>
@@ -2652,22 +2804,15 @@
         </w:rPr>
         <w:t xml:space="preserve">Classe: </w:t>
       </w:r>
-      <w:proofErr w:type="gramStart"/>
-      <w:r>
-        <w:rPr>
-          <w:sz w:val="28"/>
-          <w:szCs w:val="28"/>
-        </w:rPr>
-        <w:t>NaturezaTeste</w:t>
-      </w:r>
-      <w:proofErr w:type="gramEnd"/>
-      <w:r>
-        <w:rPr>
-          <w:sz w:val="28"/>
-          <w:szCs w:val="28"/>
-        </w:rPr>
-        <w:t>.php</w:t>
-      </w:r>
+      <w:proofErr w:type="spellStart"/>
+      <w:r>
+        <w:rPr>
+          <w:sz w:val="28"/>
+          <w:szCs w:val="28"/>
+        </w:rPr>
+        <w:t>NaturezaTeste.php</w:t>
+      </w:r>
+      <w:proofErr w:type="spellEnd"/>
     </w:p>
     <w:p>
       <w:pPr>
@@ -2689,22 +2834,15 @@
         </w:rPr>
         <w:t xml:space="preserve">Classe: </w:t>
       </w:r>
-      <w:proofErr w:type="gramStart"/>
-      <w:r>
-        <w:rPr>
-          <w:sz w:val="28"/>
-          <w:szCs w:val="28"/>
-        </w:rPr>
-        <w:t>RegiaoAdministrativaTeste</w:t>
-      </w:r>
-      <w:proofErr w:type="gramEnd"/>
-      <w:r>
-        <w:rPr>
-          <w:sz w:val="28"/>
-          <w:szCs w:val="28"/>
-        </w:rPr>
-        <w:t>.php</w:t>
-      </w:r>
+      <w:proofErr w:type="spellStart"/>
+      <w:r>
+        <w:rPr>
+          <w:sz w:val="28"/>
+          <w:szCs w:val="28"/>
+        </w:rPr>
+        <w:t>RegiaoAdministrativaTeste.php</w:t>
+      </w:r>
+      <w:proofErr w:type="spellEnd"/>
     </w:p>
     <w:p>
       <w:pPr>
@@ -2726,22 +2864,15 @@
         </w:rPr>
         <w:t xml:space="preserve">Classe: </w:t>
       </w:r>
-      <w:proofErr w:type="gramStart"/>
-      <w:r>
-        <w:rPr>
-          <w:sz w:val="28"/>
-          <w:szCs w:val="28"/>
-        </w:rPr>
-        <w:t>TempoTeste</w:t>
-      </w:r>
-      <w:proofErr w:type="gramEnd"/>
-      <w:r>
-        <w:rPr>
-          <w:sz w:val="28"/>
-          <w:szCs w:val="28"/>
-        </w:rPr>
-        <w:t>.php</w:t>
-      </w:r>
+      <w:proofErr w:type="spellStart"/>
+      <w:r>
+        <w:rPr>
+          <w:sz w:val="28"/>
+          <w:szCs w:val="28"/>
+        </w:rPr>
+        <w:t>TempoTeste.php</w:t>
+      </w:r>
+      <w:proofErr w:type="spellEnd"/>
     </w:p>
     <w:p>
       <w:pPr>
@@ -2762,8 +2893,18 @@
           <w:sz w:val="28"/>
           <w:szCs w:val="28"/>
         </w:rPr>
-        <w:t>Pasta: persistence</w:t>
-      </w:r>
+        <w:t xml:space="preserve">Pasta: </w:t>
+      </w:r>
+      <w:proofErr w:type="spellStart"/>
+      <w:r>
+        <w:rPr>
+          <w:b/>
+          <w:sz w:val="28"/>
+          <w:szCs w:val="28"/>
+        </w:rPr>
+        <w:t>persistence</w:t>
+      </w:r>
+      <w:proofErr w:type="spellEnd"/>
     </w:p>
     <w:p>
       <w:pPr>
@@ -2806,6 +2947,7 @@
         </w:rPr>
         <w:t xml:space="preserve">Pasta: </w:t>
       </w:r>
+      <w:proofErr w:type="spellStart"/>
       <w:r>
         <w:rPr>
           <w:b/>
@@ -2822,6 +2964,7 @@
         </w:rPr>
         <w:t>til</w:t>
       </w:r>
+      <w:proofErr w:type="spellEnd"/>
     </w:p>
     <w:p>
       <w:pPr>
@@ -2861,8 +3004,17 @@
           <w:b/>
           <w:sz w:val="32"/>
         </w:rPr>
-        <w:t>Pacote: util</w:t>
-      </w:r>
+        <w:t xml:space="preserve">Pacote: </w:t>
+      </w:r>
+      <w:proofErr w:type="spellStart"/>
+      <w:r>
+        <w:rPr>
+          <w:b/>
+          <w:sz w:val="32"/>
+        </w:rPr>
+        <w:t>util</w:t>
+      </w:r>
+      <w:proofErr w:type="spellEnd"/>
     </w:p>
     <w:p>
       <w:pPr>
@@ -2883,22 +3035,15 @@
         </w:rPr>
         <w:t xml:space="preserve">Classe: </w:t>
       </w:r>
-      <w:proofErr w:type="gramStart"/>
-      <w:r>
-        <w:rPr>
-          <w:sz w:val="28"/>
-          <w:szCs w:val="28"/>
-        </w:rPr>
-        <w:t>Parse.</w:t>
-      </w:r>
-      <w:proofErr w:type="gramEnd"/>
-      <w:r>
-        <w:rPr>
-          <w:sz w:val="28"/>
-          <w:szCs w:val="28"/>
-        </w:rPr>
-        <w:t>php</w:t>
-      </w:r>
+      <w:proofErr w:type="spellStart"/>
+      <w:r>
+        <w:rPr>
+          <w:sz w:val="28"/>
+          <w:szCs w:val="28"/>
+        </w:rPr>
+        <w:t>Parse.php</w:t>
+      </w:r>
+      <w:proofErr w:type="spellEnd"/>
     </w:p>
     <w:p>
       <w:pPr>
@@ -2919,22 +3064,180 @@
         </w:rPr>
         <w:t xml:space="preserve">Classe: </w:t>
       </w:r>
-      <w:proofErr w:type="gramStart"/>
-      <w:r>
-        <w:rPr>
-          <w:sz w:val="28"/>
-          <w:szCs w:val="28"/>
-        </w:rPr>
-        <w:t>RunParse</w:t>
-      </w:r>
-      <w:proofErr w:type="gramEnd"/>
-      <w:r>
-        <w:rPr>
-          <w:sz w:val="28"/>
-          <w:szCs w:val="28"/>
-        </w:rPr>
-        <w:t>.php</w:t>
-      </w:r>
+      <w:proofErr w:type="spellStart"/>
+      <w:r>
+        <w:rPr>
+          <w:sz w:val="28"/>
+          <w:szCs w:val="28"/>
+        </w:rPr>
+        <w:t>RunParse.php</w:t>
+      </w:r>
+      <w:proofErr w:type="spellEnd"/>
+    </w:p>
+    <w:p>
+      <w:pPr>
+        <w:pStyle w:val="PargrafodaLista"/>
+        <w:numPr>
+          <w:ilvl w:val="3"/>
+          <w:numId w:val="1"/>
+        </w:numPr>
+        <w:rPr>
+          <w:sz w:val="24"/>
+          <w:szCs w:val="24"/>
+        </w:rPr>
+      </w:pPr>
+      <w:r>
+        <w:rPr>
+          <w:sz w:val="24"/>
+          <w:szCs w:val="24"/>
+        </w:rPr>
+        <w:t>Variável: parse</w:t>
+      </w:r>
+    </w:p>
+    <w:p>
+      <w:pPr>
+        <w:pStyle w:val="PargrafodaLista"/>
+        <w:numPr>
+          <w:ilvl w:val="3"/>
+          <w:numId w:val="1"/>
+        </w:numPr>
+        <w:rPr>
+          <w:sz w:val="24"/>
+          <w:szCs w:val="24"/>
+        </w:rPr>
+      </w:pPr>
+      <w:r>
+        <w:rPr>
+          <w:sz w:val="24"/>
+          <w:szCs w:val="24"/>
+        </w:rPr>
+        <w:t xml:space="preserve">Variável: </w:t>
+      </w:r>
+      <w:proofErr w:type="spellStart"/>
+      <w:r>
+        <w:rPr>
+          <w:sz w:val="24"/>
+          <w:szCs w:val="24"/>
+        </w:rPr>
+        <w:t>categoriaCO</w:t>
+      </w:r>
+      <w:proofErr w:type="spellEnd"/>
+    </w:p>
+    <w:p>
+      <w:pPr>
+        <w:pStyle w:val="PargrafodaLista"/>
+        <w:numPr>
+          <w:ilvl w:val="3"/>
+          <w:numId w:val="1"/>
+        </w:numPr>
+        <w:rPr>
+          <w:sz w:val="24"/>
+          <w:szCs w:val="24"/>
+        </w:rPr>
+      </w:pPr>
+      <w:r>
+        <w:rPr>
+          <w:sz w:val="24"/>
+          <w:szCs w:val="24"/>
+        </w:rPr>
+        <w:t xml:space="preserve">Variável: </w:t>
+      </w:r>
+      <w:proofErr w:type="spellStart"/>
+      <w:r>
+        <w:rPr>
+          <w:sz w:val="24"/>
+          <w:szCs w:val="24"/>
+        </w:rPr>
+        <w:t>crimeCO</w:t>
+      </w:r>
+      <w:proofErr w:type="spellEnd"/>
+    </w:p>
+    <w:p>
+      <w:pPr>
+        <w:pStyle w:val="PargrafodaLista"/>
+        <w:numPr>
+          <w:ilvl w:val="3"/>
+          <w:numId w:val="1"/>
+        </w:numPr>
+        <w:rPr>
+          <w:sz w:val="24"/>
+          <w:szCs w:val="24"/>
+        </w:rPr>
+      </w:pPr>
+      <w:r>
+        <w:rPr>
+          <w:sz w:val="24"/>
+          <w:szCs w:val="24"/>
+        </w:rPr>
+        <w:t xml:space="preserve">Variável: </w:t>
+      </w:r>
+      <w:proofErr w:type="spellStart"/>
+      <w:r>
+        <w:rPr>
+          <w:sz w:val="24"/>
+          <w:szCs w:val="24"/>
+        </w:rPr>
+        <w:t>naturezaCO</w:t>
+      </w:r>
+      <w:proofErr w:type="spellEnd"/>
+    </w:p>
+    <w:p>
+      <w:pPr>
+        <w:pStyle w:val="PargrafodaLista"/>
+        <w:numPr>
+          <w:ilvl w:val="3"/>
+          <w:numId w:val="1"/>
+        </w:numPr>
+        <w:rPr>
+          <w:sz w:val="24"/>
+          <w:szCs w:val="24"/>
+        </w:rPr>
+      </w:pPr>
+      <w:r>
+        <w:rPr>
+          <w:sz w:val="24"/>
+          <w:szCs w:val="24"/>
+        </w:rPr>
+        <w:t xml:space="preserve">Variável: </w:t>
+      </w:r>
+      <w:proofErr w:type="spellStart"/>
+      <w:r>
+        <w:rPr>
+          <w:sz w:val="24"/>
+          <w:szCs w:val="24"/>
+        </w:rPr>
+        <w:t>tempoCO</w:t>
+      </w:r>
+      <w:proofErr w:type="spellEnd"/>
+    </w:p>
+    <w:p>
+      <w:pPr>
+        <w:pStyle w:val="PargrafodaLista"/>
+        <w:numPr>
+          <w:ilvl w:val="2"/>
+          <w:numId w:val="1"/>
+        </w:numPr>
+        <w:rPr>
+          <w:sz w:val="28"/>
+          <w:szCs w:val="28"/>
+        </w:rPr>
+      </w:pPr>
+      <w:r>
+        <w:rPr>
+          <w:sz w:val="28"/>
+          <w:szCs w:val="28"/>
+        </w:rPr>
+        <w:t>Função: __</w:t>
+      </w:r>
+      <w:proofErr w:type="spellStart"/>
+      <w:r>
+        <w:rPr>
+          <w:sz w:val="28"/>
+          <w:szCs w:val="28"/>
+        </w:rPr>
+        <w:t>construct</w:t>
+      </w:r>
+      <w:proofErr w:type="spellEnd"/>
     </w:p>
     <w:p>
       <w:pPr>
@@ -2953,8 +3256,17 @@
           <w:b/>
           <w:sz w:val="32"/>
         </w:rPr>
-        <w:t>Pacote: view</w:t>
-      </w:r>
+        <w:t xml:space="preserve">Pacote: </w:t>
+      </w:r>
+      <w:proofErr w:type="spellStart"/>
+      <w:r>
+        <w:rPr>
+          <w:b/>
+          <w:sz w:val="32"/>
+        </w:rPr>
+        <w:t>view</w:t>
+      </w:r>
+      <w:proofErr w:type="spellEnd"/>
     </w:p>
     <w:p>
       <w:pPr>
@@ -2973,6 +3285,7 @@
           <w:sz w:val="28"/>
           <w:szCs w:val="28"/>
         </w:rPr>
+        <w:lastRenderedPageBreak/>
         <w:t xml:space="preserve">Classe: </w:t>
       </w:r>
     </w:p>
@@ -2993,8 +3306,17 @@
           <w:b/>
           <w:sz w:val="32"/>
         </w:rPr>
-        <w:t>Pacote: views</w:t>
-      </w:r>
+        <w:t xml:space="preserve">Pacote: </w:t>
+      </w:r>
+      <w:proofErr w:type="spellStart"/>
+      <w:r>
+        <w:rPr>
+          <w:b/>
+          <w:sz w:val="32"/>
+        </w:rPr>
+        <w:t>views</w:t>
+      </w:r>
+      <w:proofErr w:type="spellEnd"/>
     </w:p>
     <w:p>
       <w:pPr>
@@ -3016,10 +3338,7 @@
         <w:t>Classe:</w:t>
       </w:r>
     </w:p>
-    <w:p>
-      <w:bookmarkStart w:id="0" w:name="_GoBack"/>
-      <w:bookmarkEnd w:id="0"/>
-    </w:p>
+    <w:p/>
     <w:sectPr>
       <w:pgSz w:w="11906" w:h="16838"/>
       <w:pgMar w:top="1417" w:right="1701" w:bottom="1417" w:left="1701" w:header="708" w:footer="708" w:gutter="0"/>
@@ -3031,7 +3350,7 @@
 </file>
 
 <file path=word/numbering.xml><?xml version="1.0" encoding="utf-8"?>
-<w:numbering xmlns:wpc="http://schemas.microsoft.com/office/word/2010/wordprocessingCanvas" xmlns:mc="http://schemas.openxmlformats.org/markup-compatibility/2006" xmlns:o="urn:schemas-microsoft-com:office:office" xmlns:r="http://schemas.openxmlformats.org/officeDocument/2006/relationships" xmlns:m="http://schemas.openxmlformats.org/officeDocument/2006/math" xmlns:v="urn:schemas-microsoft-com:vml" xmlns:wp14="http://schemas.microsoft.com/office/word/2010/wordprocessingDrawing" xmlns:wp="http://schemas.openxmlformats.org/drawingml/2006/wordprocessingDrawing" xmlns:w10="urn:schemas-microsoft-com:office:word" xmlns:w="http://schemas.openxmlformats.org/wordprocessingml/2006/main" xmlns:w14="http://schemas.microsoft.com/office/word/2010/wordml" xmlns:wpg="http://schemas.microsoft.com/office/word/2010/wordprocessingGroup" xmlns:wpi="http://schemas.microsoft.com/office/word/2010/wordprocessingInk" xmlns:wne="http://schemas.microsoft.com/office/word/2006/wordml" xmlns:wps="http://schemas.microsoft.com/office/word/2010/wordprocessingShape" mc:Ignorable="w14 wp14">
+<w:numbering xmlns:wpc="http://schemas.microsoft.com/office/word/2010/wordprocessingCanvas" xmlns:mc="http://schemas.openxmlformats.org/markup-compatibility/2006" xmlns:o="urn:schemas-microsoft-com:office:office" xmlns:r="http://schemas.openxmlformats.org/officeDocument/2006/relationships" xmlns:m="http://schemas.openxmlformats.org/officeDocument/2006/math" xmlns:v="urn:schemas-microsoft-com:vml" xmlns:wp14="http://schemas.microsoft.com/office/word/2010/wordprocessingDrawing" xmlns:wp="http://schemas.openxmlformats.org/drawingml/2006/wordprocessingDrawing" xmlns:w10="urn:schemas-microsoft-com:office:word" xmlns:w="http://schemas.openxmlformats.org/wordprocessingml/2006/main" xmlns:w14="http://schemas.microsoft.com/office/word/2010/wordml" xmlns:w15="http://schemas.microsoft.com/office/word/2012/wordml" xmlns:wpg="http://schemas.microsoft.com/office/word/2010/wordprocessingGroup" xmlns:wpi="http://schemas.microsoft.com/office/word/2010/wordprocessingInk" xmlns:wne="http://schemas.microsoft.com/office/word/2006/wordml" xmlns:wps="http://schemas.microsoft.com/office/word/2010/wordprocessingShape" mc:Ignorable="w14 w15 wp14">
   <w:abstractNum w:abstractNumId="0">
     <w:nsid w:val="43957715"/>
     <w:multiLevelType w:val="hybridMultilevel"/>
@@ -3619,7 +3938,7 @@
 </file>
 
 <file path=word/styles.xml><?xml version="1.0" encoding="utf-8"?>
-<w:styles xmlns:mc="http://schemas.openxmlformats.org/markup-compatibility/2006" xmlns:r="http://schemas.openxmlformats.org/officeDocument/2006/relationships" xmlns:w="http://schemas.openxmlformats.org/wordprocessingml/2006/main" xmlns:w14="http://schemas.microsoft.com/office/word/2010/wordml" mc:Ignorable="w14">
+<w:styles xmlns:mc="http://schemas.openxmlformats.org/markup-compatibility/2006" xmlns:r="http://schemas.openxmlformats.org/officeDocument/2006/relationships" xmlns:w="http://schemas.openxmlformats.org/wordprocessingml/2006/main" xmlns:w14="http://schemas.microsoft.com/office/word/2010/wordml" xmlns:w15="http://schemas.microsoft.com/office/word/2012/wordml" mc:Ignorable="w14 w15">
   <w:docDefaults>
     <w:rPrDefault>
       <w:rPr>
@@ -3635,345 +3954,378 @@
       </w:pPr>
     </w:pPrDefault>
   </w:docDefaults>
-  <w:latentStyles w:defLockedState="0" w:defUIPriority="99" w:defSemiHidden="1" w:defUnhideWhenUsed="1" w:defQFormat="0" w:count="267">
-    <w:lsdException w:name="Normal" w:semiHidden="0" w:uiPriority="0" w:unhideWhenUsed="0" w:qFormat="1"/>
-    <w:lsdException w:name="heading 1" w:semiHidden="0" w:uiPriority="9" w:unhideWhenUsed="0" w:qFormat="1"/>
-    <w:lsdException w:name="heading 2" w:uiPriority="9" w:qFormat="1"/>
-    <w:lsdException w:name="heading 3" w:uiPriority="9" w:qFormat="1"/>
-    <w:lsdException w:name="heading 4" w:uiPriority="9" w:qFormat="1"/>
-    <w:lsdException w:name="heading 5" w:uiPriority="9" w:qFormat="1"/>
-    <w:lsdException w:name="heading 6" w:uiPriority="9" w:qFormat="1"/>
-    <w:lsdException w:name="heading 7" w:uiPriority="9" w:qFormat="1"/>
-    <w:lsdException w:name="heading 8" w:uiPriority="9" w:qFormat="1"/>
-    <w:lsdException w:name="heading 9" w:uiPriority="9" w:qFormat="1"/>
-    <w:lsdException w:name="toc 1" w:uiPriority="39"/>
-    <w:lsdException w:name="toc 2" w:uiPriority="39"/>
-    <w:lsdException w:name="toc 3" w:uiPriority="39"/>
-    <w:lsdException w:name="toc 4" w:uiPriority="39"/>
-    <w:lsdException w:name="toc 5" w:uiPriority="39"/>
-    <w:lsdException w:name="toc 6" w:uiPriority="39"/>
-    <w:lsdException w:name="toc 7" w:uiPriority="39"/>
-    <w:lsdException w:name="toc 8" w:uiPriority="39"/>
-    <w:lsdException w:name="toc 9" w:uiPriority="39"/>
-    <w:lsdException w:name="caption" w:uiPriority="35" w:qFormat="1"/>
-    <w:lsdException w:name="Title" w:semiHidden="0" w:uiPriority="10" w:unhideWhenUsed="0" w:qFormat="1"/>
-    <w:lsdException w:name="Default Paragraph Font" w:uiPriority="1"/>
-    <w:lsdException w:name="Subtitle" w:semiHidden="0" w:uiPriority="11" w:unhideWhenUsed="0" w:qFormat="1"/>
-    <w:lsdException w:name="Strong" w:semiHidden="0" w:uiPriority="22" w:unhideWhenUsed="0" w:qFormat="1"/>
-    <w:lsdException w:name="Emphasis" w:semiHidden="0" w:uiPriority="20" w:unhideWhenUsed="0" w:qFormat="1"/>
-    <w:lsdException w:name="Table Grid" w:semiHidden="0" w:uiPriority="39" w:unhideWhenUsed="0"/>
-    <w:lsdException w:name="Placeholder Text" w:unhideWhenUsed="0"/>
-    <w:lsdException w:name="No Spacing" w:semiHidden="0" w:uiPriority="1" w:unhideWhenUsed="0" w:qFormat="1"/>
-    <w:lsdException w:name="Light Shading" w:semiHidden="0" w:uiPriority="60" w:unhideWhenUsed="0"/>
-    <w:lsdException w:name="Light List" w:semiHidden="0" w:uiPriority="61" w:unhideWhenUsed="0"/>
-    <w:lsdException w:name="Light Grid" w:semiHidden="0" w:uiPriority="62" w:unhideWhenUsed="0"/>
-    <w:lsdException w:name="Medium Shading 1" w:semiHidden="0" w:uiPriority="63" w:unhideWhenUsed="0"/>
-    <w:lsdException w:name="Medium Shading 2" w:semiHidden="0" w:uiPriority="64" w:unhideWhenUsed="0"/>
-    <w:lsdException w:name="Medium List 1" w:semiHidden="0" w:uiPriority="65" w:unhideWhenUsed="0"/>
-    <w:lsdException w:name="Medium List 2" w:semiHidden="0" w:uiPriority="66" w:unhideWhenUsed="0"/>
-    <w:lsdException w:name="Medium Grid 1" w:semiHidden="0" w:uiPriority="67" w:unhideWhenUsed="0"/>
-    <w:lsdException w:name="Medium Grid 2" w:semiHidden="0" w:uiPriority="68" w:unhideWhenUsed="0"/>
-    <w:lsdException w:name="Medium Grid 3" w:semiHidden="0" w:uiPriority="69" w:unhideWhenUsed="0"/>
-    <w:lsdException w:name="Dark List" w:semiHidden="0" w:uiPriority="70" w:unhideWhenUsed="0"/>
-    <w:lsdException w:name="Colorful Shading" w:semiHidden="0" w:uiPriority="71" w:unhideWhenUsed="0"/>
-    <w:lsdException w:name="Colorful List" w:semiHidden="0" w:uiPriority="72" w:unhideWhenUsed="0"/>
-    <w:lsdException w:name="Colorful Grid" w:semiHidden="0" w:uiPriority="73" w:unhideWhenUsed="0"/>
-    <w:lsdException w:name="Light Shading Accent 1" w:semiHidden="0" w:uiPriority="60" w:unhideWhenUsed="0"/>
-    <w:lsdException w:name="Light List Accent 1" w:semiHidden="0" w:uiPriority="61" w:unhideWhenUsed="0"/>
-    <w:lsdException w:name="Light Grid Accent 1" w:semiHidden="0" w:uiPriority="62" w:unhideWhenUsed="0"/>
-    <w:lsdException w:name="Medium Shading 1 Accent 1" w:semiHidden="0" w:uiPriority="63" w:unhideWhenUsed="0"/>
-    <w:lsdException w:name="Medium Shading 2 Accent 1" w:semiHidden="0" w:uiPriority="64" w:unhideWhenUsed="0"/>
-    <w:lsdException w:name="Medium List 1 Accent 1" w:semiHidden="0" w:uiPriority="65" w:unhideWhenUsed="0"/>
-    <w:lsdException w:name="Revision" w:unhideWhenUsed="0"/>
-    <w:lsdException w:name="List Paragraph" w:semiHidden="0" w:uiPriority="34" w:unhideWhenUsed="0" w:qFormat="1"/>
-    <w:lsdException w:name="Quote" w:semiHidden="0" w:uiPriority="29" w:unhideWhenUsed="0" w:qFormat="1"/>
-    <w:lsdException w:name="Intense Quote" w:semiHidden="0" w:uiPriority="30" w:unhideWhenUsed="0" w:qFormat="1"/>
-    <w:lsdException w:name="Medium List 2 Accent 1" w:semiHidden="0" w:uiPriority="66" w:unhideWhenUsed="0"/>
-    <w:lsdException w:name="Medium Grid 1 Accent 1" w:semiHidden="0" w:uiPriority="67" w:unhideWhenUsed="0"/>
-    <w:lsdException w:name="Medium Grid 2 Accent 1" w:semiHidden="0" w:uiPriority="68" w:unhideWhenUsed="0"/>
-    <w:lsdException w:name="Medium Grid 3 Accent 1" w:semiHidden="0" w:uiPriority="69" w:unhideWhenUsed="0"/>
-    <w:lsdException w:name="Dark List Accent 1" w:semiHidden="0" w:uiPriority="70" w:unhideWhenUsed="0"/>
-    <w:lsdException w:name="Colorful Shading Accent 1" w:semiHidden="0" w:uiPriority="71" w:unhideWhenUsed="0"/>
-    <w:lsdException w:name="Colorful List Accent 1" w:semiHidden="0" w:uiPriority="72" w:unhideWhenUsed="0"/>
-    <w:lsdException w:name="Colorful Grid Accent 1" w:semiHidden="0" w:uiPriority="73" w:unhideWhenUsed="0"/>
-    <w:lsdException w:name="Light Shading Accent 2" w:semiHidden="0" w:uiPriority="60" w:unhideWhenUsed="0"/>
-    <w:lsdException w:name="Light List Accent 2" w:semiHidden="0" w:uiPriority="61" w:unhideWhenUsed="0"/>
-    <w:lsdException w:name="Light Grid Accent 2" w:semiHidden="0" w:uiPriority="62" w:unhideWhenUsed="0"/>
-    <w:lsdException w:name="Medium Shading 1 Accent 2" w:semiHidden="0" w:uiPriority="63" w:unhideWhenUsed="0"/>
-    <w:lsdException w:name="Medium Shading 2 Accent 2" w:semiHidden="0" w:uiPriority="64" w:unhideWhenUsed="0"/>
-    <w:lsdException w:name="Medium List 1 Accent 2" w:semiHidden="0" w:uiPriority="65" w:unhideWhenUsed="0"/>
-    <w:lsdException w:name="Medium List 2 Accent 2" w:semiHidden="0" w:uiPriority="66" w:unhideWhenUsed="0"/>
-    <w:lsdException w:name="Medium Grid 1 Accent 2" w:semiHidden="0" w:uiPriority="67" w:unhideWhenUsed="0"/>
-    <w:lsdException w:name="Medium Grid 2 Accent 2" w:semiHidden="0" w:uiPriority="68" w:unhideWhenUsed="0"/>
-    <w:lsdException w:name="Medium Grid 3 Accent 2" w:semiHidden="0" w:uiPriority="69" w:unhideWhenUsed="0"/>
-    <w:lsdException w:name="Dark List Accent 2" w:semiHidden="0" w:uiPriority="70" w:unhideWhenUsed="0"/>
-    <w:lsdException w:name="Colorful Shading Accent 2" w:semiHidden="0" w:uiPriority="71" w:unhideWhenUsed="0"/>
-    <w:lsdException w:name="Colorful List Accent 2" w:semiHidden="0" w:uiPriority="72" w:unhideWhenUsed="0"/>
-    <w:lsdException w:name="Colorful Grid Accent 2" w:semiHidden="0" w:uiPriority="73" w:unhideWhenUsed="0"/>
-    <w:lsdException w:name="Light Shading Accent 3" w:semiHidden="0" w:uiPriority="60" w:unhideWhenUsed="0"/>
-    <w:lsdException w:name="Light List Accent 3" w:semiHidden="0" w:uiPriority="61" w:unhideWhenUsed="0"/>
-    <w:lsdException w:name="Light Grid Accent 3" w:semiHidden="0" w:uiPriority="62" w:unhideWhenUsed="0"/>
-    <w:lsdException w:name="Medium Shading 1 Accent 3" w:semiHidden="0" w:uiPriority="63" w:unhideWhenUsed="0"/>
-    <w:lsdException w:name="Medium Shading 2 Accent 3" w:semiHidden="0" w:uiPriority="64" w:unhideWhenUsed="0"/>
-    <w:lsdException w:name="Medium List 1 Accent 3" w:semiHidden="0" w:uiPriority="65" w:unhideWhenUsed="0"/>
-    <w:lsdException w:name="Medium List 2 Accent 3" w:semiHidden="0" w:uiPriority="66" w:unhideWhenUsed="0"/>
-    <w:lsdException w:name="Medium Grid 1 Accent 3" w:semiHidden="0" w:uiPriority="67" w:unhideWhenUsed="0"/>
-    <w:lsdException w:name="Medium Grid 2 Accent 3" w:semiHidden="0" w:uiPriority="68" w:unhideWhenUsed="0"/>
-    <w:lsdException w:name="Medium Grid 3 Accent 3" w:semiHidden="0" w:uiPriority="69" w:unhideWhenUsed="0"/>
-    <w:lsdException w:name="Dark List Accent 3" w:semiHidden="0" w:uiPriority="70" w:unhideWhenUsed="0"/>
-    <w:lsdException w:name="Colorful Shading Accent 3" w:semiHidden="0" w:uiPriority="71" w:unhideWhenUsed="0"/>
-    <w:lsdException w:name="Colorful List Accent 3" w:semiHidden="0" w:uiPriority="72" w:unhideWhenUsed="0"/>
-    <w:lsdException w:name="Colorful Grid Accent 3" w:semiHidden="0" w:uiPriority="73" w:unhideWhenUsed="0"/>
-    <w:lsdException w:name="Light Shading Accent 4" w:semiHidden="0" w:uiPriority="60" w:unhideWhenUsed="0"/>
-    <w:lsdException w:name="Light List Accent 4" w:semiHidden="0" w:uiPriority="61" w:unhideWhenUsed="0"/>
-    <w:lsdException w:name="Light Grid Accent 4" w:semiHidden="0" w:uiPriority="62" w:unhideWhenUsed="0"/>
-    <w:lsdException w:name="Medium Shading 1 Accent 4" w:semiHidden="0" w:uiPriority="63" w:unhideWhenUsed="0"/>
-    <w:lsdException w:name="Medium Shading 2 Accent 4" w:semiHidden="0" w:uiPriority="64" w:unhideWhenUsed="0"/>
-    <w:lsdException w:name="Medium List 1 Accent 4" w:semiHidden="0" w:uiPriority="65" w:unhideWhenUsed="0"/>
-    <w:lsdException w:name="Medium List 2 Accent 4" w:semiHidden="0" w:uiPriority="66" w:unhideWhenUsed="0"/>
-    <w:lsdException w:name="Medium Grid 1 Accent 4" w:semiHidden="0" w:uiPriority="67" w:unhideWhenUsed="0"/>
-    <w:lsdException w:name="Medium Grid 2 Accent 4" w:semiHidden="0" w:uiPriority="68" w:unhideWhenUsed="0"/>
-    <w:lsdException w:name="Medium Grid 3 Accent 4" w:semiHidden="0" w:uiPriority="69" w:unhideWhenUsed="0"/>
-    <w:lsdException w:name="Dark List Accent 4" w:semiHidden="0" w:uiPriority="70" w:unhideWhenUsed="0"/>
-    <w:lsdException w:name="Colorful Shading Accent 4" w:semiHidden="0" w:uiPriority="71" w:unhideWhenUsed="0"/>
-    <w:lsdException w:name="Colorful List Accent 4" w:semiHidden="0" w:uiPriority="72" w:unhideWhenUsed="0"/>
-    <w:lsdException w:name="Colorful Grid Accent 4" w:semiHidden="0" w:uiPriority="73" w:unhideWhenUsed="0"/>
-    <w:lsdException w:name="Light Shading Accent 5" w:semiHidden="0" w:uiPriority="60" w:unhideWhenUsed="0"/>
-    <w:lsdException w:name="Light List Accent 5" w:semiHidden="0" w:uiPriority="61" w:unhideWhenUsed="0"/>
-    <w:lsdException w:name="Light Grid Accent 5" w:semiHidden="0" w:uiPriority="62" w:unhideWhenUsed="0"/>
-    <w:lsdException w:name="Medium Shading 1 Accent 5" w:semiHidden="0" w:uiPriority="63" w:unhideWhenUsed="0"/>
-    <w:lsdException w:name="Medium Shading 2 Accent 5" w:semiHidden="0" w:uiPriority="64" w:unhideWhenUsed="0"/>
-    <w:lsdException w:name="Medium List 1 Accent 5" w:semiHidden="0" w:uiPriority="65" w:unhideWhenUsed="0"/>
-    <w:lsdException w:name="Medium List 2 Accent 5" w:semiHidden="0" w:uiPriority="66" w:unhideWhenUsed="0"/>
-    <w:lsdException w:name="Medium Grid 1 Accent 5" w:semiHidden="0" w:uiPriority="67" w:unhideWhenUsed="0"/>
-    <w:lsdException w:name="Medium Grid 2 Accent 5" w:semiHidden="0" w:uiPriority="68" w:unhideWhenUsed="0"/>
-    <w:lsdException w:name="Medium Grid 3 Accent 5" w:semiHidden="0" w:uiPriority="69" w:unhideWhenUsed="0"/>
-    <w:lsdException w:name="Dark List Accent 5" w:semiHidden="0" w:uiPriority="70" w:unhideWhenUsed="0"/>
-    <w:lsdException w:name="Colorful Shading Accent 5" w:semiHidden="0" w:uiPriority="71" w:unhideWhenUsed="0"/>
-    <w:lsdException w:name="Colorful List Accent 5" w:semiHidden="0" w:uiPriority="72" w:unhideWhenUsed="0"/>
-    <w:lsdException w:name="Colorful Grid Accent 5" w:semiHidden="0" w:uiPriority="73" w:unhideWhenUsed="0"/>
-    <w:lsdException w:name="Light Shading Accent 6" w:semiHidden="0" w:uiPriority="60" w:unhideWhenUsed="0"/>
-    <w:lsdException w:name="Light List Accent 6" w:semiHidden="0" w:uiPriority="61" w:unhideWhenUsed="0"/>
-    <w:lsdException w:name="Light Grid Accent 6" w:semiHidden="0" w:uiPriority="62" w:unhideWhenUsed="0"/>
-    <w:lsdException w:name="Medium Shading 1 Accent 6" w:semiHidden="0" w:uiPriority="63" w:unhideWhenUsed="0"/>
-    <w:lsdException w:name="Medium Shading 2 Accent 6" w:semiHidden="0" w:uiPriority="64" w:unhideWhenUsed="0"/>
-    <w:lsdException w:name="Medium List 1 Accent 6" w:semiHidden="0" w:uiPriority="65" w:unhideWhenUsed="0"/>
-    <w:lsdException w:name="Medium List 2 Accent 6" w:semiHidden="0" w:uiPriority="66" w:unhideWhenUsed="0"/>
-    <w:lsdException w:name="Medium Grid 1 Accent 6" w:semiHidden="0" w:uiPriority="67" w:unhideWhenUsed="0"/>
-    <w:lsdException w:name="Medium Grid 2 Accent 6" w:semiHidden="0" w:uiPriority="68" w:unhideWhenUsed="0"/>
-    <w:lsdException w:name="Medium Grid 3 Accent 6" w:semiHidden="0" w:uiPriority="69" w:unhideWhenUsed="0"/>
-    <w:lsdException w:name="Dark List Accent 6" w:semiHidden="0" w:uiPriority="70" w:unhideWhenUsed="0"/>
-    <w:lsdException w:name="Colorful Shading Accent 6" w:semiHidden="0" w:uiPriority="71" w:unhideWhenUsed="0"/>
-    <w:lsdException w:name="Colorful List Accent 6" w:semiHidden="0" w:uiPriority="72" w:unhideWhenUsed="0"/>
-    <w:lsdException w:name="Colorful Grid Accent 6" w:semiHidden="0" w:uiPriority="73" w:unhideWhenUsed="0"/>
-    <w:lsdException w:name="Subtle Emphasis" w:semiHidden="0" w:uiPriority="19" w:unhideWhenUsed="0" w:qFormat="1"/>
-    <w:lsdException w:name="Intense Emphasis" w:semiHidden="0" w:uiPriority="21" w:unhideWhenUsed="0" w:qFormat="1"/>
-    <w:lsdException w:name="Subtle Reference" w:semiHidden="0" w:uiPriority="31" w:unhideWhenUsed="0" w:qFormat="1"/>
-    <w:lsdException w:name="Intense Reference" w:semiHidden="0" w:uiPriority="32" w:unhideWhenUsed="0" w:qFormat="1"/>
-    <w:lsdException w:name="Book Title" w:semiHidden="0" w:uiPriority="33" w:unhideWhenUsed="0" w:qFormat="1"/>
-    <w:lsdException w:name="Bibliography" w:uiPriority="37"/>
-    <w:lsdException w:name="TOC Heading" w:uiPriority="39" w:qFormat="1"/>
-  </w:latentStyles>
-  <w:style w:type="paragraph" w:default="1" w:styleId="Normal">
-    <w:name w:val="Normal"/>
-    <w:qFormat/>
-  </w:style>
-  <w:style w:type="character" w:default="1" w:styleId="Fontepargpadro">
-    <w:name w:val="Default Paragraph Font"/>
-    <w:uiPriority w:val="1"/>
-    <w:semiHidden/>
-    <w:unhideWhenUsed/>
-  </w:style>
-  <w:style w:type="table" w:default="1" w:styleId="Tabelanormal">
-    <w:name w:val="Normal Table"/>
-    <w:uiPriority w:val="99"/>
-    <w:semiHidden/>
-    <w:unhideWhenUsed/>
-    <w:tblPr>
-      <w:tblInd w:w="0" w:type="dxa"/>
-      <w:tblCellMar>
-        <w:top w:w="0" w:type="dxa"/>
-        <w:left w:w="108" w:type="dxa"/>
-        <w:bottom w:w="0" w:type="dxa"/>
-        <w:right w:w="108" w:type="dxa"/>
-      </w:tblCellMar>
-    </w:tblPr>
-  </w:style>
-  <w:style w:type="numbering" w:default="1" w:styleId="Semlista">
-    <w:name w:val="No List"/>
-    <w:uiPriority w:val="99"/>
-    <w:semiHidden/>
-    <w:unhideWhenUsed/>
-  </w:style>
-  <w:style w:type="paragraph" w:styleId="PargrafodaLista">
-    <w:name w:val="List Paragraph"/>
-    <w:basedOn w:val="Normal"/>
-    <w:uiPriority w:val="34"/>
-    <w:qFormat/>
-    <w:rsid w:val="00506293"/>
-    <w:pPr>
-      <w:ind w:left="720"/>
-      <w:contextualSpacing/>
-    </w:pPr>
-  </w:style>
-</w:styles>
-</file>
-
-<file path=word/stylesWithEffects.xml><?xml version="1.0" encoding="utf-8"?>
-<w:styles xmlns:wpc="http://schemas.microsoft.com/office/word/2010/wordprocessingCanvas" xmlns:mc="http://schemas.openxmlformats.org/markup-compatibility/2006" xmlns:o="urn:schemas-microsoft-com:office:office" xmlns:r="http://schemas.openxmlformats.org/officeDocument/2006/relationships" xmlns:m="http://schemas.openxmlformats.org/officeDocument/2006/math" xmlns:v="urn:schemas-microsoft-com:vml" xmlns:wp14="http://schemas.microsoft.com/office/word/2010/wordprocessingDrawing" xmlns:wp="http://schemas.openxmlformats.org/drawingml/2006/wordprocessingDrawing" xmlns:w10="urn:schemas-microsoft-com:office:word" xmlns:w="http://schemas.openxmlformats.org/wordprocessingml/2006/main" xmlns:w14="http://schemas.microsoft.com/office/word/2010/wordml" xmlns:wpg="http://schemas.microsoft.com/office/word/2010/wordprocessingGroup" xmlns:wpi="http://schemas.microsoft.com/office/word/2010/wordprocessingInk" xmlns:wne="http://schemas.microsoft.com/office/word/2006/wordml" xmlns:wps="http://schemas.microsoft.com/office/word/2010/wordprocessingShape" mc:Ignorable="w14 wp14">
-  <w:docDefaults>
-    <w:rPrDefault>
-      <w:rPr>
-        <w:rFonts w:asciiTheme="minorHAnsi" w:eastAsiaTheme="minorHAnsi" w:hAnsiTheme="minorHAnsi" w:cstheme="minorBidi"/>
-        <w:sz w:val="22"/>
-        <w:szCs w:val="22"/>
-        <w:lang w:val="pt-BR" w:eastAsia="en-US" w:bidi="ar-SA"/>
-      </w:rPr>
-    </w:rPrDefault>
-    <w:pPrDefault>
-      <w:pPr>
-        <w:spacing w:after="160" w:line="259" w:lineRule="auto"/>
-      </w:pPr>
-    </w:pPrDefault>
-  </w:docDefaults>
-  <w:latentStyles w:defLockedState="0" w:defUIPriority="99" w:defSemiHidden="1" w:defUnhideWhenUsed="1" w:defQFormat="0" w:count="267">
-    <w:lsdException w:name="Normal" w:semiHidden="0" w:uiPriority="0" w:unhideWhenUsed="0" w:qFormat="1"/>
-    <w:lsdException w:name="heading 1" w:semiHidden="0" w:uiPriority="9" w:unhideWhenUsed="0" w:qFormat="1"/>
-    <w:lsdException w:name="heading 2" w:uiPriority="9" w:qFormat="1"/>
-    <w:lsdException w:name="heading 3" w:uiPriority="9" w:qFormat="1"/>
-    <w:lsdException w:name="heading 4" w:uiPriority="9" w:qFormat="1"/>
-    <w:lsdException w:name="heading 5" w:uiPriority="9" w:qFormat="1"/>
-    <w:lsdException w:name="heading 6" w:uiPriority="9" w:qFormat="1"/>
-    <w:lsdException w:name="heading 7" w:uiPriority="9" w:qFormat="1"/>
-    <w:lsdException w:name="heading 8" w:uiPriority="9" w:qFormat="1"/>
-    <w:lsdException w:name="heading 9" w:uiPriority="9" w:qFormat="1"/>
-    <w:lsdException w:name="toc 1" w:uiPriority="39"/>
-    <w:lsdException w:name="toc 2" w:uiPriority="39"/>
-    <w:lsdException w:name="toc 3" w:uiPriority="39"/>
-    <w:lsdException w:name="toc 4" w:uiPriority="39"/>
-    <w:lsdException w:name="toc 5" w:uiPriority="39"/>
-    <w:lsdException w:name="toc 6" w:uiPriority="39"/>
-    <w:lsdException w:name="toc 7" w:uiPriority="39"/>
-    <w:lsdException w:name="toc 8" w:uiPriority="39"/>
-    <w:lsdException w:name="toc 9" w:uiPriority="39"/>
-    <w:lsdException w:name="caption" w:uiPriority="35" w:qFormat="1"/>
-    <w:lsdException w:name="Title" w:semiHidden="0" w:uiPriority="10" w:unhideWhenUsed="0" w:qFormat="1"/>
-    <w:lsdException w:name="Default Paragraph Font" w:uiPriority="1"/>
-    <w:lsdException w:name="Subtitle" w:semiHidden="0" w:uiPriority="11" w:unhideWhenUsed="0" w:qFormat="1"/>
-    <w:lsdException w:name="Strong" w:semiHidden="0" w:uiPriority="22" w:unhideWhenUsed="0" w:qFormat="1"/>
-    <w:lsdException w:name="Emphasis" w:semiHidden="0" w:uiPriority="20" w:unhideWhenUsed="0" w:qFormat="1"/>
-    <w:lsdException w:name="Table Grid" w:semiHidden="0" w:uiPriority="39" w:unhideWhenUsed="0"/>
-    <w:lsdException w:name="Placeholder Text" w:unhideWhenUsed="0"/>
-    <w:lsdException w:name="No Spacing" w:semiHidden="0" w:uiPriority="1" w:unhideWhenUsed="0" w:qFormat="1"/>
-    <w:lsdException w:name="Light Shading" w:semiHidden="0" w:uiPriority="60" w:unhideWhenUsed="0"/>
-    <w:lsdException w:name="Light List" w:semiHidden="0" w:uiPriority="61" w:unhideWhenUsed="0"/>
-    <w:lsdException w:name="Light Grid" w:semiHidden="0" w:uiPriority="62" w:unhideWhenUsed="0"/>
-    <w:lsdException w:name="Medium Shading 1" w:semiHidden="0" w:uiPriority="63" w:unhideWhenUsed="0"/>
-    <w:lsdException w:name="Medium Shading 2" w:semiHidden="0" w:uiPriority="64" w:unhideWhenUsed="0"/>
-    <w:lsdException w:name="Medium List 1" w:semiHidden="0" w:uiPriority="65" w:unhideWhenUsed="0"/>
-    <w:lsdException w:name="Medium List 2" w:semiHidden="0" w:uiPriority="66" w:unhideWhenUsed="0"/>
-    <w:lsdException w:name="Medium Grid 1" w:semiHidden="0" w:uiPriority="67" w:unhideWhenUsed="0"/>
-    <w:lsdException w:name="Medium Grid 2" w:semiHidden="0" w:uiPriority="68" w:unhideWhenUsed="0"/>
-    <w:lsdException w:name="Medium Grid 3" w:semiHidden="0" w:uiPriority="69" w:unhideWhenUsed="0"/>
-    <w:lsdException w:name="Dark List" w:semiHidden="0" w:uiPriority="70" w:unhideWhenUsed="0"/>
-    <w:lsdException w:name="Colorful Shading" w:semiHidden="0" w:uiPriority="71" w:unhideWhenUsed="0"/>
-    <w:lsdException w:name="Colorful List" w:semiHidden="0" w:uiPriority="72" w:unhideWhenUsed="0"/>
-    <w:lsdException w:name="Colorful Grid" w:semiHidden="0" w:uiPriority="73" w:unhideWhenUsed="0"/>
-    <w:lsdException w:name="Light Shading Accent 1" w:semiHidden="0" w:uiPriority="60" w:unhideWhenUsed="0"/>
-    <w:lsdException w:name="Light List Accent 1" w:semiHidden="0" w:uiPriority="61" w:unhideWhenUsed="0"/>
-    <w:lsdException w:name="Light Grid Accent 1" w:semiHidden="0" w:uiPriority="62" w:unhideWhenUsed="0"/>
-    <w:lsdException w:name="Medium Shading 1 Accent 1" w:semiHidden="0" w:uiPriority="63" w:unhideWhenUsed="0"/>
-    <w:lsdException w:name="Medium Shading 2 Accent 1" w:semiHidden="0" w:uiPriority="64" w:unhideWhenUsed="0"/>
-    <w:lsdException w:name="Medium List 1 Accent 1" w:semiHidden="0" w:uiPriority="65" w:unhideWhenUsed="0"/>
-    <w:lsdException w:name="Revision" w:unhideWhenUsed="0"/>
-    <w:lsdException w:name="List Paragraph" w:semiHidden="0" w:uiPriority="34" w:unhideWhenUsed="0" w:qFormat="1"/>
-    <w:lsdException w:name="Quote" w:semiHidden="0" w:uiPriority="29" w:unhideWhenUsed="0" w:qFormat="1"/>
-    <w:lsdException w:name="Intense Quote" w:semiHidden="0" w:uiPriority="30" w:unhideWhenUsed="0" w:qFormat="1"/>
-    <w:lsdException w:name="Medium List 2 Accent 1" w:semiHidden="0" w:uiPriority="66" w:unhideWhenUsed="0"/>
-    <w:lsdException w:name="Medium Grid 1 Accent 1" w:semiHidden="0" w:uiPriority="67" w:unhideWhenUsed="0"/>
-    <w:lsdException w:name="Medium Grid 2 Accent 1" w:semiHidden="0" w:uiPriority="68" w:unhideWhenUsed="0"/>
-    <w:lsdException w:name="Medium Grid 3 Accent 1" w:semiHidden="0" w:uiPriority="69" w:unhideWhenUsed="0"/>
-    <w:lsdException w:name="Dark List Accent 1" w:semiHidden="0" w:uiPriority="70" w:unhideWhenUsed="0"/>
-    <w:lsdException w:name="Colorful Shading Accent 1" w:semiHidden="0" w:uiPriority="71" w:unhideWhenUsed="0"/>
-    <w:lsdException w:name="Colorful List Accent 1" w:semiHidden="0" w:uiPriority="72" w:unhideWhenUsed="0"/>
-    <w:lsdException w:name="Colorful Grid Accent 1" w:semiHidden="0" w:uiPriority="73" w:unhideWhenUsed="0"/>
-    <w:lsdException w:name="Light Shading Accent 2" w:semiHidden="0" w:uiPriority="60" w:unhideWhenUsed="0"/>
-    <w:lsdException w:name="Light List Accent 2" w:semiHidden="0" w:uiPriority="61" w:unhideWhenUsed="0"/>
-    <w:lsdException w:name="Light Grid Accent 2" w:semiHidden="0" w:uiPriority="62" w:unhideWhenUsed="0"/>
-    <w:lsdException w:name="Medium Shading 1 Accent 2" w:semiHidden="0" w:uiPriority="63" w:unhideWhenUsed="0"/>
-    <w:lsdException w:name="Medium Shading 2 Accent 2" w:semiHidden="0" w:uiPriority="64" w:unhideWhenUsed="0"/>
-    <w:lsdException w:name="Medium List 1 Accent 2" w:semiHidden="0" w:uiPriority="65" w:unhideWhenUsed="0"/>
-    <w:lsdException w:name="Medium List 2 Accent 2" w:semiHidden="0" w:uiPriority="66" w:unhideWhenUsed="0"/>
-    <w:lsdException w:name="Medium Grid 1 Accent 2" w:semiHidden="0" w:uiPriority="67" w:unhideWhenUsed="0"/>
-    <w:lsdException w:name="Medium Grid 2 Accent 2" w:semiHidden="0" w:uiPriority="68" w:unhideWhenUsed="0"/>
-    <w:lsdException w:name="Medium Grid 3 Accent 2" w:semiHidden="0" w:uiPriority="69" w:unhideWhenUsed="0"/>
-    <w:lsdException w:name="Dark List Accent 2" w:semiHidden="0" w:uiPriority="70" w:unhideWhenUsed="0"/>
-    <w:lsdException w:name="Colorful Shading Accent 2" w:semiHidden="0" w:uiPriority="71" w:unhideWhenUsed="0"/>
-    <w:lsdException w:name="Colorful List Accent 2" w:semiHidden="0" w:uiPriority="72" w:unhideWhenUsed="0"/>
-    <w:lsdException w:name="Colorful Grid Accent 2" w:semiHidden="0" w:uiPriority="73" w:unhideWhenUsed="0"/>
-    <w:lsdException w:name="Light Shading Accent 3" w:semiHidden="0" w:uiPriority="60" w:unhideWhenUsed="0"/>
-    <w:lsdException w:name="Light List Accent 3" w:semiHidden="0" w:uiPriority="61" w:unhideWhenUsed="0"/>
-    <w:lsdException w:name="Light Grid Accent 3" w:semiHidden="0" w:uiPriority="62" w:unhideWhenUsed="0"/>
-    <w:lsdException w:name="Medium Shading 1 Accent 3" w:semiHidden="0" w:uiPriority="63" w:unhideWhenUsed="0"/>
-    <w:lsdException w:name="Medium Shading 2 Accent 3" w:semiHidden="0" w:uiPriority="64" w:unhideWhenUsed="0"/>
-    <w:lsdException w:name="Medium List 1 Accent 3" w:semiHidden="0" w:uiPriority="65" w:unhideWhenUsed="0"/>
-    <w:lsdException w:name="Medium List 2 Accent 3" w:semiHidden="0" w:uiPriority="66" w:unhideWhenUsed="0"/>
-    <w:lsdException w:name="Medium Grid 1 Accent 3" w:semiHidden="0" w:uiPriority="67" w:unhideWhenUsed="0"/>
-    <w:lsdException w:name="Medium Grid 2 Accent 3" w:semiHidden="0" w:uiPriority="68" w:unhideWhenUsed="0"/>
-    <w:lsdException w:name="Medium Grid 3 Accent 3" w:semiHidden="0" w:uiPriority="69" w:unhideWhenUsed="0"/>
-    <w:lsdException w:name="Dark List Accent 3" w:semiHidden="0" w:uiPriority="70" w:unhideWhenUsed="0"/>
-    <w:lsdException w:name="Colorful Shading Accent 3" w:semiHidden="0" w:uiPriority="71" w:unhideWhenUsed="0"/>
-    <w:lsdException w:name="Colorful List Accent 3" w:semiHidden="0" w:uiPriority="72" w:unhideWhenUsed="0"/>
-    <w:lsdException w:name="Colorful Grid Accent 3" w:semiHidden="0" w:uiPriority="73" w:unhideWhenUsed="0"/>
-    <w:lsdException w:name="Light Shading Accent 4" w:semiHidden="0" w:uiPriority="60" w:unhideWhenUsed="0"/>
-    <w:lsdException w:name="Light List Accent 4" w:semiHidden="0" w:uiPriority="61" w:unhideWhenUsed="0"/>
-    <w:lsdException w:name="Light Grid Accent 4" w:semiHidden="0" w:uiPriority="62" w:unhideWhenUsed="0"/>
-    <w:lsdException w:name="Medium Shading 1 Accent 4" w:semiHidden="0" w:uiPriority="63" w:unhideWhenUsed="0"/>
-    <w:lsdException w:name="Medium Shading 2 Accent 4" w:semiHidden="0" w:uiPriority="64" w:unhideWhenUsed="0"/>
-    <w:lsdException w:name="Medium List 1 Accent 4" w:semiHidden="0" w:uiPriority="65" w:unhideWhenUsed="0"/>
-    <w:lsdException w:name="Medium List 2 Accent 4" w:semiHidden="0" w:uiPriority="66" w:unhideWhenUsed="0"/>
-    <w:lsdException w:name="Medium Grid 1 Accent 4" w:semiHidden="0" w:uiPriority="67" w:unhideWhenUsed="0"/>
-    <w:lsdException w:name="Medium Grid 2 Accent 4" w:semiHidden="0" w:uiPriority="68" w:unhideWhenUsed="0"/>
-    <w:lsdException w:name="Medium Grid 3 Accent 4" w:semiHidden="0" w:uiPriority="69" w:unhideWhenUsed="0"/>
-    <w:lsdException w:name="Dark List Accent 4" w:semiHidden="0" w:uiPriority="70" w:unhideWhenUsed="0"/>
-    <w:lsdException w:name="Colorful Shading Accent 4" w:semiHidden="0" w:uiPriority="71" w:unhideWhenUsed="0"/>
-    <w:lsdException w:name="Colorful List Accent 4" w:semiHidden="0" w:uiPriority="72" w:unhideWhenUsed="0"/>
-    <w:lsdException w:name="Colorful Grid Accent 4" w:semiHidden="0" w:uiPriority="73" w:unhideWhenUsed="0"/>
-    <w:lsdException w:name="Light Shading Accent 5" w:semiHidden="0" w:uiPriority="60" w:unhideWhenUsed="0"/>
-    <w:lsdException w:name="Light List Accent 5" w:semiHidden="0" w:uiPriority="61" w:unhideWhenUsed="0"/>
-    <w:lsdException w:name="Light Grid Accent 5" w:semiHidden="0" w:uiPriority="62" w:unhideWhenUsed="0"/>
-    <w:lsdException w:name="Medium Shading 1 Accent 5" w:semiHidden="0" w:uiPriority="63" w:unhideWhenUsed="0"/>
-    <w:lsdException w:name="Medium Shading 2 Accent 5" w:semiHidden="0" w:uiPriority="64" w:unhideWhenUsed="0"/>
-    <w:lsdException w:name="Medium List 1 Accent 5" w:semiHidden="0" w:uiPriority="65" w:unhideWhenUsed="0"/>
-    <w:lsdException w:name="Medium List 2 Accent 5" w:semiHidden="0" w:uiPriority="66" w:unhideWhenUsed="0"/>
-    <w:lsdException w:name="Medium Grid 1 Accent 5" w:semiHidden="0" w:uiPriority="67" w:unhideWhenUsed="0"/>
-    <w:lsdException w:name="Medium Grid 2 Accent 5" w:semiHidden="0" w:uiPriority="68" w:unhideWhenUsed="0"/>
-    <w:lsdException w:name="Medium Grid 3 Accent 5" w:semiHidden="0" w:uiPriority="69" w:unhideWhenUsed="0"/>
-    <w:lsdException w:name="Dark List Accent 5" w:semiHidden="0" w:uiPriority="70" w:unhideWhenUsed="0"/>
-    <w:lsdException w:name="Colorful Shading Accent 5" w:semiHidden="0" w:uiPriority="71" w:unhideWhenUsed="0"/>
-    <w:lsdException w:name="Colorful List Accent 5" w:semiHidden="0" w:uiPriority="72" w:unhideWhenUsed="0"/>
-    <w:lsdException w:name="Colorful Grid Accent 5" w:semiHidden="0" w:uiPriority="73" w:unhideWhenUsed="0"/>
-    <w:lsdException w:name="Light Shading Accent 6" w:semiHidden="0" w:uiPriority="60" w:unhideWhenUsed="0"/>
-    <w:lsdException w:name="Light List Accent 6" w:semiHidden="0" w:uiPriority="61" w:unhideWhenUsed="0"/>
-    <w:lsdException w:name="Light Grid Accent 6" w:semiHidden="0" w:uiPriority="62" w:unhideWhenUsed="0"/>
-    <w:lsdException w:name="Medium Shading 1 Accent 6" w:semiHidden="0" w:uiPriority="63" w:unhideWhenUsed="0"/>
-    <w:lsdException w:name="Medium Shading 2 Accent 6" w:semiHidden="0" w:uiPriority="64" w:unhideWhenUsed="0"/>
-    <w:lsdException w:name="Medium List 1 Accent 6" w:semiHidden="0" w:uiPriority="65" w:unhideWhenUsed="0"/>
-    <w:lsdException w:name="Medium List 2 Accent 6" w:semiHidden="0" w:uiPriority="66" w:unhideWhenUsed="0"/>
-    <w:lsdException w:name="Medium Grid 1 Accent 6" w:semiHidden="0" w:uiPriority="67" w:unhideWhenUsed="0"/>
-    <w:lsdException w:name="Medium Grid 2 Accent 6" w:semiHidden="0" w:uiPriority="68" w:unhideWhenUsed="0"/>
-    <w:lsdException w:name="Medium Grid 3 Accent 6" w:semiHidden="0" w:uiPriority="69" w:unhideWhenUsed="0"/>
-    <w:lsdException w:name="Dark List Accent 6" w:semiHidden="0" w:uiPriority="70" w:unhideWhenUsed="0"/>
-    <w:lsdException w:name="Colorful Shading Accent 6" w:semiHidden="0" w:uiPriority="71" w:unhideWhenUsed="0"/>
-    <w:lsdException w:name="Colorful List Accent 6" w:semiHidden="0" w:uiPriority="72" w:unhideWhenUsed="0"/>
-    <w:lsdException w:name="Colorful Grid Accent 6" w:semiHidden="0" w:uiPriority="73" w:unhideWhenUsed="0"/>
-    <w:lsdException w:name="Subtle Emphasis" w:semiHidden="0" w:uiPriority="19" w:unhideWhenUsed="0" w:qFormat="1"/>
-    <w:lsdException w:name="Intense Emphasis" w:semiHidden="0" w:uiPriority="21" w:unhideWhenUsed="0" w:qFormat="1"/>
-    <w:lsdException w:name="Subtle Reference" w:semiHidden="0" w:uiPriority="31" w:unhideWhenUsed="0" w:qFormat="1"/>
-    <w:lsdException w:name="Intense Reference" w:semiHidden="0" w:uiPriority="32" w:unhideWhenUsed="0" w:qFormat="1"/>
-    <w:lsdException w:name="Book Title" w:semiHidden="0" w:uiPriority="33" w:unhideWhenUsed="0" w:qFormat="1"/>
-    <w:lsdException w:name="Bibliography" w:uiPriority="37"/>
-    <w:lsdException w:name="TOC Heading" w:uiPriority="39" w:qFormat="1"/>
+  <w:latentStyles w:defLockedState="0" w:defUIPriority="99" w:defSemiHidden="0" w:defUnhideWhenUsed="0" w:defQFormat="0" w:count="371">
+    <w:lsdException w:name="Normal" w:uiPriority="0" w:qFormat="1"/>
+    <w:lsdException w:name="heading 1" w:uiPriority="9" w:qFormat="1"/>
+    <w:lsdException w:name="heading 2" w:semiHidden="1" w:uiPriority="9" w:unhideWhenUsed="1" w:qFormat="1"/>
+    <w:lsdException w:name="heading 3" w:semiHidden="1" w:uiPriority="9" w:unhideWhenUsed="1" w:qFormat="1"/>
+    <w:lsdException w:name="heading 4" w:semiHidden="1" w:uiPriority="9" w:unhideWhenUsed="1" w:qFormat="1"/>
+    <w:lsdException w:name="heading 5" w:semiHidden="1" w:uiPriority="9" w:unhideWhenUsed="1" w:qFormat="1"/>
+    <w:lsdException w:name="heading 6" w:semiHidden="1" w:uiPriority="9" w:unhideWhenUsed="1" w:qFormat="1"/>
+    <w:lsdException w:name="heading 7" w:semiHidden="1" w:uiPriority="9" w:unhideWhenUsed="1" w:qFormat="1"/>
+    <w:lsdException w:name="heading 8" w:semiHidden="1" w:uiPriority="9" w:unhideWhenUsed="1" w:qFormat="1"/>
+    <w:lsdException w:name="heading 9" w:semiHidden="1" w:uiPriority="9" w:unhideWhenUsed="1" w:qFormat="1"/>
+    <w:lsdException w:name="index 1" w:semiHidden="1" w:unhideWhenUsed="1"/>
+    <w:lsdException w:name="index 2" w:semiHidden="1" w:unhideWhenUsed="1"/>
+    <w:lsdException w:name="index 3" w:semiHidden="1" w:unhideWhenUsed="1"/>
+    <w:lsdException w:name="index 4" w:semiHidden="1" w:unhideWhenUsed="1"/>
+    <w:lsdException w:name="index 5" w:semiHidden="1" w:unhideWhenUsed="1"/>
+    <w:lsdException w:name="index 6" w:semiHidden="1" w:unhideWhenUsed="1"/>
+    <w:lsdException w:name="index 7" w:semiHidden="1" w:unhideWhenUsed="1"/>
+    <w:lsdException w:name="index 8" w:semiHidden="1" w:unhideWhenUsed="1"/>
+    <w:lsdException w:name="index 9" w:semiHidden="1" w:unhideWhenUsed="1"/>
+    <w:lsdException w:name="toc 1" w:semiHidden="1" w:uiPriority="39" w:unhideWhenUsed="1"/>
+    <w:lsdException w:name="toc 2" w:semiHidden="1" w:uiPriority="39" w:unhideWhenUsed="1"/>
+    <w:lsdException w:name="toc 3" w:semiHidden="1" w:uiPriority="39" w:unhideWhenUsed="1"/>
+    <w:lsdException w:name="toc 4" w:semiHidden="1" w:uiPriority="39" w:unhideWhenUsed="1"/>
+    <w:lsdException w:name="toc 5" w:semiHidden="1" w:uiPriority="39" w:unhideWhenUsed="1"/>
+    <w:lsdException w:name="toc 6" w:semiHidden="1" w:uiPriority="39" w:unhideWhenUsed="1"/>
+    <w:lsdException w:name="toc 7" w:semiHidden="1" w:uiPriority="39" w:unhideWhenUsed="1"/>
+    <w:lsdException w:name="toc 8" w:semiHidden="1" w:uiPriority="39" w:unhideWhenUsed="1"/>
+    <w:lsdException w:name="toc 9" w:semiHidden="1" w:uiPriority="39" w:unhideWhenUsed="1"/>
+    <w:lsdException w:name="Normal Indent" w:semiHidden="1" w:unhideWhenUsed="1"/>
+    <w:lsdException w:name="footnote text" w:semiHidden="1" w:unhideWhenUsed="1"/>
+    <w:lsdException w:name="annotation text" w:semiHidden="1" w:unhideWhenUsed="1"/>
+    <w:lsdException w:name="header" w:semiHidden="1" w:unhideWhenUsed="1"/>
+    <w:lsdException w:name="footer" w:semiHidden="1" w:unhideWhenUsed="1"/>
+    <w:lsdException w:name="index heading" w:semiHidden="1" w:unhideWhenUsed="1"/>
+    <w:lsdException w:name="caption" w:semiHidden="1" w:uiPriority="35" w:unhideWhenUsed="1" w:qFormat="1"/>
+    <w:lsdException w:name="table of figures" w:semiHidden="1" w:unhideWhenUsed="1"/>
+    <w:lsdException w:name="envelope address" w:semiHidden="1" w:unhideWhenUsed="1"/>
+    <w:lsdException w:name="envelope return" w:semiHidden="1" w:unhideWhenUsed="1"/>
+    <w:lsdException w:name="footnote reference" w:semiHidden="1" w:unhideWhenUsed="1"/>
+    <w:lsdException w:name="annotation reference" w:semiHidden="1" w:unhideWhenUsed="1"/>
+    <w:lsdException w:name="line number" w:semiHidden="1" w:unhideWhenUsed="1"/>
+    <w:lsdException w:name="page number" w:semiHidden="1" w:unhideWhenUsed="1"/>
+    <w:lsdException w:name="endnote reference" w:semiHidden="1" w:unhideWhenUsed="1"/>
+    <w:lsdException w:name="endnote text" w:semiHidden="1" w:unhideWhenUsed="1"/>
+    <w:lsdException w:name="table of authorities" w:semiHidden="1" w:unhideWhenUsed="1"/>
+    <w:lsdException w:name="macro" w:semiHidden="1" w:unhideWhenUsed="1"/>
+    <w:lsdException w:name="toa heading" w:semiHidden="1" w:unhideWhenUsed="1"/>
+    <w:lsdException w:name="List" w:semiHidden="1" w:unhideWhenUsed="1"/>
+    <w:lsdException w:name="List Bullet" w:semiHidden="1" w:unhideWhenUsed="1"/>
+    <w:lsdException w:name="List Number" w:semiHidden="1" w:unhideWhenUsed="1"/>
+    <w:lsdException w:name="List 2" w:semiHidden="1" w:unhideWhenUsed="1"/>
+    <w:lsdException w:name="List 3" w:semiHidden="1" w:unhideWhenUsed="1"/>
+    <w:lsdException w:name="List 4" w:semiHidden="1" w:unhideWhenUsed="1"/>
+    <w:lsdException w:name="List 5" w:semiHidden="1" w:unhideWhenUsed="1"/>
+    <w:lsdException w:name="List Bullet 2" w:semiHidden="1" w:unhideWhenUsed="1"/>
+    <w:lsdException w:name="List Bullet 3" w:semiHidden="1" w:unhideWhenUsed="1"/>
+    <w:lsdException w:name="List Bullet 4" w:semiHidden="1" w:unhideWhenUsed="1"/>
+    <w:lsdException w:name="List Bullet 5" w:semiHidden="1" w:unhideWhenUsed="1"/>
+    <w:lsdException w:name="List Number 2" w:semiHidden="1" w:unhideWhenUsed="1"/>
+    <w:lsdException w:name="List Number 3" w:semiHidden="1" w:unhideWhenUsed="1"/>
+    <w:lsdException w:name="List Number 4" w:semiHidden="1" w:unhideWhenUsed="1"/>
+    <w:lsdException w:name="List Number 5" w:semiHidden="1" w:unhideWhenUsed="1"/>
+    <w:lsdException w:name="Title" w:uiPriority="10" w:qFormat="1"/>
+    <w:lsdException w:name="Closing" w:semiHidden="1" w:unhideWhenUsed="1"/>
+    <w:lsdException w:name="Signature" w:semiHidden="1" w:unhideWhenUsed="1"/>
+    <w:lsdException w:name="Default Paragraph Font" w:semiHidden="1" w:uiPriority="1" w:unhideWhenUsed="1"/>
+    <w:lsdException w:name="Body Text" w:semiHidden="1" w:unhideWhenUsed="1"/>
+    <w:lsdException w:name="Body Text Indent" w:semiHidden="1" w:unhideWhenUsed="1"/>
+    <w:lsdException w:name="List Continue" w:semiHidden="1" w:unhideWhenUsed="1"/>
+    <w:lsdException w:name="List Continue 2" w:semiHidden="1" w:unhideWhenUsed="1"/>
+    <w:lsdException w:name="List Continue 3" w:semiHidden="1" w:unhideWhenUsed="1"/>
+    <w:lsdException w:name="List Continue 4" w:semiHidden="1" w:unhideWhenUsed="1"/>
+    <w:lsdException w:name="List Continue 5" w:semiHidden="1" w:unhideWhenUsed="1"/>
+    <w:lsdException w:name="Message Header" w:semiHidden="1" w:unhideWhenUsed="1"/>
+    <w:lsdException w:name="Subtitle" w:uiPriority="11" w:qFormat="1"/>
+    <w:lsdException w:name="Salutation" w:semiHidden="1" w:unhideWhenUsed="1"/>
+    <w:lsdException w:name="Date" w:semiHidden="1" w:unhideWhenUsed="1"/>
+    <w:lsdException w:name="Body Text First Indent" w:semiHidden="1" w:unhideWhenUsed="1"/>
+    <w:lsdException w:name="Body Text First Indent 2" w:semiHidden="1" w:unhideWhenUsed="1"/>
+    <w:lsdException w:name="Note Heading" w:semiHidden="1" w:unhideWhenUsed="1"/>
+    <w:lsdException w:name="Body Text 2" w:semiHidden="1" w:unhideWhenUsed="1"/>
+    <w:lsdException w:name="Body Text 3" w:semiHidden="1" w:unhideWhenUsed="1"/>
+    <w:lsdException w:name="Body Text Indent 2" w:semiHidden="1" w:unhideWhenUsed="1"/>
+    <w:lsdException w:name="Body Text Indent 3" w:semiHidden="1" w:unhideWhenUsed="1"/>
+    <w:lsdException w:name="Block Text" w:semiHidden="1" w:unhideWhenUsed="1"/>
+    <w:lsdException w:name="Hyperlink" w:semiHidden="1" w:unhideWhenUsed="1"/>
+    <w:lsdException w:name="FollowedHyperlink" w:semiHidden="1" w:unhideWhenUsed="1"/>
+    <w:lsdException w:name="Strong" w:uiPriority="22" w:qFormat="1"/>
+    <w:lsdException w:name="Emphasis" w:uiPriority="20" w:qFormat="1"/>
+    <w:lsdException w:name="Document Map" w:semiHidden="1" w:unhideWhenUsed="1"/>
+    <w:lsdException w:name="Plain Text" w:semiHidden="1" w:unhideWhenUsed="1"/>
+    <w:lsdException w:name="E-mail Signature" w:semiHidden="1" w:unhideWhenUsed="1"/>
+    <w:lsdException w:name="HTML Top of Form" w:semiHidden="1" w:unhideWhenUsed="1"/>
+    <w:lsdException w:name="HTML Bottom of Form" w:semiHidden="1" w:unhideWhenUsed="1"/>
+    <w:lsdException w:name="Normal (Web)" w:semiHidden="1" w:unhideWhenUsed="1"/>
+    <w:lsdException w:name="HTML Acronym" w:semiHidden="1" w:unhideWhenUsed="1"/>
+    <w:lsdException w:name="HTML Address" w:semiHidden="1" w:unhideWhenUsed="1"/>
+    <w:lsdException w:name="HTML Cite" w:semiHidden="1" w:unhideWhenUsed="1"/>
+    <w:lsdException w:name="HTML Code" w:semiHidden="1" w:unhideWhenUsed="1"/>
+    <w:lsdException w:name="HTML Definition" w:semiHidden="1" w:unhideWhenUsed="1"/>
+    <w:lsdException w:name="HTML Keyboard" w:semiHidden="1" w:unhideWhenUsed="1"/>
+    <w:lsdException w:name="HTML Preformatted" w:semiHidden="1" w:unhideWhenUsed="1"/>
+    <w:lsdException w:name="HTML Sample" w:semiHidden="1" w:unhideWhenUsed="1"/>
+    <w:lsdException w:name="HTML Typewriter" w:semiHidden="1" w:unhideWhenUsed="1"/>
+    <w:lsdException w:name="HTML Variable" w:semiHidden="1" w:unhideWhenUsed="1"/>
+    <w:lsdException w:name="Normal Table" w:semiHidden="1" w:unhideWhenUsed="1"/>
+    <w:lsdException w:name="annotation subject" w:semiHidden="1" w:unhideWhenUsed="1"/>
+    <w:lsdException w:name="No List" w:semiHidden="1" w:unhideWhenUsed="1"/>
+    <w:lsdException w:name="Outline List 1" w:semiHidden="1" w:unhideWhenUsed="1"/>
+    <w:lsdException w:name="Outline List 2" w:semiHidden="1" w:unhideWhenUsed="1"/>
+    <w:lsdException w:name="Outline List 3" w:semiHidden="1" w:unhideWhenUsed="1"/>
+    <w:lsdException w:name="Table Simple 1" w:semiHidden="1" w:unhideWhenUsed="1"/>
+    <w:lsdException w:name="Table Simple 2" w:semiHidden="1" w:unhideWhenUsed="1"/>
+    <w:lsdException w:name="Table Simple 3" w:semiHidden="1" w:unhideWhenUsed="1"/>
+    <w:lsdException w:name="Table Classic 1" w:semiHidden="1" w:unhideWhenUsed="1"/>
+    <w:lsdException w:name="Table Classic 2" w:semiHidden="1" w:unhideWhenUsed="1"/>
+    <w:lsdException w:name="Table Classic 3" w:semiHidden="1" w:unhideWhenUsed="1"/>
+    <w:lsdException w:name="Table Classic 4" w:semiHidden="1" w:unhideWhenUsed="1"/>
+    <w:lsdException w:name="Table Colorful 1" w:semiHidden="1" w:unhideWhenUsed="1"/>
+    <w:lsdException w:name="Table Colorful 2" w:semiHidden="1" w:unhideWhenUsed="1"/>
+    <w:lsdException w:name="Table Colorful 3" w:semiHidden="1" w:unhideWhenUsed="1"/>
+    <w:lsdException w:name="Table Columns 1" w:semiHidden="1" w:unhideWhenUsed="1"/>
+    <w:lsdException w:name="Table Columns 2" w:semiHidden="1" w:unhideWhenUsed="1"/>
+    <w:lsdException w:name="Table Columns 3" w:semiHidden="1" w:unhideWhenUsed="1"/>
+    <w:lsdException w:name="Table Columns 4" w:semiHidden="1" w:unhideWhenUsed="1"/>
+    <w:lsdException w:name="Table Columns 5" w:semiHidden="1" w:unhideWhenUsed="1"/>
+    <w:lsdException w:name="Table Grid 1" w:semiHidden="1" w:unhideWhenUsed="1"/>
+    <w:lsdException w:name="Table Grid 2" w:semiHidden="1" w:unhideWhenUsed="1"/>
+    <w:lsdException w:name="Table Grid 3" w:semiHidden="1" w:unhideWhenUsed="1"/>
+    <w:lsdException w:name="Table Grid 4" w:semiHidden="1" w:unhideWhenUsed="1"/>
+    <w:lsdException w:name="Table Grid 5" w:semiHidden="1" w:unhideWhenUsed="1"/>
+    <w:lsdException w:name="Table Grid 6" w:semiHidden="1" w:unhideWhenUsed="1"/>
+    <w:lsdException w:name="Table Grid 7" w:semiHidden="1" w:unhideWhenUsed="1"/>
+    <w:lsdException w:name="Table Grid 8" w:semiHidden="1" w:unhideWhenUsed="1"/>
+    <w:lsdException w:name="Table List 1" w:semiHidden="1" w:unhideWhenUsed="1"/>
+    <w:lsdException w:name="Table List 2" w:semiHidden="1" w:unhideWhenUsed="1"/>
+    <w:lsdException w:name="Table List 3" w:semiHidden="1" w:unhideWhenUsed="1"/>
+    <w:lsdException w:name="Table List 4" w:semiHidden="1" w:unhideWhenUsed="1"/>
+    <w:lsdException w:name="Table List 5" w:semiHidden="1" w:unhideWhenUsed="1"/>
+    <w:lsdException w:name="Table List 6" w:semiHidden="1" w:unhideWhenUsed="1"/>
+    <w:lsdException w:name="Table List 7" w:semiHidden="1" w:unhideWhenUsed="1"/>
+    <w:lsdException w:name="Table List 8" w:semiHidden="1" w:unhideWhenUsed="1"/>
+    <w:lsdException w:name="Table 3D effects 1" w:semiHidden="1" w:unhideWhenUsed="1"/>
+    <w:lsdException w:name="Table 3D effects 2" w:semiHidden="1" w:unhideWhenUsed="1"/>
+    <w:lsdException w:name="Table 3D effects 3" w:semiHidden="1" w:unhideWhenUsed="1"/>
+    <w:lsdException w:name="Table Contemporary" w:semiHidden="1" w:unhideWhenUsed="1"/>
+    <w:lsdException w:name="Table Elegant" w:semiHidden="1" w:unhideWhenUsed="1"/>
+    <w:lsdException w:name="Table Professional" w:semiHidden="1" w:unhideWhenUsed="1"/>
+    <w:lsdException w:name="Table Subtle 1" w:semiHidden="1" w:unhideWhenUsed="1"/>
+    <w:lsdException w:name="Table Subtle 2" w:semiHidden="1" w:unhideWhenUsed="1"/>
+    <w:lsdException w:name="Table Web 1" w:semiHidden="1" w:unhideWhenUsed="1"/>
+    <w:lsdException w:name="Table Web 2" w:semiHidden="1" w:unhideWhenUsed="1"/>
+    <w:lsdException w:name="Table Web 3" w:semiHidden="1" w:unhideWhenUsed="1"/>
+    <w:lsdException w:name="Balloon Text" w:semiHidden="1" w:unhideWhenUsed="1"/>
+    <w:lsdException w:name="Table Grid" w:uiPriority="39"/>
+    <w:lsdException w:name="Table Theme" w:semiHidden="1" w:unhideWhenUsed="1"/>
+    <w:lsdException w:name="Placeholder Text" w:semiHidden="1"/>
+    <w:lsdException w:name="No Spacing" w:uiPriority="1" w:qFormat="1"/>
+    <w:lsdException w:name="Light Shading" w:uiPriority="60"/>
+    <w:lsdException w:name="Light List" w:uiPriority="61"/>
+    <w:lsdException w:name="Light Grid" w:uiPriority="62"/>
+    <w:lsdException w:name="Medium Shading 1" w:uiPriority="63"/>
+    <w:lsdException w:name="Medium Shading 2" w:uiPriority="64"/>
+    <w:lsdException w:name="Medium List 1" w:uiPriority="65"/>
+    <w:lsdException w:name="Medium List 2" w:uiPriority="66"/>
+    <w:lsdException w:name="Medium Grid 1" w:uiPriority="67"/>
+    <w:lsdException w:name="Medium Grid 2" w:uiPriority="68"/>
+    <w:lsdException w:name="Medium Grid 3" w:uiPriority="69"/>
+    <w:lsdException w:name="Dark List" w:uiPriority="70"/>
+    <w:lsdException w:name="Colorful Shading" w:uiPriority="71"/>
+    <w:lsdException w:name="Colorful List" w:uiPriority="72"/>
+    <w:lsdException w:name="Colorful Grid" w:uiPriority="73"/>
+    <w:lsdException w:name="Light Shading Accent 1" w:uiPriority="60"/>
+    <w:lsdException w:name="Light List Accent 1" w:uiPriority="61"/>
+    <w:lsdException w:name="Light Grid Accent 1" w:uiPriority="62"/>
+    <w:lsdException w:name="Medium Shading 1 Accent 1" w:uiPriority="63"/>
+    <w:lsdException w:name="Medium Shading 2 Accent 1" w:uiPriority="64"/>
+    <w:lsdException w:name="Medium List 1 Accent 1" w:uiPriority="65"/>
+    <w:lsdException w:name="Revision" w:semiHidden="1"/>
+    <w:lsdException w:name="List Paragraph" w:uiPriority="34" w:qFormat="1"/>
+    <w:lsdException w:name="Quote" w:uiPriority="29" w:qFormat="1"/>
+    <w:lsdException w:name="Intense Quote" w:uiPriority="30" w:qFormat="1"/>
+    <w:lsdException w:name="Medium List 2 Accent 1" w:uiPriority="66"/>
+    <w:lsdException w:name="Medium Grid 1 Accent 1" w:uiPriority="67"/>
+    <w:lsdException w:name="Medium Grid 2 Accent 1" w:uiPriority="68"/>
+    <w:lsdException w:name="Medium Grid 3 Accent 1" w:uiPriority="69"/>
+    <w:lsdException w:name="Dark List Accent 1" w:uiPriority="70"/>
+    <w:lsdException w:name="Colorful Shading Accent 1" w:uiPriority="71"/>
+    <w:lsdException w:name="Colorful List Accent 1" w:uiPriority="72"/>
+    <w:lsdException w:name="Colorful Grid Accent 1" w:uiPriority="73"/>
+    <w:lsdException w:name="Light Shading Accent 2" w:uiPriority="60"/>
+    <w:lsdException w:name="Light List Accent 2" w:uiPriority="61"/>
+    <w:lsdException w:name="Light Grid Accent 2" w:uiPriority="62"/>
+    <w:lsdException w:name="Medium Shading 1 Accent 2" w:uiPriority="63"/>
+    <w:lsdException w:name="Medium Shading 2 Accent 2" w:uiPriority="64"/>
+    <w:lsdException w:name="Medium List 1 Accent 2" w:uiPriority="65"/>
+    <w:lsdException w:name="Medium List 2 Accent 2" w:uiPriority="66"/>
+    <w:lsdException w:name="Medium Grid 1 Accent 2" w:uiPriority="67"/>
+    <w:lsdException w:name="Medium Grid 2 Accent 2" w:uiPriority="68"/>
+    <w:lsdException w:name="Medium Grid 3 Accent 2" w:uiPriority="69"/>
+    <w:lsdException w:name="Dark List Accent 2" w:uiPriority="70"/>
+    <w:lsdException w:name="Colorful Shading Accent 2" w:uiPriority="71"/>
+    <w:lsdException w:name="Colorful List Accent 2" w:uiPriority="72"/>
+    <w:lsdException w:name="Colorful Grid Accent 2" w:uiPriority="73"/>
+    <w:lsdException w:name="Light Shading Accent 3" w:uiPriority="60"/>
+    <w:lsdException w:name="Light List Accent 3" w:uiPriority="61"/>
+    <w:lsdException w:name="Light Grid Accent 3" w:uiPriority="62"/>
+    <w:lsdException w:name="Medium Shading 1 Accent 3" w:uiPriority="63"/>
+    <w:lsdException w:name="Medium Shading 2 Accent 3" w:uiPriority="64"/>
+    <w:lsdException w:name="Medium List 1 Accent 3" w:uiPriority="65"/>
+    <w:lsdException w:name="Medium List 2 Accent 3" w:uiPriority="66"/>
+    <w:lsdException w:name="Medium Grid 1 Accent 3" w:uiPriority="67"/>
+    <w:lsdException w:name="Medium Grid 2 Accent 3" w:uiPriority="68"/>
+    <w:lsdException w:name="Medium Grid 3 Accent 3" w:uiPriority="69"/>
+    <w:lsdException w:name="Dark List Accent 3" w:uiPriority="70"/>
+    <w:lsdException w:name="Colorful Shading Accent 3" w:uiPriority="71"/>
+    <w:lsdException w:name="Colorful List Accent 3" w:uiPriority="72"/>
+    <w:lsdException w:name="Colorful Grid Accent 3" w:uiPriority="73"/>
+    <w:lsdException w:name="Light Shading Accent 4" w:uiPriority="60"/>
+    <w:lsdException w:name="Light List Accent 4" w:uiPriority="61"/>
+    <w:lsdException w:name="Light Grid Accent 4" w:uiPriority="62"/>
+    <w:lsdException w:name="Medium Shading 1 Accent 4" w:uiPriority="63"/>
+    <w:lsdException w:name="Medium Shading 2 Accent 4" w:uiPriority="64"/>
+    <w:lsdException w:name="Medium List 1 Accent 4" w:uiPriority="65"/>
+    <w:lsdException w:name="Medium List 2 Accent 4" w:uiPriority="66"/>
+    <w:lsdException w:name="Medium Grid 1 Accent 4" w:uiPriority="67"/>
+    <w:lsdException w:name="Medium Grid 2 Accent 4" w:uiPriority="68"/>
+    <w:lsdException w:name="Medium Grid 3 Accent 4" w:uiPriority="69"/>
+    <w:lsdException w:name="Dark List Accent 4" w:uiPriority="70"/>
+    <w:lsdException w:name="Colorful Shading Accent 4" w:uiPriority="71"/>
+    <w:lsdException w:name="Colorful List Accent 4" w:uiPriority="72"/>
+    <w:lsdException w:name="Colorful Grid Accent 4" w:uiPriority="73"/>
+    <w:lsdException w:name="Light Shading Accent 5" w:uiPriority="60"/>
+    <w:lsdException w:name="Light List Accent 5" w:uiPriority="61"/>
+    <w:lsdException w:name="Light Grid Accent 5" w:uiPriority="62"/>
+    <w:lsdException w:name="Medium Shading 1 Accent 5" w:uiPriority="63"/>
+    <w:lsdException w:name="Medium Shading 2 Accent 5" w:uiPriority="64"/>
+    <w:lsdException w:name="Medium List 1 Accent 5" w:uiPriority="65"/>
+    <w:lsdException w:name="Medium List 2 Accent 5" w:uiPriority="66"/>
+    <w:lsdException w:name="Medium Grid 1 Accent 5" w:uiPriority="67"/>
+    <w:lsdException w:name="Medium Grid 2 Accent 5" w:uiPriority="68"/>
+    <w:lsdException w:name="Medium Grid 3 Accent 5" w:uiPriority="69"/>
+    <w:lsdException w:name="Dark List Accent 5" w:uiPriority="70"/>
+    <w:lsdException w:name="Colorful Shading Accent 5" w:uiPriority="71"/>
+    <w:lsdException w:name="Colorful List Accent 5" w:uiPriority="72"/>
+    <w:lsdException w:name="Colorful Grid Accent 5" w:uiPriority="73"/>
+    <w:lsdException w:name="Light Shading Accent 6" w:uiPriority="60"/>
+    <w:lsdException w:name="Light List Accent 6" w:uiPriority="61"/>
+    <w:lsdException w:name="Light Grid Accent 6" w:uiPriority="62"/>
+    <w:lsdException w:name="Medium Shading 1 Accent 6" w:uiPriority="63"/>
+    <w:lsdException w:name="Medium Shading 2 Accent 6" w:uiPriority="64"/>
+    <w:lsdException w:name="Medium List 1 Accent 6" w:uiPriority="65"/>
+    <w:lsdException w:name="Medium List 2 Accent 6" w:uiPriority="66"/>
+    <w:lsdException w:name="Medium Grid 1 Accent 6" w:uiPriority="67"/>
+    <w:lsdException w:name="Medium Grid 2 Accent 6" w:uiPriority="68"/>
+    <w:lsdException w:name="Medium Grid 3 Accent 6" w:uiPriority="69"/>
+    <w:lsdException w:name="Dark List Accent 6" w:uiPriority="70"/>
+    <w:lsdException w:name="Colorful Shading Accent 6" w:uiPriority="71"/>
+    <w:lsdException w:name="Colorful List Accent 6" w:uiPriority="72"/>
+    <w:lsdException w:name="Colorful Grid Accent 6" w:uiPriority="73"/>
+    <w:lsdException w:name="Subtle Emphasis" w:uiPriority="19" w:qFormat="1"/>
+    <w:lsdException w:name="Intense Emphasis" w:uiPriority="21" w:qFormat="1"/>
+    <w:lsdException w:name="Subtle Reference" w:uiPriority="31" w:qFormat="1"/>
+    <w:lsdException w:name="Intense Reference" w:uiPriority="32" w:qFormat="1"/>
+    <w:lsdException w:name="Book Title" w:uiPriority="33" w:qFormat="1"/>
+    <w:lsdException w:name="Bibliography" w:semiHidden="1" w:uiPriority="37" w:unhideWhenUsed="1"/>
+    <w:lsdException w:name="TOC Heading" w:semiHidden="1" w:uiPriority="39" w:unhideWhenUsed="1" w:qFormat="1"/>
+    <w:lsdException w:name="Plain Table 1" w:uiPriority="41"/>
+    <w:lsdException w:name="Plain Table 2" w:uiPriority="42"/>
+    <w:lsdException w:name="Plain Table 3" w:uiPriority="43"/>
+    <w:lsdException w:name="Plain Table 4" w:uiPriority="44"/>
+    <w:lsdException w:name="Plain Table 5" w:uiPriority="45"/>
+    <w:lsdException w:name="Grid Table Light" w:uiPriority="40"/>
+    <w:lsdException w:name="Grid Table 1 Light" w:uiPriority="46"/>
+    <w:lsdException w:name="Grid Table 2" w:uiPriority="47"/>
+    <w:lsdException w:name="Grid Table 3" w:uiPriority="48"/>
+    <w:lsdException w:name="Grid Table 4" w:uiPriority="49"/>
+    <w:lsdException w:name="Grid Table 5 Dark" w:uiPriority="50"/>
+    <w:lsdException w:name="Grid Table 6 Colorful" w:uiPriority="51"/>
+    <w:lsdException w:name="Grid Table 7 Colorful" w:uiPriority="52"/>
+    <w:lsdException w:name="Grid Table 1 Light Accent 1" w:uiPriority="46"/>
+    <w:lsdException w:name="Grid Table 2 Accent 1" w:uiPriority="47"/>
+    <w:lsdException w:name="Grid Table 3 Accent 1" w:uiPriority="48"/>
+    <w:lsdException w:name="Grid Table 4 Accent 1" w:uiPriority="49"/>
+    <w:lsdException w:name="Grid Table 5 Dark Accent 1" w:uiPriority="50"/>
+    <w:lsdException w:name="Grid Table 6 Colorful Accent 1" w:uiPriority="51"/>
+    <w:lsdException w:name="Grid Table 7 Colorful Accent 1" w:uiPriority="52"/>
+    <w:lsdException w:name="Grid Table 1 Light Accent 2" w:uiPriority="46"/>
+    <w:lsdException w:name="Grid Table 2 Accent 2" w:uiPriority="47"/>
+    <w:lsdException w:name="Grid Table 3 Accent 2" w:uiPriority="48"/>
+    <w:lsdException w:name="Grid Table 4 Accent 2" w:uiPriority="49"/>
+    <w:lsdException w:name="Grid Table 5 Dark Accent 2" w:uiPriority="50"/>
+    <w:lsdException w:name="Grid Table 6 Colorful Accent 2" w:uiPriority="51"/>
+    <w:lsdException w:name="Grid Table 7 Colorful Accent 2" w:uiPriority="52"/>
+    <w:lsdException w:name="Grid Table 1 Light Accent 3" w:uiPriority="46"/>
+    <w:lsdException w:name="Grid Table 2 Accent 3" w:uiPriority="47"/>
+    <w:lsdException w:name="Grid Table 3 Accent 3" w:uiPriority="48"/>
+    <w:lsdException w:name="Grid Table 4 Accent 3" w:uiPriority="49"/>
+    <w:lsdException w:name="Grid Table 5 Dark Accent 3" w:uiPriority="50"/>
+    <w:lsdException w:name="Grid Table 6 Colorful Accent 3" w:uiPriority="51"/>
+    <w:lsdException w:name="Grid Table 7 Colorful Accent 3" w:uiPriority="52"/>
+    <w:lsdException w:name="Grid Table 1 Light Accent 4" w:uiPriority="46"/>
+    <w:lsdException w:name="Grid Table 2 Accent 4" w:uiPriority="47"/>
+    <w:lsdException w:name="Grid Table 3 Accent 4" w:uiPriority="48"/>
+    <w:lsdException w:name="Grid Table 4 Accent 4" w:uiPriority="49"/>
+    <w:lsdException w:name="Grid Table 5 Dark Accent 4" w:uiPriority="50"/>
+    <w:lsdException w:name="Grid Table 6 Colorful Accent 4" w:uiPriority="51"/>
+    <w:lsdException w:name="Grid Table 7 Colorful Accent 4" w:uiPriority="52"/>
+    <w:lsdException w:name="Grid Table 1 Light Accent 5" w:uiPriority="46"/>
+    <w:lsdException w:name="Grid Table 2 Accent 5" w:uiPriority="47"/>
+    <w:lsdException w:name="Grid Table 3 Accent 5" w:uiPriority="48"/>
+    <w:lsdException w:name="Grid Table 4 Accent 5" w:uiPriority="49"/>
+    <w:lsdException w:name="Grid Table 5 Dark Accent 5" w:uiPriority="50"/>
+    <w:lsdException w:name="Grid Table 6 Colorful Accent 5" w:uiPriority="51"/>
+    <w:lsdException w:name="Grid Table 7 Colorful Accent 5" w:uiPriority="52"/>
+    <w:lsdException w:name="Grid Table 1 Light Accent 6" w:uiPriority="46"/>
+    <w:lsdException w:name="Grid Table 2 Accent 6" w:uiPriority="47"/>
+    <w:lsdException w:name="Grid Table 3 Accent 6" w:uiPriority="48"/>
+    <w:lsdException w:name="Grid Table 4 Accent 6" w:uiPriority="49"/>
+    <w:lsdException w:name="Grid Table 5 Dark Accent 6" w:uiPriority="50"/>
+    <w:lsdException w:name="Grid Table 6 Colorful Accent 6" w:uiPriority="51"/>
+    <w:lsdException w:name="Grid Table 7 Colorful Accent 6" w:uiPriority="52"/>
+    <w:lsdException w:name="List Table 1 Light" w:uiPriority="46"/>
+    <w:lsdException w:name="List Table 2" w:uiPriority="47"/>
+    <w:lsdException w:name="List Table 3" w:uiPriority="48"/>
+    <w:lsdException w:name="List Table 4" w:uiPriority="49"/>
+    <w:lsdException w:name="List Table 5 Dark" w:uiPriority="50"/>
+    <w:lsdException w:name="List Table 6 Colorful" w:uiPriority="51"/>
+    <w:lsdException w:name="List Table 7 Colorful" w:uiPriority="52"/>
+    <w:lsdException w:name="List Table 1 Light Accent 1" w:uiPriority="46"/>
+    <w:lsdException w:name="List Table 2 Accent 1" w:uiPriority="47"/>
+    <w:lsdException w:name="List Table 3 Accent 1" w:uiPriority="48"/>
+    <w:lsdException w:name="List Table 4 Accent 1" w:uiPriority="49"/>
+    <w:lsdException w:name="List Table 5 Dark Accent 1" w:uiPriority="50"/>
+    <w:lsdException w:name="List Table 6 Colorful Accent 1" w:uiPriority="51"/>
+    <w:lsdException w:name="List Table 7 Colorful Accent 1" w:uiPriority="52"/>
+    <w:lsdException w:name="List Table 1 Light Accent 2" w:uiPriority="46"/>
+    <w:lsdException w:name="List Table 2 Accent 2" w:uiPriority="47"/>
+    <w:lsdException w:name="List Table 3 Accent 2" w:uiPriority="48"/>
+    <w:lsdException w:name="List Table 4 Accent 2" w:uiPriority="49"/>
+    <w:lsdException w:name="List Table 5 Dark Accent 2" w:uiPriority="50"/>
+    <w:lsdException w:name="List Table 6 Colorful Accent 2" w:uiPriority="51"/>
+    <w:lsdException w:name="List Table 7 Colorful Accent 2" w:uiPriority="52"/>
+    <w:lsdException w:name="List Table 1 Light Accent 3" w:uiPriority="46"/>
+    <w:lsdException w:name="List Table 2 Accent 3" w:uiPriority="47"/>
+    <w:lsdException w:name="List Table 3 Accent 3" w:uiPriority="48"/>
+    <w:lsdException w:name="List Table 4 Accent 3" w:uiPriority="49"/>
+    <w:lsdException w:name="List Table 5 Dark Accent 3" w:uiPriority="50"/>
+    <w:lsdException w:name="List Table 6 Colorful Accent 3" w:uiPriority="51"/>
+    <w:lsdException w:name="List Table 7 Colorful Accent 3" w:uiPriority="52"/>
+    <w:lsdException w:name="List Table 1 Light Accent 4" w:uiPriority="46"/>
+    <w:lsdException w:name="List Table 2 Accent 4" w:uiPriority="47"/>
+    <w:lsdException w:name="List Table 3 Accent 4" w:uiPriority="48"/>
+    <w:lsdException w:name="List Table 4 Accent 4" w:uiPriority="49"/>
+    <w:lsdException w:name="List Table 5 Dark Accent 4" w:uiPriority="50"/>
+    <w:lsdException w:name="List Table 6 Colorful Accent 4" w:uiPriority="51"/>
+    <w:lsdException w:name="List Table 7 Colorful Accent 4" w:uiPriority="52"/>
+    <w:lsdException w:name="List Table 1 Light Accent 5" w:uiPriority="46"/>
+    <w:lsdException w:name="List Table 2 Accent 5" w:uiPriority="47"/>
+    <w:lsdException w:name="List Table 3 Accent 5" w:uiPriority="48"/>
+    <w:lsdException w:name="List Table 4 Accent 5" w:uiPriority="49"/>
+    <w:lsdException w:name="List Table 5 Dark Accent 5" w:uiPriority="50"/>
+    <w:lsdException w:name="List Table 6 Colorful Accent 5" w:uiPriority="51"/>
+    <w:lsdException w:name="List Table 7 Colorful Accent 5" w:uiPriority="52"/>
+    <w:lsdException w:name="List Table 1 Light Accent 6" w:uiPriority="46"/>
+    <w:lsdException w:name="List Table 2 Accent 6" w:uiPriority="47"/>
+    <w:lsdException w:name="List Table 3 Accent 6" w:uiPriority="48"/>
+    <w:lsdException w:name="List Table 4 Accent 6" w:uiPriority="49"/>
+    <w:lsdException w:name="List Table 5 Dark Accent 6" w:uiPriority="50"/>
+    <w:lsdException w:name="List Table 6 Colorful Accent 6" w:uiPriority="51"/>
+    <w:lsdException w:name="List Table 7 Colorful Accent 6" w:uiPriority="52"/>
   </w:latentStyles>
   <w:style w:type="paragraph" w:default="1" w:styleId="Normal">
     <w:name w:val="Normal"/>
@@ -4275,7 +4627,7 @@
   <a:extraClrSchemeLst/>
   <a:extLst>
     <a:ext uri="{05A4C25C-085E-4340-85A3-A5531E510DB2}">
-      <thm15:themeFamily xmlns:thm15="http://schemas.microsoft.com/office/thememl/2012/main" xmlns="" name="Office Theme" id="{62F939B6-93AF-4DB8-9C6B-D6C7DFDC589F}" vid="{4A3C46E8-61CC-4603-A589-7422A47A8E4A}"/>
+      <thm15:themeFamily xmlns:thm15="http://schemas.microsoft.com/office/thememl/2012/main" name="Office Theme" id="{62F939B6-93AF-4DB8-9C6B-D6C7DFDC589F}" vid="{4A3C46E8-61CC-4603-A589-7422A47A8E4A}"/>
     </a:ext>
   </a:extLst>
 </a:theme>

</xml_diff>

<commit_message>
File with variables(.persistence persistence.php)
</commit_message>
<xml_diff>
--- a/RadarVariavel.docx
+++ b/RadarVariavel.docx
@@ -3671,6 +3671,102 @@
     <w:p>
       <w:pPr>
         <w:pStyle w:val="PargrafodaLista"/>
+        <w:numPr>
+          <w:ilvl w:val="1"/>
+          <w:numId w:val="1"/>
+        </w:numPr>
+        <w:rPr>
+          <w:sz w:val="28"/>
+        </w:rPr>
+      </w:pPr>
+      <w:r>
+        <w:rPr>
+          <w:sz w:val="28"/>
+        </w:rPr>
+        <w:t xml:space="preserve">Classe: </w:t>
+      </w:r>
+      <w:proofErr w:type="gramStart"/>
+      <w:r>
+        <w:rPr>
+          <w:sz w:val="28"/>
+        </w:rPr>
+        <w:t>persistence.</w:t>
+      </w:r>
+      <w:proofErr w:type="gramEnd"/>
+      <w:r>
+        <w:rPr>
+          <w:sz w:val="28"/>
+        </w:rPr>
+        <w:t>php</w:t>
+      </w:r>
+    </w:p>
+    <w:p>
+      <w:pPr>
+        <w:pStyle w:val="PargrafodaLista"/>
+        <w:numPr>
+          <w:ilvl w:val="3"/>
+          <w:numId w:val="1"/>
+        </w:numPr>
+        <w:rPr>
+          <w:sz w:val="28"/>
+        </w:rPr>
+      </w:pPr>
+      <w:r>
+        <w:rPr>
+          <w:sz w:val="28"/>
+        </w:rPr>
+        <w:t xml:space="preserve">Variável: </w:t>
+      </w:r>
+      <w:proofErr w:type="gramStart"/>
+      <w:r>
+        <w:rPr>
+          <w:sz w:val="28"/>
+        </w:rPr>
+        <w:t>db</w:t>
+      </w:r>
+      <w:proofErr w:type="gramEnd"/>
+      <w:r>
+        <w:rPr>
+          <w:sz w:val="28"/>
+        </w:rPr>
+        <w:t xml:space="preserve"> = cria uma instancia do banco de dados.</w:t>
+      </w:r>
+    </w:p>
+    <w:p>
+      <w:pPr>
+        <w:pStyle w:val="PargrafodaLista"/>
+        <w:numPr>
+          <w:ilvl w:val="2"/>
+          <w:numId w:val="1"/>
+        </w:numPr>
+        <w:rPr>
+          <w:sz w:val="28"/>
+        </w:rPr>
+      </w:pPr>
+      <w:r>
+        <w:rPr>
+          <w:sz w:val="28"/>
+        </w:rPr>
+        <w:t xml:space="preserve">Função: </w:t>
+      </w:r>
+      <w:proofErr w:type="gramStart"/>
+      <w:r>
+        <w:rPr>
+          <w:sz w:val="28"/>
+        </w:rPr>
+        <w:t>getInstance</w:t>
+      </w:r>
+      <w:proofErr w:type="gramEnd"/>
+      <w:r>
+        <w:rPr>
+          <w:sz w:val="28"/>
+        </w:rPr>
+        <w:t>()</w:t>
+      </w:r>
+    </w:p>
+    <w:p>
+      <w:pPr>
+        <w:pStyle w:val="PargrafodaLista"/>
         <w:ind w:left="2160"/>
         <w:rPr>
           <w:sz w:val="28"/>
@@ -3876,6 +3972,7 @@
           <w:sz w:val="28"/>
           <w:szCs w:val="28"/>
         </w:rPr>
+        <w:lastRenderedPageBreak/>
         <w:t>Classe:</w:t>
       </w:r>
     </w:p>

</xml_diff>

<commit_message>
File with variables(view totalra.php)
</commit_message>
<xml_diff>
--- a/RadarVariavel.docx
+++ b/RadarVariavel.docx
@@ -3773,6 +3773,252 @@
           <w:szCs w:val="28"/>
         </w:rPr>
       </w:pPr>
+    </w:p>
+    <w:p>
+      <w:pPr>
+        <w:pStyle w:val="PargrafodaLista"/>
+        <w:numPr>
+          <w:ilvl w:val="0"/>
+          <w:numId w:val="2"/>
+        </w:numPr>
+        <w:rPr>
+          <w:b/>
+          <w:sz w:val="28"/>
+          <w:szCs w:val="28"/>
+        </w:rPr>
+      </w:pPr>
+      <w:r>
+        <w:rPr>
+          <w:b/>
+          <w:sz w:val="28"/>
+          <w:szCs w:val="28"/>
+        </w:rPr>
+        <w:t xml:space="preserve">Pasta: </w:t>
+      </w:r>
+      <w:r>
+        <w:rPr>
+          <w:b/>
+          <w:sz w:val="28"/>
+          <w:szCs w:val="28"/>
+        </w:rPr>
+        <w:t>u</w:t>
+      </w:r>
+      <w:r>
+        <w:rPr>
+          <w:b/>
+          <w:sz w:val="28"/>
+          <w:szCs w:val="28"/>
+        </w:rPr>
+        <w:t>til</w:t>
+      </w:r>
+    </w:p>
+    <w:p>
+      <w:pPr>
+        <w:pStyle w:val="PargrafodaLista"/>
+        <w:numPr>
+          <w:ilvl w:val="1"/>
+          <w:numId w:val="2"/>
+        </w:numPr>
+        <w:rPr>
+          <w:b/>
+          <w:sz w:val="28"/>
+          <w:szCs w:val="28"/>
+        </w:rPr>
+      </w:pPr>
+      <w:r>
+        <w:rPr>
+          <w:sz w:val="28"/>
+          <w:szCs w:val="28"/>
+        </w:rPr>
+        <w:t xml:space="preserve">Classe: </w:t>
+      </w:r>
+    </w:p>
+    <w:p>
+      <w:pPr>
+        <w:pStyle w:val="PargrafodaLista"/>
+        <w:numPr>
+          <w:ilvl w:val="0"/>
+          <w:numId w:val="1"/>
+        </w:numPr>
+        <w:rPr>
+          <w:b/>
+          <w:sz w:val="32"/>
+        </w:rPr>
+      </w:pPr>
+      <w:r>
+        <w:rPr>
+          <w:b/>
+          <w:sz w:val="32"/>
+        </w:rPr>
+        <w:t>Pacote: util</w:t>
+      </w:r>
+    </w:p>
+    <w:p>
+      <w:pPr>
+        <w:pStyle w:val="PargrafodaLista"/>
+        <w:numPr>
+          <w:ilvl w:val="1"/>
+          <w:numId w:val="1"/>
+        </w:numPr>
+        <w:rPr>
+          <w:sz w:val="28"/>
+          <w:szCs w:val="28"/>
+        </w:rPr>
+      </w:pPr>
+      <w:r>
+        <w:rPr>
+          <w:sz w:val="28"/>
+          <w:szCs w:val="28"/>
+        </w:rPr>
+        <w:t>Classe: Parse.php</w:t>
+      </w:r>
+    </w:p>
+    <w:p>
+      <w:pPr>
+        <w:pStyle w:val="PargrafodaLista"/>
+        <w:numPr>
+          <w:ilvl w:val="1"/>
+          <w:numId w:val="1"/>
+        </w:numPr>
+        <w:rPr>
+          <w:sz w:val="28"/>
+          <w:szCs w:val="28"/>
+        </w:rPr>
+      </w:pPr>
+      <w:r>
+        <w:rPr>
+          <w:sz w:val="28"/>
+          <w:szCs w:val="28"/>
+        </w:rPr>
+        <w:t>Classe: RunParse.php</w:t>
+      </w:r>
+    </w:p>
+    <w:p>
+      <w:pPr>
+        <w:pStyle w:val="PargrafodaLista"/>
+        <w:numPr>
+          <w:ilvl w:val="0"/>
+          <w:numId w:val="1"/>
+        </w:numPr>
+        <w:rPr>
+          <w:b/>
+          <w:sz w:val="32"/>
+        </w:rPr>
+      </w:pPr>
+      <w:r>
+        <w:rPr>
+          <w:b/>
+          <w:sz w:val="32"/>
+        </w:rPr>
+        <w:t>Pacote: view</w:t>
+      </w:r>
+    </w:p>
+    <w:p>
+      <w:pPr>
+        <w:pStyle w:val="PargrafodaLista"/>
+        <w:numPr>
+          <w:ilvl w:val="1"/>
+          <w:numId w:val="1"/>
+        </w:numPr>
+        <w:rPr>
+          <w:sz w:val="28"/>
+        </w:rPr>
+      </w:pPr>
+      <w:r>
+        <w:rPr>
+          <w:sz w:val="28"/>
+        </w:rPr>
+        <w:t xml:space="preserve">Classe: </w:t>
+      </w:r>
+      <w:proofErr w:type="gramStart"/>
+      <w:r>
+        <w:rPr>
+          <w:sz w:val="28"/>
+        </w:rPr>
+        <w:t>totalra.</w:t>
+      </w:r>
+      <w:proofErr w:type="gramEnd"/>
+      <w:r>
+        <w:rPr>
+          <w:sz w:val="28"/>
+        </w:rPr>
+        <w:t>php</w:t>
+      </w:r>
+    </w:p>
+    <w:p>
+      <w:pPr>
+        <w:pStyle w:val="PargrafodaLista"/>
+        <w:numPr>
+          <w:ilvl w:val="3"/>
+          <w:numId w:val="1"/>
+        </w:numPr>
+        <w:rPr>
+          <w:sz w:val="28"/>
+        </w:rPr>
+      </w:pPr>
+      <w:r>
+        <w:rPr>
+          <w:sz w:val="28"/>
+        </w:rPr>
+        <w:lastRenderedPageBreak/>
+        <w:t xml:space="preserve">Variável: </w:t>
+      </w:r>
+      <w:proofErr w:type="gramStart"/>
+      <w:r>
+        <w:rPr>
+          <w:sz w:val="28"/>
+        </w:rPr>
+        <w:t>crimeVW</w:t>
+      </w:r>
+      <w:proofErr w:type="gramEnd"/>
+      <w:r>
+        <w:rPr>
+          <w:sz w:val="28"/>
+        </w:rPr>
+        <w:t xml:space="preserve"> = usada pra instanciar a view de crime</w:t>
+      </w:r>
+    </w:p>
+    <w:p>
+      <w:pPr>
+        <w:pStyle w:val="PargrafodaLista"/>
+        <w:numPr>
+          <w:ilvl w:val="3"/>
+          <w:numId w:val="1"/>
+        </w:numPr>
+        <w:rPr>
+          <w:sz w:val="28"/>
+        </w:rPr>
+      </w:pPr>
+      <w:r>
+        <w:rPr>
+          <w:sz w:val="28"/>
+        </w:rPr>
+        <w:t xml:space="preserve">Variável: </w:t>
+      </w:r>
+      <w:proofErr w:type="gramStart"/>
+      <w:r>
+        <w:rPr>
+          <w:sz w:val="28"/>
+        </w:rPr>
+        <w:t>tempoVW</w:t>
+      </w:r>
+      <w:proofErr w:type="gramEnd"/>
+      <w:r>
+        <w:rPr>
+          <w:sz w:val="28"/>
+        </w:rPr>
+        <w:t xml:space="preserve"> = usada pra instanciar a view de crime</w:t>
+      </w:r>
+    </w:p>
+    <w:p>
+      <w:pPr>
+        <w:pStyle w:val="PargrafodaLista"/>
+        <w:ind w:left="1440"/>
+        <w:rPr>
+          <w:b/>
+          <w:sz w:val="32"/>
+        </w:rPr>
+      </w:pPr>
       <w:bookmarkStart w:id="0" w:name="_GoBack"/>
       <w:bookmarkEnd w:id="0"/>
     </w:p>
@@ -3781,37 +4027,19 @@
         <w:pStyle w:val="PargrafodaLista"/>
         <w:numPr>
           <w:ilvl w:val="0"/>
-          <w:numId w:val="2"/>
-        </w:numPr>
-        <w:rPr>
-          <w:b/>
-          <w:sz w:val="28"/>
-          <w:szCs w:val="28"/>
-        </w:rPr>
-      </w:pPr>
-      <w:r>
-        <w:rPr>
-          <w:b/>
-          <w:sz w:val="28"/>
-          <w:szCs w:val="28"/>
-        </w:rPr>
-        <w:t xml:space="preserve">Pasta: </w:t>
-      </w:r>
-      <w:r>
-        <w:rPr>
-          <w:b/>
-          <w:sz w:val="28"/>
-          <w:szCs w:val="28"/>
-        </w:rPr>
-        <w:t>u</w:t>
-      </w:r>
-      <w:r>
-        <w:rPr>
-          <w:b/>
-          <w:sz w:val="28"/>
-          <w:szCs w:val="28"/>
-        </w:rPr>
-        <w:t>til</w:t>
+          <w:numId w:val="1"/>
+        </w:numPr>
+        <w:rPr>
+          <w:b/>
+          <w:sz w:val="32"/>
+        </w:rPr>
+      </w:pPr>
+      <w:r>
+        <w:rPr>
+          <w:b/>
+          <w:sz w:val="32"/>
+        </w:rPr>
+        <w:t>Pacote: views</w:t>
       </w:r>
     </w:p>
     <w:p>
@@ -3819,27 +4047,6 @@
         <w:pStyle w:val="PargrafodaLista"/>
         <w:numPr>
           <w:ilvl w:val="1"/>
-          <w:numId w:val="2"/>
-        </w:numPr>
-        <w:rPr>
-          <w:b/>
-          <w:sz w:val="28"/>
-          <w:szCs w:val="28"/>
-        </w:rPr>
-      </w:pPr>
-      <w:r>
-        <w:rPr>
-          <w:sz w:val="28"/>
-          <w:szCs w:val="28"/>
-        </w:rPr>
-        <w:t xml:space="preserve">Classe: </w:t>
-      </w:r>
-    </w:p>
-    <w:p>
-      <w:pPr>
-        <w:pStyle w:val="PargrafodaLista"/>
-        <w:numPr>
-          <w:ilvl w:val="0"/>
           <w:numId w:val="1"/>
         </w:numPr>
         <w:rPr>
@@ -3849,130 +4056,9 @@
       </w:pPr>
       <w:r>
         <w:rPr>
-          <w:b/>
-          <w:sz w:val="32"/>
-        </w:rPr>
-        <w:t>Pacote: util</w:t>
-      </w:r>
-    </w:p>
-    <w:p>
-      <w:pPr>
-        <w:pStyle w:val="PargrafodaLista"/>
-        <w:numPr>
-          <w:ilvl w:val="1"/>
-          <w:numId w:val="1"/>
-        </w:numPr>
-        <w:rPr>
-          <w:sz w:val="28"/>
-          <w:szCs w:val="28"/>
-        </w:rPr>
-      </w:pPr>
-      <w:r>
-        <w:rPr>
-          <w:sz w:val="28"/>
-          <w:szCs w:val="28"/>
-        </w:rPr>
-        <w:t>Classe: Parse.php</w:t>
-      </w:r>
-    </w:p>
-    <w:p>
-      <w:pPr>
-        <w:pStyle w:val="PargrafodaLista"/>
-        <w:numPr>
-          <w:ilvl w:val="1"/>
-          <w:numId w:val="1"/>
-        </w:numPr>
-        <w:rPr>
-          <w:sz w:val="28"/>
-          <w:szCs w:val="28"/>
-        </w:rPr>
-      </w:pPr>
-      <w:r>
-        <w:rPr>
-          <w:sz w:val="28"/>
-          <w:szCs w:val="28"/>
-        </w:rPr>
-        <w:t>Classe: RunParse.php</w:t>
-      </w:r>
-    </w:p>
-    <w:p>
-      <w:pPr>
-        <w:pStyle w:val="PargrafodaLista"/>
-        <w:numPr>
-          <w:ilvl w:val="0"/>
-          <w:numId w:val="1"/>
-        </w:numPr>
-        <w:rPr>
-          <w:b/>
-          <w:sz w:val="32"/>
-        </w:rPr>
-      </w:pPr>
-      <w:r>
-        <w:rPr>
-          <w:b/>
-          <w:sz w:val="32"/>
-        </w:rPr>
-        <w:t>Pacote: view</w:t>
-      </w:r>
-    </w:p>
-    <w:p>
-      <w:pPr>
-        <w:pStyle w:val="PargrafodaLista"/>
-        <w:numPr>
-          <w:ilvl w:val="1"/>
-          <w:numId w:val="1"/>
-        </w:numPr>
-        <w:rPr>
-          <w:b/>
-          <w:sz w:val="32"/>
-        </w:rPr>
-      </w:pPr>
-      <w:r>
-        <w:rPr>
-          <w:sz w:val="28"/>
-          <w:szCs w:val="28"/>
-        </w:rPr>
-        <w:t xml:space="preserve">Classe: </w:t>
-      </w:r>
-    </w:p>
-    <w:p>
-      <w:pPr>
-        <w:pStyle w:val="PargrafodaLista"/>
-        <w:numPr>
-          <w:ilvl w:val="0"/>
-          <w:numId w:val="1"/>
-        </w:numPr>
-        <w:rPr>
-          <w:b/>
-          <w:sz w:val="32"/>
-        </w:rPr>
-      </w:pPr>
-      <w:r>
-        <w:rPr>
-          <w:b/>
-          <w:sz w:val="32"/>
-        </w:rPr>
-        <w:t>Pacote: views</w:t>
-      </w:r>
-    </w:p>
-    <w:p>
-      <w:pPr>
-        <w:pStyle w:val="PargrafodaLista"/>
-        <w:numPr>
-          <w:ilvl w:val="1"/>
-          <w:numId w:val="1"/>
-        </w:numPr>
-        <w:rPr>
-          <w:b/>
-          <w:sz w:val="32"/>
-        </w:rPr>
-      </w:pPr>
-      <w:r>
-        <w:rPr>
-          <w:sz w:val="28"/>
-          <w:szCs w:val="28"/>
-        </w:rPr>
-        <w:lastRenderedPageBreak/>
+          <w:sz w:val="28"/>
+          <w:szCs w:val="28"/>
+        </w:rPr>
         <w:t>Classe:</w:t>
       </w:r>
     </w:p>

</xml_diff>

<commit_message>
File with variables(persistence viewController.php)
</commit_message>
<xml_diff>
--- a/RadarVariavel.docx
+++ b/RadarVariavel.docx
@@ -4009,6 +4009,76 @@
         </w:rPr>
         <w:t xml:space="preserve"> = usada pra instanciar a view de crime</w:t>
       </w:r>
+    </w:p>
+    <w:p>
+      <w:pPr>
+        <w:pStyle w:val="PargrafodaLista"/>
+        <w:numPr>
+          <w:ilvl w:val="1"/>
+          <w:numId w:val="1"/>
+        </w:numPr>
+        <w:rPr>
+          <w:sz w:val="28"/>
+        </w:rPr>
+      </w:pPr>
+      <w:r>
+        <w:rPr>
+          <w:sz w:val="28"/>
+        </w:rPr>
+        <w:t xml:space="preserve">Classe: </w:t>
+      </w:r>
+      <w:proofErr w:type="gramStart"/>
+      <w:r>
+        <w:rPr>
+          <w:sz w:val="28"/>
+        </w:rPr>
+        <w:t>viewController</w:t>
+      </w:r>
+      <w:proofErr w:type="gramEnd"/>
+      <w:r>
+        <w:rPr>
+          <w:sz w:val="28"/>
+        </w:rPr>
+        <w:t>.php</w:t>
+      </w:r>
+    </w:p>
+    <w:p>
+      <w:pPr>
+        <w:pStyle w:val="PargrafodaLista"/>
+        <w:numPr>
+          <w:ilvl w:val="3"/>
+          <w:numId w:val="1"/>
+        </w:numPr>
+        <w:rPr>
+          <w:sz w:val="28"/>
+        </w:rPr>
+      </w:pPr>
+      <w:r>
+        <w:rPr>
+          <w:sz w:val="28"/>
+        </w:rPr>
+        <w:t xml:space="preserve">Variável: </w:t>
+      </w:r>
+      <w:r>
+        <w:rPr>
+          <w:sz w:val="28"/>
+        </w:rPr>
+        <w:t>pagina</w:t>
+      </w:r>
+      <w:r>
+        <w:rPr>
+          <w:sz w:val="28"/>
+        </w:rPr>
+        <w:t xml:space="preserve"> = usada para mudar de página (página ano, página tipo, página index</w:t>
+      </w:r>
+      <w:proofErr w:type="gramStart"/>
+      <w:r>
+        <w:rPr>
+          <w:sz w:val="28"/>
+        </w:rPr>
+        <w:t>)</w:t>
+      </w:r>
+      <w:proofErr w:type="gramEnd"/>
     </w:p>
     <w:p>
       <w:pPr>

</xml_diff>

<commit_message>
File with variables(persistence router.php)
</commit_message>
<xml_diff>
--- a/RadarVariavel.docx
+++ b/RadarVariavel.docx
@@ -4083,10 +4083,85 @@
     <w:p>
       <w:pPr>
         <w:pStyle w:val="PargrafodaLista"/>
-        <w:ind w:left="1440"/>
-        <w:rPr>
-          <w:b/>
-          <w:sz w:val="32"/>
+        <w:numPr>
+          <w:ilvl w:val="1"/>
+          <w:numId w:val="1"/>
+        </w:numPr>
+        <w:rPr>
+          <w:sz w:val="28"/>
+        </w:rPr>
+      </w:pPr>
+      <w:r>
+        <w:rPr>
+          <w:sz w:val="28"/>
+        </w:rPr>
+        <w:t xml:space="preserve">Classe: </w:t>
+      </w:r>
+      <w:proofErr w:type="gramStart"/>
+      <w:r>
+        <w:rPr>
+          <w:sz w:val="28"/>
+        </w:rPr>
+        <w:t>router.</w:t>
+      </w:r>
+      <w:proofErr w:type="gramEnd"/>
+      <w:r>
+        <w:rPr>
+          <w:sz w:val="28"/>
+        </w:rPr>
+        <w:t>php</w:t>
+      </w:r>
+    </w:p>
+    <w:p>
+      <w:pPr>
+        <w:pStyle w:val="PargrafodaLista"/>
+        <w:numPr>
+          <w:ilvl w:val="3"/>
+          <w:numId w:val="1"/>
+        </w:numPr>
+        <w:rPr>
+          <w:sz w:val="28"/>
+        </w:rPr>
+      </w:pPr>
+      <w:r>
+        <w:rPr>
+          <w:sz w:val="28"/>
+        </w:rPr>
+        <w:t xml:space="preserve">Variável: </w:t>
+      </w:r>
+      <w:r>
+        <w:rPr>
+          <w:sz w:val="28"/>
+        </w:rPr>
+        <w:t>pagina</w:t>
+      </w:r>
+      <w:r>
+        <w:rPr>
+          <w:sz w:val="28"/>
+        </w:rPr>
+        <w:t xml:space="preserve"> = usada para mudar de página (página ano, página tipo, página total </w:t>
+      </w:r>
+      <w:proofErr w:type="gramStart"/>
+      <w:r>
+        <w:rPr>
+          <w:sz w:val="28"/>
+        </w:rPr>
+        <w:t>ra</w:t>
+      </w:r>
+      <w:proofErr w:type="gramEnd"/>
+      <w:r>
+        <w:rPr>
+          <w:sz w:val="28"/>
+        </w:rPr>
+        <w:t>, página crime por categoria, página initial)</w:t>
+      </w:r>
+    </w:p>
+    <w:p>
+      <w:pPr>
+        <w:pStyle w:val="PargrafodaLista"/>
+        <w:ind w:left="2880"/>
+        <w:rPr>
+          <w:sz w:val="28"/>
         </w:rPr>
       </w:pPr>
       <w:bookmarkStart w:id="0" w:name="_GoBack"/>

</xml_diff>

<commit_message>
File with variables(persistence CategoriaDAO.php)
</commit_message>
<xml_diff>
--- a/RadarVariavel.docx
+++ b/RadarVariavel.docx
@@ -2846,6 +2846,8 @@
           <w:sz w:val="32"/>
         </w:rPr>
       </w:pPr>
+      <w:bookmarkStart w:id="0" w:name="_GoBack"/>
+      <w:bookmarkEnd w:id="0"/>
       <w:r>
         <w:rPr>
           <w:sz w:val="28"/>
@@ -2858,6 +2860,377 @@
       <w:pPr>
         <w:pStyle w:val="PargrafodaLista"/>
         <w:numPr>
+          <w:ilvl w:val="3"/>
+          <w:numId w:val="1"/>
+        </w:numPr>
+        <w:rPr>
+          <w:sz w:val="24"/>
+        </w:rPr>
+      </w:pPr>
+      <w:r>
+        <w:rPr>
+          <w:sz w:val="24"/>
+        </w:rPr>
+        <w:t xml:space="preserve">Variável: conexao = </w:t>
+      </w:r>
+      <w:r>
+        <w:rPr>
+          <w:sz w:val="24"/>
+        </w:rPr>
+        <w:t>variável usada pra instanciar um objeto da classe Conexao pra estabelecer conexão com o banco de dados.</w:t>
+      </w:r>
+    </w:p>
+    <w:p>
+      <w:pPr>
+        <w:pStyle w:val="PargrafodaLista"/>
+        <w:numPr>
+          <w:ilvl w:val="2"/>
+          <w:numId w:val="1"/>
+        </w:numPr>
+        <w:rPr>
+          <w:sz w:val="28"/>
+        </w:rPr>
+      </w:pPr>
+      <w:r>
+        <w:rPr>
+          <w:sz w:val="28"/>
+        </w:rPr>
+        <w:t>Função: __</w:t>
+      </w:r>
+      <w:proofErr w:type="gramStart"/>
+      <w:r>
+        <w:rPr>
+          <w:sz w:val="28"/>
+        </w:rPr>
+        <w:t>construct(</w:t>
+      </w:r>
+      <w:proofErr w:type="gramEnd"/>
+      <w:r>
+        <w:rPr>
+          <w:sz w:val="28"/>
+        </w:rPr>
+        <w:t>)</w:t>
+      </w:r>
+    </w:p>
+    <w:p>
+      <w:pPr>
+        <w:pStyle w:val="PargrafodaLista"/>
+        <w:numPr>
+          <w:ilvl w:val="3"/>
+          <w:numId w:val="1"/>
+        </w:numPr>
+        <w:rPr>
+          <w:sz w:val="24"/>
+        </w:rPr>
+      </w:pPr>
+      <w:r>
+        <w:rPr>
+          <w:sz w:val="24"/>
+        </w:rPr>
+        <w:t>Variável: conexao</w:t>
+      </w:r>
+    </w:p>
+    <w:p>
+      <w:pPr>
+        <w:pStyle w:val="PargrafodaLista"/>
+        <w:numPr>
+          <w:ilvl w:val="2"/>
+          <w:numId w:val="1"/>
+        </w:numPr>
+        <w:rPr>
+          <w:b/>
+          <w:sz w:val="32"/>
+        </w:rPr>
+      </w:pPr>
+      <w:r>
+        <w:rPr>
+          <w:sz w:val="28"/>
+          <w:szCs w:val="28"/>
+        </w:rPr>
+        <w:t xml:space="preserve">Função: </w:t>
+      </w:r>
+      <w:r>
+        <w:rPr>
+          <w:sz w:val="28"/>
+          <w:szCs w:val="28"/>
+        </w:rPr>
+        <w:t>__</w:t>
+      </w:r>
+      <w:proofErr w:type="gramStart"/>
+      <w:r>
+        <w:rPr>
+          <w:sz w:val="28"/>
+          <w:szCs w:val="28"/>
+        </w:rPr>
+        <w:t>constructTeste</w:t>
+      </w:r>
+      <w:proofErr w:type="gramEnd"/>
+      <w:r>
+        <w:rPr>
+          <w:sz w:val="28"/>
+          <w:szCs w:val="28"/>
+        </w:rPr>
+        <w:t>()</w:t>
+      </w:r>
+    </w:p>
+    <w:p>
+      <w:pPr>
+        <w:pStyle w:val="PargrafodaLista"/>
+        <w:numPr>
+          <w:ilvl w:val="3"/>
+          <w:numId w:val="1"/>
+        </w:numPr>
+        <w:rPr>
+          <w:sz w:val="24"/>
+        </w:rPr>
+      </w:pPr>
+      <w:r>
+        <w:rPr>
+          <w:sz w:val="24"/>
+        </w:rPr>
+        <w:t xml:space="preserve">Variável: conexao </w:t>
+      </w:r>
+    </w:p>
+    <w:p>
+      <w:pPr>
+        <w:pStyle w:val="PargrafodaLista"/>
+        <w:numPr>
+          <w:ilvl w:val="2"/>
+          <w:numId w:val="1"/>
+        </w:numPr>
+        <w:rPr>
+          <w:sz w:val="32"/>
+        </w:rPr>
+      </w:pPr>
+      <w:r>
+        <w:rPr>
+          <w:sz w:val="32"/>
+        </w:rPr>
+        <w:t xml:space="preserve">Função: </w:t>
+      </w:r>
+      <w:r>
+        <w:rPr>
+          <w:sz w:val="32"/>
+        </w:rPr>
+        <w:t>__</w:t>
+      </w:r>
+      <w:proofErr w:type="gramStart"/>
+      <w:r>
+        <w:rPr>
+          <w:sz w:val="32"/>
+        </w:rPr>
+        <w:t>constructTeste</w:t>
+      </w:r>
+      <w:proofErr w:type="gramEnd"/>
+      <w:r>
+        <w:rPr>
+          <w:sz w:val="32"/>
+        </w:rPr>
+        <w:t>()</w:t>
+      </w:r>
+    </w:p>
+    <w:p>
+      <w:pPr>
+        <w:pStyle w:val="PargrafodaLista"/>
+        <w:numPr>
+          <w:ilvl w:val="3"/>
+          <w:numId w:val="1"/>
+        </w:numPr>
+        <w:rPr>
+          <w:sz w:val="24"/>
+        </w:rPr>
+      </w:pPr>
+      <w:r>
+        <w:rPr>
+          <w:sz w:val="24"/>
+        </w:rPr>
+        <w:t>Variável: conexao</w:t>
+      </w:r>
+    </w:p>
+    <w:p>
+      <w:pPr>
+        <w:pStyle w:val="PargrafodaLista"/>
+        <w:numPr>
+          <w:ilvl w:val="2"/>
+          <w:numId w:val="1"/>
+        </w:numPr>
+        <w:rPr>
+          <w:sz w:val="32"/>
+        </w:rPr>
+      </w:pPr>
+      <w:r>
+        <w:rPr>
+          <w:sz w:val="32"/>
+        </w:rPr>
+        <w:t xml:space="preserve">Função: </w:t>
+      </w:r>
+      <w:proofErr w:type="gramStart"/>
+      <w:r>
+        <w:rPr>
+          <w:sz w:val="32"/>
+        </w:rPr>
+        <w:t>listarTodas</w:t>
+      </w:r>
+      <w:proofErr w:type="gramEnd"/>
+      <w:r>
+        <w:rPr>
+          <w:sz w:val="32"/>
+        </w:rPr>
+        <w:t>()</w:t>
+      </w:r>
+    </w:p>
+    <w:p>
+      <w:pPr>
+        <w:pStyle w:val="PargrafodaLista"/>
+        <w:numPr>
+          <w:ilvl w:val="3"/>
+          <w:numId w:val="1"/>
+        </w:numPr>
+        <w:rPr>
+          <w:sz w:val="24"/>
+        </w:rPr>
+      </w:pPr>
+      <w:r>
+        <w:rPr>
+          <w:sz w:val="24"/>
+        </w:rPr>
+        <w:t xml:space="preserve">Variável: </w:t>
+      </w:r>
+      <w:proofErr w:type="gramStart"/>
+      <w:r>
+        <w:rPr>
+          <w:sz w:val="24"/>
+        </w:rPr>
+        <w:t>sql</w:t>
+      </w:r>
+      <w:proofErr w:type="gramEnd"/>
+      <w:r>
+        <w:rPr>
+          <w:sz w:val="24"/>
+        </w:rPr>
+        <w:t xml:space="preserve"> = </w:t>
+      </w:r>
+      <w:r>
+        <w:rPr>
+          <w:sz w:val="24"/>
+        </w:rPr>
+        <w:t>usada pra acessar a tabela regiao_administrativa;</w:t>
+      </w:r>
+    </w:p>
+    <w:p>
+      <w:pPr>
+        <w:pStyle w:val="PargrafodaLista"/>
+        <w:numPr>
+          <w:ilvl w:val="3"/>
+          <w:numId w:val="1"/>
+        </w:numPr>
+        <w:rPr>
+          <w:sz w:val="24"/>
+        </w:rPr>
+      </w:pPr>
+      <w:r>
+        <w:rPr>
+          <w:sz w:val="24"/>
+        </w:rPr>
+        <w:t>Variável: resultado =</w:t>
+      </w:r>
+      <w:r>
+        <w:rPr>
+          <w:sz w:val="24"/>
+        </w:rPr>
+        <w:t xml:space="preserve"> recebe o resultado, se foi bem sucedida, da seleção da tabela regiao_administrativa;</w:t>
+      </w:r>
+    </w:p>
+    <w:p>
+      <w:pPr>
+        <w:pStyle w:val="PargrafodaLista"/>
+        <w:numPr>
+          <w:ilvl w:val="3"/>
+          <w:numId w:val="1"/>
+        </w:numPr>
+        <w:rPr>
+          <w:sz w:val="24"/>
+        </w:rPr>
+      </w:pPr>
+      <w:r>
+        <w:rPr>
+          <w:sz w:val="24"/>
+        </w:rPr>
+        <w:t xml:space="preserve">Variável: </w:t>
+      </w:r>
+      <w:proofErr w:type="gramStart"/>
+      <w:r>
+        <w:rPr>
+          <w:sz w:val="24"/>
+        </w:rPr>
+        <w:t>dadosRA</w:t>
+      </w:r>
+      <w:proofErr w:type="gramEnd"/>
+      <w:r>
+        <w:rPr>
+          <w:sz w:val="24"/>
+        </w:rPr>
+        <w:t xml:space="preserve"> = </w:t>
+      </w:r>
+      <w:r>
+        <w:rPr>
+          <w:sz w:val="24"/>
+        </w:rPr>
+        <w:t>instancia um objeto da classe RegiaoAdministrativa para ter acesso aos dados (nome e id) de uma região administrativa específica;</w:t>
+      </w:r>
+    </w:p>
+    <w:p>
+      <w:pPr>
+        <w:pStyle w:val="PargrafodaLista"/>
+        <w:numPr>
+          <w:ilvl w:val="3"/>
+          <w:numId w:val="1"/>
+        </w:numPr>
+        <w:rPr>
+          <w:sz w:val="24"/>
+        </w:rPr>
+      </w:pPr>
+      <w:r>
+        <w:rPr>
+          <w:sz w:val="24"/>
+        </w:rPr>
+        <w:t xml:space="preserve">Variável: </w:t>
+      </w:r>
+      <w:proofErr w:type="gramStart"/>
+      <w:r>
+        <w:rPr>
+          <w:sz w:val="24"/>
+        </w:rPr>
+        <w:t>retornaRAs</w:t>
+      </w:r>
+      <w:proofErr w:type="gramEnd"/>
+      <w:r>
+        <w:rPr>
+          <w:sz w:val="24"/>
+        </w:rPr>
+        <w:t>[] =</w:t>
+      </w:r>
+      <w:r>
+        <w:rPr>
+          <w:sz w:val="24"/>
+        </w:rPr>
+        <w:t xml:space="preserve"> vetor que contém a listagem de todas as regiões administrativas.</w:t>
+      </w:r>
+    </w:p>
+    <w:p>
+      <w:pPr>
+        <w:pStyle w:val="PargrafodaLista"/>
+        <w:ind w:left="1440"/>
+        <w:rPr>
+          <w:b/>
+          <w:sz w:val="32"/>
+        </w:rPr>
+      </w:pPr>
+    </w:p>
+    <w:p>
+      <w:pPr>
+        <w:pStyle w:val="PargrafodaLista"/>
+        <w:numPr>
           <w:ilvl w:val="1"/>
           <w:numId w:val="1"/>
         </w:numPr>
@@ -2871,7 +3244,23 @@
           <w:sz w:val="28"/>
           <w:szCs w:val="28"/>
         </w:rPr>
-        <w:t>Classe: Conexao.php</w:t>
+        <w:t xml:space="preserve">Classe: </w:t>
+      </w:r>
+      <w:proofErr w:type="gramStart"/>
+      <w:r>
+        <w:rPr>
+          <w:sz w:val="28"/>
+          <w:szCs w:val="28"/>
+        </w:rPr>
+        <w:t>Conexao.</w:t>
+      </w:r>
+      <w:proofErr w:type="gramEnd"/>
+      <w:r>
+        <w:rPr>
+          <w:sz w:val="28"/>
+          <w:szCs w:val="28"/>
+        </w:rPr>
+        <w:t>php</w:t>
       </w:r>
     </w:p>
     <w:p>
@@ -2891,6 +3280,7 @@
           <w:sz w:val="28"/>
           <w:szCs w:val="28"/>
         </w:rPr>
+        <w:lastRenderedPageBreak/>
         <w:t>Classe: ConexaoTeste.php</w:t>
       </w:r>
     </w:p>
@@ -3265,7 +3655,6 @@
           <w:sz w:val="24"/>
           <w:szCs w:val="28"/>
         </w:rPr>
-        <w:lastRenderedPageBreak/>
         <w:t>Variável: categoria</w:t>
       </w:r>
     </w:p>
@@ -3629,6 +4018,7 @@
         <w:rPr>
           <w:sz w:val="28"/>
         </w:rPr>
+        <w:lastRenderedPageBreak/>
         <w:t>Variável: servidor = contém o nome do servidor, no caso é localhost;</w:t>
       </w:r>
     </w:p>
@@ -3960,7 +4350,6 @@
         <w:rPr>
           <w:sz w:val="28"/>
         </w:rPr>
-        <w:lastRenderedPageBreak/>
         <w:t xml:space="preserve">Variável: </w:t>
       </w:r>
       <w:proofErr w:type="gramStart"/>
@@ -4164,8 +4553,6 @@
           <w:sz w:val="28"/>
         </w:rPr>
       </w:pPr>
-      <w:bookmarkStart w:id="0" w:name="_GoBack"/>
-      <w:bookmarkEnd w:id="0"/>
     </w:p>
     <w:p>
       <w:pPr>

</xml_diff>

<commit_message>
File with variables(persistence RegiaoAdministrativaDAO.php)
</commit_message>
<xml_diff>
--- a/RadarVariavel.docx
+++ b/RadarVariavel.docx
@@ -2846,522 +2846,805 @@
           <w:sz w:val="32"/>
         </w:rPr>
       </w:pPr>
+      <w:r>
+        <w:rPr>
+          <w:sz w:val="28"/>
+          <w:szCs w:val="28"/>
+        </w:rPr>
+        <w:t xml:space="preserve">Classe: </w:t>
+      </w:r>
+      <w:proofErr w:type="gramStart"/>
+      <w:r>
+        <w:rPr>
+          <w:sz w:val="28"/>
+          <w:szCs w:val="28"/>
+        </w:rPr>
+        <w:t>CategoriaDAO</w:t>
+      </w:r>
+      <w:proofErr w:type="gramEnd"/>
+      <w:r>
+        <w:rPr>
+          <w:sz w:val="28"/>
+          <w:szCs w:val="28"/>
+        </w:rPr>
+        <w:t>.php</w:t>
+      </w:r>
+    </w:p>
+    <w:p>
+      <w:pPr>
+        <w:pStyle w:val="PargrafodaLista"/>
+        <w:numPr>
+          <w:ilvl w:val="3"/>
+          <w:numId w:val="1"/>
+        </w:numPr>
+        <w:rPr>
+          <w:sz w:val="24"/>
+        </w:rPr>
+      </w:pPr>
+      <w:r>
+        <w:rPr>
+          <w:sz w:val="24"/>
+        </w:rPr>
+        <w:t xml:space="preserve">Variável: conexao = </w:t>
+      </w:r>
+      <w:r>
+        <w:rPr>
+          <w:sz w:val="24"/>
+        </w:rPr>
+        <w:t>variável usada pra instanciar um objeto da classe Conexao pra estabelecer conexão com o banco de dados.</w:t>
+      </w:r>
+    </w:p>
+    <w:p>
+      <w:pPr>
+        <w:pStyle w:val="PargrafodaLista"/>
+        <w:numPr>
+          <w:ilvl w:val="2"/>
+          <w:numId w:val="1"/>
+        </w:numPr>
+        <w:rPr>
+          <w:sz w:val="28"/>
+        </w:rPr>
+      </w:pPr>
+      <w:r>
+        <w:rPr>
+          <w:sz w:val="28"/>
+        </w:rPr>
+        <w:t>Função: __</w:t>
+      </w:r>
+      <w:proofErr w:type="gramStart"/>
+      <w:r>
+        <w:rPr>
+          <w:sz w:val="28"/>
+        </w:rPr>
+        <w:t>construct(</w:t>
+      </w:r>
+      <w:proofErr w:type="gramEnd"/>
+      <w:r>
+        <w:rPr>
+          <w:sz w:val="28"/>
+        </w:rPr>
+        <w:t>)</w:t>
+      </w:r>
+    </w:p>
+    <w:p>
+      <w:pPr>
+        <w:pStyle w:val="PargrafodaLista"/>
+        <w:numPr>
+          <w:ilvl w:val="3"/>
+          <w:numId w:val="1"/>
+        </w:numPr>
+        <w:rPr>
+          <w:sz w:val="24"/>
+        </w:rPr>
+      </w:pPr>
+      <w:r>
+        <w:rPr>
+          <w:sz w:val="24"/>
+        </w:rPr>
+        <w:t>Variável: conexao</w:t>
+      </w:r>
+    </w:p>
+    <w:p>
+      <w:pPr>
+        <w:pStyle w:val="PargrafodaLista"/>
+        <w:numPr>
+          <w:ilvl w:val="2"/>
+          <w:numId w:val="1"/>
+        </w:numPr>
+        <w:rPr>
+          <w:b/>
+          <w:sz w:val="32"/>
+        </w:rPr>
+      </w:pPr>
+      <w:r>
+        <w:rPr>
+          <w:sz w:val="28"/>
+          <w:szCs w:val="28"/>
+        </w:rPr>
+        <w:t xml:space="preserve">Função: </w:t>
+      </w:r>
+      <w:r>
+        <w:rPr>
+          <w:sz w:val="28"/>
+          <w:szCs w:val="28"/>
+        </w:rPr>
+        <w:t>__</w:t>
+      </w:r>
+      <w:proofErr w:type="gramStart"/>
+      <w:r>
+        <w:rPr>
+          <w:sz w:val="28"/>
+          <w:szCs w:val="28"/>
+        </w:rPr>
+        <w:t>constructTeste</w:t>
+      </w:r>
+      <w:proofErr w:type="gramEnd"/>
+      <w:r>
+        <w:rPr>
+          <w:sz w:val="28"/>
+          <w:szCs w:val="28"/>
+        </w:rPr>
+        <w:t>()</w:t>
+      </w:r>
+    </w:p>
+    <w:p>
+      <w:pPr>
+        <w:pStyle w:val="PargrafodaLista"/>
+        <w:numPr>
+          <w:ilvl w:val="3"/>
+          <w:numId w:val="1"/>
+        </w:numPr>
+        <w:rPr>
+          <w:sz w:val="24"/>
+        </w:rPr>
+      </w:pPr>
+      <w:r>
+        <w:rPr>
+          <w:sz w:val="24"/>
+        </w:rPr>
+        <w:t xml:space="preserve">Variável: conexao </w:t>
+      </w:r>
+    </w:p>
+    <w:p>
+      <w:pPr>
+        <w:pStyle w:val="PargrafodaLista"/>
+        <w:numPr>
+          <w:ilvl w:val="2"/>
+          <w:numId w:val="1"/>
+        </w:numPr>
+        <w:rPr>
+          <w:sz w:val="32"/>
+        </w:rPr>
+      </w:pPr>
+      <w:r>
+        <w:rPr>
+          <w:sz w:val="32"/>
+        </w:rPr>
+        <w:t xml:space="preserve">Função: </w:t>
+      </w:r>
+      <w:r>
+        <w:rPr>
+          <w:sz w:val="32"/>
+        </w:rPr>
+        <w:t>__</w:t>
+      </w:r>
+      <w:proofErr w:type="gramStart"/>
+      <w:r>
+        <w:rPr>
+          <w:sz w:val="32"/>
+        </w:rPr>
+        <w:t>constructTeste</w:t>
+      </w:r>
+      <w:proofErr w:type="gramEnd"/>
+      <w:r>
+        <w:rPr>
+          <w:sz w:val="32"/>
+        </w:rPr>
+        <w:t>()</w:t>
+      </w:r>
+    </w:p>
+    <w:p>
+      <w:pPr>
+        <w:pStyle w:val="PargrafodaLista"/>
+        <w:numPr>
+          <w:ilvl w:val="3"/>
+          <w:numId w:val="1"/>
+        </w:numPr>
+        <w:rPr>
+          <w:sz w:val="24"/>
+        </w:rPr>
+      </w:pPr>
+      <w:r>
+        <w:rPr>
+          <w:sz w:val="24"/>
+        </w:rPr>
+        <w:t>Variável: conexao</w:t>
+      </w:r>
+    </w:p>
+    <w:p>
+      <w:pPr>
+        <w:pStyle w:val="PargrafodaLista"/>
+        <w:numPr>
+          <w:ilvl w:val="2"/>
+          <w:numId w:val="1"/>
+        </w:numPr>
+        <w:rPr>
+          <w:sz w:val="32"/>
+        </w:rPr>
+      </w:pPr>
+      <w:r>
+        <w:rPr>
+          <w:sz w:val="32"/>
+        </w:rPr>
+        <w:t xml:space="preserve">Função: </w:t>
+      </w:r>
+      <w:proofErr w:type="gramStart"/>
+      <w:r>
+        <w:rPr>
+          <w:sz w:val="32"/>
+        </w:rPr>
+        <w:t>listarTodas</w:t>
+      </w:r>
+      <w:proofErr w:type="gramEnd"/>
+      <w:r>
+        <w:rPr>
+          <w:sz w:val="32"/>
+        </w:rPr>
+        <w:t>()</w:t>
+      </w:r>
+    </w:p>
+    <w:p>
+      <w:pPr>
+        <w:pStyle w:val="PargrafodaLista"/>
+        <w:numPr>
+          <w:ilvl w:val="3"/>
+          <w:numId w:val="1"/>
+        </w:numPr>
+        <w:rPr>
+          <w:sz w:val="24"/>
+        </w:rPr>
+      </w:pPr>
+      <w:r>
+        <w:rPr>
+          <w:sz w:val="24"/>
+        </w:rPr>
+        <w:t xml:space="preserve">Variável: </w:t>
+      </w:r>
+      <w:proofErr w:type="gramStart"/>
+      <w:r>
+        <w:rPr>
+          <w:sz w:val="24"/>
+        </w:rPr>
+        <w:t>sql</w:t>
+      </w:r>
+      <w:proofErr w:type="gramEnd"/>
+      <w:r>
+        <w:rPr>
+          <w:sz w:val="24"/>
+        </w:rPr>
+        <w:t xml:space="preserve"> = </w:t>
+      </w:r>
+      <w:r>
+        <w:rPr>
+          <w:sz w:val="24"/>
+        </w:rPr>
+        <w:t>usada pra acessar a tabela regiao_administrativa;</w:t>
+      </w:r>
+    </w:p>
+    <w:p>
+      <w:pPr>
+        <w:pStyle w:val="PargrafodaLista"/>
+        <w:numPr>
+          <w:ilvl w:val="3"/>
+          <w:numId w:val="1"/>
+        </w:numPr>
+        <w:rPr>
+          <w:sz w:val="24"/>
+        </w:rPr>
+      </w:pPr>
+      <w:r>
+        <w:rPr>
+          <w:sz w:val="24"/>
+        </w:rPr>
+        <w:t>Variável: resultado =</w:t>
+      </w:r>
+      <w:r>
+        <w:rPr>
+          <w:sz w:val="24"/>
+        </w:rPr>
+        <w:t xml:space="preserve"> recebe o resultado, se foi bem sucedida, da seleção da tabela regiao_administrativa;</w:t>
+      </w:r>
+    </w:p>
+    <w:p>
+      <w:pPr>
+        <w:pStyle w:val="PargrafodaLista"/>
+        <w:numPr>
+          <w:ilvl w:val="3"/>
+          <w:numId w:val="1"/>
+        </w:numPr>
+        <w:rPr>
+          <w:sz w:val="24"/>
+        </w:rPr>
+      </w:pPr>
+      <w:r>
+        <w:rPr>
+          <w:sz w:val="24"/>
+        </w:rPr>
+        <w:t xml:space="preserve">Variável: </w:t>
+      </w:r>
+      <w:proofErr w:type="gramStart"/>
+      <w:r>
+        <w:rPr>
+          <w:sz w:val="24"/>
+        </w:rPr>
+        <w:t>dadosRA</w:t>
+      </w:r>
+      <w:proofErr w:type="gramEnd"/>
+      <w:r>
+        <w:rPr>
+          <w:sz w:val="24"/>
+        </w:rPr>
+        <w:t xml:space="preserve"> = </w:t>
+      </w:r>
+      <w:r>
+        <w:rPr>
+          <w:sz w:val="24"/>
+        </w:rPr>
+        <w:t>instancia um objeto da classe RegiaoAdministrativa para ter acesso aos dados (nome e id) de uma região administrativa específica;</w:t>
+      </w:r>
+    </w:p>
+    <w:p>
+      <w:pPr>
+        <w:pStyle w:val="PargrafodaLista"/>
+        <w:numPr>
+          <w:ilvl w:val="3"/>
+          <w:numId w:val="1"/>
+        </w:numPr>
+        <w:rPr>
+          <w:sz w:val="24"/>
+        </w:rPr>
+      </w:pPr>
+      <w:r>
+        <w:rPr>
+          <w:sz w:val="24"/>
+        </w:rPr>
+        <w:t xml:space="preserve">Variável: </w:t>
+      </w:r>
+      <w:proofErr w:type="gramStart"/>
+      <w:r>
+        <w:rPr>
+          <w:sz w:val="24"/>
+        </w:rPr>
+        <w:t>retornaRAs</w:t>
+      </w:r>
+      <w:proofErr w:type="gramEnd"/>
+      <w:r>
+        <w:rPr>
+          <w:sz w:val="24"/>
+        </w:rPr>
+        <w:t>[] =</w:t>
+      </w:r>
+      <w:r>
+        <w:rPr>
+          <w:sz w:val="24"/>
+        </w:rPr>
+        <w:t xml:space="preserve"> vetor que contém a listagem de todas as regiões administrativas.</w:t>
+      </w:r>
+    </w:p>
+    <w:p>
+      <w:pPr>
+        <w:pStyle w:val="PargrafodaLista"/>
+        <w:ind w:left="1440"/>
+        <w:rPr>
+          <w:b/>
+          <w:sz w:val="32"/>
+        </w:rPr>
+      </w:pPr>
+    </w:p>
+    <w:p>
+      <w:pPr>
+        <w:pStyle w:val="PargrafodaLista"/>
+        <w:numPr>
+          <w:ilvl w:val="1"/>
+          <w:numId w:val="1"/>
+        </w:numPr>
+        <w:rPr>
+          <w:b/>
+          <w:sz w:val="32"/>
+        </w:rPr>
+      </w:pPr>
+      <w:r>
+        <w:rPr>
+          <w:sz w:val="28"/>
+          <w:szCs w:val="28"/>
+        </w:rPr>
+        <w:t xml:space="preserve">Classe: </w:t>
+      </w:r>
+      <w:proofErr w:type="gramStart"/>
+      <w:r>
+        <w:rPr>
+          <w:sz w:val="28"/>
+          <w:szCs w:val="28"/>
+        </w:rPr>
+        <w:t>Conexao.</w:t>
+      </w:r>
+      <w:proofErr w:type="gramEnd"/>
+      <w:r>
+        <w:rPr>
+          <w:sz w:val="28"/>
+          <w:szCs w:val="28"/>
+        </w:rPr>
+        <w:t>php</w:t>
+      </w:r>
+    </w:p>
+    <w:p>
+      <w:pPr>
+        <w:pStyle w:val="PargrafodaLista"/>
+        <w:numPr>
+          <w:ilvl w:val="1"/>
+          <w:numId w:val="1"/>
+        </w:numPr>
+        <w:rPr>
+          <w:b/>
+          <w:sz w:val="32"/>
+        </w:rPr>
+      </w:pPr>
+      <w:r>
+        <w:rPr>
+          <w:sz w:val="28"/>
+          <w:szCs w:val="28"/>
+        </w:rPr>
+        <w:lastRenderedPageBreak/>
+        <w:t>Classe: ConexaoTeste.php</w:t>
+      </w:r>
+    </w:p>
+    <w:p>
+      <w:pPr>
+        <w:pStyle w:val="PargrafodaLista"/>
+        <w:numPr>
+          <w:ilvl w:val="1"/>
+          <w:numId w:val="1"/>
+        </w:numPr>
+        <w:rPr>
+          <w:b/>
+          <w:sz w:val="32"/>
+        </w:rPr>
+      </w:pPr>
+      <w:r>
+        <w:rPr>
+          <w:sz w:val="28"/>
+          <w:szCs w:val="28"/>
+        </w:rPr>
+        <w:t>Classe: CrimeDAO.php</w:t>
+      </w:r>
+    </w:p>
+    <w:p>
+      <w:pPr>
+        <w:pStyle w:val="PargrafodaLista"/>
+        <w:numPr>
+          <w:ilvl w:val="1"/>
+          <w:numId w:val="1"/>
+        </w:numPr>
+        <w:rPr>
+          <w:b/>
+          <w:sz w:val="32"/>
+        </w:rPr>
+      </w:pPr>
+      <w:r>
+        <w:rPr>
+          <w:sz w:val="28"/>
+          <w:szCs w:val="28"/>
+        </w:rPr>
+        <w:t>Classe: NaturezaDAO.php</w:t>
+      </w:r>
+    </w:p>
+    <w:p>
+      <w:pPr>
+        <w:pStyle w:val="PargrafodaLista"/>
+        <w:numPr>
+          <w:ilvl w:val="1"/>
+          <w:numId w:val="1"/>
+        </w:numPr>
+        <w:rPr>
+          <w:b/>
+          <w:sz w:val="32"/>
+        </w:rPr>
+      </w:pPr>
+      <w:r>
+        <w:rPr>
+          <w:sz w:val="28"/>
+          <w:szCs w:val="28"/>
+        </w:rPr>
+        <w:t xml:space="preserve">Classe: </w:t>
+      </w:r>
+      <w:proofErr w:type="gramStart"/>
+      <w:r>
+        <w:rPr>
+          <w:sz w:val="28"/>
+          <w:szCs w:val="28"/>
+        </w:rPr>
+        <w:t>RegiaoAdministrativaDAO</w:t>
+      </w:r>
+      <w:proofErr w:type="gramEnd"/>
+      <w:r>
+        <w:rPr>
+          <w:sz w:val="28"/>
+          <w:szCs w:val="28"/>
+        </w:rPr>
+        <w:t>.php</w:t>
+      </w:r>
+    </w:p>
+    <w:p>
+      <w:pPr>
+        <w:pStyle w:val="PargrafodaLista"/>
+        <w:numPr>
+          <w:ilvl w:val="3"/>
+          <w:numId w:val="1"/>
+        </w:numPr>
+        <w:rPr>
+          <w:sz w:val="24"/>
+        </w:rPr>
+      </w:pPr>
+      <w:r>
+        <w:rPr>
+          <w:sz w:val="24"/>
+        </w:rPr>
+        <w:t xml:space="preserve">Variável: conexao = </w:t>
+      </w:r>
+      <w:r>
+        <w:rPr>
+          <w:sz w:val="24"/>
+        </w:rPr>
+        <w:t>variável usada pra instanciar um objeto da classe Conexao pra estabelecer conexão com o banco de dados.</w:t>
+      </w:r>
+    </w:p>
+    <w:p>
+      <w:pPr>
+        <w:pStyle w:val="PargrafodaLista"/>
+        <w:numPr>
+          <w:ilvl w:val="2"/>
+          <w:numId w:val="1"/>
+        </w:numPr>
+        <w:rPr>
+          <w:b/>
+          <w:sz w:val="32"/>
+        </w:rPr>
+      </w:pPr>
+      <w:r>
+        <w:rPr>
+          <w:sz w:val="28"/>
+          <w:szCs w:val="28"/>
+        </w:rPr>
+        <w:t xml:space="preserve">Função: </w:t>
+      </w:r>
+      <w:r>
+        <w:rPr>
+          <w:sz w:val="28"/>
+          <w:szCs w:val="28"/>
+        </w:rPr>
+        <w:t>__</w:t>
+      </w:r>
+      <w:proofErr w:type="gramStart"/>
+      <w:r>
+        <w:rPr>
+          <w:sz w:val="28"/>
+          <w:szCs w:val="28"/>
+        </w:rPr>
+        <w:t>constructTeste</w:t>
+      </w:r>
+      <w:proofErr w:type="gramEnd"/>
+      <w:r>
+        <w:rPr>
+          <w:sz w:val="28"/>
+          <w:szCs w:val="28"/>
+        </w:rPr>
+        <w:t>()</w:t>
+      </w:r>
+    </w:p>
+    <w:p>
+      <w:pPr>
+        <w:pStyle w:val="PargrafodaLista"/>
+        <w:numPr>
+          <w:ilvl w:val="3"/>
+          <w:numId w:val="1"/>
+        </w:numPr>
+        <w:rPr>
+          <w:sz w:val="24"/>
+        </w:rPr>
+      </w:pPr>
+      <w:r>
+        <w:rPr>
+          <w:sz w:val="24"/>
+        </w:rPr>
+        <w:t xml:space="preserve">Variável: conexao </w:t>
+      </w:r>
+    </w:p>
+    <w:p>
+      <w:pPr>
+        <w:pStyle w:val="PargrafodaLista"/>
+        <w:numPr>
+          <w:ilvl w:val="2"/>
+          <w:numId w:val="1"/>
+        </w:numPr>
+        <w:rPr>
+          <w:sz w:val="32"/>
+        </w:rPr>
+      </w:pPr>
+      <w:r>
+        <w:rPr>
+          <w:sz w:val="32"/>
+        </w:rPr>
+        <w:t xml:space="preserve">Função: </w:t>
+      </w:r>
+      <w:r>
+        <w:rPr>
+          <w:sz w:val="32"/>
+        </w:rPr>
+        <w:t>__</w:t>
+      </w:r>
+      <w:proofErr w:type="gramStart"/>
+      <w:r>
+        <w:rPr>
+          <w:sz w:val="32"/>
+        </w:rPr>
+        <w:t>constructTeste</w:t>
+      </w:r>
+      <w:proofErr w:type="gramEnd"/>
+      <w:r>
+        <w:rPr>
+          <w:sz w:val="32"/>
+        </w:rPr>
+        <w:t>()</w:t>
+      </w:r>
+    </w:p>
+    <w:p>
+      <w:pPr>
+        <w:pStyle w:val="PargrafodaLista"/>
+        <w:numPr>
+          <w:ilvl w:val="3"/>
+          <w:numId w:val="1"/>
+        </w:numPr>
+        <w:rPr>
+          <w:sz w:val="24"/>
+        </w:rPr>
+      </w:pPr>
+      <w:r>
+        <w:rPr>
+          <w:sz w:val="24"/>
+        </w:rPr>
+        <w:t>Variável: conexao</w:t>
+      </w:r>
+    </w:p>
+    <w:p>
+      <w:pPr>
+        <w:pStyle w:val="PargrafodaLista"/>
+        <w:numPr>
+          <w:ilvl w:val="2"/>
+          <w:numId w:val="1"/>
+        </w:numPr>
+        <w:rPr>
+          <w:sz w:val="32"/>
+        </w:rPr>
+      </w:pPr>
+      <w:r>
+        <w:rPr>
+          <w:sz w:val="32"/>
+        </w:rPr>
+        <w:t xml:space="preserve">Função: </w:t>
+      </w:r>
+      <w:proofErr w:type="gramStart"/>
+      <w:r>
+        <w:rPr>
+          <w:sz w:val="32"/>
+        </w:rPr>
+        <w:t>listarTodas</w:t>
+      </w:r>
+      <w:proofErr w:type="gramEnd"/>
+      <w:r>
+        <w:rPr>
+          <w:sz w:val="32"/>
+        </w:rPr>
+        <w:t>()</w:t>
+      </w:r>
+    </w:p>
+    <w:p>
+      <w:pPr>
+        <w:pStyle w:val="PargrafodaLista"/>
+        <w:numPr>
+          <w:ilvl w:val="3"/>
+          <w:numId w:val="1"/>
+        </w:numPr>
+        <w:rPr>
+          <w:sz w:val="24"/>
+        </w:rPr>
+      </w:pPr>
+      <w:r>
+        <w:rPr>
+          <w:sz w:val="24"/>
+        </w:rPr>
+        <w:t xml:space="preserve">Variável: </w:t>
+      </w:r>
+      <w:proofErr w:type="gramStart"/>
+      <w:r>
+        <w:rPr>
+          <w:sz w:val="24"/>
+        </w:rPr>
+        <w:t>sql</w:t>
+      </w:r>
+      <w:proofErr w:type="gramEnd"/>
+      <w:r>
+        <w:rPr>
+          <w:sz w:val="24"/>
+        </w:rPr>
+        <w:t xml:space="preserve"> = </w:t>
+      </w:r>
+      <w:r>
+        <w:rPr>
+          <w:sz w:val="24"/>
+        </w:rPr>
+        <w:t>usada pra acessar a tabela regiao_administrativa</w:t>
+      </w:r>
+    </w:p>
+    <w:p>
+      <w:pPr>
+        <w:pStyle w:val="PargrafodaLista"/>
+        <w:numPr>
+          <w:ilvl w:val="3"/>
+          <w:numId w:val="1"/>
+        </w:numPr>
+        <w:rPr>
+          <w:sz w:val="24"/>
+        </w:rPr>
+      </w:pPr>
+      <w:r>
+        <w:rPr>
+          <w:sz w:val="24"/>
+        </w:rPr>
+        <w:t>Variável: resultado =</w:t>
+      </w:r>
+      <w:r>
+        <w:rPr>
+          <w:sz w:val="24"/>
+        </w:rPr>
+        <w:t xml:space="preserve"> recebe o resultado, se foi bem sucedida, da seleção da tabela regiao_administrativa</w:t>
+      </w:r>
       <w:bookmarkStart w:id="0" w:name="_GoBack"/>
       <w:bookmarkEnd w:id="0"/>
-      <w:r>
-        <w:rPr>
-          <w:sz w:val="28"/>
-          <w:szCs w:val="28"/>
-        </w:rPr>
-        <w:t>Classe: CategoriaDAO.php</w:t>
-      </w:r>
-    </w:p>
-    <w:p>
-      <w:pPr>
-        <w:pStyle w:val="PargrafodaLista"/>
-        <w:numPr>
-          <w:ilvl w:val="3"/>
-          <w:numId w:val="1"/>
-        </w:numPr>
-        <w:rPr>
-          <w:sz w:val="24"/>
-        </w:rPr>
-      </w:pPr>
-      <w:r>
-        <w:rPr>
-          <w:sz w:val="24"/>
-        </w:rPr>
-        <w:t xml:space="preserve">Variável: conexao = </w:t>
-      </w:r>
-      <w:r>
-        <w:rPr>
-          <w:sz w:val="24"/>
-        </w:rPr>
-        <w:t>variável usada pra instanciar um objeto da classe Conexao pra estabelecer conexão com o banco de dados.</w:t>
-      </w:r>
-    </w:p>
-    <w:p>
-      <w:pPr>
-        <w:pStyle w:val="PargrafodaLista"/>
-        <w:numPr>
-          <w:ilvl w:val="2"/>
-          <w:numId w:val="1"/>
-        </w:numPr>
-        <w:rPr>
-          <w:sz w:val="28"/>
-        </w:rPr>
-      </w:pPr>
-      <w:r>
-        <w:rPr>
-          <w:sz w:val="28"/>
-        </w:rPr>
-        <w:t>Função: __</w:t>
+    </w:p>
+    <w:p>
+      <w:pPr>
+        <w:pStyle w:val="PargrafodaLista"/>
+        <w:numPr>
+          <w:ilvl w:val="1"/>
+          <w:numId w:val="1"/>
+        </w:numPr>
+        <w:rPr>
+          <w:b/>
+          <w:sz w:val="32"/>
+        </w:rPr>
+      </w:pPr>
+      <w:r>
+        <w:rPr>
+          <w:sz w:val="28"/>
+          <w:szCs w:val="28"/>
+        </w:rPr>
+        <w:t xml:space="preserve">Classe: </w:t>
       </w:r>
       <w:proofErr w:type="gramStart"/>
       <w:r>
         <w:rPr>
           <w:sz w:val="28"/>
-        </w:rPr>
-        <w:t>construct(</w:t>
+          <w:szCs w:val="28"/>
+        </w:rPr>
+        <w:t>TempoDAO</w:t>
       </w:r>
       <w:proofErr w:type="gramEnd"/>
       <w:r>
         <w:rPr>
           <w:sz w:val="28"/>
-        </w:rPr>
-        <w:t>)</w:t>
-      </w:r>
-    </w:p>
-    <w:p>
-      <w:pPr>
-        <w:pStyle w:val="PargrafodaLista"/>
-        <w:numPr>
-          <w:ilvl w:val="3"/>
-          <w:numId w:val="1"/>
-        </w:numPr>
-        <w:rPr>
-          <w:sz w:val="24"/>
-        </w:rPr>
-      </w:pPr>
-      <w:r>
-        <w:rPr>
-          <w:sz w:val="24"/>
-        </w:rPr>
-        <w:t>Variável: conexao</w:t>
-      </w:r>
-    </w:p>
-    <w:p>
-      <w:pPr>
-        <w:pStyle w:val="PargrafodaLista"/>
-        <w:numPr>
-          <w:ilvl w:val="2"/>
-          <w:numId w:val="1"/>
-        </w:numPr>
-        <w:rPr>
-          <w:b/>
-          <w:sz w:val="32"/>
-        </w:rPr>
-      </w:pPr>
-      <w:r>
-        <w:rPr>
-          <w:sz w:val="28"/>
-          <w:szCs w:val="28"/>
-        </w:rPr>
-        <w:t xml:space="preserve">Função: </w:t>
-      </w:r>
-      <w:r>
-        <w:rPr>
-          <w:sz w:val="28"/>
-          <w:szCs w:val="28"/>
-        </w:rPr>
-        <w:t>__</w:t>
-      </w:r>
-      <w:proofErr w:type="gramStart"/>
-      <w:r>
-        <w:rPr>
-          <w:sz w:val="28"/>
-          <w:szCs w:val="28"/>
-        </w:rPr>
-        <w:t>constructTeste</w:t>
-      </w:r>
-      <w:proofErr w:type="gramEnd"/>
-      <w:r>
-        <w:rPr>
-          <w:sz w:val="28"/>
-          <w:szCs w:val="28"/>
-        </w:rPr>
-        <w:t>()</w:t>
-      </w:r>
-    </w:p>
-    <w:p>
-      <w:pPr>
-        <w:pStyle w:val="PargrafodaLista"/>
-        <w:numPr>
-          <w:ilvl w:val="3"/>
-          <w:numId w:val="1"/>
-        </w:numPr>
-        <w:rPr>
-          <w:sz w:val="24"/>
-        </w:rPr>
-      </w:pPr>
-      <w:r>
-        <w:rPr>
-          <w:sz w:val="24"/>
-        </w:rPr>
-        <w:t xml:space="preserve">Variável: conexao </w:t>
-      </w:r>
-    </w:p>
-    <w:p>
-      <w:pPr>
-        <w:pStyle w:val="PargrafodaLista"/>
-        <w:numPr>
-          <w:ilvl w:val="2"/>
-          <w:numId w:val="1"/>
-        </w:numPr>
-        <w:rPr>
-          <w:sz w:val="32"/>
-        </w:rPr>
-      </w:pPr>
-      <w:r>
-        <w:rPr>
-          <w:sz w:val="32"/>
-        </w:rPr>
-        <w:t xml:space="preserve">Função: </w:t>
-      </w:r>
-      <w:r>
-        <w:rPr>
-          <w:sz w:val="32"/>
-        </w:rPr>
-        <w:t>__</w:t>
-      </w:r>
-      <w:proofErr w:type="gramStart"/>
-      <w:r>
-        <w:rPr>
-          <w:sz w:val="32"/>
-        </w:rPr>
-        <w:t>constructTeste</w:t>
-      </w:r>
-      <w:proofErr w:type="gramEnd"/>
-      <w:r>
-        <w:rPr>
-          <w:sz w:val="32"/>
-        </w:rPr>
-        <w:t>()</w:t>
-      </w:r>
-    </w:p>
-    <w:p>
-      <w:pPr>
-        <w:pStyle w:val="PargrafodaLista"/>
-        <w:numPr>
-          <w:ilvl w:val="3"/>
-          <w:numId w:val="1"/>
-        </w:numPr>
-        <w:rPr>
-          <w:sz w:val="24"/>
-        </w:rPr>
-      </w:pPr>
-      <w:r>
-        <w:rPr>
-          <w:sz w:val="24"/>
-        </w:rPr>
-        <w:t>Variável: conexao</w:t>
-      </w:r>
-    </w:p>
-    <w:p>
-      <w:pPr>
-        <w:pStyle w:val="PargrafodaLista"/>
-        <w:numPr>
-          <w:ilvl w:val="2"/>
-          <w:numId w:val="1"/>
-        </w:numPr>
-        <w:rPr>
-          <w:sz w:val="32"/>
-        </w:rPr>
-      </w:pPr>
-      <w:r>
-        <w:rPr>
-          <w:sz w:val="32"/>
-        </w:rPr>
-        <w:t xml:space="preserve">Função: </w:t>
-      </w:r>
-      <w:proofErr w:type="gramStart"/>
-      <w:r>
-        <w:rPr>
-          <w:sz w:val="32"/>
-        </w:rPr>
-        <w:t>listarTodas</w:t>
-      </w:r>
-      <w:proofErr w:type="gramEnd"/>
-      <w:r>
-        <w:rPr>
-          <w:sz w:val="32"/>
-        </w:rPr>
-        <w:t>()</w:t>
-      </w:r>
-    </w:p>
-    <w:p>
-      <w:pPr>
-        <w:pStyle w:val="PargrafodaLista"/>
-        <w:numPr>
-          <w:ilvl w:val="3"/>
-          <w:numId w:val="1"/>
-        </w:numPr>
-        <w:rPr>
-          <w:sz w:val="24"/>
-        </w:rPr>
-      </w:pPr>
-      <w:r>
-        <w:rPr>
-          <w:sz w:val="24"/>
-        </w:rPr>
-        <w:t xml:space="preserve">Variável: </w:t>
-      </w:r>
-      <w:proofErr w:type="gramStart"/>
-      <w:r>
-        <w:rPr>
-          <w:sz w:val="24"/>
-        </w:rPr>
-        <w:t>sql</w:t>
-      </w:r>
-      <w:proofErr w:type="gramEnd"/>
-      <w:r>
-        <w:rPr>
-          <w:sz w:val="24"/>
-        </w:rPr>
-        <w:t xml:space="preserve"> = </w:t>
-      </w:r>
-      <w:r>
-        <w:rPr>
-          <w:sz w:val="24"/>
-        </w:rPr>
-        <w:t>usada pra acessar a tabela regiao_administrativa;</w:t>
-      </w:r>
-    </w:p>
-    <w:p>
-      <w:pPr>
-        <w:pStyle w:val="PargrafodaLista"/>
-        <w:numPr>
-          <w:ilvl w:val="3"/>
-          <w:numId w:val="1"/>
-        </w:numPr>
-        <w:rPr>
-          <w:sz w:val="24"/>
-        </w:rPr>
-      </w:pPr>
-      <w:r>
-        <w:rPr>
-          <w:sz w:val="24"/>
-        </w:rPr>
-        <w:t>Variável: resultado =</w:t>
-      </w:r>
-      <w:r>
-        <w:rPr>
-          <w:sz w:val="24"/>
-        </w:rPr>
-        <w:t xml:space="preserve"> recebe o resultado, se foi bem sucedida, da seleção da tabela regiao_administrativa;</w:t>
-      </w:r>
-    </w:p>
-    <w:p>
-      <w:pPr>
-        <w:pStyle w:val="PargrafodaLista"/>
-        <w:numPr>
-          <w:ilvl w:val="3"/>
-          <w:numId w:val="1"/>
-        </w:numPr>
-        <w:rPr>
-          <w:sz w:val="24"/>
-        </w:rPr>
-      </w:pPr>
-      <w:r>
-        <w:rPr>
-          <w:sz w:val="24"/>
-        </w:rPr>
-        <w:t xml:space="preserve">Variável: </w:t>
-      </w:r>
-      <w:proofErr w:type="gramStart"/>
-      <w:r>
-        <w:rPr>
-          <w:sz w:val="24"/>
-        </w:rPr>
-        <w:t>dadosRA</w:t>
-      </w:r>
-      <w:proofErr w:type="gramEnd"/>
-      <w:r>
-        <w:rPr>
-          <w:sz w:val="24"/>
-        </w:rPr>
-        <w:t xml:space="preserve"> = </w:t>
-      </w:r>
-      <w:r>
-        <w:rPr>
-          <w:sz w:val="24"/>
-        </w:rPr>
-        <w:t>instancia um objeto da classe RegiaoAdministrativa para ter acesso aos dados (nome e id) de uma região administrativa específica;</w:t>
-      </w:r>
-    </w:p>
-    <w:p>
-      <w:pPr>
-        <w:pStyle w:val="PargrafodaLista"/>
-        <w:numPr>
-          <w:ilvl w:val="3"/>
-          <w:numId w:val="1"/>
-        </w:numPr>
-        <w:rPr>
-          <w:sz w:val="24"/>
-        </w:rPr>
-      </w:pPr>
-      <w:r>
-        <w:rPr>
-          <w:sz w:val="24"/>
-        </w:rPr>
-        <w:t xml:space="preserve">Variável: </w:t>
-      </w:r>
-      <w:proofErr w:type="gramStart"/>
-      <w:r>
-        <w:rPr>
-          <w:sz w:val="24"/>
-        </w:rPr>
-        <w:t>retornaRAs</w:t>
-      </w:r>
-      <w:proofErr w:type="gramEnd"/>
-      <w:r>
-        <w:rPr>
-          <w:sz w:val="24"/>
-        </w:rPr>
-        <w:t>[] =</w:t>
-      </w:r>
-      <w:r>
-        <w:rPr>
-          <w:sz w:val="24"/>
-        </w:rPr>
-        <w:t xml:space="preserve"> vetor que contém a listagem de todas as regiões administrativas.</w:t>
-      </w:r>
-    </w:p>
-    <w:p>
-      <w:pPr>
-        <w:pStyle w:val="PargrafodaLista"/>
-        <w:ind w:left="1440"/>
-        <w:rPr>
-          <w:b/>
-          <w:sz w:val="32"/>
-        </w:rPr>
-      </w:pPr>
-    </w:p>
-    <w:p>
-      <w:pPr>
-        <w:pStyle w:val="PargrafodaLista"/>
-        <w:numPr>
-          <w:ilvl w:val="1"/>
-          <w:numId w:val="1"/>
-        </w:numPr>
-        <w:rPr>
-          <w:b/>
-          <w:sz w:val="32"/>
-        </w:rPr>
-      </w:pPr>
-      <w:r>
-        <w:rPr>
-          <w:sz w:val="28"/>
-          <w:szCs w:val="28"/>
-        </w:rPr>
-        <w:t xml:space="preserve">Classe: </w:t>
-      </w:r>
-      <w:proofErr w:type="gramStart"/>
-      <w:r>
-        <w:rPr>
-          <w:sz w:val="28"/>
-          <w:szCs w:val="28"/>
-        </w:rPr>
-        <w:t>Conexao.</w:t>
-      </w:r>
-      <w:proofErr w:type="gramEnd"/>
-      <w:r>
-        <w:rPr>
-          <w:sz w:val="28"/>
-          <w:szCs w:val="28"/>
-        </w:rPr>
-        <w:t>php</w:t>
-      </w:r>
-    </w:p>
-    <w:p>
-      <w:pPr>
-        <w:pStyle w:val="PargrafodaLista"/>
-        <w:numPr>
-          <w:ilvl w:val="1"/>
-          <w:numId w:val="1"/>
-        </w:numPr>
-        <w:rPr>
-          <w:b/>
-          <w:sz w:val="32"/>
-        </w:rPr>
-      </w:pPr>
-      <w:r>
-        <w:rPr>
-          <w:sz w:val="28"/>
-          <w:szCs w:val="28"/>
-        </w:rPr>
-        <w:lastRenderedPageBreak/>
-        <w:t>Classe: ConexaoTeste.php</w:t>
-      </w:r>
-    </w:p>
-    <w:p>
-      <w:pPr>
-        <w:pStyle w:val="PargrafodaLista"/>
-        <w:numPr>
-          <w:ilvl w:val="1"/>
-          <w:numId w:val="1"/>
-        </w:numPr>
-        <w:rPr>
-          <w:b/>
-          <w:sz w:val="32"/>
-        </w:rPr>
-      </w:pPr>
-      <w:r>
-        <w:rPr>
-          <w:sz w:val="28"/>
-          <w:szCs w:val="28"/>
-        </w:rPr>
-        <w:t>Classe: CrimeDAO.php</w:t>
-      </w:r>
-    </w:p>
-    <w:p>
-      <w:pPr>
-        <w:pStyle w:val="PargrafodaLista"/>
-        <w:numPr>
-          <w:ilvl w:val="1"/>
-          <w:numId w:val="1"/>
-        </w:numPr>
-        <w:rPr>
-          <w:b/>
-          <w:sz w:val="32"/>
-        </w:rPr>
-      </w:pPr>
-      <w:r>
-        <w:rPr>
-          <w:sz w:val="28"/>
-          <w:szCs w:val="28"/>
-        </w:rPr>
-        <w:t>Classe: NaturezaDAO.php</w:t>
-      </w:r>
-    </w:p>
-    <w:p>
-      <w:pPr>
-        <w:pStyle w:val="PargrafodaLista"/>
-        <w:numPr>
-          <w:ilvl w:val="1"/>
-          <w:numId w:val="1"/>
-        </w:numPr>
-        <w:rPr>
-          <w:b/>
-          <w:sz w:val="32"/>
-        </w:rPr>
-      </w:pPr>
-      <w:r>
-        <w:rPr>
-          <w:sz w:val="28"/>
-          <w:szCs w:val="28"/>
-        </w:rPr>
-        <w:t>Classe: RegiaoAdministrativaDAO.php</w:t>
-      </w:r>
-    </w:p>
-    <w:p>
-      <w:pPr>
-        <w:pStyle w:val="PargrafodaLista"/>
-        <w:numPr>
-          <w:ilvl w:val="1"/>
-          <w:numId w:val="1"/>
-        </w:numPr>
-        <w:rPr>
-          <w:b/>
-          <w:sz w:val="32"/>
-        </w:rPr>
-      </w:pPr>
-      <w:r>
-        <w:rPr>
-          <w:sz w:val="28"/>
-          <w:szCs w:val="28"/>
-        </w:rPr>
-        <w:t>Classe: TempoDAO.php</w:t>
+          <w:szCs w:val="28"/>
+        </w:rPr>
+        <w:t>.php</w:t>
       </w:r>
     </w:p>
     <w:p>
@@ -3840,6 +4123,7 @@
           <w:sz w:val="28"/>
           <w:szCs w:val="28"/>
         </w:rPr>
+        <w:lastRenderedPageBreak/>
         <w:t>Classe: CrimeTeste.php</w:t>
       </w:r>
     </w:p>
@@ -4018,7 +4302,6 @@
         <w:rPr>
           <w:sz w:val="28"/>
         </w:rPr>
-        <w:lastRenderedPageBreak/>
         <w:t>Variável: servidor = contém o nome do servidor, no caso é localhost;</w:t>
       </w:r>
     </w:p>
@@ -4516,6 +4799,7 @@
         <w:rPr>
           <w:sz w:val="28"/>
         </w:rPr>
+        <w:lastRenderedPageBreak/>
         <w:t xml:space="preserve">Variável: </w:t>
       </w:r>
       <w:r>

</xml_diff>

<commit_message>
File with Variables (CrimeDAO)
</commit_message>
<xml_diff>
--- a/RadarVariavel.docx
+++ b/RadarVariavel.docx
@@ -5411,6 +5411,2236 @@
         <w:t>CrimeDAO.php</w:t>
       </w:r>
       <w:proofErr w:type="spellEnd"/>
+    </w:p>
+    <w:p>
+      <w:pPr>
+        <w:pStyle w:val="PargrafodaLista"/>
+        <w:numPr>
+          <w:ilvl w:val="2"/>
+          <w:numId w:val="1"/>
+        </w:numPr>
+        <w:rPr>
+          <w:sz w:val="24"/>
+          <w:szCs w:val="24"/>
+        </w:rPr>
+      </w:pPr>
+      <w:r>
+        <w:rPr>
+          <w:sz w:val="24"/>
+          <w:szCs w:val="24"/>
+        </w:rPr>
+        <w:t>Função: _</w:t>
+      </w:r>
+      <w:proofErr w:type="spellStart"/>
+      <w:proofErr w:type="gramStart"/>
+      <w:r>
+        <w:rPr>
+          <w:sz w:val="24"/>
+          <w:szCs w:val="24"/>
+        </w:rPr>
+        <w:t>listarTodo</w:t>
+      </w:r>
+      <w:r>
+        <w:rPr>
+          <w:sz w:val="24"/>
+          <w:szCs w:val="24"/>
+        </w:rPr>
+        <w:t>s</w:t>
+      </w:r>
+      <w:proofErr w:type="spellEnd"/>
+      <w:r>
+        <w:rPr>
+          <w:sz w:val="24"/>
+          <w:szCs w:val="24"/>
+        </w:rPr>
+        <w:t>(</w:t>
+      </w:r>
+      <w:proofErr w:type="gramEnd"/>
+      <w:r>
+        <w:rPr>
+          <w:sz w:val="24"/>
+          <w:szCs w:val="24"/>
+        </w:rPr>
+        <w:t>)</w:t>
+      </w:r>
+    </w:p>
+    <w:p>
+      <w:pPr>
+        <w:pStyle w:val="PargrafodaLista"/>
+        <w:numPr>
+          <w:ilvl w:val="3"/>
+          <w:numId w:val="1"/>
+        </w:numPr>
+        <w:rPr>
+          <w:sz w:val="24"/>
+          <w:szCs w:val="24"/>
+        </w:rPr>
+      </w:pPr>
+      <w:r>
+        <w:rPr>
+          <w:sz w:val="24"/>
+          <w:szCs w:val="24"/>
+        </w:rPr>
+        <w:t xml:space="preserve">Variável: </w:t>
+      </w:r>
+      <w:proofErr w:type="spellStart"/>
+      <w:r>
+        <w:rPr>
+          <w:sz w:val="24"/>
+          <w:szCs w:val="24"/>
+        </w:rPr>
+        <w:t>sql</w:t>
+      </w:r>
+      <w:proofErr w:type="spellEnd"/>
+      <w:r>
+        <w:rPr>
+          <w:sz w:val="24"/>
+          <w:szCs w:val="24"/>
+        </w:rPr>
+        <w:t xml:space="preserve"> = </w:t>
+      </w:r>
+      <w:r>
+        <w:rPr>
+          <w:sz w:val="24"/>
+          <w:szCs w:val="24"/>
+        </w:rPr>
+        <w:t xml:space="preserve">recebe o comando </w:t>
+      </w:r>
+      <w:proofErr w:type="spellStart"/>
+      <w:r>
+        <w:rPr>
+          <w:sz w:val="24"/>
+          <w:szCs w:val="24"/>
+        </w:rPr>
+        <w:t>sql</w:t>
+      </w:r>
+      <w:proofErr w:type="spellEnd"/>
+      <w:r>
+        <w:rPr>
+          <w:sz w:val="24"/>
+          <w:szCs w:val="24"/>
+        </w:rPr>
+        <w:t xml:space="preserve"> para dar </w:t>
+      </w:r>
+      <w:proofErr w:type="spellStart"/>
+      <w:r>
+        <w:rPr>
+          <w:sz w:val="24"/>
+          <w:szCs w:val="24"/>
+        </w:rPr>
+        <w:t>select</w:t>
+      </w:r>
+      <w:proofErr w:type="spellEnd"/>
+      <w:r>
+        <w:rPr>
+          <w:sz w:val="24"/>
+          <w:szCs w:val="24"/>
+        </w:rPr>
+        <w:t xml:space="preserve"> no banco de dados</w:t>
+      </w:r>
+    </w:p>
+    <w:p>
+      <w:pPr>
+        <w:pStyle w:val="PargrafodaLista"/>
+        <w:numPr>
+          <w:ilvl w:val="3"/>
+          <w:numId w:val="1"/>
+        </w:numPr>
+        <w:rPr>
+          <w:sz w:val="24"/>
+          <w:szCs w:val="24"/>
+        </w:rPr>
+      </w:pPr>
+      <w:r>
+        <w:rPr>
+          <w:sz w:val="24"/>
+          <w:szCs w:val="24"/>
+        </w:rPr>
+        <w:t>Variável: resultado = recebe se o comando foi executado corretamente</w:t>
+      </w:r>
+    </w:p>
+    <w:p>
+      <w:pPr>
+        <w:pStyle w:val="PargrafodaLista"/>
+        <w:numPr>
+          <w:ilvl w:val="3"/>
+          <w:numId w:val="1"/>
+        </w:numPr>
+        <w:rPr>
+          <w:sz w:val="24"/>
+          <w:szCs w:val="24"/>
+        </w:rPr>
+      </w:pPr>
+      <w:r>
+        <w:rPr>
+          <w:sz w:val="24"/>
+          <w:szCs w:val="24"/>
+        </w:rPr>
+        <w:t xml:space="preserve">Variável: </w:t>
+      </w:r>
+      <w:proofErr w:type="spellStart"/>
+      <w:r>
+        <w:rPr>
+          <w:sz w:val="24"/>
+          <w:szCs w:val="24"/>
+        </w:rPr>
+        <w:t>dadosCrime</w:t>
+      </w:r>
+      <w:proofErr w:type="spellEnd"/>
+      <w:r>
+        <w:rPr>
+          <w:sz w:val="24"/>
+          <w:szCs w:val="24"/>
+        </w:rPr>
+        <w:t xml:space="preserve"> = recebe os parâmetros referentes a um Crime que foi instanciado</w:t>
+      </w:r>
+    </w:p>
+    <w:p>
+      <w:pPr>
+        <w:pStyle w:val="PargrafodaLista"/>
+        <w:numPr>
+          <w:ilvl w:val="3"/>
+          <w:numId w:val="1"/>
+        </w:numPr>
+        <w:rPr>
+          <w:sz w:val="24"/>
+          <w:szCs w:val="24"/>
+        </w:rPr>
+      </w:pPr>
+      <w:r>
+        <w:rPr>
+          <w:sz w:val="24"/>
+          <w:szCs w:val="24"/>
+        </w:rPr>
+        <w:t xml:space="preserve">Variável: </w:t>
+      </w:r>
+      <w:proofErr w:type="spellStart"/>
+      <w:proofErr w:type="gramStart"/>
+      <w:r>
+        <w:rPr>
+          <w:sz w:val="24"/>
+          <w:szCs w:val="24"/>
+        </w:rPr>
+        <w:t>retornaCrimes</w:t>
+      </w:r>
+      <w:proofErr w:type="spellEnd"/>
+      <w:r>
+        <w:rPr>
+          <w:sz w:val="24"/>
+          <w:szCs w:val="24"/>
+        </w:rPr>
+        <w:t>[</w:t>
+      </w:r>
+      <w:proofErr w:type="gramEnd"/>
+      <w:r>
+        <w:rPr>
+          <w:sz w:val="24"/>
+          <w:szCs w:val="24"/>
+        </w:rPr>
+        <w:t>] = recebe os crimes encontrados pela busca realizada ao banco</w:t>
+      </w:r>
+    </w:p>
+    <w:p>
+      <w:pPr>
+        <w:pStyle w:val="PargrafodaLista"/>
+        <w:numPr>
+          <w:ilvl w:val="2"/>
+          <w:numId w:val="1"/>
+        </w:numPr>
+        <w:rPr>
+          <w:sz w:val="24"/>
+          <w:szCs w:val="24"/>
+        </w:rPr>
+      </w:pPr>
+      <w:r>
+        <w:rPr>
+          <w:sz w:val="24"/>
+          <w:szCs w:val="24"/>
+        </w:rPr>
+        <w:t>Função: _</w:t>
+      </w:r>
+      <w:proofErr w:type="spellStart"/>
+      <w:proofErr w:type="gramStart"/>
+      <w:r>
+        <w:rPr>
+          <w:sz w:val="24"/>
+          <w:szCs w:val="24"/>
+        </w:rPr>
+        <w:t>consultarPorId</w:t>
+      </w:r>
+      <w:proofErr w:type="spellEnd"/>
+      <w:r>
+        <w:rPr>
+          <w:sz w:val="24"/>
+          <w:szCs w:val="24"/>
+        </w:rPr>
+        <w:t>(</w:t>
+      </w:r>
+      <w:proofErr w:type="gramEnd"/>
+      <w:r>
+        <w:rPr>
+          <w:sz w:val="24"/>
+          <w:szCs w:val="24"/>
+        </w:rPr>
+        <w:t>)</w:t>
+      </w:r>
+    </w:p>
+    <w:p>
+      <w:pPr>
+        <w:pStyle w:val="PargrafodaLista"/>
+        <w:numPr>
+          <w:ilvl w:val="3"/>
+          <w:numId w:val="1"/>
+        </w:numPr>
+        <w:rPr>
+          <w:sz w:val="24"/>
+          <w:szCs w:val="24"/>
+        </w:rPr>
+      </w:pPr>
+      <w:r>
+        <w:rPr>
+          <w:sz w:val="24"/>
+          <w:szCs w:val="24"/>
+        </w:rPr>
+        <w:t>Variável: id = número de identificador</w:t>
+      </w:r>
+    </w:p>
+    <w:p>
+      <w:pPr>
+        <w:pStyle w:val="PargrafodaLista"/>
+        <w:numPr>
+          <w:ilvl w:val="3"/>
+          <w:numId w:val="1"/>
+        </w:numPr>
+        <w:rPr>
+          <w:sz w:val="24"/>
+          <w:szCs w:val="24"/>
+        </w:rPr>
+      </w:pPr>
+      <w:r>
+        <w:rPr>
+          <w:sz w:val="24"/>
+          <w:szCs w:val="24"/>
+        </w:rPr>
+        <w:t xml:space="preserve">Variável: </w:t>
+      </w:r>
+      <w:proofErr w:type="spellStart"/>
+      <w:r>
+        <w:rPr>
+          <w:sz w:val="24"/>
+          <w:szCs w:val="24"/>
+        </w:rPr>
+        <w:t>sql</w:t>
+      </w:r>
+      <w:proofErr w:type="spellEnd"/>
+      <w:r>
+        <w:rPr>
+          <w:sz w:val="24"/>
+          <w:szCs w:val="24"/>
+        </w:rPr>
+        <w:t xml:space="preserve"> = recebe o comando </w:t>
+      </w:r>
+      <w:proofErr w:type="spellStart"/>
+      <w:r>
+        <w:rPr>
+          <w:sz w:val="24"/>
+          <w:szCs w:val="24"/>
+        </w:rPr>
+        <w:t>sql</w:t>
+      </w:r>
+      <w:proofErr w:type="spellEnd"/>
+      <w:r>
+        <w:rPr>
+          <w:sz w:val="24"/>
+          <w:szCs w:val="24"/>
+        </w:rPr>
+        <w:t xml:space="preserve"> para dar </w:t>
+      </w:r>
+      <w:proofErr w:type="spellStart"/>
+      <w:r>
+        <w:rPr>
+          <w:sz w:val="24"/>
+          <w:szCs w:val="24"/>
+        </w:rPr>
+        <w:t>select</w:t>
+      </w:r>
+      <w:proofErr w:type="spellEnd"/>
+      <w:r>
+        <w:rPr>
+          <w:sz w:val="24"/>
+          <w:szCs w:val="24"/>
+        </w:rPr>
+        <w:t xml:space="preserve"> no banco de dados</w:t>
+      </w:r>
+    </w:p>
+    <w:p>
+      <w:pPr>
+        <w:pStyle w:val="PargrafodaLista"/>
+        <w:numPr>
+          <w:ilvl w:val="3"/>
+          <w:numId w:val="1"/>
+        </w:numPr>
+        <w:rPr>
+          <w:sz w:val="24"/>
+          <w:szCs w:val="24"/>
+        </w:rPr>
+      </w:pPr>
+      <w:r>
+        <w:rPr>
+          <w:sz w:val="24"/>
+          <w:szCs w:val="24"/>
+        </w:rPr>
+        <w:t>Variável: resultado = recebe se o comando foi executado corretamente</w:t>
+      </w:r>
+    </w:p>
+    <w:p>
+      <w:pPr>
+        <w:pStyle w:val="PargrafodaLista"/>
+        <w:numPr>
+          <w:ilvl w:val="3"/>
+          <w:numId w:val="1"/>
+        </w:numPr>
+        <w:rPr>
+          <w:sz w:val="24"/>
+          <w:szCs w:val="24"/>
+        </w:rPr>
+      </w:pPr>
+      <w:r>
+        <w:rPr>
+          <w:sz w:val="24"/>
+          <w:szCs w:val="24"/>
+        </w:rPr>
+        <w:t xml:space="preserve">Variável: </w:t>
+      </w:r>
+      <w:proofErr w:type="spellStart"/>
+      <w:r>
+        <w:rPr>
+          <w:sz w:val="24"/>
+          <w:szCs w:val="24"/>
+        </w:rPr>
+        <w:t>dadosCrime</w:t>
+      </w:r>
+      <w:proofErr w:type="spellEnd"/>
+      <w:r>
+        <w:rPr>
+          <w:sz w:val="24"/>
+          <w:szCs w:val="24"/>
+        </w:rPr>
+        <w:t xml:space="preserve"> = recebe os parâmetros referentes a um Crime que foi instanciado</w:t>
+      </w:r>
+    </w:p>
+    <w:p>
+      <w:pPr>
+        <w:pStyle w:val="PargrafodaLista"/>
+        <w:numPr>
+          <w:ilvl w:val="2"/>
+          <w:numId w:val="1"/>
+        </w:numPr>
+        <w:rPr>
+          <w:sz w:val="24"/>
+          <w:szCs w:val="24"/>
+        </w:rPr>
+      </w:pPr>
+      <w:r>
+        <w:rPr>
+          <w:sz w:val="24"/>
+          <w:szCs w:val="24"/>
+        </w:rPr>
+        <w:t>Função: _</w:t>
+      </w:r>
+      <w:proofErr w:type="spellStart"/>
+      <w:proofErr w:type="gramStart"/>
+      <w:r>
+        <w:rPr>
+          <w:sz w:val="24"/>
+          <w:szCs w:val="24"/>
+        </w:rPr>
+        <w:t>consultarPorId</w:t>
+      </w:r>
+      <w:r>
+        <w:rPr>
+          <w:sz w:val="24"/>
+          <w:szCs w:val="24"/>
+        </w:rPr>
+        <w:t>Natureza</w:t>
+      </w:r>
+      <w:proofErr w:type="spellEnd"/>
+      <w:r>
+        <w:rPr>
+          <w:sz w:val="24"/>
+          <w:szCs w:val="24"/>
+        </w:rPr>
+        <w:t>(</w:t>
+      </w:r>
+      <w:proofErr w:type="gramEnd"/>
+      <w:r>
+        <w:rPr>
+          <w:sz w:val="24"/>
+          <w:szCs w:val="24"/>
+        </w:rPr>
+        <w:t>)</w:t>
+      </w:r>
+    </w:p>
+    <w:p>
+      <w:pPr>
+        <w:pStyle w:val="PargrafodaLista"/>
+        <w:numPr>
+          <w:ilvl w:val="3"/>
+          <w:numId w:val="1"/>
+        </w:numPr>
+        <w:rPr>
+          <w:sz w:val="24"/>
+          <w:szCs w:val="24"/>
+        </w:rPr>
+      </w:pPr>
+      <w:r>
+        <w:rPr>
+          <w:sz w:val="24"/>
+          <w:szCs w:val="24"/>
+        </w:rPr>
+        <w:t>Variável: id = número de identificador</w:t>
+      </w:r>
+      <w:r>
+        <w:rPr>
+          <w:sz w:val="24"/>
+          <w:szCs w:val="24"/>
+        </w:rPr>
+        <w:t xml:space="preserve"> da natureza do </w:t>
+      </w:r>
+      <w:proofErr w:type="gramStart"/>
+      <w:r>
+        <w:rPr>
+          <w:sz w:val="24"/>
+          <w:szCs w:val="24"/>
+        </w:rPr>
+        <w:t>crime</w:t>
+      </w:r>
+      <w:proofErr w:type="gramEnd"/>
+    </w:p>
+    <w:p>
+      <w:pPr>
+        <w:pStyle w:val="PargrafodaLista"/>
+        <w:numPr>
+          <w:ilvl w:val="3"/>
+          <w:numId w:val="1"/>
+        </w:numPr>
+        <w:rPr>
+          <w:sz w:val="24"/>
+          <w:szCs w:val="24"/>
+        </w:rPr>
+      </w:pPr>
+      <w:r>
+        <w:rPr>
+          <w:sz w:val="24"/>
+          <w:szCs w:val="24"/>
+        </w:rPr>
+        <w:t xml:space="preserve">Variável: </w:t>
+      </w:r>
+      <w:proofErr w:type="spellStart"/>
+      <w:r>
+        <w:rPr>
+          <w:sz w:val="24"/>
+          <w:szCs w:val="24"/>
+        </w:rPr>
+        <w:t>sql</w:t>
+      </w:r>
+      <w:proofErr w:type="spellEnd"/>
+      <w:r>
+        <w:rPr>
+          <w:sz w:val="24"/>
+          <w:szCs w:val="24"/>
+        </w:rPr>
+        <w:t xml:space="preserve"> = recebe o comando </w:t>
+      </w:r>
+      <w:proofErr w:type="spellStart"/>
+      <w:r>
+        <w:rPr>
+          <w:sz w:val="24"/>
+          <w:szCs w:val="24"/>
+        </w:rPr>
+        <w:t>sql</w:t>
+      </w:r>
+      <w:proofErr w:type="spellEnd"/>
+      <w:r>
+        <w:rPr>
+          <w:sz w:val="24"/>
+          <w:szCs w:val="24"/>
+        </w:rPr>
+        <w:t xml:space="preserve"> para dar </w:t>
+      </w:r>
+      <w:proofErr w:type="spellStart"/>
+      <w:r>
+        <w:rPr>
+          <w:sz w:val="24"/>
+          <w:szCs w:val="24"/>
+        </w:rPr>
+        <w:t>select</w:t>
+      </w:r>
+      <w:proofErr w:type="spellEnd"/>
+      <w:r>
+        <w:rPr>
+          <w:sz w:val="24"/>
+          <w:szCs w:val="24"/>
+        </w:rPr>
+        <w:t xml:space="preserve"> no banco de dados</w:t>
+      </w:r>
+    </w:p>
+    <w:p>
+      <w:pPr>
+        <w:pStyle w:val="PargrafodaLista"/>
+        <w:numPr>
+          <w:ilvl w:val="3"/>
+          <w:numId w:val="1"/>
+        </w:numPr>
+        <w:rPr>
+          <w:sz w:val="24"/>
+          <w:szCs w:val="24"/>
+        </w:rPr>
+      </w:pPr>
+      <w:r>
+        <w:rPr>
+          <w:sz w:val="24"/>
+          <w:szCs w:val="24"/>
+        </w:rPr>
+        <w:t>Variável: resultado = recebe se o comando foi executado corretamente</w:t>
+      </w:r>
+    </w:p>
+    <w:p>
+      <w:pPr>
+        <w:pStyle w:val="PargrafodaLista"/>
+        <w:numPr>
+          <w:ilvl w:val="3"/>
+          <w:numId w:val="1"/>
+        </w:numPr>
+        <w:rPr>
+          <w:sz w:val="24"/>
+          <w:szCs w:val="24"/>
+        </w:rPr>
+      </w:pPr>
+      <w:r>
+        <w:rPr>
+          <w:sz w:val="24"/>
+          <w:szCs w:val="24"/>
+        </w:rPr>
+        <w:t xml:space="preserve">Variável: </w:t>
+      </w:r>
+      <w:proofErr w:type="spellStart"/>
+      <w:r>
+        <w:rPr>
+          <w:sz w:val="24"/>
+          <w:szCs w:val="24"/>
+        </w:rPr>
+        <w:t>dadosCrime</w:t>
+      </w:r>
+      <w:proofErr w:type="spellEnd"/>
+      <w:r>
+        <w:rPr>
+          <w:sz w:val="24"/>
+          <w:szCs w:val="24"/>
+        </w:rPr>
+        <w:t xml:space="preserve"> = recebe os parâmetros referentes a um Crime que foi instanciado</w:t>
+      </w:r>
+    </w:p>
+    <w:p>
+      <w:pPr>
+        <w:pStyle w:val="PargrafodaLista"/>
+        <w:numPr>
+          <w:ilvl w:val="2"/>
+          <w:numId w:val="1"/>
+        </w:numPr>
+        <w:rPr>
+          <w:sz w:val="24"/>
+          <w:szCs w:val="24"/>
+        </w:rPr>
+      </w:pPr>
+      <w:r>
+        <w:rPr>
+          <w:sz w:val="24"/>
+          <w:szCs w:val="24"/>
+        </w:rPr>
+        <w:t>Função: _</w:t>
+      </w:r>
+      <w:proofErr w:type="spellStart"/>
+      <w:proofErr w:type="gramStart"/>
+      <w:r>
+        <w:rPr>
+          <w:sz w:val="24"/>
+          <w:szCs w:val="24"/>
+        </w:rPr>
+        <w:t>consultarPorId</w:t>
+      </w:r>
+      <w:r>
+        <w:rPr>
+          <w:sz w:val="24"/>
+          <w:szCs w:val="24"/>
+        </w:rPr>
+        <w:t>Tempo</w:t>
+      </w:r>
+      <w:proofErr w:type="spellEnd"/>
+      <w:r>
+        <w:rPr>
+          <w:sz w:val="24"/>
+          <w:szCs w:val="24"/>
+        </w:rPr>
+        <w:t>(</w:t>
+      </w:r>
+      <w:proofErr w:type="gramEnd"/>
+      <w:r>
+        <w:rPr>
+          <w:sz w:val="24"/>
+          <w:szCs w:val="24"/>
+        </w:rPr>
+        <w:t>)</w:t>
+      </w:r>
+    </w:p>
+    <w:p>
+      <w:pPr>
+        <w:pStyle w:val="PargrafodaLista"/>
+        <w:numPr>
+          <w:ilvl w:val="3"/>
+          <w:numId w:val="1"/>
+        </w:numPr>
+        <w:rPr>
+          <w:sz w:val="24"/>
+          <w:szCs w:val="24"/>
+        </w:rPr>
+      </w:pPr>
+      <w:r>
+        <w:rPr>
+          <w:sz w:val="24"/>
+          <w:szCs w:val="24"/>
+        </w:rPr>
+        <w:t xml:space="preserve">Variável: id = número de identificador </w:t>
+      </w:r>
+      <w:r>
+        <w:rPr>
+          <w:sz w:val="24"/>
+          <w:szCs w:val="24"/>
+        </w:rPr>
+        <w:t>do ano</w:t>
+      </w:r>
+      <w:r>
+        <w:rPr>
+          <w:sz w:val="24"/>
+          <w:szCs w:val="24"/>
+        </w:rPr>
+        <w:t xml:space="preserve"> do crime</w:t>
+      </w:r>
+    </w:p>
+    <w:p>
+      <w:pPr>
+        <w:pStyle w:val="PargrafodaLista"/>
+        <w:numPr>
+          <w:ilvl w:val="3"/>
+          <w:numId w:val="1"/>
+        </w:numPr>
+        <w:rPr>
+          <w:sz w:val="24"/>
+          <w:szCs w:val="24"/>
+        </w:rPr>
+      </w:pPr>
+      <w:r>
+        <w:rPr>
+          <w:sz w:val="24"/>
+          <w:szCs w:val="24"/>
+        </w:rPr>
+        <w:t xml:space="preserve">Variável: </w:t>
+      </w:r>
+      <w:proofErr w:type="spellStart"/>
+      <w:r>
+        <w:rPr>
+          <w:sz w:val="24"/>
+          <w:szCs w:val="24"/>
+        </w:rPr>
+        <w:t>sql</w:t>
+      </w:r>
+      <w:proofErr w:type="spellEnd"/>
+      <w:r>
+        <w:rPr>
+          <w:sz w:val="24"/>
+          <w:szCs w:val="24"/>
+        </w:rPr>
+        <w:t xml:space="preserve"> = recebe o comando </w:t>
+      </w:r>
+      <w:proofErr w:type="spellStart"/>
+      <w:r>
+        <w:rPr>
+          <w:sz w:val="24"/>
+          <w:szCs w:val="24"/>
+        </w:rPr>
+        <w:t>sql</w:t>
+      </w:r>
+      <w:proofErr w:type="spellEnd"/>
+      <w:r>
+        <w:rPr>
+          <w:sz w:val="24"/>
+          <w:szCs w:val="24"/>
+        </w:rPr>
+        <w:t xml:space="preserve"> para dar </w:t>
+      </w:r>
+      <w:proofErr w:type="spellStart"/>
+      <w:r>
+        <w:rPr>
+          <w:sz w:val="24"/>
+          <w:szCs w:val="24"/>
+        </w:rPr>
+        <w:t>select</w:t>
+      </w:r>
+      <w:proofErr w:type="spellEnd"/>
+      <w:r>
+        <w:rPr>
+          <w:sz w:val="24"/>
+          <w:szCs w:val="24"/>
+        </w:rPr>
+        <w:t xml:space="preserve"> no banco de dados</w:t>
+      </w:r>
+    </w:p>
+    <w:p>
+      <w:pPr>
+        <w:pStyle w:val="PargrafodaLista"/>
+        <w:numPr>
+          <w:ilvl w:val="3"/>
+          <w:numId w:val="1"/>
+        </w:numPr>
+        <w:rPr>
+          <w:sz w:val="24"/>
+          <w:szCs w:val="24"/>
+        </w:rPr>
+      </w:pPr>
+      <w:r>
+        <w:rPr>
+          <w:sz w:val="24"/>
+          <w:szCs w:val="24"/>
+        </w:rPr>
+        <w:t>Variável: resultado = recebe se o comando foi executado corretamente</w:t>
+      </w:r>
+    </w:p>
+    <w:p>
+      <w:pPr>
+        <w:pStyle w:val="PargrafodaLista"/>
+        <w:numPr>
+          <w:ilvl w:val="3"/>
+          <w:numId w:val="1"/>
+        </w:numPr>
+        <w:rPr>
+          <w:sz w:val="24"/>
+          <w:szCs w:val="24"/>
+        </w:rPr>
+      </w:pPr>
+      <w:r>
+        <w:rPr>
+          <w:sz w:val="24"/>
+          <w:szCs w:val="24"/>
+        </w:rPr>
+        <w:t xml:space="preserve">Variável: </w:t>
+      </w:r>
+      <w:proofErr w:type="spellStart"/>
+      <w:r>
+        <w:rPr>
+          <w:sz w:val="24"/>
+          <w:szCs w:val="24"/>
+        </w:rPr>
+        <w:t>dadosCrime</w:t>
+      </w:r>
+      <w:proofErr w:type="spellEnd"/>
+      <w:r>
+        <w:rPr>
+          <w:sz w:val="24"/>
+          <w:szCs w:val="24"/>
+        </w:rPr>
+        <w:t xml:space="preserve"> = recebe os parâmetros referentes a um Crime que foi instanciado</w:t>
+      </w:r>
+    </w:p>
+    <w:p>
+      <w:pPr>
+        <w:pStyle w:val="PargrafodaLista"/>
+        <w:numPr>
+          <w:ilvl w:val="2"/>
+          <w:numId w:val="1"/>
+        </w:numPr>
+        <w:rPr>
+          <w:sz w:val="24"/>
+          <w:szCs w:val="24"/>
+        </w:rPr>
+      </w:pPr>
+      <w:r>
+        <w:rPr>
+          <w:sz w:val="24"/>
+          <w:szCs w:val="24"/>
+        </w:rPr>
+        <w:t xml:space="preserve">Função: </w:t>
+      </w:r>
+      <w:proofErr w:type="spellStart"/>
+      <w:proofErr w:type="gramStart"/>
+      <w:r>
+        <w:rPr>
+          <w:rFonts w:cstheme="minorHAnsi"/>
+          <w:color w:val="000000"/>
+          <w:sz w:val="24"/>
+          <w:szCs w:val="24"/>
+          <w:highlight w:val="lightGray"/>
+        </w:rPr>
+        <w:t>somaDeCrimePorAno</w:t>
+      </w:r>
+      <w:proofErr w:type="spellEnd"/>
+      <w:r>
+        <w:rPr>
+          <w:rFonts w:cstheme="minorHAnsi"/>
+          <w:color w:val="000000"/>
+          <w:sz w:val="24"/>
+          <w:szCs w:val="24"/>
+        </w:rPr>
+        <w:t>(</w:t>
+      </w:r>
+      <w:proofErr w:type="gramEnd"/>
+      <w:r>
+        <w:rPr>
+          <w:rFonts w:cstheme="minorHAnsi"/>
+          <w:color w:val="000000"/>
+          <w:sz w:val="24"/>
+          <w:szCs w:val="24"/>
+        </w:rPr>
+        <w:t>)</w:t>
+      </w:r>
+    </w:p>
+    <w:p>
+      <w:pPr>
+        <w:pStyle w:val="PargrafodaLista"/>
+        <w:numPr>
+          <w:ilvl w:val="3"/>
+          <w:numId w:val="1"/>
+        </w:numPr>
+        <w:rPr>
+          <w:sz w:val="24"/>
+          <w:szCs w:val="24"/>
+        </w:rPr>
+      </w:pPr>
+      <w:r>
+        <w:rPr>
+          <w:sz w:val="24"/>
+          <w:szCs w:val="24"/>
+        </w:rPr>
+        <w:t>Variável: ano</w:t>
+      </w:r>
+      <w:r>
+        <w:rPr>
+          <w:sz w:val="24"/>
+          <w:szCs w:val="24"/>
+        </w:rPr>
+        <w:t xml:space="preserve"> = </w:t>
+      </w:r>
+      <w:r>
+        <w:rPr>
+          <w:sz w:val="24"/>
+          <w:szCs w:val="24"/>
+        </w:rPr>
+        <w:t>parâmetro de busca referente ao ano que o crime ocorreu</w:t>
+      </w:r>
+    </w:p>
+    <w:p>
+      <w:pPr>
+        <w:pStyle w:val="PargrafodaLista"/>
+        <w:numPr>
+          <w:ilvl w:val="3"/>
+          <w:numId w:val="1"/>
+        </w:numPr>
+        <w:rPr>
+          <w:sz w:val="24"/>
+          <w:szCs w:val="24"/>
+        </w:rPr>
+      </w:pPr>
+      <w:r>
+        <w:rPr>
+          <w:sz w:val="24"/>
+          <w:szCs w:val="24"/>
+        </w:rPr>
+        <w:t xml:space="preserve">Variável: </w:t>
+      </w:r>
+      <w:proofErr w:type="spellStart"/>
+      <w:r>
+        <w:rPr>
+          <w:sz w:val="24"/>
+          <w:szCs w:val="24"/>
+        </w:rPr>
+        <w:t>sql</w:t>
+      </w:r>
+      <w:proofErr w:type="spellEnd"/>
+      <w:r>
+        <w:rPr>
+          <w:sz w:val="24"/>
+          <w:szCs w:val="24"/>
+        </w:rPr>
+        <w:t xml:space="preserve"> = recebe o comando </w:t>
+      </w:r>
+      <w:proofErr w:type="spellStart"/>
+      <w:r>
+        <w:rPr>
+          <w:sz w:val="24"/>
+          <w:szCs w:val="24"/>
+        </w:rPr>
+        <w:t>sql</w:t>
+      </w:r>
+      <w:proofErr w:type="spellEnd"/>
+      <w:r>
+        <w:rPr>
+          <w:sz w:val="24"/>
+          <w:szCs w:val="24"/>
+        </w:rPr>
+        <w:t xml:space="preserve"> para dar </w:t>
+      </w:r>
+      <w:proofErr w:type="spellStart"/>
+      <w:r>
+        <w:rPr>
+          <w:sz w:val="24"/>
+          <w:szCs w:val="24"/>
+        </w:rPr>
+        <w:t>select</w:t>
+      </w:r>
+      <w:proofErr w:type="spellEnd"/>
+      <w:r>
+        <w:rPr>
+          <w:sz w:val="24"/>
+          <w:szCs w:val="24"/>
+        </w:rPr>
+        <w:t xml:space="preserve"> no banco de dados</w:t>
+      </w:r>
+    </w:p>
+    <w:p>
+      <w:pPr>
+        <w:pStyle w:val="PargrafodaLista"/>
+        <w:numPr>
+          <w:ilvl w:val="3"/>
+          <w:numId w:val="1"/>
+        </w:numPr>
+        <w:rPr>
+          <w:sz w:val="24"/>
+          <w:szCs w:val="24"/>
+        </w:rPr>
+      </w:pPr>
+      <w:r>
+        <w:rPr>
+          <w:sz w:val="24"/>
+          <w:szCs w:val="24"/>
+        </w:rPr>
+        <w:t>Variável: resultado = recebe se o comando foi executado corretamente</w:t>
+      </w:r>
+    </w:p>
+    <w:p>
+      <w:pPr>
+        <w:pStyle w:val="PargrafodaLista"/>
+        <w:numPr>
+          <w:ilvl w:val="2"/>
+          <w:numId w:val="1"/>
+        </w:numPr>
+        <w:rPr>
+          <w:sz w:val="24"/>
+          <w:szCs w:val="24"/>
+        </w:rPr>
+      </w:pPr>
+      <w:r>
+        <w:rPr>
+          <w:sz w:val="24"/>
+          <w:szCs w:val="24"/>
+        </w:rPr>
+        <w:t xml:space="preserve">Função: </w:t>
+      </w:r>
+      <w:proofErr w:type="spellStart"/>
+      <w:proofErr w:type="gramStart"/>
+      <w:r>
+        <w:rPr>
+          <w:rFonts w:cstheme="minorHAnsi"/>
+          <w:color w:val="000000"/>
+          <w:sz w:val="24"/>
+          <w:szCs w:val="24"/>
+          <w:highlight w:val="lightGray"/>
+        </w:rPr>
+        <w:t>somaDeCrimePor</w:t>
+      </w:r>
+      <w:r>
+        <w:rPr>
+          <w:rFonts w:cstheme="minorHAnsi"/>
+          <w:color w:val="000000"/>
+          <w:sz w:val="24"/>
+          <w:szCs w:val="24"/>
+        </w:rPr>
+        <w:t>Natureza</w:t>
+      </w:r>
+      <w:proofErr w:type="spellEnd"/>
+      <w:r>
+        <w:rPr>
+          <w:rFonts w:cstheme="minorHAnsi"/>
+          <w:color w:val="000000"/>
+          <w:sz w:val="24"/>
+          <w:szCs w:val="24"/>
+        </w:rPr>
+        <w:t>(</w:t>
+      </w:r>
+      <w:proofErr w:type="gramEnd"/>
+      <w:r>
+        <w:rPr>
+          <w:rFonts w:cstheme="minorHAnsi"/>
+          <w:color w:val="000000"/>
+          <w:sz w:val="24"/>
+          <w:szCs w:val="24"/>
+        </w:rPr>
+        <w:t>)</w:t>
+      </w:r>
+    </w:p>
+    <w:p>
+      <w:pPr>
+        <w:pStyle w:val="PargrafodaLista"/>
+        <w:numPr>
+          <w:ilvl w:val="3"/>
+          <w:numId w:val="1"/>
+        </w:numPr>
+        <w:rPr>
+          <w:sz w:val="24"/>
+          <w:szCs w:val="24"/>
+        </w:rPr>
+      </w:pPr>
+      <w:r>
+        <w:rPr>
+          <w:sz w:val="24"/>
+          <w:szCs w:val="24"/>
+        </w:rPr>
+        <w:t>Variável: natureza</w:t>
+      </w:r>
+      <w:r>
+        <w:rPr>
+          <w:sz w:val="24"/>
+          <w:szCs w:val="24"/>
+        </w:rPr>
+        <w:t xml:space="preserve"> = parâmetro de busca referente a</w:t>
+      </w:r>
+      <w:r>
+        <w:rPr>
+          <w:sz w:val="24"/>
+          <w:szCs w:val="24"/>
+        </w:rPr>
+        <w:t xml:space="preserve"> natureza do crime</w:t>
+      </w:r>
+    </w:p>
+    <w:p>
+      <w:pPr>
+        <w:pStyle w:val="PargrafodaLista"/>
+        <w:numPr>
+          <w:ilvl w:val="3"/>
+          <w:numId w:val="1"/>
+        </w:numPr>
+        <w:rPr>
+          <w:sz w:val="24"/>
+          <w:szCs w:val="24"/>
+        </w:rPr>
+      </w:pPr>
+      <w:r>
+        <w:rPr>
+          <w:sz w:val="24"/>
+          <w:szCs w:val="24"/>
+        </w:rPr>
+        <w:t xml:space="preserve">Variável: </w:t>
+      </w:r>
+      <w:proofErr w:type="spellStart"/>
+      <w:r>
+        <w:rPr>
+          <w:sz w:val="24"/>
+          <w:szCs w:val="24"/>
+        </w:rPr>
+        <w:t>sql</w:t>
+      </w:r>
+      <w:proofErr w:type="spellEnd"/>
+      <w:r>
+        <w:rPr>
+          <w:sz w:val="24"/>
+          <w:szCs w:val="24"/>
+        </w:rPr>
+        <w:t xml:space="preserve"> = recebe o comando </w:t>
+      </w:r>
+      <w:proofErr w:type="spellStart"/>
+      <w:r>
+        <w:rPr>
+          <w:sz w:val="24"/>
+          <w:szCs w:val="24"/>
+        </w:rPr>
+        <w:t>sql</w:t>
+      </w:r>
+      <w:proofErr w:type="spellEnd"/>
+      <w:r>
+        <w:rPr>
+          <w:sz w:val="24"/>
+          <w:szCs w:val="24"/>
+        </w:rPr>
+        <w:t xml:space="preserve"> para dar </w:t>
+      </w:r>
+      <w:proofErr w:type="spellStart"/>
+      <w:r>
+        <w:rPr>
+          <w:sz w:val="24"/>
+          <w:szCs w:val="24"/>
+        </w:rPr>
+        <w:t>select</w:t>
+      </w:r>
+      <w:proofErr w:type="spellEnd"/>
+      <w:r>
+        <w:rPr>
+          <w:sz w:val="24"/>
+          <w:szCs w:val="24"/>
+        </w:rPr>
+        <w:t xml:space="preserve"> no banco de dados</w:t>
+      </w:r>
+    </w:p>
+    <w:p>
+      <w:pPr>
+        <w:pStyle w:val="PargrafodaLista"/>
+        <w:numPr>
+          <w:ilvl w:val="3"/>
+          <w:numId w:val="1"/>
+        </w:numPr>
+        <w:rPr>
+          <w:sz w:val="24"/>
+          <w:szCs w:val="24"/>
+        </w:rPr>
+      </w:pPr>
+      <w:r>
+        <w:rPr>
+          <w:sz w:val="24"/>
+          <w:szCs w:val="24"/>
+        </w:rPr>
+        <w:t>Variável: resultado = recebe se o comando foi executado corretamente</w:t>
+      </w:r>
+    </w:p>
+    <w:p>
+      <w:pPr>
+        <w:pStyle w:val="PargrafodaLista"/>
+        <w:numPr>
+          <w:ilvl w:val="2"/>
+          <w:numId w:val="1"/>
+        </w:numPr>
+        <w:rPr>
+          <w:sz w:val="24"/>
+          <w:szCs w:val="24"/>
+        </w:rPr>
+      </w:pPr>
+      <w:r>
+        <w:rPr>
+          <w:sz w:val="24"/>
+          <w:szCs w:val="24"/>
+        </w:rPr>
+        <w:t xml:space="preserve">Função: </w:t>
+      </w:r>
+      <w:proofErr w:type="spellStart"/>
+      <w:proofErr w:type="gramStart"/>
+      <w:r>
+        <w:rPr>
+          <w:rFonts w:cstheme="minorHAnsi"/>
+          <w:color w:val="000000"/>
+          <w:sz w:val="24"/>
+          <w:szCs w:val="24"/>
+          <w:highlight w:val="lightGray"/>
+        </w:rPr>
+        <w:t>soma</w:t>
+      </w:r>
+      <w:r>
+        <w:rPr>
+          <w:rFonts w:cstheme="minorHAnsi"/>
+          <w:color w:val="000000"/>
+          <w:sz w:val="24"/>
+          <w:szCs w:val="24"/>
+        </w:rPr>
+        <w:t>TotalHomicideos</w:t>
+      </w:r>
+      <w:proofErr w:type="spellEnd"/>
+      <w:r>
+        <w:rPr>
+          <w:rFonts w:cstheme="minorHAnsi"/>
+          <w:color w:val="000000"/>
+          <w:sz w:val="24"/>
+          <w:szCs w:val="24"/>
+        </w:rPr>
+        <w:t>(</w:t>
+      </w:r>
+      <w:proofErr w:type="gramEnd"/>
+      <w:r>
+        <w:rPr>
+          <w:rFonts w:cstheme="minorHAnsi"/>
+          <w:color w:val="000000"/>
+          <w:sz w:val="24"/>
+          <w:szCs w:val="24"/>
+        </w:rPr>
+        <w:t>)</w:t>
+      </w:r>
+    </w:p>
+    <w:p>
+      <w:pPr>
+        <w:pStyle w:val="PargrafodaLista"/>
+        <w:numPr>
+          <w:ilvl w:val="3"/>
+          <w:numId w:val="1"/>
+        </w:numPr>
+        <w:rPr>
+          <w:sz w:val="24"/>
+          <w:szCs w:val="24"/>
+        </w:rPr>
+      </w:pPr>
+      <w:r>
+        <w:rPr>
+          <w:sz w:val="24"/>
+          <w:szCs w:val="24"/>
+        </w:rPr>
+        <w:t xml:space="preserve">Variável: </w:t>
+      </w:r>
+      <w:proofErr w:type="spellStart"/>
+      <w:r>
+        <w:rPr>
+          <w:sz w:val="24"/>
+          <w:szCs w:val="24"/>
+        </w:rPr>
+        <w:t>sql</w:t>
+      </w:r>
+      <w:proofErr w:type="spellEnd"/>
+      <w:r>
+        <w:rPr>
+          <w:sz w:val="24"/>
+          <w:szCs w:val="24"/>
+        </w:rPr>
+        <w:t xml:space="preserve"> = recebe o comando </w:t>
+      </w:r>
+      <w:proofErr w:type="spellStart"/>
+      <w:r>
+        <w:rPr>
+          <w:sz w:val="24"/>
+          <w:szCs w:val="24"/>
+        </w:rPr>
+        <w:t>sql</w:t>
+      </w:r>
+      <w:proofErr w:type="spellEnd"/>
+      <w:r>
+        <w:rPr>
+          <w:sz w:val="24"/>
+          <w:szCs w:val="24"/>
+        </w:rPr>
+        <w:t xml:space="preserve"> para dar </w:t>
+      </w:r>
+      <w:proofErr w:type="spellStart"/>
+      <w:r>
+        <w:rPr>
+          <w:sz w:val="24"/>
+          <w:szCs w:val="24"/>
+        </w:rPr>
+        <w:t>select</w:t>
+      </w:r>
+      <w:proofErr w:type="spellEnd"/>
+      <w:r>
+        <w:rPr>
+          <w:sz w:val="24"/>
+          <w:szCs w:val="24"/>
+        </w:rPr>
+        <w:t xml:space="preserve"> no banco de dados</w:t>
+      </w:r>
+    </w:p>
+    <w:p>
+      <w:pPr>
+        <w:pStyle w:val="PargrafodaLista"/>
+        <w:numPr>
+          <w:ilvl w:val="3"/>
+          <w:numId w:val="1"/>
+        </w:numPr>
+        <w:rPr>
+          <w:sz w:val="24"/>
+          <w:szCs w:val="24"/>
+        </w:rPr>
+      </w:pPr>
+      <w:r>
+        <w:rPr>
+          <w:sz w:val="24"/>
+          <w:szCs w:val="24"/>
+        </w:rPr>
+        <w:t>Variável: resultado = recebe se o comando foi executado corretamente</w:t>
+      </w:r>
+    </w:p>
+    <w:p>
+      <w:pPr>
+        <w:pStyle w:val="PargrafodaLista"/>
+        <w:numPr>
+          <w:ilvl w:val="2"/>
+          <w:numId w:val="1"/>
+        </w:numPr>
+        <w:rPr>
+          <w:sz w:val="24"/>
+          <w:szCs w:val="24"/>
+        </w:rPr>
+      </w:pPr>
+      <w:r>
+        <w:rPr>
+          <w:sz w:val="24"/>
+          <w:szCs w:val="24"/>
+        </w:rPr>
+        <w:t xml:space="preserve">Função: </w:t>
+      </w:r>
+      <w:proofErr w:type="spellStart"/>
+      <w:proofErr w:type="gramStart"/>
+      <w:r>
+        <w:rPr>
+          <w:rFonts w:cstheme="minorHAnsi"/>
+          <w:color w:val="000000"/>
+          <w:sz w:val="24"/>
+          <w:szCs w:val="24"/>
+          <w:highlight w:val="lightGray"/>
+        </w:rPr>
+        <w:t>somaDeCrimePor</w:t>
+      </w:r>
+      <w:r>
+        <w:rPr>
+          <w:rFonts w:cstheme="minorHAnsi"/>
+          <w:color w:val="000000"/>
+          <w:sz w:val="24"/>
+          <w:szCs w:val="24"/>
+        </w:rPr>
+        <w:t>NaturezaEmAno</w:t>
+      </w:r>
+      <w:proofErr w:type="spellEnd"/>
+      <w:r>
+        <w:rPr>
+          <w:rFonts w:cstheme="minorHAnsi"/>
+          <w:color w:val="000000"/>
+          <w:sz w:val="24"/>
+          <w:szCs w:val="24"/>
+        </w:rPr>
+        <w:t>(</w:t>
+      </w:r>
+      <w:proofErr w:type="gramEnd"/>
+      <w:r>
+        <w:rPr>
+          <w:rFonts w:cstheme="minorHAnsi"/>
+          <w:color w:val="000000"/>
+          <w:sz w:val="24"/>
+          <w:szCs w:val="24"/>
+        </w:rPr>
+        <w:t>)</w:t>
+      </w:r>
+    </w:p>
+    <w:p>
+      <w:pPr>
+        <w:pStyle w:val="PargrafodaLista"/>
+        <w:numPr>
+          <w:ilvl w:val="3"/>
+          <w:numId w:val="1"/>
+        </w:numPr>
+        <w:rPr>
+          <w:sz w:val="24"/>
+          <w:szCs w:val="24"/>
+        </w:rPr>
+      </w:pPr>
+      <w:r>
+        <w:rPr>
+          <w:sz w:val="24"/>
+          <w:szCs w:val="24"/>
+        </w:rPr>
+        <w:t>Variável: ano = parâmetro de busca referente ao ano que o crime ocorreu</w:t>
+      </w:r>
+    </w:p>
+    <w:p>
+      <w:pPr>
+        <w:pStyle w:val="PargrafodaLista"/>
+        <w:numPr>
+          <w:ilvl w:val="3"/>
+          <w:numId w:val="1"/>
+        </w:numPr>
+        <w:rPr>
+          <w:sz w:val="24"/>
+          <w:szCs w:val="24"/>
+        </w:rPr>
+      </w:pPr>
+      <w:r>
+        <w:rPr>
+          <w:sz w:val="24"/>
+          <w:szCs w:val="24"/>
+        </w:rPr>
+        <w:t>Variável: natureza = parâmetro de busca referente a natureza do crime</w:t>
+      </w:r>
+    </w:p>
+    <w:p>
+      <w:pPr>
+        <w:pStyle w:val="PargrafodaLista"/>
+        <w:numPr>
+          <w:ilvl w:val="3"/>
+          <w:numId w:val="1"/>
+        </w:numPr>
+        <w:rPr>
+          <w:sz w:val="24"/>
+          <w:szCs w:val="24"/>
+        </w:rPr>
+      </w:pPr>
+      <w:r>
+        <w:rPr>
+          <w:sz w:val="24"/>
+          <w:szCs w:val="24"/>
+        </w:rPr>
+        <w:t xml:space="preserve">Variável: </w:t>
+      </w:r>
+      <w:proofErr w:type="spellStart"/>
+      <w:r>
+        <w:rPr>
+          <w:sz w:val="24"/>
+          <w:szCs w:val="24"/>
+        </w:rPr>
+        <w:t>sql</w:t>
+      </w:r>
+      <w:proofErr w:type="spellEnd"/>
+      <w:r>
+        <w:rPr>
+          <w:sz w:val="24"/>
+          <w:szCs w:val="24"/>
+        </w:rPr>
+        <w:t xml:space="preserve"> = recebe o comando </w:t>
+      </w:r>
+      <w:proofErr w:type="spellStart"/>
+      <w:r>
+        <w:rPr>
+          <w:sz w:val="24"/>
+          <w:szCs w:val="24"/>
+        </w:rPr>
+        <w:t>sql</w:t>
+      </w:r>
+      <w:proofErr w:type="spellEnd"/>
+      <w:r>
+        <w:rPr>
+          <w:sz w:val="24"/>
+          <w:szCs w:val="24"/>
+        </w:rPr>
+        <w:t xml:space="preserve"> para dar </w:t>
+      </w:r>
+      <w:proofErr w:type="spellStart"/>
+      <w:r>
+        <w:rPr>
+          <w:sz w:val="24"/>
+          <w:szCs w:val="24"/>
+        </w:rPr>
+        <w:t>select</w:t>
+      </w:r>
+      <w:proofErr w:type="spellEnd"/>
+      <w:r>
+        <w:rPr>
+          <w:sz w:val="24"/>
+          <w:szCs w:val="24"/>
+        </w:rPr>
+        <w:t xml:space="preserve"> no banco de dados</w:t>
+      </w:r>
+    </w:p>
+    <w:p>
+      <w:pPr>
+        <w:pStyle w:val="PargrafodaLista"/>
+        <w:numPr>
+          <w:ilvl w:val="3"/>
+          <w:numId w:val="1"/>
+        </w:numPr>
+        <w:rPr>
+          <w:sz w:val="24"/>
+          <w:szCs w:val="24"/>
+        </w:rPr>
+      </w:pPr>
+      <w:r>
+        <w:rPr>
+          <w:sz w:val="24"/>
+          <w:szCs w:val="24"/>
+        </w:rPr>
+        <w:t>Variável: resultado = recebe se o comando foi executado corretamente</w:t>
+      </w:r>
+    </w:p>
+    <w:p>
+      <w:pPr>
+        <w:pStyle w:val="PargrafodaLista"/>
+        <w:numPr>
+          <w:ilvl w:val="2"/>
+          <w:numId w:val="1"/>
+        </w:numPr>
+        <w:rPr>
+          <w:sz w:val="24"/>
+          <w:szCs w:val="24"/>
+        </w:rPr>
+      </w:pPr>
+      <w:r>
+        <w:rPr>
+          <w:sz w:val="24"/>
+          <w:szCs w:val="24"/>
+        </w:rPr>
+        <w:t xml:space="preserve">Função: </w:t>
+      </w:r>
+      <w:proofErr w:type="spellStart"/>
+      <w:proofErr w:type="gramStart"/>
+      <w:r>
+        <w:rPr>
+          <w:rFonts w:cstheme="minorHAnsi"/>
+          <w:color w:val="000000"/>
+          <w:sz w:val="24"/>
+          <w:szCs w:val="24"/>
+          <w:highlight w:val="lightGray"/>
+        </w:rPr>
+        <w:t>soma</w:t>
+      </w:r>
+      <w:r>
+        <w:rPr>
+          <w:rFonts w:cstheme="minorHAnsi"/>
+          <w:color w:val="000000"/>
+          <w:sz w:val="24"/>
+          <w:szCs w:val="24"/>
+        </w:rPr>
+        <w:t>LesaoCorporal</w:t>
+      </w:r>
+      <w:proofErr w:type="spellEnd"/>
+      <w:r>
+        <w:rPr>
+          <w:rFonts w:cstheme="minorHAnsi"/>
+          <w:color w:val="000000"/>
+          <w:sz w:val="24"/>
+          <w:szCs w:val="24"/>
+        </w:rPr>
+        <w:t>(</w:t>
+      </w:r>
+      <w:proofErr w:type="gramEnd"/>
+      <w:r>
+        <w:rPr>
+          <w:rFonts w:cstheme="minorHAnsi"/>
+          <w:color w:val="000000"/>
+          <w:sz w:val="24"/>
+          <w:szCs w:val="24"/>
+        </w:rPr>
+        <w:t>)</w:t>
+      </w:r>
+    </w:p>
+    <w:p>
+      <w:pPr>
+        <w:pStyle w:val="PargrafodaLista"/>
+        <w:numPr>
+          <w:ilvl w:val="3"/>
+          <w:numId w:val="1"/>
+        </w:numPr>
+        <w:rPr>
+          <w:sz w:val="24"/>
+          <w:szCs w:val="24"/>
+        </w:rPr>
+      </w:pPr>
+      <w:r>
+        <w:rPr>
+          <w:sz w:val="24"/>
+          <w:szCs w:val="24"/>
+        </w:rPr>
+        <w:t xml:space="preserve">Variável: </w:t>
+      </w:r>
+      <w:proofErr w:type="spellStart"/>
+      <w:r>
+        <w:rPr>
+          <w:sz w:val="24"/>
+          <w:szCs w:val="24"/>
+        </w:rPr>
+        <w:t>sql</w:t>
+      </w:r>
+      <w:proofErr w:type="spellEnd"/>
+      <w:r>
+        <w:rPr>
+          <w:sz w:val="24"/>
+          <w:szCs w:val="24"/>
+        </w:rPr>
+        <w:t xml:space="preserve"> = recebe o comando </w:t>
+      </w:r>
+      <w:proofErr w:type="spellStart"/>
+      <w:r>
+        <w:rPr>
+          <w:sz w:val="24"/>
+          <w:szCs w:val="24"/>
+        </w:rPr>
+        <w:t>sql</w:t>
+      </w:r>
+      <w:proofErr w:type="spellEnd"/>
+      <w:r>
+        <w:rPr>
+          <w:sz w:val="24"/>
+          <w:szCs w:val="24"/>
+        </w:rPr>
+        <w:t xml:space="preserve"> para dar </w:t>
+      </w:r>
+      <w:proofErr w:type="spellStart"/>
+      <w:r>
+        <w:rPr>
+          <w:sz w:val="24"/>
+          <w:szCs w:val="24"/>
+        </w:rPr>
+        <w:t>select</w:t>
+      </w:r>
+      <w:proofErr w:type="spellEnd"/>
+      <w:r>
+        <w:rPr>
+          <w:sz w:val="24"/>
+          <w:szCs w:val="24"/>
+        </w:rPr>
+        <w:t xml:space="preserve"> no banco de dados</w:t>
+      </w:r>
+    </w:p>
+    <w:p>
+      <w:pPr>
+        <w:pStyle w:val="PargrafodaLista"/>
+        <w:numPr>
+          <w:ilvl w:val="3"/>
+          <w:numId w:val="1"/>
+        </w:numPr>
+        <w:rPr>
+          <w:sz w:val="24"/>
+          <w:szCs w:val="24"/>
+        </w:rPr>
+      </w:pPr>
+      <w:r>
+        <w:rPr>
+          <w:sz w:val="24"/>
+          <w:szCs w:val="24"/>
+        </w:rPr>
+        <w:t>Variável: resultado = recebe se o comando foi executado corretamente</w:t>
+      </w:r>
+    </w:p>
+    <w:p>
+      <w:pPr>
+        <w:pStyle w:val="PargrafodaLista"/>
+        <w:numPr>
+          <w:ilvl w:val="2"/>
+          <w:numId w:val="1"/>
+        </w:numPr>
+        <w:rPr>
+          <w:sz w:val="24"/>
+          <w:szCs w:val="24"/>
+        </w:rPr>
+      </w:pPr>
+      <w:r>
+        <w:rPr>
+          <w:sz w:val="24"/>
+          <w:szCs w:val="24"/>
+        </w:rPr>
+        <w:t xml:space="preserve">Função: </w:t>
+      </w:r>
+      <w:proofErr w:type="spellStart"/>
+      <w:proofErr w:type="gramStart"/>
+      <w:r>
+        <w:rPr>
+          <w:rFonts w:cstheme="minorHAnsi"/>
+          <w:color w:val="000000"/>
+          <w:sz w:val="24"/>
+          <w:szCs w:val="24"/>
+          <w:highlight w:val="lightGray"/>
+        </w:rPr>
+        <w:t>soma</w:t>
+      </w:r>
+      <w:r>
+        <w:rPr>
+          <w:rFonts w:cstheme="minorHAnsi"/>
+          <w:color w:val="000000"/>
+          <w:sz w:val="24"/>
+          <w:szCs w:val="24"/>
+        </w:rPr>
+        <w:t>TotalTentativasHomicidio</w:t>
+      </w:r>
+      <w:proofErr w:type="spellEnd"/>
+      <w:r>
+        <w:rPr>
+          <w:rFonts w:cstheme="minorHAnsi"/>
+          <w:color w:val="000000"/>
+          <w:sz w:val="24"/>
+          <w:szCs w:val="24"/>
+        </w:rPr>
+        <w:t>(</w:t>
+      </w:r>
+      <w:proofErr w:type="gramEnd"/>
+      <w:r>
+        <w:rPr>
+          <w:rFonts w:cstheme="minorHAnsi"/>
+          <w:color w:val="000000"/>
+          <w:sz w:val="24"/>
+          <w:szCs w:val="24"/>
+        </w:rPr>
+        <w:t>)</w:t>
+      </w:r>
+    </w:p>
+    <w:p>
+      <w:pPr>
+        <w:pStyle w:val="PargrafodaLista"/>
+        <w:numPr>
+          <w:ilvl w:val="3"/>
+          <w:numId w:val="1"/>
+        </w:numPr>
+        <w:rPr>
+          <w:sz w:val="24"/>
+          <w:szCs w:val="24"/>
+        </w:rPr>
+      </w:pPr>
+      <w:r>
+        <w:rPr>
+          <w:sz w:val="24"/>
+          <w:szCs w:val="24"/>
+        </w:rPr>
+        <w:t xml:space="preserve">Variável: </w:t>
+      </w:r>
+      <w:proofErr w:type="spellStart"/>
+      <w:r>
+        <w:rPr>
+          <w:sz w:val="24"/>
+          <w:szCs w:val="24"/>
+        </w:rPr>
+        <w:t>sql</w:t>
+      </w:r>
+      <w:proofErr w:type="spellEnd"/>
+      <w:r>
+        <w:rPr>
+          <w:sz w:val="24"/>
+          <w:szCs w:val="24"/>
+        </w:rPr>
+        <w:t xml:space="preserve"> = recebe o comando </w:t>
+      </w:r>
+      <w:proofErr w:type="spellStart"/>
+      <w:r>
+        <w:rPr>
+          <w:sz w:val="24"/>
+          <w:szCs w:val="24"/>
+        </w:rPr>
+        <w:t>sql</w:t>
+      </w:r>
+      <w:proofErr w:type="spellEnd"/>
+      <w:r>
+        <w:rPr>
+          <w:sz w:val="24"/>
+          <w:szCs w:val="24"/>
+        </w:rPr>
+        <w:t xml:space="preserve"> para dar </w:t>
+      </w:r>
+      <w:proofErr w:type="spellStart"/>
+      <w:r>
+        <w:rPr>
+          <w:sz w:val="24"/>
+          <w:szCs w:val="24"/>
+        </w:rPr>
+        <w:t>select</w:t>
+      </w:r>
+      <w:proofErr w:type="spellEnd"/>
+      <w:r>
+        <w:rPr>
+          <w:sz w:val="24"/>
+          <w:szCs w:val="24"/>
+        </w:rPr>
+        <w:t xml:space="preserve"> no banco de dados</w:t>
+      </w:r>
+    </w:p>
+    <w:p>
+      <w:pPr>
+        <w:pStyle w:val="PargrafodaLista"/>
+        <w:numPr>
+          <w:ilvl w:val="3"/>
+          <w:numId w:val="1"/>
+        </w:numPr>
+        <w:rPr>
+          <w:sz w:val="24"/>
+          <w:szCs w:val="24"/>
+        </w:rPr>
+      </w:pPr>
+      <w:r>
+        <w:rPr>
+          <w:sz w:val="24"/>
+          <w:szCs w:val="24"/>
+        </w:rPr>
+        <w:t>Variável: resultado = recebe se o comando foi executado corretamente</w:t>
+      </w:r>
+    </w:p>
+    <w:p>
+      <w:pPr>
+        <w:pStyle w:val="PargrafodaLista"/>
+        <w:numPr>
+          <w:ilvl w:val="2"/>
+          <w:numId w:val="1"/>
+        </w:numPr>
+        <w:rPr>
+          <w:sz w:val="24"/>
+          <w:szCs w:val="24"/>
+        </w:rPr>
+      </w:pPr>
+      <w:r>
+        <w:rPr>
+          <w:sz w:val="24"/>
+          <w:szCs w:val="24"/>
+        </w:rPr>
+        <w:t xml:space="preserve">Função: </w:t>
+      </w:r>
+      <w:proofErr w:type="spellStart"/>
+      <w:proofErr w:type="gramStart"/>
+      <w:r>
+        <w:rPr>
+          <w:rFonts w:cstheme="minorHAnsi"/>
+          <w:color w:val="000000"/>
+          <w:sz w:val="24"/>
+          <w:szCs w:val="24"/>
+          <w:highlight w:val="lightGray"/>
+        </w:rPr>
+        <w:t>soma</w:t>
+      </w:r>
+      <w:r>
+        <w:rPr>
+          <w:rFonts w:cstheme="minorHAnsi"/>
+          <w:color w:val="000000"/>
+          <w:sz w:val="24"/>
+          <w:szCs w:val="24"/>
+        </w:rPr>
+        <w:t>Geral</w:t>
+      </w:r>
+      <w:proofErr w:type="spellEnd"/>
+      <w:r>
+        <w:rPr>
+          <w:rFonts w:cstheme="minorHAnsi"/>
+          <w:color w:val="000000"/>
+          <w:sz w:val="24"/>
+          <w:szCs w:val="24"/>
+        </w:rPr>
+        <w:t>(</w:t>
+      </w:r>
+      <w:proofErr w:type="gramEnd"/>
+      <w:r>
+        <w:rPr>
+          <w:rFonts w:cstheme="minorHAnsi"/>
+          <w:color w:val="000000"/>
+          <w:sz w:val="24"/>
+          <w:szCs w:val="24"/>
+        </w:rPr>
+        <w:t>)</w:t>
+      </w:r>
+    </w:p>
+    <w:p>
+      <w:pPr>
+        <w:pStyle w:val="PargrafodaLista"/>
+        <w:numPr>
+          <w:ilvl w:val="3"/>
+          <w:numId w:val="1"/>
+        </w:numPr>
+        <w:rPr>
+          <w:sz w:val="24"/>
+          <w:szCs w:val="24"/>
+        </w:rPr>
+      </w:pPr>
+      <w:r>
+        <w:rPr>
+          <w:sz w:val="24"/>
+          <w:szCs w:val="24"/>
+        </w:rPr>
+        <w:t xml:space="preserve">Variável: </w:t>
+      </w:r>
+      <w:proofErr w:type="spellStart"/>
+      <w:r>
+        <w:rPr>
+          <w:sz w:val="24"/>
+          <w:szCs w:val="24"/>
+        </w:rPr>
+        <w:t>sql</w:t>
+      </w:r>
+      <w:proofErr w:type="spellEnd"/>
+      <w:r>
+        <w:rPr>
+          <w:sz w:val="24"/>
+          <w:szCs w:val="24"/>
+        </w:rPr>
+        <w:t xml:space="preserve"> = recebe o comando </w:t>
+      </w:r>
+      <w:proofErr w:type="spellStart"/>
+      <w:r>
+        <w:rPr>
+          <w:sz w:val="24"/>
+          <w:szCs w:val="24"/>
+        </w:rPr>
+        <w:t>sql</w:t>
+      </w:r>
+      <w:proofErr w:type="spellEnd"/>
+      <w:r>
+        <w:rPr>
+          <w:sz w:val="24"/>
+          <w:szCs w:val="24"/>
+        </w:rPr>
+        <w:t xml:space="preserve"> para dar </w:t>
+      </w:r>
+      <w:proofErr w:type="spellStart"/>
+      <w:r>
+        <w:rPr>
+          <w:sz w:val="24"/>
+          <w:szCs w:val="24"/>
+        </w:rPr>
+        <w:t>select</w:t>
+      </w:r>
+      <w:proofErr w:type="spellEnd"/>
+      <w:r>
+        <w:rPr>
+          <w:sz w:val="24"/>
+          <w:szCs w:val="24"/>
+        </w:rPr>
+        <w:t xml:space="preserve"> no banco de dados</w:t>
+      </w:r>
+    </w:p>
+    <w:p>
+      <w:pPr>
+        <w:pStyle w:val="PargrafodaLista"/>
+        <w:numPr>
+          <w:ilvl w:val="3"/>
+          <w:numId w:val="1"/>
+        </w:numPr>
+        <w:rPr>
+          <w:sz w:val="24"/>
+          <w:szCs w:val="24"/>
+        </w:rPr>
+      </w:pPr>
+      <w:r>
+        <w:rPr>
+          <w:sz w:val="24"/>
+          <w:szCs w:val="24"/>
+        </w:rPr>
+        <w:t>Variável: resultado = recebe se o comando foi executado corretamente</w:t>
+      </w:r>
+    </w:p>
+    <w:p>
+      <w:pPr>
+        <w:pStyle w:val="PargrafodaLista"/>
+        <w:numPr>
+          <w:ilvl w:val="2"/>
+          <w:numId w:val="1"/>
+        </w:numPr>
+        <w:rPr>
+          <w:sz w:val="24"/>
+          <w:szCs w:val="24"/>
+        </w:rPr>
+      </w:pPr>
+      <w:r>
+        <w:rPr>
+          <w:sz w:val="24"/>
+          <w:szCs w:val="24"/>
+        </w:rPr>
+        <w:t xml:space="preserve">Função: </w:t>
+      </w:r>
+      <w:proofErr w:type="spellStart"/>
+      <w:proofErr w:type="gramStart"/>
+      <w:r>
+        <w:rPr>
+          <w:rFonts w:cstheme="minorHAnsi"/>
+          <w:color w:val="000000"/>
+          <w:sz w:val="24"/>
+          <w:szCs w:val="24"/>
+        </w:rPr>
+        <w:t>inserirCrime</w:t>
+      </w:r>
+      <w:proofErr w:type="spellEnd"/>
+      <w:r>
+        <w:rPr>
+          <w:rFonts w:cstheme="minorHAnsi"/>
+          <w:color w:val="000000"/>
+          <w:sz w:val="24"/>
+          <w:szCs w:val="24"/>
+        </w:rPr>
+        <w:t>(</w:t>
+      </w:r>
+      <w:proofErr w:type="gramEnd"/>
+      <w:r>
+        <w:rPr>
+          <w:rFonts w:cstheme="minorHAnsi"/>
+          <w:color w:val="000000"/>
+          <w:sz w:val="24"/>
+          <w:szCs w:val="24"/>
+        </w:rPr>
+        <w:t>)</w:t>
+      </w:r>
+    </w:p>
+    <w:p>
+      <w:pPr>
+        <w:pStyle w:val="PargrafodaLista"/>
+        <w:numPr>
+          <w:ilvl w:val="3"/>
+          <w:numId w:val="1"/>
+        </w:numPr>
+        <w:rPr>
+          <w:sz w:val="24"/>
+          <w:szCs w:val="24"/>
+        </w:rPr>
+      </w:pPr>
+      <w:r>
+        <w:rPr>
+          <w:sz w:val="24"/>
+          <w:szCs w:val="24"/>
+        </w:rPr>
+        <w:t xml:space="preserve">Variável: </w:t>
+      </w:r>
+      <w:proofErr w:type="spellStart"/>
+      <w:r>
+        <w:rPr>
+          <w:sz w:val="24"/>
+          <w:szCs w:val="24"/>
+        </w:rPr>
+        <w:t>sql</w:t>
+      </w:r>
+      <w:proofErr w:type="spellEnd"/>
+      <w:r>
+        <w:rPr>
+          <w:sz w:val="24"/>
+          <w:szCs w:val="24"/>
+        </w:rPr>
+        <w:t xml:space="preserve"> = recebe o comando </w:t>
+      </w:r>
+      <w:proofErr w:type="spellStart"/>
+      <w:r>
+        <w:rPr>
+          <w:sz w:val="24"/>
+          <w:szCs w:val="24"/>
+        </w:rPr>
+        <w:t>sql</w:t>
+      </w:r>
+      <w:proofErr w:type="spellEnd"/>
+      <w:r>
+        <w:rPr>
+          <w:sz w:val="24"/>
+          <w:szCs w:val="24"/>
+        </w:rPr>
+        <w:t xml:space="preserve"> para dar </w:t>
+      </w:r>
+      <w:proofErr w:type="spellStart"/>
+      <w:r>
+        <w:rPr>
+          <w:sz w:val="24"/>
+          <w:szCs w:val="24"/>
+        </w:rPr>
+        <w:t>select</w:t>
+      </w:r>
+      <w:proofErr w:type="spellEnd"/>
+      <w:r>
+        <w:rPr>
+          <w:sz w:val="24"/>
+          <w:szCs w:val="24"/>
+        </w:rPr>
+        <w:t xml:space="preserve"> no banco de dados</w:t>
+      </w:r>
+    </w:p>
+    <w:p>
+      <w:pPr>
+        <w:pStyle w:val="PargrafodaLista"/>
+        <w:numPr>
+          <w:ilvl w:val="3"/>
+          <w:numId w:val="1"/>
+        </w:numPr>
+        <w:rPr>
+          <w:sz w:val="24"/>
+          <w:szCs w:val="24"/>
+        </w:rPr>
+      </w:pPr>
+      <w:r>
+        <w:rPr>
+          <w:sz w:val="24"/>
+          <w:szCs w:val="24"/>
+        </w:rPr>
+        <w:t>Variável: crime = recebe a instancia de um Crime</w:t>
+      </w:r>
+    </w:p>
+    <w:p>
+      <w:pPr>
+        <w:pStyle w:val="PargrafodaLista"/>
+        <w:ind w:left="2880"/>
+        <w:rPr>
+          <w:sz w:val="24"/>
+          <w:szCs w:val="24"/>
+        </w:rPr>
+      </w:pPr>
+    </w:p>
+    <w:p>
+      <w:pPr>
+        <w:pStyle w:val="PargrafodaLista"/>
+        <w:ind w:left="2880"/>
+        <w:rPr>
+          <w:sz w:val="24"/>
+          <w:szCs w:val="24"/>
+        </w:rPr>
+      </w:pPr>
+    </w:p>
+    <w:p>
+      <w:pPr>
+        <w:pStyle w:val="PargrafodaLista"/>
+        <w:ind w:left="2880"/>
+        <w:rPr>
+          <w:sz w:val="24"/>
+          <w:szCs w:val="24"/>
+        </w:rPr>
+      </w:pPr>
+    </w:p>
+    <w:p>
+      <w:pPr>
+        <w:pStyle w:val="PargrafodaLista"/>
+        <w:ind w:left="2880"/>
+        <w:rPr>
+          <w:sz w:val="24"/>
+          <w:szCs w:val="24"/>
+        </w:rPr>
+      </w:pPr>
+    </w:p>
+    <w:p>
+      <w:pPr>
+        <w:pStyle w:val="PargrafodaLista"/>
+        <w:ind w:left="2880"/>
+        <w:rPr>
+          <w:sz w:val="24"/>
+          <w:szCs w:val="24"/>
+        </w:rPr>
+      </w:pPr>
+    </w:p>
+    <w:p>
+      <w:pPr>
+        <w:pStyle w:val="PargrafodaLista"/>
+        <w:ind w:left="2880"/>
+        <w:rPr>
+          <w:sz w:val="24"/>
+          <w:szCs w:val="24"/>
+        </w:rPr>
+      </w:pPr>
+    </w:p>
+    <w:p>
+      <w:pPr>
+        <w:pStyle w:val="PargrafodaLista"/>
+        <w:ind w:left="2880"/>
+        <w:rPr>
+          <w:sz w:val="24"/>
+          <w:szCs w:val="24"/>
+        </w:rPr>
+      </w:pPr>
+    </w:p>
+    <w:p>
+      <w:pPr>
+        <w:pStyle w:val="PargrafodaLista"/>
+        <w:ind w:left="2880"/>
+        <w:rPr>
+          <w:sz w:val="24"/>
+          <w:szCs w:val="24"/>
+        </w:rPr>
+      </w:pPr>
+    </w:p>
+    <w:p>
+      <w:pPr>
+        <w:pStyle w:val="PargrafodaLista"/>
+        <w:ind w:left="2880"/>
+        <w:rPr>
+          <w:sz w:val="24"/>
+          <w:szCs w:val="24"/>
+        </w:rPr>
+      </w:pPr>
+    </w:p>
+    <w:p>
+      <w:pPr>
+        <w:pStyle w:val="PargrafodaLista"/>
+        <w:ind w:left="2880"/>
+        <w:rPr>
+          <w:sz w:val="24"/>
+          <w:szCs w:val="24"/>
+        </w:rPr>
+      </w:pPr>
+    </w:p>
+    <w:p>
+      <w:pPr>
+        <w:pStyle w:val="PargrafodaLista"/>
+        <w:ind w:left="1440"/>
+        <w:rPr>
+          <w:b/>
+          <w:sz w:val="32"/>
+        </w:rPr>
+      </w:pPr>
     </w:p>
     <w:p>
       <w:pPr>
@@ -8394,15 +10624,6 @@
   </w:num>
   <w:num w:numId="8">
     <w:abstractNumId w:val="4"/>
-    <w:lvlOverride w:ilvl="0"/>
-    <w:lvlOverride w:ilvl="1"/>
-    <w:lvlOverride w:ilvl="2"/>
-    <w:lvlOverride w:ilvl="3"/>
-    <w:lvlOverride w:ilvl="4"/>
-    <w:lvlOverride w:ilvl="5"/>
-    <w:lvlOverride w:ilvl="6"/>
-    <w:lvlOverride w:ilvl="7"/>
-    <w:lvlOverride w:ilvl="8"/>
   </w:num>
 </w:numbering>
 </file>

</xml_diff>

<commit_message>
File with variables (NaturezaTeste)
</commit_message>
<xml_diff>
--- a/RadarVariavel.docx
+++ b/RadarVariavel.docx
@@ -2174,6 +2174,7 @@
           <w:sz w:val="24"/>
           <w:szCs w:val="28"/>
         </w:rPr>
+        <w:lastRenderedPageBreak/>
         <w:t xml:space="preserve">Variável: </w:t>
       </w:r>
       <w:proofErr w:type="spellStart"/>
@@ -3451,6 +3452,7 @@
           <w:sz w:val="28"/>
           <w:szCs w:val="28"/>
         </w:rPr>
+        <w:lastRenderedPageBreak/>
         <w:t>Função: __</w:t>
       </w:r>
       <w:proofErr w:type="spellStart"/>
@@ -4476,6 +4478,7 @@
         <w:rPr>
           <w:sz w:val="24"/>
         </w:rPr>
+        <w:lastRenderedPageBreak/>
         <w:t xml:space="preserve">Variável: </w:t>
       </w:r>
       <w:proofErr w:type="spellStart"/>
@@ -5371,6 +5374,7 @@
           <w:sz w:val="28"/>
           <w:szCs w:val="28"/>
         </w:rPr>
+        <w:lastRenderedPageBreak/>
         <w:t xml:space="preserve">Classe: </w:t>
       </w:r>
       <w:proofErr w:type="spellStart"/>
@@ -5497,14 +5501,7 @@
           <w:sz w:val="24"/>
           <w:szCs w:val="24"/>
         </w:rPr>
-        <w:t xml:space="preserve"> = </w:t>
-      </w:r>
-      <w:r>
-        <w:rPr>
-          <w:sz w:val="24"/>
-          <w:szCs w:val="24"/>
-        </w:rPr>
-        <w:t xml:space="preserve">recebe o comando </w:t>
+        <w:t xml:space="preserve"> = recebe o comando </w:t>
       </w:r>
       <w:proofErr w:type="spellStart"/>
       <w:r>
@@ -5855,14 +5852,7 @@
           <w:sz w:val="24"/>
           <w:szCs w:val="24"/>
         </w:rPr>
-        <w:t>consultarPorId</w:t>
-      </w:r>
-      <w:r>
-        <w:rPr>
-          <w:sz w:val="24"/>
-          <w:szCs w:val="24"/>
-        </w:rPr>
-        <w:t>Natureza</w:t>
+        <w:t>consultarPorIdNatureza</w:t>
       </w:r>
       <w:proofErr w:type="spellEnd"/>
       <w:r>
@@ -5898,193 +5888,170 @@
           <w:sz w:val="24"/>
           <w:szCs w:val="24"/>
         </w:rPr>
-        <w:t>Variável: id = número de identificador</w:t>
-      </w:r>
-      <w:r>
-        <w:rPr>
-          <w:sz w:val="24"/>
-          <w:szCs w:val="24"/>
-        </w:rPr>
-        <w:t xml:space="preserve"> da natureza do </w:t>
-      </w:r>
+        <w:t>Variável: id = número de identificador da natureza do crime</w:t>
+      </w:r>
+    </w:p>
+    <w:p>
+      <w:pPr>
+        <w:pStyle w:val="PargrafodaLista"/>
+        <w:numPr>
+          <w:ilvl w:val="3"/>
+          <w:numId w:val="1"/>
+        </w:numPr>
+        <w:rPr>
+          <w:sz w:val="24"/>
+          <w:szCs w:val="24"/>
+        </w:rPr>
+      </w:pPr>
+      <w:r>
+        <w:rPr>
+          <w:sz w:val="24"/>
+          <w:szCs w:val="24"/>
+        </w:rPr>
+        <w:t xml:space="preserve">Variável: </w:t>
+      </w:r>
+      <w:proofErr w:type="spellStart"/>
+      <w:r>
+        <w:rPr>
+          <w:sz w:val="24"/>
+          <w:szCs w:val="24"/>
+        </w:rPr>
+        <w:t>sql</w:t>
+      </w:r>
+      <w:proofErr w:type="spellEnd"/>
+      <w:r>
+        <w:rPr>
+          <w:sz w:val="24"/>
+          <w:szCs w:val="24"/>
+        </w:rPr>
+        <w:t xml:space="preserve"> = recebe o comando </w:t>
+      </w:r>
+      <w:proofErr w:type="spellStart"/>
+      <w:r>
+        <w:rPr>
+          <w:sz w:val="24"/>
+          <w:szCs w:val="24"/>
+        </w:rPr>
+        <w:t>sql</w:t>
+      </w:r>
+      <w:proofErr w:type="spellEnd"/>
+      <w:r>
+        <w:rPr>
+          <w:sz w:val="24"/>
+          <w:szCs w:val="24"/>
+        </w:rPr>
+        <w:t xml:space="preserve"> para dar </w:t>
+      </w:r>
+      <w:proofErr w:type="spellStart"/>
+      <w:r>
+        <w:rPr>
+          <w:sz w:val="24"/>
+          <w:szCs w:val="24"/>
+        </w:rPr>
+        <w:t>select</w:t>
+      </w:r>
+      <w:proofErr w:type="spellEnd"/>
+      <w:r>
+        <w:rPr>
+          <w:sz w:val="24"/>
+          <w:szCs w:val="24"/>
+        </w:rPr>
+        <w:t xml:space="preserve"> no banco de dados</w:t>
+      </w:r>
+    </w:p>
+    <w:p>
+      <w:pPr>
+        <w:pStyle w:val="PargrafodaLista"/>
+        <w:numPr>
+          <w:ilvl w:val="3"/>
+          <w:numId w:val="1"/>
+        </w:numPr>
+        <w:rPr>
+          <w:sz w:val="24"/>
+          <w:szCs w:val="24"/>
+        </w:rPr>
+      </w:pPr>
+      <w:r>
+        <w:rPr>
+          <w:sz w:val="24"/>
+          <w:szCs w:val="24"/>
+        </w:rPr>
+        <w:t>Variável: resultado = recebe se o comando foi executado corretamente</w:t>
+      </w:r>
+    </w:p>
+    <w:p>
+      <w:pPr>
+        <w:pStyle w:val="PargrafodaLista"/>
+        <w:numPr>
+          <w:ilvl w:val="3"/>
+          <w:numId w:val="1"/>
+        </w:numPr>
+        <w:rPr>
+          <w:sz w:val="24"/>
+          <w:szCs w:val="24"/>
+        </w:rPr>
+      </w:pPr>
+      <w:r>
+        <w:rPr>
+          <w:sz w:val="24"/>
+          <w:szCs w:val="24"/>
+        </w:rPr>
+        <w:t xml:space="preserve">Variável: </w:t>
+      </w:r>
+      <w:proofErr w:type="spellStart"/>
+      <w:r>
+        <w:rPr>
+          <w:sz w:val="24"/>
+          <w:szCs w:val="24"/>
+        </w:rPr>
+        <w:t>dadosCrime</w:t>
+      </w:r>
+      <w:proofErr w:type="spellEnd"/>
+      <w:r>
+        <w:rPr>
+          <w:sz w:val="24"/>
+          <w:szCs w:val="24"/>
+        </w:rPr>
+        <w:t xml:space="preserve"> = recebe os parâmetros referentes a um Crime que foi instanciado</w:t>
+      </w:r>
+    </w:p>
+    <w:p>
+      <w:pPr>
+        <w:pStyle w:val="PargrafodaLista"/>
+        <w:numPr>
+          <w:ilvl w:val="2"/>
+          <w:numId w:val="1"/>
+        </w:numPr>
+        <w:rPr>
+          <w:sz w:val="24"/>
+          <w:szCs w:val="24"/>
+        </w:rPr>
+      </w:pPr>
+      <w:r>
+        <w:rPr>
+          <w:sz w:val="24"/>
+          <w:szCs w:val="24"/>
+        </w:rPr>
+        <w:t>Função: _</w:t>
+      </w:r>
+      <w:proofErr w:type="spellStart"/>
       <w:proofErr w:type="gramStart"/>
       <w:r>
         <w:rPr>
           <w:sz w:val="24"/>
           <w:szCs w:val="24"/>
         </w:rPr>
-        <w:t>crime</w:t>
+        <w:t>consultarPorIdTempo</w:t>
+      </w:r>
+      <w:proofErr w:type="spellEnd"/>
+      <w:r>
+        <w:rPr>
+          <w:sz w:val="24"/>
+          <w:szCs w:val="24"/>
+        </w:rPr>
+        <w:t>(</w:t>
       </w:r>
       <w:proofErr w:type="gramEnd"/>
-    </w:p>
-    <w:p>
-      <w:pPr>
-        <w:pStyle w:val="PargrafodaLista"/>
-        <w:numPr>
-          <w:ilvl w:val="3"/>
-          <w:numId w:val="1"/>
-        </w:numPr>
-        <w:rPr>
-          <w:sz w:val="24"/>
-          <w:szCs w:val="24"/>
-        </w:rPr>
-      </w:pPr>
-      <w:r>
-        <w:rPr>
-          <w:sz w:val="24"/>
-          <w:szCs w:val="24"/>
-        </w:rPr>
-        <w:t xml:space="preserve">Variável: </w:t>
-      </w:r>
-      <w:proofErr w:type="spellStart"/>
-      <w:r>
-        <w:rPr>
-          <w:sz w:val="24"/>
-          <w:szCs w:val="24"/>
-        </w:rPr>
-        <w:t>sql</w:t>
-      </w:r>
-      <w:proofErr w:type="spellEnd"/>
-      <w:r>
-        <w:rPr>
-          <w:sz w:val="24"/>
-          <w:szCs w:val="24"/>
-        </w:rPr>
-        <w:t xml:space="preserve"> = recebe o comando </w:t>
-      </w:r>
-      <w:proofErr w:type="spellStart"/>
-      <w:r>
-        <w:rPr>
-          <w:sz w:val="24"/>
-          <w:szCs w:val="24"/>
-        </w:rPr>
-        <w:t>sql</w:t>
-      </w:r>
-      <w:proofErr w:type="spellEnd"/>
-      <w:r>
-        <w:rPr>
-          <w:sz w:val="24"/>
-          <w:szCs w:val="24"/>
-        </w:rPr>
-        <w:t xml:space="preserve"> para dar </w:t>
-      </w:r>
-      <w:proofErr w:type="spellStart"/>
-      <w:r>
-        <w:rPr>
-          <w:sz w:val="24"/>
-          <w:szCs w:val="24"/>
-        </w:rPr>
-        <w:t>select</w:t>
-      </w:r>
-      <w:proofErr w:type="spellEnd"/>
-      <w:r>
-        <w:rPr>
-          <w:sz w:val="24"/>
-          <w:szCs w:val="24"/>
-        </w:rPr>
-        <w:t xml:space="preserve"> no banco de dados</w:t>
-      </w:r>
-    </w:p>
-    <w:p>
-      <w:pPr>
-        <w:pStyle w:val="PargrafodaLista"/>
-        <w:numPr>
-          <w:ilvl w:val="3"/>
-          <w:numId w:val="1"/>
-        </w:numPr>
-        <w:rPr>
-          <w:sz w:val="24"/>
-          <w:szCs w:val="24"/>
-        </w:rPr>
-      </w:pPr>
-      <w:r>
-        <w:rPr>
-          <w:sz w:val="24"/>
-          <w:szCs w:val="24"/>
-        </w:rPr>
-        <w:t>Variável: resultado = recebe se o comando foi executado corretamente</w:t>
-      </w:r>
-    </w:p>
-    <w:p>
-      <w:pPr>
-        <w:pStyle w:val="PargrafodaLista"/>
-        <w:numPr>
-          <w:ilvl w:val="3"/>
-          <w:numId w:val="1"/>
-        </w:numPr>
-        <w:rPr>
-          <w:sz w:val="24"/>
-          <w:szCs w:val="24"/>
-        </w:rPr>
-      </w:pPr>
-      <w:r>
-        <w:rPr>
-          <w:sz w:val="24"/>
-          <w:szCs w:val="24"/>
-        </w:rPr>
-        <w:t xml:space="preserve">Variável: </w:t>
-      </w:r>
-      <w:proofErr w:type="spellStart"/>
-      <w:r>
-        <w:rPr>
-          <w:sz w:val="24"/>
-          <w:szCs w:val="24"/>
-        </w:rPr>
-        <w:t>dadosCrime</w:t>
-      </w:r>
-      <w:proofErr w:type="spellEnd"/>
-      <w:r>
-        <w:rPr>
-          <w:sz w:val="24"/>
-          <w:szCs w:val="24"/>
-        </w:rPr>
-        <w:t xml:space="preserve"> = recebe os parâmetros referentes a um Crime que foi instanciado</w:t>
-      </w:r>
-    </w:p>
-    <w:p>
-      <w:pPr>
-        <w:pStyle w:val="PargrafodaLista"/>
-        <w:numPr>
-          <w:ilvl w:val="2"/>
-          <w:numId w:val="1"/>
-        </w:numPr>
-        <w:rPr>
-          <w:sz w:val="24"/>
-          <w:szCs w:val="24"/>
-        </w:rPr>
-      </w:pPr>
-      <w:r>
-        <w:rPr>
-          <w:sz w:val="24"/>
-          <w:szCs w:val="24"/>
-        </w:rPr>
-        <w:t>Função: _</w:t>
-      </w:r>
-      <w:proofErr w:type="spellStart"/>
-      <w:proofErr w:type="gramStart"/>
-      <w:r>
-        <w:rPr>
-          <w:sz w:val="24"/>
-          <w:szCs w:val="24"/>
-        </w:rPr>
-        <w:t>consultarPorId</w:t>
-      </w:r>
-      <w:r>
-        <w:rPr>
-          <w:sz w:val="24"/>
-          <w:szCs w:val="24"/>
-        </w:rPr>
-        <w:t>Tempo</w:t>
-      </w:r>
-      <w:proofErr w:type="spellEnd"/>
-      <w:r>
-        <w:rPr>
-          <w:sz w:val="24"/>
-          <w:szCs w:val="24"/>
-        </w:rPr>
-        <w:t>(</w:t>
-      </w:r>
-      <w:proofErr w:type="gramEnd"/>
       <w:r>
         <w:rPr>
           <w:sz w:val="24"/>
@@ -6110,21 +6077,7 @@
           <w:sz w:val="24"/>
           <w:szCs w:val="24"/>
         </w:rPr>
-        <w:t xml:space="preserve">Variável: id = número de identificador </w:t>
-      </w:r>
-      <w:r>
-        <w:rPr>
-          <w:sz w:val="24"/>
-          <w:szCs w:val="24"/>
-        </w:rPr>
-        <w:t>do ano</w:t>
-      </w:r>
-      <w:r>
-        <w:rPr>
-          <w:sz w:val="24"/>
-          <w:szCs w:val="24"/>
-        </w:rPr>
-        <w:t xml:space="preserve"> do crime</w:t>
+        <w:t>Variável: id = número de identificador do ano do crime</w:t>
       </w:r>
     </w:p>
     <w:p>
@@ -6320,21 +6273,7 @@
           <w:sz w:val="24"/>
           <w:szCs w:val="24"/>
         </w:rPr>
-        <w:t>Variável: ano</w:t>
-      </w:r>
-      <w:r>
-        <w:rPr>
-          <w:sz w:val="24"/>
-          <w:szCs w:val="24"/>
-        </w:rPr>
-        <w:t xml:space="preserve"> = </w:t>
-      </w:r>
-      <w:r>
-        <w:rPr>
-          <w:sz w:val="24"/>
-          <w:szCs w:val="24"/>
-        </w:rPr>
-        <w:t>parâmetro de busca referente ao ano que o crime ocorreu</w:t>
+        <w:t>Variável: ano = parâmetro de busca referente ao ano que o crime ocorreu</w:t>
       </w:r>
     </w:p>
     <w:p>
@@ -6442,6 +6381,7 @@
           <w:sz w:val="24"/>
           <w:szCs w:val="24"/>
         </w:rPr>
+        <w:lastRenderedPageBreak/>
         <w:t xml:space="preserve">Função: </w:t>
       </w:r>
       <w:proofErr w:type="spellStart"/>
@@ -6503,21 +6443,7 @@
           <w:sz w:val="24"/>
           <w:szCs w:val="24"/>
         </w:rPr>
-        <w:t>Variável: natureza</w:t>
-      </w:r>
-      <w:r>
-        <w:rPr>
-          <w:sz w:val="24"/>
-          <w:szCs w:val="24"/>
-        </w:rPr>
-        <w:t xml:space="preserve"> = parâmetro de busca referente a</w:t>
-      </w:r>
-      <w:r>
-        <w:rPr>
-          <w:sz w:val="24"/>
-          <w:szCs w:val="24"/>
-        </w:rPr>
-        <w:t xml:space="preserve"> natureza do crime</w:t>
+        <w:t>Variável: natureza = parâmetro de busca referente a natureza do crime</w:t>
       </w:r>
     </w:p>
     <w:p>
@@ -8518,6 +8444,7 @@
           <w:sz w:val="28"/>
           <w:szCs w:val="28"/>
         </w:rPr>
+        <w:lastRenderedPageBreak/>
         <w:t xml:space="preserve">Função: </w:t>
       </w:r>
       <w:proofErr w:type="spellStart"/>
@@ -9139,6 +9066,411 @@
       <w:pPr>
         <w:pStyle w:val="PargrafodaLista"/>
         <w:numPr>
+          <w:ilvl w:val="2"/>
+          <w:numId w:val="2"/>
+        </w:numPr>
+        <w:rPr>
+          <w:b/>
+          <w:sz w:val="24"/>
+          <w:szCs w:val="28"/>
+        </w:rPr>
+      </w:pPr>
+      <w:bookmarkStart w:id="0" w:name="_GoBack"/>
+      <w:r>
+        <w:rPr>
+          <w:sz w:val="24"/>
+          <w:szCs w:val="28"/>
+        </w:rPr>
+        <w:t xml:space="preserve">Função: </w:t>
+      </w:r>
+      <w:proofErr w:type="spellStart"/>
+      <w:r>
+        <w:rPr>
+          <w:sz w:val="24"/>
+          <w:szCs w:val="28"/>
+        </w:rPr>
+        <w:t>setUp</w:t>
+      </w:r>
+      <w:proofErr w:type="spellEnd"/>
+    </w:p>
+    <w:p>
+      <w:pPr>
+        <w:pStyle w:val="PargrafodaLista"/>
+        <w:numPr>
+          <w:ilvl w:val="3"/>
+          <w:numId w:val="2"/>
+        </w:numPr>
+        <w:rPr>
+          <w:b/>
+          <w:sz w:val="24"/>
+          <w:szCs w:val="28"/>
+        </w:rPr>
+      </w:pPr>
+      <w:r>
+        <w:rPr>
+          <w:sz w:val="24"/>
+          <w:szCs w:val="28"/>
+        </w:rPr>
+        <w:t>Variável: natureza</w:t>
+      </w:r>
+    </w:p>
+    <w:p>
+      <w:pPr>
+        <w:pStyle w:val="PargrafodaLista"/>
+        <w:numPr>
+          <w:ilvl w:val="2"/>
+          <w:numId w:val="2"/>
+        </w:numPr>
+        <w:rPr>
+          <w:b/>
+          <w:sz w:val="24"/>
+          <w:szCs w:val="28"/>
+        </w:rPr>
+      </w:pPr>
+      <w:r>
+        <w:rPr>
+          <w:sz w:val="24"/>
+          <w:szCs w:val="28"/>
+        </w:rPr>
+        <w:t xml:space="preserve">Função: </w:t>
+      </w:r>
+      <w:proofErr w:type="spellStart"/>
+      <w:r>
+        <w:rPr>
+          <w:sz w:val="24"/>
+          <w:szCs w:val="28"/>
+        </w:rPr>
+        <w:t>testeIdNatureza</w:t>
+      </w:r>
+      <w:proofErr w:type="spellEnd"/>
+    </w:p>
+    <w:p>
+      <w:pPr>
+        <w:pStyle w:val="PargrafodaLista"/>
+        <w:numPr>
+          <w:ilvl w:val="3"/>
+          <w:numId w:val="2"/>
+        </w:numPr>
+        <w:rPr>
+          <w:b/>
+          <w:sz w:val="24"/>
+          <w:szCs w:val="28"/>
+        </w:rPr>
+      </w:pPr>
+      <w:r>
+        <w:rPr>
+          <w:sz w:val="24"/>
+          <w:szCs w:val="28"/>
+        </w:rPr>
+        <w:t>Variável: natureza</w:t>
+      </w:r>
+    </w:p>
+    <w:p>
+      <w:pPr>
+        <w:pStyle w:val="PargrafodaLista"/>
+        <w:numPr>
+          <w:ilvl w:val="2"/>
+          <w:numId w:val="2"/>
+        </w:numPr>
+        <w:rPr>
+          <w:b/>
+          <w:sz w:val="24"/>
+          <w:szCs w:val="28"/>
+        </w:rPr>
+      </w:pPr>
+      <w:r>
+        <w:rPr>
+          <w:sz w:val="24"/>
+          <w:szCs w:val="28"/>
+        </w:rPr>
+        <w:t xml:space="preserve">Função: </w:t>
+      </w:r>
+      <w:proofErr w:type="spellStart"/>
+      <w:r>
+        <w:rPr>
+          <w:sz w:val="24"/>
+          <w:szCs w:val="28"/>
+        </w:rPr>
+        <w:t>testeExceptionSetIdNatureza</w:t>
+      </w:r>
+      <w:proofErr w:type="spellEnd"/>
+    </w:p>
+    <w:p>
+      <w:pPr>
+        <w:pStyle w:val="PargrafodaLista"/>
+        <w:numPr>
+          <w:ilvl w:val="3"/>
+          <w:numId w:val="2"/>
+        </w:numPr>
+        <w:rPr>
+          <w:b/>
+          <w:sz w:val="24"/>
+          <w:szCs w:val="28"/>
+        </w:rPr>
+      </w:pPr>
+      <w:r>
+        <w:rPr>
+          <w:sz w:val="24"/>
+          <w:szCs w:val="28"/>
+        </w:rPr>
+        <w:t>Variável: natureza</w:t>
+      </w:r>
+    </w:p>
+    <w:p>
+      <w:pPr>
+        <w:pStyle w:val="PargrafodaLista"/>
+        <w:numPr>
+          <w:ilvl w:val="2"/>
+          <w:numId w:val="2"/>
+        </w:numPr>
+        <w:rPr>
+          <w:b/>
+          <w:sz w:val="24"/>
+          <w:szCs w:val="28"/>
+        </w:rPr>
+      </w:pPr>
+      <w:r>
+        <w:rPr>
+          <w:sz w:val="24"/>
+          <w:szCs w:val="28"/>
+        </w:rPr>
+        <w:t xml:space="preserve">Função: </w:t>
+      </w:r>
+      <w:proofErr w:type="spellStart"/>
+      <w:r>
+        <w:rPr>
+          <w:sz w:val="24"/>
+          <w:szCs w:val="28"/>
+        </w:rPr>
+        <w:t>testeNatureza</w:t>
+      </w:r>
+      <w:proofErr w:type="spellEnd"/>
+    </w:p>
+    <w:p>
+      <w:pPr>
+        <w:pStyle w:val="PargrafodaLista"/>
+        <w:numPr>
+          <w:ilvl w:val="3"/>
+          <w:numId w:val="2"/>
+        </w:numPr>
+        <w:rPr>
+          <w:b/>
+          <w:sz w:val="24"/>
+          <w:szCs w:val="28"/>
+        </w:rPr>
+      </w:pPr>
+      <w:r>
+        <w:rPr>
+          <w:sz w:val="24"/>
+          <w:szCs w:val="28"/>
+        </w:rPr>
+        <w:t>Variável: natureza</w:t>
+      </w:r>
+    </w:p>
+    <w:p>
+      <w:pPr>
+        <w:pStyle w:val="PargrafodaLista"/>
+        <w:numPr>
+          <w:ilvl w:val="2"/>
+          <w:numId w:val="2"/>
+        </w:numPr>
+        <w:rPr>
+          <w:b/>
+          <w:sz w:val="24"/>
+          <w:szCs w:val="28"/>
+        </w:rPr>
+      </w:pPr>
+      <w:r>
+        <w:rPr>
+          <w:sz w:val="24"/>
+          <w:szCs w:val="28"/>
+        </w:rPr>
+        <w:t xml:space="preserve">Função: </w:t>
+      </w:r>
+      <w:proofErr w:type="spellStart"/>
+      <w:r>
+        <w:rPr>
+          <w:sz w:val="24"/>
+          <w:szCs w:val="28"/>
+        </w:rPr>
+        <w:t>testExceptionSetNatureza</w:t>
+      </w:r>
+      <w:proofErr w:type="spellEnd"/>
+    </w:p>
+    <w:p>
+      <w:pPr>
+        <w:pStyle w:val="PargrafodaLista"/>
+        <w:numPr>
+          <w:ilvl w:val="3"/>
+          <w:numId w:val="2"/>
+        </w:numPr>
+        <w:rPr>
+          <w:b/>
+          <w:sz w:val="24"/>
+          <w:szCs w:val="28"/>
+        </w:rPr>
+      </w:pPr>
+      <w:r>
+        <w:rPr>
+          <w:sz w:val="24"/>
+          <w:szCs w:val="28"/>
+        </w:rPr>
+        <w:t>Variável: natureza</w:t>
+      </w:r>
+    </w:p>
+    <w:p>
+      <w:pPr>
+        <w:pStyle w:val="PargrafodaLista"/>
+        <w:numPr>
+          <w:ilvl w:val="2"/>
+          <w:numId w:val="2"/>
+        </w:numPr>
+        <w:rPr>
+          <w:b/>
+          <w:sz w:val="24"/>
+          <w:szCs w:val="28"/>
+        </w:rPr>
+      </w:pPr>
+      <w:r>
+        <w:rPr>
+          <w:sz w:val="24"/>
+          <w:szCs w:val="28"/>
+        </w:rPr>
+        <w:t xml:space="preserve">Função: </w:t>
+      </w:r>
+      <w:proofErr w:type="spellStart"/>
+      <w:r>
+        <w:rPr>
+          <w:sz w:val="24"/>
+          <w:szCs w:val="28"/>
+        </w:rPr>
+        <w:t>testExceptionSetIdCategoria</w:t>
+      </w:r>
+      <w:proofErr w:type="spellEnd"/>
+    </w:p>
+    <w:p>
+      <w:pPr>
+        <w:pStyle w:val="PargrafodaLista"/>
+        <w:numPr>
+          <w:ilvl w:val="3"/>
+          <w:numId w:val="2"/>
+        </w:numPr>
+        <w:rPr>
+          <w:sz w:val="24"/>
+          <w:szCs w:val="28"/>
+        </w:rPr>
+      </w:pPr>
+      <w:r>
+        <w:rPr>
+          <w:sz w:val="24"/>
+          <w:szCs w:val="28"/>
+        </w:rPr>
+        <w:t>Variável: natureza</w:t>
+      </w:r>
+    </w:p>
+    <w:p>
+      <w:pPr>
+        <w:pStyle w:val="PargrafodaLista"/>
+        <w:numPr>
+          <w:ilvl w:val="2"/>
+          <w:numId w:val="2"/>
+        </w:numPr>
+        <w:rPr>
+          <w:sz w:val="24"/>
+          <w:szCs w:val="28"/>
+        </w:rPr>
+      </w:pPr>
+      <w:r>
+        <w:rPr>
+          <w:sz w:val="24"/>
+          <w:szCs w:val="28"/>
+        </w:rPr>
+        <w:t xml:space="preserve">Função: </w:t>
+      </w:r>
+      <w:proofErr w:type="spellStart"/>
+      <w:r>
+        <w:rPr>
+          <w:sz w:val="24"/>
+          <w:szCs w:val="28"/>
+        </w:rPr>
+        <w:t>testeIdCategoria</w:t>
+      </w:r>
+      <w:proofErr w:type="spellEnd"/>
+    </w:p>
+    <w:p>
+      <w:pPr>
+        <w:pStyle w:val="PargrafodaLista"/>
+        <w:numPr>
+          <w:ilvl w:val="3"/>
+          <w:numId w:val="2"/>
+        </w:numPr>
+        <w:rPr>
+          <w:sz w:val="24"/>
+          <w:szCs w:val="28"/>
+        </w:rPr>
+      </w:pPr>
+      <w:r>
+        <w:rPr>
+          <w:sz w:val="24"/>
+          <w:szCs w:val="28"/>
+        </w:rPr>
+        <w:t>Variável: natureza</w:t>
+      </w:r>
+    </w:p>
+    <w:p>
+      <w:pPr>
+        <w:pStyle w:val="PargrafodaLista"/>
+        <w:numPr>
+          <w:ilvl w:val="2"/>
+          <w:numId w:val="2"/>
+        </w:numPr>
+        <w:rPr>
+          <w:sz w:val="24"/>
+          <w:szCs w:val="28"/>
+        </w:rPr>
+      </w:pPr>
+      <w:r>
+        <w:rPr>
+          <w:sz w:val="24"/>
+          <w:szCs w:val="28"/>
+        </w:rPr>
+        <w:t xml:space="preserve">Função: </w:t>
+      </w:r>
+      <w:proofErr w:type="spellStart"/>
+      <w:r>
+        <w:rPr>
+          <w:sz w:val="24"/>
+          <w:szCs w:val="28"/>
+        </w:rPr>
+        <w:t>teteConstructOverLoad</w:t>
+      </w:r>
+      <w:proofErr w:type="spellEnd"/>
+    </w:p>
+    <w:p>
+      <w:pPr>
+        <w:pStyle w:val="PargrafodaLista"/>
+        <w:numPr>
+          <w:ilvl w:val="3"/>
+          <w:numId w:val="2"/>
+        </w:numPr>
+        <w:rPr>
+          <w:sz w:val="24"/>
+          <w:szCs w:val="28"/>
+        </w:rPr>
+      </w:pPr>
+      <w:r>
+        <w:rPr>
+          <w:sz w:val="24"/>
+          <w:szCs w:val="28"/>
+        </w:rPr>
+        <w:t>Variável: natureza</w:t>
+      </w:r>
+    </w:p>
+    <w:bookmarkEnd w:id="0"/>
+    <w:p>
+      <w:pPr>
+        <w:pStyle w:val="PargrafodaLista"/>
+        <w:numPr>
           <w:ilvl w:val="1"/>
           <w:numId w:val="2"/>
         </w:numPr>
@@ -9183,6 +9515,7 @@
           <w:sz w:val="28"/>
           <w:szCs w:val="28"/>
         </w:rPr>
+        <w:lastRenderedPageBreak/>
         <w:t xml:space="preserve">Classe: </w:t>
       </w:r>
       <w:proofErr w:type="spellStart"/>
@@ -9989,6 +10322,7 @@
           <w:b/>
           <w:sz w:val="32"/>
         </w:rPr>
+        <w:lastRenderedPageBreak/>
         <w:t xml:space="preserve">Pacote: </w:t>
       </w:r>
       <w:proofErr w:type="spellStart"/>
@@ -10312,7 +10646,7 @@
         <w:rFonts w:ascii="Symbol" w:hAnsi="Symbol" w:hint="default"/>
       </w:rPr>
     </w:lvl>
-    <w:lvl w:ilvl="4" w:tplc="04160003" w:tentative="1">
+    <w:lvl w:ilvl="4" w:tplc="04160003">
       <w:start w:val="1"/>
       <w:numFmt w:val="bullet"/>
       <w:lvlText w:val="o"/>
@@ -10324,7 +10658,7 @@
         <w:rFonts w:ascii="Courier New" w:hAnsi="Courier New" w:cs="Courier New" w:hint="default"/>
       </w:rPr>
     </w:lvl>
-    <w:lvl w:ilvl="5" w:tplc="04160005" w:tentative="1">
+    <w:lvl w:ilvl="5" w:tplc="04160005">
       <w:start w:val="1"/>
       <w:numFmt w:val="bullet"/>
       <w:lvlText w:val=""/>
@@ -10336,7 +10670,7 @@
         <w:rFonts w:ascii="Wingdings" w:hAnsi="Wingdings" w:hint="default"/>
       </w:rPr>
     </w:lvl>
-    <w:lvl w:ilvl="6" w:tplc="04160001" w:tentative="1">
+    <w:lvl w:ilvl="6" w:tplc="04160001">
       <w:start w:val="1"/>
       <w:numFmt w:val="bullet"/>
       <w:lvlText w:val=""/>
@@ -10348,7 +10682,7 @@
         <w:rFonts w:ascii="Symbol" w:hAnsi="Symbol" w:hint="default"/>
       </w:rPr>
     </w:lvl>
-    <w:lvl w:ilvl="7" w:tplc="04160003" w:tentative="1">
+    <w:lvl w:ilvl="7" w:tplc="04160003">
       <w:start w:val="1"/>
       <w:numFmt w:val="bullet"/>
       <w:lvlText w:val="o"/>
@@ -10360,7 +10694,7 @@
         <w:rFonts w:ascii="Courier New" w:hAnsi="Courier New" w:cs="Courier New" w:hint="default"/>
       </w:rPr>
     </w:lvl>
-    <w:lvl w:ilvl="8" w:tplc="04160005" w:tentative="1">
+    <w:lvl w:ilvl="8" w:tplc="04160005">
       <w:start w:val="1"/>
       <w:numFmt w:val="bullet"/>
       <w:lvlText w:val=""/>

</xml_diff>

<commit_message>
File with variables (RegiaoAdministrativaTeste)
</commit_message>
<xml_diff>
--- a/RadarVariavel.docx
+++ b/RadarVariavel.docx
@@ -9075,7 +9075,6 @@
           <w:szCs w:val="28"/>
         </w:rPr>
       </w:pPr>
-      <w:bookmarkStart w:id="0" w:name="_GoBack"/>
       <w:r>
         <w:rPr>
           <w:sz w:val="24"/>
@@ -9466,7 +9465,6 @@
         <w:t>Variável: natureza</w:t>
       </w:r>
     </w:p>
-    <w:bookmarkEnd w:id="0"/>
     <w:p>
       <w:pPr>
         <w:pStyle w:val="PargrafodaLista"/>
@@ -9501,6 +9499,403 @@
       <w:pPr>
         <w:pStyle w:val="PargrafodaLista"/>
         <w:numPr>
+          <w:ilvl w:val="2"/>
+          <w:numId w:val="2"/>
+        </w:numPr>
+        <w:rPr>
+          <w:b/>
+          <w:sz w:val="24"/>
+          <w:szCs w:val="28"/>
+        </w:rPr>
+      </w:pPr>
+      <w:r>
+        <w:rPr>
+          <w:sz w:val="24"/>
+          <w:szCs w:val="28"/>
+        </w:rPr>
+        <w:lastRenderedPageBreak/>
+        <w:t xml:space="preserve">Função: </w:t>
+      </w:r>
+      <w:proofErr w:type="spellStart"/>
+      <w:r>
+        <w:rPr>
+          <w:sz w:val="24"/>
+          <w:szCs w:val="28"/>
+        </w:rPr>
+        <w:t>setUp</w:t>
+      </w:r>
+      <w:proofErr w:type="spellEnd"/>
+    </w:p>
+    <w:p>
+      <w:pPr>
+        <w:pStyle w:val="PargrafodaLista"/>
+        <w:numPr>
+          <w:ilvl w:val="3"/>
+          <w:numId w:val="2"/>
+        </w:numPr>
+        <w:rPr>
+          <w:b/>
+          <w:sz w:val="24"/>
+          <w:szCs w:val="28"/>
+        </w:rPr>
+      </w:pPr>
+      <w:r>
+        <w:rPr>
+          <w:sz w:val="24"/>
+          <w:szCs w:val="28"/>
+        </w:rPr>
+        <w:t xml:space="preserve">Variável: </w:t>
+      </w:r>
+      <w:proofErr w:type="spellStart"/>
+      <w:r>
+        <w:rPr>
+          <w:sz w:val="24"/>
+          <w:szCs w:val="28"/>
+        </w:rPr>
+        <w:t>regiaoAdministrativa</w:t>
+      </w:r>
+      <w:proofErr w:type="spellEnd"/>
+    </w:p>
+    <w:p>
+      <w:pPr>
+        <w:pStyle w:val="PargrafodaLista"/>
+        <w:numPr>
+          <w:ilvl w:val="2"/>
+          <w:numId w:val="2"/>
+        </w:numPr>
+        <w:rPr>
+          <w:sz w:val="24"/>
+          <w:szCs w:val="28"/>
+        </w:rPr>
+      </w:pPr>
+      <w:r>
+        <w:rPr>
+          <w:sz w:val="24"/>
+          <w:szCs w:val="28"/>
+        </w:rPr>
+        <w:t xml:space="preserve">Função: </w:t>
+      </w:r>
+      <w:proofErr w:type="spellStart"/>
+      <w:r>
+        <w:rPr>
+          <w:sz w:val="24"/>
+          <w:szCs w:val="28"/>
+        </w:rPr>
+        <w:t>te</w:t>
+      </w:r>
+      <w:r>
+        <w:rPr>
+          <w:sz w:val="24"/>
+          <w:szCs w:val="28"/>
+        </w:rPr>
+        <w:t>s</w:t>
+      </w:r>
+      <w:r>
+        <w:rPr>
+          <w:sz w:val="24"/>
+          <w:szCs w:val="28"/>
+        </w:rPr>
+        <w:t>teConstructOverLoad</w:t>
+      </w:r>
+      <w:proofErr w:type="spellEnd"/>
+    </w:p>
+    <w:p>
+      <w:pPr>
+        <w:pStyle w:val="PargrafodaLista"/>
+        <w:numPr>
+          <w:ilvl w:val="3"/>
+          <w:numId w:val="2"/>
+        </w:numPr>
+        <w:rPr>
+          <w:sz w:val="24"/>
+          <w:szCs w:val="28"/>
+        </w:rPr>
+      </w:pPr>
+      <w:r>
+        <w:rPr>
+          <w:sz w:val="24"/>
+          <w:szCs w:val="28"/>
+        </w:rPr>
+        <w:t xml:space="preserve">Variável: </w:t>
+      </w:r>
+      <w:proofErr w:type="spellStart"/>
+      <w:r>
+        <w:rPr>
+          <w:sz w:val="24"/>
+          <w:szCs w:val="28"/>
+        </w:rPr>
+        <w:t>regiaoAdministrativa</w:t>
+      </w:r>
+      <w:proofErr w:type="spellEnd"/>
+    </w:p>
+    <w:p>
+      <w:pPr>
+        <w:pStyle w:val="PargrafodaLista"/>
+        <w:numPr>
+          <w:ilvl w:val="2"/>
+          <w:numId w:val="2"/>
+        </w:numPr>
+        <w:rPr>
+          <w:b/>
+          <w:sz w:val="24"/>
+          <w:szCs w:val="28"/>
+        </w:rPr>
+      </w:pPr>
+      <w:r>
+        <w:rPr>
+          <w:sz w:val="24"/>
+          <w:szCs w:val="28"/>
+        </w:rPr>
+        <w:t xml:space="preserve">Função: </w:t>
+      </w:r>
+      <w:proofErr w:type="spellStart"/>
+      <w:r>
+        <w:rPr>
+          <w:sz w:val="24"/>
+          <w:szCs w:val="28"/>
+        </w:rPr>
+        <w:t>teste</w:t>
+      </w:r>
+      <w:r>
+        <w:rPr>
+          <w:sz w:val="24"/>
+          <w:szCs w:val="28"/>
+        </w:rPr>
+        <w:t>Set</w:t>
+      </w:r>
+      <w:r>
+        <w:rPr>
+          <w:sz w:val="24"/>
+          <w:szCs w:val="28"/>
+        </w:rPr>
+        <w:t>Id</w:t>
+      </w:r>
+      <w:r>
+        <w:rPr>
+          <w:sz w:val="24"/>
+          <w:szCs w:val="28"/>
+        </w:rPr>
+        <w:t>RegiaoAdministrativa</w:t>
+      </w:r>
+      <w:proofErr w:type="spellEnd"/>
+    </w:p>
+    <w:p>
+      <w:pPr>
+        <w:pStyle w:val="PargrafodaLista"/>
+        <w:numPr>
+          <w:ilvl w:val="3"/>
+          <w:numId w:val="2"/>
+        </w:numPr>
+        <w:rPr>
+          <w:b/>
+          <w:sz w:val="24"/>
+          <w:szCs w:val="28"/>
+        </w:rPr>
+      </w:pPr>
+      <w:r>
+        <w:rPr>
+          <w:sz w:val="24"/>
+          <w:szCs w:val="28"/>
+        </w:rPr>
+        <w:t xml:space="preserve">Variável: </w:t>
+      </w:r>
+      <w:proofErr w:type="spellStart"/>
+      <w:r>
+        <w:rPr>
+          <w:sz w:val="24"/>
+          <w:szCs w:val="28"/>
+        </w:rPr>
+        <w:t>regiaoAdministrativa</w:t>
+      </w:r>
+      <w:proofErr w:type="spellEnd"/>
+    </w:p>
+    <w:p>
+      <w:pPr>
+        <w:pStyle w:val="PargrafodaLista"/>
+        <w:numPr>
+          <w:ilvl w:val="2"/>
+          <w:numId w:val="2"/>
+        </w:numPr>
+        <w:rPr>
+          <w:b/>
+          <w:sz w:val="24"/>
+          <w:szCs w:val="28"/>
+        </w:rPr>
+      </w:pPr>
+      <w:r>
+        <w:rPr>
+          <w:sz w:val="24"/>
+          <w:szCs w:val="28"/>
+        </w:rPr>
+        <w:t xml:space="preserve">Função: </w:t>
+      </w:r>
+      <w:proofErr w:type="spellStart"/>
+      <w:r>
+        <w:rPr>
+          <w:sz w:val="24"/>
+          <w:szCs w:val="28"/>
+        </w:rPr>
+        <w:t>testeExceptionSetId</w:t>
+      </w:r>
+      <w:r>
+        <w:rPr>
+          <w:sz w:val="24"/>
+          <w:szCs w:val="28"/>
+        </w:rPr>
+        <w:t>RegiaoAdministrativa</w:t>
+      </w:r>
+      <w:proofErr w:type="spellEnd"/>
+    </w:p>
+    <w:p>
+      <w:pPr>
+        <w:pStyle w:val="PargrafodaLista"/>
+        <w:numPr>
+          <w:ilvl w:val="3"/>
+          <w:numId w:val="2"/>
+        </w:numPr>
+        <w:rPr>
+          <w:b/>
+          <w:sz w:val="24"/>
+          <w:szCs w:val="28"/>
+        </w:rPr>
+      </w:pPr>
+      <w:r>
+        <w:rPr>
+          <w:sz w:val="24"/>
+          <w:szCs w:val="28"/>
+        </w:rPr>
+        <w:t xml:space="preserve">Variável: </w:t>
+      </w:r>
+      <w:proofErr w:type="spellStart"/>
+      <w:r>
+        <w:rPr>
+          <w:sz w:val="24"/>
+          <w:szCs w:val="28"/>
+        </w:rPr>
+        <w:t>regiaoAdministrativa</w:t>
+      </w:r>
+      <w:proofErr w:type="spellEnd"/>
+    </w:p>
+    <w:p>
+      <w:pPr>
+        <w:pStyle w:val="PargrafodaLista"/>
+        <w:numPr>
+          <w:ilvl w:val="2"/>
+          <w:numId w:val="2"/>
+        </w:numPr>
+        <w:rPr>
+          <w:sz w:val="24"/>
+          <w:szCs w:val="28"/>
+        </w:rPr>
+      </w:pPr>
+      <w:r>
+        <w:rPr>
+          <w:sz w:val="24"/>
+          <w:szCs w:val="28"/>
+        </w:rPr>
+        <w:t>Função:</w:t>
+      </w:r>
+      <w:r>
+        <w:rPr>
+          <w:sz w:val="24"/>
+          <w:szCs w:val="28"/>
+        </w:rPr>
+        <w:t xml:space="preserve"> </w:t>
+      </w:r>
+      <w:proofErr w:type="spellStart"/>
+      <w:r>
+        <w:rPr>
+          <w:sz w:val="24"/>
+          <w:szCs w:val="28"/>
+        </w:rPr>
+        <w:t>testSetNomeRegiaoAdministrativa</w:t>
+      </w:r>
+      <w:proofErr w:type="spellEnd"/>
+    </w:p>
+    <w:p>
+      <w:pPr>
+        <w:pStyle w:val="PargrafodaLista"/>
+        <w:numPr>
+          <w:ilvl w:val="3"/>
+          <w:numId w:val="2"/>
+        </w:numPr>
+        <w:rPr>
+          <w:sz w:val="24"/>
+          <w:szCs w:val="28"/>
+        </w:rPr>
+      </w:pPr>
+      <w:r>
+        <w:rPr>
+          <w:sz w:val="24"/>
+          <w:szCs w:val="28"/>
+        </w:rPr>
+        <w:t xml:space="preserve">Variável: </w:t>
+      </w:r>
+      <w:proofErr w:type="spellStart"/>
+      <w:r>
+        <w:rPr>
+          <w:sz w:val="24"/>
+          <w:szCs w:val="28"/>
+        </w:rPr>
+        <w:t>regiaoAdministrativa</w:t>
+      </w:r>
+      <w:proofErr w:type="spellEnd"/>
+    </w:p>
+    <w:p>
+      <w:pPr>
+        <w:pStyle w:val="PargrafodaLista"/>
+        <w:numPr>
+          <w:ilvl w:val="2"/>
+          <w:numId w:val="2"/>
+        </w:numPr>
+        <w:rPr>
+          <w:sz w:val="24"/>
+          <w:szCs w:val="28"/>
+        </w:rPr>
+      </w:pPr>
+      <w:r>
+        <w:rPr>
+          <w:sz w:val="24"/>
+          <w:szCs w:val="28"/>
+        </w:rPr>
+        <w:t xml:space="preserve">Função: </w:t>
+      </w:r>
+      <w:proofErr w:type="spellStart"/>
+      <w:r>
+        <w:rPr>
+          <w:sz w:val="24"/>
+          <w:szCs w:val="28"/>
+        </w:rPr>
+        <w:t>testExceptionSetNomeRegiaoAdministrativa</w:t>
+      </w:r>
+      <w:proofErr w:type="spellEnd"/>
+    </w:p>
+    <w:p>
+      <w:pPr>
+        <w:pStyle w:val="PargrafodaLista"/>
+        <w:numPr>
+          <w:ilvl w:val="3"/>
+          <w:numId w:val="2"/>
+        </w:numPr>
+        <w:rPr>
+          <w:sz w:val="24"/>
+          <w:szCs w:val="28"/>
+        </w:rPr>
+      </w:pPr>
+      <w:r>
+        <w:rPr>
+          <w:sz w:val="24"/>
+          <w:szCs w:val="28"/>
+        </w:rPr>
+        <w:t>Variável: regiaoAdministrativa</w:t>
+      </w:r>
+      <w:bookmarkStart w:id="0" w:name="_GoBack"/>
+      <w:bookmarkEnd w:id="0"/>
+    </w:p>
+    <w:p>
+      <w:pPr>
+        <w:pStyle w:val="PargrafodaLista"/>
+        <w:numPr>
           <w:ilvl w:val="1"/>
           <w:numId w:val="2"/>
         </w:numPr>
@@ -9515,7 +9910,6 @@
           <w:sz w:val="28"/>
           <w:szCs w:val="28"/>
         </w:rPr>
-        <w:lastRenderedPageBreak/>
         <w:t xml:space="preserve">Classe: </w:t>
       </w:r>
       <w:proofErr w:type="spellStart"/>
@@ -10125,6 +10519,7 @@
         <w:rPr>
           <w:sz w:val="28"/>
         </w:rPr>
+        <w:lastRenderedPageBreak/>
         <w:t xml:space="preserve">Variável: </w:t>
       </w:r>
       <w:proofErr w:type="spellStart"/>
@@ -10322,7 +10717,6 @@
           <w:b/>
           <w:sz w:val="32"/>
         </w:rPr>
-        <w:lastRenderedPageBreak/>
         <w:t xml:space="preserve">Pacote: </w:t>
       </w:r>
       <w:proofErr w:type="spellStart"/>

</xml_diff>

<commit_message>
File with variables (TempoTeste)
</commit_message>
<xml_diff>
--- a/RadarVariavel.docx
+++ b/RadarVariavel.docx
@@ -9887,7 +9887,477 @@
           <w:sz w:val="24"/>
           <w:szCs w:val="28"/>
         </w:rPr>
-        <w:t>Variável: regiaoAdministrativa</w:t>
+        <w:t xml:space="preserve">Variável: </w:t>
+      </w:r>
+      <w:proofErr w:type="spellStart"/>
+      <w:r>
+        <w:rPr>
+          <w:sz w:val="24"/>
+          <w:szCs w:val="28"/>
+        </w:rPr>
+        <w:t>regiaoAdministrativa</w:t>
+      </w:r>
+      <w:proofErr w:type="spellEnd"/>
+    </w:p>
+    <w:p>
+      <w:pPr>
+        <w:pStyle w:val="PargrafodaLista"/>
+        <w:numPr>
+          <w:ilvl w:val="1"/>
+          <w:numId w:val="2"/>
+        </w:numPr>
+        <w:rPr>
+          <w:b/>
+          <w:sz w:val="28"/>
+          <w:szCs w:val="28"/>
+        </w:rPr>
+      </w:pPr>
+      <w:r>
+        <w:rPr>
+          <w:sz w:val="28"/>
+          <w:szCs w:val="28"/>
+        </w:rPr>
+        <w:t xml:space="preserve">Classe: </w:t>
+      </w:r>
+      <w:proofErr w:type="spellStart"/>
+      <w:r>
+        <w:rPr>
+          <w:sz w:val="28"/>
+          <w:szCs w:val="28"/>
+        </w:rPr>
+        <w:t>TempoTeste.php</w:t>
+      </w:r>
+      <w:proofErr w:type="spellEnd"/>
+    </w:p>
+    <w:p>
+      <w:pPr>
+        <w:pStyle w:val="PargrafodaLista"/>
+        <w:numPr>
+          <w:ilvl w:val="2"/>
+          <w:numId w:val="2"/>
+        </w:numPr>
+        <w:rPr>
+          <w:b/>
+          <w:sz w:val="24"/>
+          <w:szCs w:val="28"/>
+        </w:rPr>
+      </w:pPr>
+      <w:r>
+        <w:rPr>
+          <w:sz w:val="24"/>
+          <w:szCs w:val="28"/>
+        </w:rPr>
+        <w:t xml:space="preserve">Função: </w:t>
+      </w:r>
+      <w:proofErr w:type="spellStart"/>
+      <w:r>
+        <w:rPr>
+          <w:sz w:val="24"/>
+          <w:szCs w:val="28"/>
+        </w:rPr>
+        <w:t>setUp</w:t>
+      </w:r>
+      <w:proofErr w:type="spellEnd"/>
+    </w:p>
+    <w:p>
+      <w:pPr>
+        <w:pStyle w:val="PargrafodaLista"/>
+        <w:numPr>
+          <w:ilvl w:val="3"/>
+          <w:numId w:val="2"/>
+        </w:numPr>
+        <w:rPr>
+          <w:b/>
+          <w:sz w:val="24"/>
+          <w:szCs w:val="28"/>
+        </w:rPr>
+      </w:pPr>
+      <w:r>
+        <w:rPr>
+          <w:sz w:val="24"/>
+          <w:szCs w:val="28"/>
+        </w:rPr>
+        <w:t xml:space="preserve">Variável: </w:t>
+      </w:r>
+      <w:r>
+        <w:rPr>
+          <w:sz w:val="24"/>
+          <w:szCs w:val="28"/>
+        </w:rPr>
+        <w:t>tempo</w:t>
+      </w:r>
+    </w:p>
+    <w:p>
+      <w:pPr>
+        <w:pStyle w:val="PargrafodaLista"/>
+        <w:numPr>
+          <w:ilvl w:val="2"/>
+          <w:numId w:val="2"/>
+        </w:numPr>
+        <w:rPr>
+          <w:b/>
+          <w:sz w:val="24"/>
+          <w:szCs w:val="28"/>
+        </w:rPr>
+      </w:pPr>
+      <w:r>
+        <w:rPr>
+          <w:sz w:val="24"/>
+          <w:szCs w:val="28"/>
+        </w:rPr>
+        <w:t xml:space="preserve">Função: </w:t>
+      </w:r>
+      <w:proofErr w:type="spellStart"/>
+      <w:r>
+        <w:rPr>
+          <w:sz w:val="24"/>
+          <w:szCs w:val="28"/>
+        </w:rPr>
+        <w:t>teste</w:t>
+      </w:r>
+      <w:r>
+        <w:rPr>
+          <w:sz w:val="24"/>
+          <w:szCs w:val="28"/>
+        </w:rPr>
+        <w:t>SetIdTempo</w:t>
+      </w:r>
+      <w:proofErr w:type="spellEnd"/>
+    </w:p>
+    <w:p>
+      <w:pPr>
+        <w:pStyle w:val="PargrafodaLista"/>
+        <w:numPr>
+          <w:ilvl w:val="3"/>
+          <w:numId w:val="2"/>
+        </w:numPr>
+        <w:rPr>
+          <w:b/>
+          <w:sz w:val="24"/>
+          <w:szCs w:val="28"/>
+        </w:rPr>
+      </w:pPr>
+      <w:r>
+        <w:rPr>
+          <w:sz w:val="24"/>
+          <w:szCs w:val="28"/>
+        </w:rPr>
+        <w:t>Variável: tempo</w:t>
+      </w:r>
+    </w:p>
+    <w:p>
+      <w:pPr>
+        <w:pStyle w:val="PargrafodaLista"/>
+        <w:numPr>
+          <w:ilvl w:val="2"/>
+          <w:numId w:val="2"/>
+        </w:numPr>
+        <w:rPr>
+          <w:b/>
+          <w:sz w:val="24"/>
+          <w:szCs w:val="28"/>
+        </w:rPr>
+      </w:pPr>
+      <w:r>
+        <w:rPr>
+          <w:sz w:val="24"/>
+          <w:szCs w:val="28"/>
+        </w:rPr>
+        <w:t xml:space="preserve">Função: </w:t>
+      </w:r>
+      <w:proofErr w:type="spellStart"/>
+      <w:r>
+        <w:rPr>
+          <w:sz w:val="24"/>
+          <w:szCs w:val="28"/>
+        </w:rPr>
+        <w:t>testException</w:t>
+      </w:r>
+      <w:r>
+        <w:rPr>
+          <w:sz w:val="24"/>
+          <w:szCs w:val="28"/>
+        </w:rPr>
+        <w:t>Id</w:t>
+      </w:r>
+      <w:r>
+        <w:rPr>
+          <w:sz w:val="24"/>
+          <w:szCs w:val="28"/>
+        </w:rPr>
+        <w:t>Tempo</w:t>
+      </w:r>
+      <w:proofErr w:type="spellEnd"/>
+    </w:p>
+    <w:p>
+      <w:pPr>
+        <w:pStyle w:val="PargrafodaLista"/>
+        <w:numPr>
+          <w:ilvl w:val="3"/>
+          <w:numId w:val="2"/>
+        </w:numPr>
+        <w:rPr>
+          <w:b/>
+          <w:sz w:val="24"/>
+          <w:szCs w:val="28"/>
+        </w:rPr>
+      </w:pPr>
+      <w:r>
+        <w:rPr>
+          <w:sz w:val="24"/>
+          <w:szCs w:val="28"/>
+        </w:rPr>
+        <w:t xml:space="preserve">Variável: </w:t>
+      </w:r>
+      <w:r>
+        <w:rPr>
+          <w:sz w:val="24"/>
+          <w:szCs w:val="28"/>
+        </w:rPr>
+        <w:t>tempo</w:t>
+      </w:r>
+    </w:p>
+    <w:p>
+      <w:pPr>
+        <w:pStyle w:val="PargrafodaLista"/>
+        <w:numPr>
+          <w:ilvl w:val="2"/>
+          <w:numId w:val="2"/>
+        </w:numPr>
+        <w:rPr>
+          <w:b/>
+          <w:sz w:val="24"/>
+          <w:szCs w:val="28"/>
+        </w:rPr>
+      </w:pPr>
+      <w:r>
+        <w:rPr>
+          <w:sz w:val="24"/>
+          <w:szCs w:val="28"/>
+        </w:rPr>
+        <w:t xml:space="preserve">Função: </w:t>
+      </w:r>
+      <w:proofErr w:type="spellStart"/>
+      <w:r>
+        <w:rPr>
+          <w:sz w:val="24"/>
+          <w:szCs w:val="28"/>
+        </w:rPr>
+        <w:t>teste</w:t>
+      </w:r>
+      <w:r>
+        <w:rPr>
+          <w:sz w:val="24"/>
+          <w:szCs w:val="28"/>
+        </w:rPr>
+        <w:t>SetIntervalo</w:t>
+      </w:r>
+      <w:proofErr w:type="spellEnd"/>
+    </w:p>
+    <w:p>
+      <w:pPr>
+        <w:pStyle w:val="PargrafodaLista"/>
+        <w:numPr>
+          <w:ilvl w:val="3"/>
+          <w:numId w:val="2"/>
+        </w:numPr>
+        <w:rPr>
+          <w:b/>
+          <w:sz w:val="24"/>
+          <w:szCs w:val="28"/>
+        </w:rPr>
+      </w:pPr>
+      <w:r>
+        <w:rPr>
+          <w:sz w:val="24"/>
+          <w:szCs w:val="28"/>
+        </w:rPr>
+        <w:t xml:space="preserve">Variável: </w:t>
+      </w:r>
+      <w:r>
+        <w:rPr>
+          <w:sz w:val="24"/>
+          <w:szCs w:val="28"/>
+        </w:rPr>
+        <w:t>tempo</w:t>
+      </w:r>
+    </w:p>
+    <w:p>
+      <w:pPr>
+        <w:pStyle w:val="PargrafodaLista"/>
+        <w:numPr>
+          <w:ilvl w:val="2"/>
+          <w:numId w:val="2"/>
+        </w:numPr>
+        <w:rPr>
+          <w:b/>
+          <w:sz w:val="24"/>
+          <w:szCs w:val="28"/>
+        </w:rPr>
+      </w:pPr>
+      <w:r>
+        <w:rPr>
+          <w:sz w:val="24"/>
+          <w:szCs w:val="28"/>
+        </w:rPr>
+        <w:t xml:space="preserve">Função: </w:t>
+      </w:r>
+      <w:proofErr w:type="spellStart"/>
+      <w:r>
+        <w:rPr>
+          <w:sz w:val="24"/>
+          <w:szCs w:val="28"/>
+        </w:rPr>
+        <w:t>testException</w:t>
+      </w:r>
+      <w:r>
+        <w:rPr>
+          <w:sz w:val="24"/>
+          <w:szCs w:val="28"/>
+        </w:rPr>
+        <w:t>Intervalo</w:t>
+      </w:r>
+      <w:proofErr w:type="spellEnd"/>
+    </w:p>
+    <w:p>
+      <w:pPr>
+        <w:pStyle w:val="PargrafodaLista"/>
+        <w:numPr>
+          <w:ilvl w:val="3"/>
+          <w:numId w:val="2"/>
+        </w:numPr>
+        <w:rPr>
+          <w:b/>
+          <w:sz w:val="24"/>
+          <w:szCs w:val="28"/>
+        </w:rPr>
+      </w:pPr>
+      <w:r>
+        <w:rPr>
+          <w:sz w:val="24"/>
+          <w:szCs w:val="28"/>
+        </w:rPr>
+        <w:t xml:space="preserve">Variável: </w:t>
+      </w:r>
+      <w:r>
+        <w:rPr>
+          <w:sz w:val="24"/>
+          <w:szCs w:val="28"/>
+        </w:rPr>
+        <w:t>tempo</w:t>
+      </w:r>
+    </w:p>
+    <w:p>
+      <w:pPr>
+        <w:pStyle w:val="PargrafodaLista"/>
+        <w:numPr>
+          <w:ilvl w:val="2"/>
+          <w:numId w:val="2"/>
+        </w:numPr>
+        <w:rPr>
+          <w:b/>
+          <w:sz w:val="24"/>
+          <w:szCs w:val="28"/>
+        </w:rPr>
+      </w:pPr>
+      <w:r>
+        <w:rPr>
+          <w:sz w:val="24"/>
+          <w:szCs w:val="28"/>
+        </w:rPr>
+        <w:t xml:space="preserve">Função: </w:t>
+      </w:r>
+      <w:proofErr w:type="spellStart"/>
+      <w:r>
+        <w:rPr>
+          <w:sz w:val="24"/>
+          <w:szCs w:val="28"/>
+        </w:rPr>
+        <w:t>test</w:t>
+      </w:r>
+      <w:r>
+        <w:rPr>
+          <w:sz w:val="24"/>
+          <w:szCs w:val="28"/>
+        </w:rPr>
+        <w:t>SetMes</w:t>
+      </w:r>
+      <w:proofErr w:type="spellEnd"/>
+    </w:p>
+    <w:p>
+      <w:pPr>
+        <w:pStyle w:val="PargrafodaLista"/>
+        <w:numPr>
+          <w:ilvl w:val="3"/>
+          <w:numId w:val="2"/>
+        </w:numPr>
+        <w:rPr>
+          <w:sz w:val="24"/>
+          <w:szCs w:val="28"/>
+        </w:rPr>
+      </w:pPr>
+      <w:r>
+        <w:rPr>
+          <w:sz w:val="24"/>
+          <w:szCs w:val="28"/>
+        </w:rPr>
+        <w:t>Variável: tempo</w:t>
+      </w:r>
+    </w:p>
+    <w:p>
+      <w:pPr>
+        <w:pStyle w:val="PargrafodaLista"/>
+        <w:numPr>
+          <w:ilvl w:val="2"/>
+          <w:numId w:val="2"/>
+        </w:numPr>
+        <w:rPr>
+          <w:sz w:val="24"/>
+          <w:szCs w:val="28"/>
+        </w:rPr>
+      </w:pPr>
+      <w:r>
+        <w:rPr>
+          <w:sz w:val="24"/>
+          <w:szCs w:val="28"/>
+        </w:rPr>
+        <w:t xml:space="preserve">Função: </w:t>
+      </w:r>
+      <w:proofErr w:type="spellStart"/>
+      <w:r>
+        <w:rPr>
+          <w:sz w:val="24"/>
+          <w:szCs w:val="28"/>
+        </w:rPr>
+        <w:t>teteConstructOverLoad</w:t>
+      </w:r>
+      <w:proofErr w:type="spellEnd"/>
+    </w:p>
+    <w:p>
+      <w:pPr>
+        <w:pStyle w:val="PargrafodaLista"/>
+        <w:numPr>
+          <w:ilvl w:val="3"/>
+          <w:numId w:val="2"/>
+        </w:numPr>
+        <w:rPr>
+          <w:sz w:val="24"/>
+          <w:szCs w:val="28"/>
+        </w:rPr>
+      </w:pPr>
+      <w:r>
+        <w:rPr>
+          <w:sz w:val="24"/>
+          <w:szCs w:val="28"/>
+        </w:rPr>
+        <w:t xml:space="preserve">Variável: </w:t>
+      </w:r>
+      <w:r>
+        <w:rPr>
+          <w:sz w:val="24"/>
+          <w:szCs w:val="28"/>
+        </w:rPr>
+        <w:t>tempo</w:t>
       </w:r>
       <w:bookmarkStart w:id="0" w:name="_GoBack"/>
       <w:bookmarkEnd w:id="0"/>
@@ -9896,6 +10366,380 @@
       <w:pPr>
         <w:pStyle w:val="PargrafodaLista"/>
         <w:numPr>
+          <w:ilvl w:val="0"/>
+          <w:numId w:val="2"/>
+        </w:numPr>
+        <w:rPr>
+          <w:b/>
+          <w:sz w:val="28"/>
+          <w:szCs w:val="28"/>
+        </w:rPr>
+      </w:pPr>
+      <w:r>
+        <w:rPr>
+          <w:b/>
+          <w:sz w:val="28"/>
+          <w:szCs w:val="28"/>
+        </w:rPr>
+        <w:t xml:space="preserve">Pasta: </w:t>
+      </w:r>
+      <w:proofErr w:type="spellStart"/>
+      <w:r>
+        <w:rPr>
+          <w:b/>
+          <w:sz w:val="28"/>
+          <w:szCs w:val="28"/>
+        </w:rPr>
+        <w:t>persistence</w:t>
+      </w:r>
+      <w:proofErr w:type="spellEnd"/>
+    </w:p>
+    <w:p>
+      <w:pPr>
+        <w:pStyle w:val="PargrafodaLista"/>
+        <w:numPr>
+          <w:ilvl w:val="1"/>
+          <w:numId w:val="1"/>
+        </w:numPr>
+        <w:rPr>
+          <w:sz w:val="28"/>
+        </w:rPr>
+      </w:pPr>
+      <w:r>
+        <w:rPr>
+          <w:sz w:val="28"/>
+          <w:szCs w:val="28"/>
+        </w:rPr>
+        <w:t>Classe:</w:t>
+      </w:r>
+      <w:r>
+        <w:rPr>
+          <w:sz w:val="28"/>
+        </w:rPr>
+        <w:t xml:space="preserve"> </w:t>
+      </w:r>
+      <w:proofErr w:type="spellStart"/>
+      <w:r>
+        <w:rPr>
+          <w:sz w:val="28"/>
+        </w:rPr>
+        <w:t>Conexao.php</w:t>
+      </w:r>
+      <w:proofErr w:type="spellEnd"/>
+    </w:p>
+    <w:p>
+      <w:pPr>
+        <w:pStyle w:val="PargrafodaLista"/>
+        <w:numPr>
+          <w:ilvl w:val="3"/>
+          <w:numId w:val="1"/>
+        </w:numPr>
+        <w:rPr>
+          <w:sz w:val="28"/>
+        </w:rPr>
+      </w:pPr>
+      <w:r>
+        <w:rPr>
+          <w:sz w:val="28"/>
+        </w:rPr>
+        <w:t xml:space="preserve">Variável: banco = usada para criar conexão com o banco de </w:t>
+      </w:r>
+      <w:proofErr w:type="spellStart"/>
+      <w:r>
+        <w:rPr>
+          <w:sz w:val="28"/>
+        </w:rPr>
+        <w:t>tipo_banco</w:t>
+      </w:r>
+      <w:proofErr w:type="spellEnd"/>
+      <w:r>
+        <w:rPr>
+          <w:sz w:val="28"/>
+        </w:rPr>
+        <w:t>;</w:t>
+      </w:r>
+    </w:p>
+    <w:p>
+      <w:pPr>
+        <w:pStyle w:val="PargrafodaLista"/>
+        <w:numPr>
+          <w:ilvl w:val="3"/>
+          <w:numId w:val="1"/>
+        </w:numPr>
+        <w:rPr>
+          <w:sz w:val="28"/>
+        </w:rPr>
+      </w:pPr>
+      <w:r>
+        <w:rPr>
+          <w:sz w:val="28"/>
+        </w:rPr>
+        <w:t xml:space="preserve">Variável: </w:t>
+      </w:r>
+      <w:proofErr w:type="spellStart"/>
+      <w:r>
+        <w:rPr>
+          <w:sz w:val="28"/>
+        </w:rPr>
+        <w:t>tipo_banco</w:t>
+      </w:r>
+      <w:proofErr w:type="spellEnd"/>
+      <w:r>
+        <w:rPr>
+          <w:sz w:val="28"/>
+        </w:rPr>
+        <w:t xml:space="preserve"> = contém o tipo de banco, no caso é </w:t>
+      </w:r>
+      <w:proofErr w:type="spellStart"/>
+      <w:r>
+        <w:rPr>
+          <w:sz w:val="28"/>
+        </w:rPr>
+        <w:t>mysql</w:t>
+      </w:r>
+      <w:proofErr w:type="spellEnd"/>
+      <w:r>
+        <w:rPr>
+          <w:sz w:val="28"/>
+        </w:rPr>
+        <w:t>;</w:t>
+      </w:r>
+    </w:p>
+    <w:p>
+      <w:pPr>
+        <w:pStyle w:val="PargrafodaLista"/>
+        <w:numPr>
+          <w:ilvl w:val="3"/>
+          <w:numId w:val="1"/>
+        </w:numPr>
+        <w:rPr>
+          <w:sz w:val="28"/>
+        </w:rPr>
+      </w:pPr>
+      <w:r>
+        <w:rPr>
+          <w:sz w:val="28"/>
+        </w:rPr>
+        <w:t xml:space="preserve">Variável: servidor = contém o nome do servidor, no caso é </w:t>
+      </w:r>
+      <w:proofErr w:type="spellStart"/>
+      <w:r>
+        <w:rPr>
+          <w:sz w:val="28"/>
+        </w:rPr>
+        <w:t>localhost</w:t>
+      </w:r>
+      <w:proofErr w:type="spellEnd"/>
+      <w:r>
+        <w:rPr>
+          <w:sz w:val="28"/>
+        </w:rPr>
+        <w:t>;</w:t>
+      </w:r>
+    </w:p>
+    <w:p>
+      <w:pPr>
+        <w:pStyle w:val="PargrafodaLista"/>
+        <w:numPr>
+          <w:ilvl w:val="3"/>
+          <w:numId w:val="1"/>
+        </w:numPr>
+        <w:rPr>
+          <w:sz w:val="28"/>
+        </w:rPr>
+      </w:pPr>
+      <w:r>
+        <w:rPr>
+          <w:sz w:val="28"/>
+        </w:rPr>
+        <w:t xml:space="preserve">Variável: </w:t>
+      </w:r>
+      <w:proofErr w:type="spellStart"/>
+      <w:r>
+        <w:rPr>
+          <w:sz w:val="28"/>
+        </w:rPr>
+        <w:t>usuario</w:t>
+      </w:r>
+      <w:proofErr w:type="spellEnd"/>
+      <w:r>
+        <w:rPr>
+          <w:sz w:val="28"/>
+        </w:rPr>
+        <w:t xml:space="preserve"> = contém o nome do usuário que irá acessar o banco;</w:t>
+      </w:r>
+    </w:p>
+    <w:p>
+      <w:pPr>
+        <w:pStyle w:val="PargrafodaLista"/>
+        <w:numPr>
+          <w:ilvl w:val="3"/>
+          <w:numId w:val="1"/>
+        </w:numPr>
+        <w:rPr>
+          <w:sz w:val="28"/>
+        </w:rPr>
+      </w:pPr>
+      <w:r>
+        <w:rPr>
+          <w:sz w:val="28"/>
+        </w:rPr>
+        <w:t>Variável: senha = contém a senha do usuário que irá acessar o banco;</w:t>
+      </w:r>
+    </w:p>
+    <w:p>
+      <w:pPr>
+        <w:pStyle w:val="PargrafodaLista"/>
+        <w:numPr>
+          <w:ilvl w:val="1"/>
+          <w:numId w:val="1"/>
+        </w:numPr>
+        <w:rPr>
+          <w:sz w:val="28"/>
+        </w:rPr>
+      </w:pPr>
+      <w:r>
+        <w:rPr>
+          <w:sz w:val="28"/>
+        </w:rPr>
+        <w:t xml:space="preserve">Classe: </w:t>
+      </w:r>
+      <w:proofErr w:type="spellStart"/>
+      <w:r>
+        <w:rPr>
+          <w:sz w:val="28"/>
+        </w:rPr>
+        <w:t>persistence.php</w:t>
+      </w:r>
+      <w:proofErr w:type="spellEnd"/>
+    </w:p>
+    <w:p>
+      <w:pPr>
+        <w:pStyle w:val="PargrafodaLista"/>
+        <w:numPr>
+          <w:ilvl w:val="3"/>
+          <w:numId w:val="1"/>
+        </w:numPr>
+        <w:rPr>
+          <w:sz w:val="28"/>
+        </w:rPr>
+      </w:pPr>
+      <w:r>
+        <w:rPr>
+          <w:sz w:val="28"/>
+        </w:rPr>
+        <w:lastRenderedPageBreak/>
+        <w:t xml:space="preserve">Variável: </w:t>
+      </w:r>
+      <w:proofErr w:type="spellStart"/>
+      <w:r>
+        <w:rPr>
+          <w:sz w:val="28"/>
+        </w:rPr>
+        <w:t>db</w:t>
+      </w:r>
+      <w:proofErr w:type="spellEnd"/>
+      <w:r>
+        <w:rPr>
+          <w:sz w:val="28"/>
+        </w:rPr>
+        <w:t xml:space="preserve"> = cria uma instancia do banco de dados.</w:t>
+      </w:r>
+    </w:p>
+    <w:p>
+      <w:pPr>
+        <w:pStyle w:val="PargrafodaLista"/>
+        <w:numPr>
+          <w:ilvl w:val="2"/>
+          <w:numId w:val="1"/>
+        </w:numPr>
+        <w:rPr>
+          <w:sz w:val="28"/>
+        </w:rPr>
+      </w:pPr>
+      <w:r>
+        <w:rPr>
+          <w:sz w:val="28"/>
+        </w:rPr>
+        <w:t xml:space="preserve">Função: </w:t>
+      </w:r>
+      <w:proofErr w:type="spellStart"/>
+      <w:proofErr w:type="gramStart"/>
+      <w:r>
+        <w:rPr>
+          <w:sz w:val="28"/>
+        </w:rPr>
+        <w:t>getInstance</w:t>
+      </w:r>
+      <w:proofErr w:type="spellEnd"/>
+      <w:r>
+        <w:rPr>
+          <w:sz w:val="28"/>
+        </w:rPr>
+        <w:t>(</w:t>
+      </w:r>
+      <w:proofErr w:type="gramEnd"/>
+      <w:r>
+        <w:rPr>
+          <w:sz w:val="28"/>
+        </w:rPr>
+        <w:t>)</w:t>
+      </w:r>
+    </w:p>
+    <w:p>
+      <w:pPr>
+        <w:pStyle w:val="PargrafodaLista"/>
+        <w:ind w:left="2160"/>
+        <w:rPr>
+          <w:sz w:val="28"/>
+          <w:szCs w:val="28"/>
+        </w:rPr>
+      </w:pPr>
+    </w:p>
+    <w:p>
+      <w:pPr>
+        <w:pStyle w:val="PargrafodaLista"/>
+        <w:numPr>
+          <w:ilvl w:val="0"/>
+          <w:numId w:val="2"/>
+        </w:numPr>
+        <w:rPr>
+          <w:b/>
+          <w:sz w:val="28"/>
+          <w:szCs w:val="28"/>
+        </w:rPr>
+      </w:pPr>
+      <w:r>
+        <w:rPr>
+          <w:b/>
+          <w:sz w:val="28"/>
+          <w:szCs w:val="28"/>
+        </w:rPr>
+        <w:t xml:space="preserve">Pasta: </w:t>
+      </w:r>
+      <w:proofErr w:type="spellStart"/>
+      <w:r>
+        <w:rPr>
+          <w:b/>
+          <w:sz w:val="28"/>
+          <w:szCs w:val="28"/>
+        </w:rPr>
+        <w:t>u</w:t>
+      </w:r>
+      <w:r>
+        <w:rPr>
+          <w:b/>
+          <w:sz w:val="28"/>
+          <w:szCs w:val="28"/>
+        </w:rPr>
+        <w:t>til</w:t>
+      </w:r>
+      <w:proofErr w:type="spellEnd"/>
+    </w:p>
+    <w:p>
+      <w:pPr>
+        <w:pStyle w:val="PargrafodaLista"/>
+        <w:numPr>
           <w:ilvl w:val="1"/>
           <w:numId w:val="2"/>
         </w:numPr>
@@ -9912,45 +10756,33 @@
         </w:rPr>
         <w:t xml:space="preserve">Classe: </w:t>
       </w:r>
-      <w:proofErr w:type="spellStart"/>
-      <w:r>
-        <w:rPr>
-          <w:sz w:val="28"/>
-          <w:szCs w:val="28"/>
-        </w:rPr>
-        <w:t>TempoTeste.php</w:t>
-      </w:r>
-      <w:proofErr w:type="spellEnd"/>
     </w:p>
     <w:p>
       <w:pPr>
         <w:pStyle w:val="PargrafodaLista"/>
         <w:numPr>
           <w:ilvl w:val="0"/>
-          <w:numId w:val="2"/>
-        </w:numPr>
-        <w:rPr>
-          <w:b/>
-          <w:sz w:val="28"/>
-          <w:szCs w:val="28"/>
-        </w:rPr>
-      </w:pPr>
-      <w:r>
-        <w:rPr>
-          <w:b/>
-          <w:sz w:val="28"/>
-          <w:szCs w:val="28"/>
-        </w:rPr>
-        <w:t xml:space="preserve">Pasta: </w:t>
-      </w:r>
-      <w:proofErr w:type="spellStart"/>
-      <w:r>
-        <w:rPr>
-          <w:b/>
-          <w:sz w:val="28"/>
-          <w:szCs w:val="28"/>
-        </w:rPr>
-        <w:t>persistence</w:t>
+          <w:numId w:val="1"/>
+        </w:numPr>
+        <w:rPr>
+          <w:b/>
+          <w:sz w:val="32"/>
+        </w:rPr>
+      </w:pPr>
+      <w:r>
+        <w:rPr>
+          <w:b/>
+          <w:sz w:val="32"/>
+        </w:rPr>
+        <w:t xml:space="preserve">Pacote: </w:t>
+      </w:r>
+      <w:proofErr w:type="spellStart"/>
+      <w:r>
+        <w:rPr>
+          <w:b/>
+          <w:sz w:val="32"/>
+        </w:rPr>
+        <w:t>util</w:t>
       </w:r>
       <w:proofErr w:type="spellEnd"/>
     </w:p>
@@ -9963,61 +10795,109 @@
         </w:numPr>
         <w:rPr>
           <w:sz w:val="28"/>
-        </w:rPr>
-      </w:pPr>
-      <w:r>
-        <w:rPr>
-          <w:sz w:val="28"/>
-          <w:szCs w:val="28"/>
-        </w:rPr>
-        <w:t>Classe:</w:t>
-      </w:r>
-      <w:r>
-        <w:rPr>
-          <w:sz w:val="28"/>
-        </w:rPr>
-        <w:t xml:space="preserve"> </w:t>
-      </w:r>
-      <w:proofErr w:type="spellStart"/>
-      <w:r>
-        <w:rPr>
-          <w:sz w:val="28"/>
-        </w:rPr>
-        <w:t>Conexao.php</w:t>
-      </w:r>
-      <w:proofErr w:type="spellEnd"/>
-    </w:p>
-    <w:p>
-      <w:pPr>
-        <w:pStyle w:val="PargrafodaLista"/>
-        <w:numPr>
-          <w:ilvl w:val="3"/>
-          <w:numId w:val="1"/>
-        </w:numPr>
-        <w:rPr>
-          <w:sz w:val="28"/>
-        </w:rPr>
-      </w:pPr>
-      <w:r>
-        <w:rPr>
-          <w:sz w:val="28"/>
-        </w:rPr>
-        <w:t xml:space="preserve">Variável: banco = usada para criar conexão com o banco de </w:t>
-      </w:r>
-      <w:proofErr w:type="spellStart"/>
-      <w:r>
-        <w:rPr>
-          <w:sz w:val="28"/>
-        </w:rPr>
-        <w:t>tipo_banco</w:t>
-      </w:r>
-      <w:proofErr w:type="spellEnd"/>
-      <w:r>
-        <w:rPr>
-          <w:sz w:val="28"/>
-        </w:rPr>
-        <w:t>;</w:t>
-      </w:r>
+          <w:szCs w:val="28"/>
+        </w:rPr>
+      </w:pPr>
+      <w:r>
+        <w:rPr>
+          <w:sz w:val="28"/>
+          <w:szCs w:val="28"/>
+        </w:rPr>
+        <w:t xml:space="preserve">Classe: </w:t>
+      </w:r>
+      <w:proofErr w:type="spellStart"/>
+      <w:r>
+        <w:rPr>
+          <w:sz w:val="28"/>
+          <w:szCs w:val="28"/>
+        </w:rPr>
+        <w:t>Parse.php</w:t>
+      </w:r>
+      <w:proofErr w:type="spellEnd"/>
+    </w:p>
+    <w:p>
+      <w:pPr>
+        <w:pStyle w:val="PargrafodaLista"/>
+        <w:numPr>
+          <w:ilvl w:val="1"/>
+          <w:numId w:val="1"/>
+        </w:numPr>
+        <w:rPr>
+          <w:sz w:val="28"/>
+          <w:szCs w:val="28"/>
+        </w:rPr>
+      </w:pPr>
+      <w:r>
+        <w:rPr>
+          <w:sz w:val="28"/>
+          <w:szCs w:val="28"/>
+        </w:rPr>
+        <w:t xml:space="preserve">Classe: </w:t>
+      </w:r>
+      <w:proofErr w:type="spellStart"/>
+      <w:r>
+        <w:rPr>
+          <w:sz w:val="28"/>
+          <w:szCs w:val="28"/>
+        </w:rPr>
+        <w:t>RunParse.php</w:t>
+      </w:r>
+      <w:proofErr w:type="spellEnd"/>
+    </w:p>
+    <w:p>
+      <w:pPr>
+        <w:pStyle w:val="PargrafodaLista"/>
+        <w:numPr>
+          <w:ilvl w:val="0"/>
+          <w:numId w:val="1"/>
+        </w:numPr>
+        <w:rPr>
+          <w:b/>
+          <w:sz w:val="32"/>
+        </w:rPr>
+      </w:pPr>
+      <w:r>
+        <w:rPr>
+          <w:b/>
+          <w:sz w:val="32"/>
+        </w:rPr>
+        <w:t xml:space="preserve">Pacote: </w:t>
+      </w:r>
+      <w:proofErr w:type="spellStart"/>
+      <w:r>
+        <w:rPr>
+          <w:b/>
+          <w:sz w:val="32"/>
+        </w:rPr>
+        <w:t>view</w:t>
+      </w:r>
+      <w:proofErr w:type="spellEnd"/>
+    </w:p>
+    <w:p>
+      <w:pPr>
+        <w:pStyle w:val="PargrafodaLista"/>
+        <w:numPr>
+          <w:ilvl w:val="1"/>
+          <w:numId w:val="1"/>
+        </w:numPr>
+        <w:rPr>
+          <w:sz w:val="28"/>
+        </w:rPr>
+      </w:pPr>
+      <w:r>
+        <w:rPr>
+          <w:sz w:val="28"/>
+        </w:rPr>
+        <w:t xml:space="preserve">Classe: </w:t>
+      </w:r>
+      <w:proofErr w:type="spellStart"/>
+      <w:r>
+        <w:rPr>
+          <w:sz w:val="28"/>
+        </w:rPr>
+        <w:t>totalra.php</w:t>
+      </w:r>
+      <w:proofErr w:type="spellEnd"/>
     </w:p>
     <w:p>
       <w:pPr>
@@ -10041,462 +10921,23 @@
         <w:rPr>
           <w:sz w:val="28"/>
         </w:rPr>
-        <w:t>tipo_banco</w:t>
-      </w:r>
-      <w:proofErr w:type="spellEnd"/>
-      <w:r>
-        <w:rPr>
-          <w:sz w:val="28"/>
-        </w:rPr>
-        <w:t xml:space="preserve"> = contém o tipo de banco, no caso é </w:t>
-      </w:r>
-      <w:proofErr w:type="spellStart"/>
-      <w:r>
-        <w:rPr>
-          <w:sz w:val="28"/>
-        </w:rPr>
-        <w:t>mysql</w:t>
-      </w:r>
-      <w:proofErr w:type="spellEnd"/>
-      <w:r>
-        <w:rPr>
-          <w:sz w:val="28"/>
-        </w:rPr>
-        <w:t>;</w:t>
-      </w:r>
-    </w:p>
-    <w:p>
-      <w:pPr>
-        <w:pStyle w:val="PargrafodaLista"/>
-        <w:numPr>
-          <w:ilvl w:val="3"/>
-          <w:numId w:val="1"/>
-        </w:numPr>
-        <w:rPr>
-          <w:sz w:val="28"/>
-        </w:rPr>
-      </w:pPr>
-      <w:r>
-        <w:rPr>
-          <w:sz w:val="28"/>
-        </w:rPr>
-        <w:t xml:space="preserve">Variável: servidor = contém o nome do servidor, no caso é </w:t>
-      </w:r>
-      <w:proofErr w:type="spellStart"/>
-      <w:r>
-        <w:rPr>
-          <w:sz w:val="28"/>
-        </w:rPr>
-        <w:t>localhost</w:t>
-      </w:r>
-      <w:proofErr w:type="spellEnd"/>
-      <w:r>
-        <w:rPr>
-          <w:sz w:val="28"/>
-        </w:rPr>
-        <w:t>;</w:t>
-      </w:r>
-    </w:p>
-    <w:p>
-      <w:pPr>
-        <w:pStyle w:val="PargrafodaLista"/>
-        <w:numPr>
-          <w:ilvl w:val="3"/>
-          <w:numId w:val="1"/>
-        </w:numPr>
-        <w:rPr>
-          <w:sz w:val="28"/>
-        </w:rPr>
-      </w:pPr>
-      <w:r>
-        <w:rPr>
-          <w:sz w:val="28"/>
-        </w:rPr>
-        <w:t xml:space="preserve">Variável: </w:t>
-      </w:r>
-      <w:proofErr w:type="spellStart"/>
-      <w:r>
-        <w:rPr>
-          <w:sz w:val="28"/>
-        </w:rPr>
-        <w:t>usuario</w:t>
-      </w:r>
-      <w:proofErr w:type="spellEnd"/>
-      <w:r>
-        <w:rPr>
-          <w:sz w:val="28"/>
-        </w:rPr>
-        <w:t xml:space="preserve"> = contém o nome do usuário que irá acessar o banco;</w:t>
-      </w:r>
-    </w:p>
-    <w:p>
-      <w:pPr>
-        <w:pStyle w:val="PargrafodaLista"/>
-        <w:numPr>
-          <w:ilvl w:val="3"/>
-          <w:numId w:val="1"/>
-        </w:numPr>
-        <w:rPr>
-          <w:sz w:val="28"/>
-        </w:rPr>
-      </w:pPr>
-      <w:r>
-        <w:rPr>
-          <w:sz w:val="28"/>
-        </w:rPr>
-        <w:t>Variável: senha = contém a senha do usuário que irá acessar o banco;</w:t>
-      </w:r>
-    </w:p>
-    <w:p>
-      <w:pPr>
-        <w:pStyle w:val="PargrafodaLista"/>
-        <w:numPr>
-          <w:ilvl w:val="1"/>
-          <w:numId w:val="1"/>
-        </w:numPr>
-        <w:rPr>
-          <w:sz w:val="28"/>
-        </w:rPr>
-      </w:pPr>
-      <w:r>
-        <w:rPr>
-          <w:sz w:val="28"/>
-        </w:rPr>
-        <w:t xml:space="preserve">Classe: </w:t>
-      </w:r>
-      <w:proofErr w:type="spellStart"/>
-      <w:r>
-        <w:rPr>
-          <w:sz w:val="28"/>
-        </w:rPr>
-        <w:t>persistence.php</w:t>
-      </w:r>
-      <w:proofErr w:type="spellEnd"/>
-    </w:p>
-    <w:p>
-      <w:pPr>
-        <w:pStyle w:val="PargrafodaLista"/>
-        <w:numPr>
-          <w:ilvl w:val="3"/>
-          <w:numId w:val="1"/>
-        </w:numPr>
-        <w:rPr>
-          <w:sz w:val="28"/>
-        </w:rPr>
-      </w:pPr>
-      <w:r>
-        <w:rPr>
-          <w:sz w:val="28"/>
-        </w:rPr>
-        <w:t xml:space="preserve">Variável: </w:t>
-      </w:r>
-      <w:proofErr w:type="spellStart"/>
-      <w:r>
-        <w:rPr>
-          <w:sz w:val="28"/>
-        </w:rPr>
-        <w:t>db</w:t>
-      </w:r>
-      <w:proofErr w:type="spellEnd"/>
-      <w:r>
-        <w:rPr>
-          <w:sz w:val="28"/>
-        </w:rPr>
-        <w:t xml:space="preserve"> = cria uma instancia do banco de dados.</w:t>
-      </w:r>
-    </w:p>
-    <w:p>
-      <w:pPr>
-        <w:pStyle w:val="PargrafodaLista"/>
-        <w:numPr>
-          <w:ilvl w:val="2"/>
-          <w:numId w:val="1"/>
-        </w:numPr>
-        <w:rPr>
-          <w:sz w:val="28"/>
-        </w:rPr>
-      </w:pPr>
-      <w:r>
-        <w:rPr>
-          <w:sz w:val="28"/>
-        </w:rPr>
-        <w:t xml:space="preserve">Função: </w:t>
-      </w:r>
-      <w:proofErr w:type="spellStart"/>
-      <w:proofErr w:type="gramStart"/>
-      <w:r>
-        <w:rPr>
-          <w:sz w:val="28"/>
-        </w:rPr>
-        <w:t>getInstance</w:t>
-      </w:r>
-      <w:proofErr w:type="spellEnd"/>
-      <w:r>
-        <w:rPr>
-          <w:sz w:val="28"/>
-        </w:rPr>
-        <w:t>(</w:t>
-      </w:r>
-      <w:proofErr w:type="gramEnd"/>
-      <w:r>
-        <w:rPr>
-          <w:sz w:val="28"/>
-        </w:rPr>
-        <w:t>)</w:t>
-      </w:r>
-    </w:p>
-    <w:p>
-      <w:pPr>
-        <w:pStyle w:val="PargrafodaLista"/>
-        <w:ind w:left="2160"/>
-        <w:rPr>
-          <w:sz w:val="28"/>
-          <w:szCs w:val="28"/>
-        </w:rPr>
-      </w:pPr>
-    </w:p>
-    <w:p>
-      <w:pPr>
-        <w:pStyle w:val="PargrafodaLista"/>
-        <w:numPr>
-          <w:ilvl w:val="0"/>
-          <w:numId w:val="2"/>
-        </w:numPr>
-        <w:rPr>
-          <w:b/>
-          <w:sz w:val="28"/>
-          <w:szCs w:val="28"/>
-        </w:rPr>
-      </w:pPr>
-      <w:r>
-        <w:rPr>
-          <w:b/>
-          <w:sz w:val="28"/>
-          <w:szCs w:val="28"/>
-        </w:rPr>
-        <w:t xml:space="preserve">Pasta: </w:t>
-      </w:r>
-      <w:proofErr w:type="spellStart"/>
-      <w:r>
-        <w:rPr>
-          <w:b/>
-          <w:sz w:val="28"/>
-          <w:szCs w:val="28"/>
-        </w:rPr>
-        <w:t>u</w:t>
-      </w:r>
-      <w:r>
-        <w:rPr>
-          <w:b/>
-          <w:sz w:val="28"/>
-          <w:szCs w:val="28"/>
-        </w:rPr>
-        <w:t>til</w:t>
-      </w:r>
-      <w:proofErr w:type="spellEnd"/>
-    </w:p>
-    <w:p>
-      <w:pPr>
-        <w:pStyle w:val="PargrafodaLista"/>
-        <w:numPr>
-          <w:ilvl w:val="1"/>
-          <w:numId w:val="2"/>
-        </w:numPr>
-        <w:rPr>
-          <w:b/>
-          <w:sz w:val="28"/>
-          <w:szCs w:val="28"/>
-        </w:rPr>
-      </w:pPr>
-      <w:r>
-        <w:rPr>
-          <w:sz w:val="28"/>
-          <w:szCs w:val="28"/>
-        </w:rPr>
-        <w:t xml:space="preserve">Classe: </w:t>
-      </w:r>
-    </w:p>
-    <w:p>
-      <w:pPr>
-        <w:pStyle w:val="PargrafodaLista"/>
-        <w:numPr>
-          <w:ilvl w:val="0"/>
-          <w:numId w:val="1"/>
-        </w:numPr>
-        <w:rPr>
-          <w:b/>
-          <w:sz w:val="32"/>
-        </w:rPr>
-      </w:pPr>
-      <w:r>
-        <w:rPr>
-          <w:b/>
-          <w:sz w:val="32"/>
-        </w:rPr>
-        <w:t xml:space="preserve">Pacote: </w:t>
-      </w:r>
-      <w:proofErr w:type="spellStart"/>
-      <w:r>
-        <w:rPr>
-          <w:b/>
-          <w:sz w:val="32"/>
-        </w:rPr>
-        <w:t>util</w:t>
-      </w:r>
-      <w:proofErr w:type="spellEnd"/>
-    </w:p>
-    <w:p>
-      <w:pPr>
-        <w:pStyle w:val="PargrafodaLista"/>
-        <w:numPr>
-          <w:ilvl w:val="1"/>
-          <w:numId w:val="1"/>
-        </w:numPr>
-        <w:rPr>
-          <w:sz w:val="28"/>
-          <w:szCs w:val="28"/>
-        </w:rPr>
-      </w:pPr>
-      <w:r>
-        <w:rPr>
-          <w:sz w:val="28"/>
-          <w:szCs w:val="28"/>
-        </w:rPr>
-        <w:t xml:space="preserve">Classe: </w:t>
-      </w:r>
-      <w:proofErr w:type="spellStart"/>
-      <w:r>
-        <w:rPr>
-          <w:sz w:val="28"/>
-          <w:szCs w:val="28"/>
-        </w:rPr>
-        <w:t>Parse.php</w:t>
-      </w:r>
-      <w:proofErr w:type="spellEnd"/>
-    </w:p>
-    <w:p>
-      <w:pPr>
-        <w:pStyle w:val="PargrafodaLista"/>
-        <w:numPr>
-          <w:ilvl w:val="1"/>
-          <w:numId w:val="1"/>
-        </w:numPr>
-        <w:rPr>
-          <w:sz w:val="28"/>
-          <w:szCs w:val="28"/>
-        </w:rPr>
-      </w:pPr>
-      <w:r>
-        <w:rPr>
-          <w:sz w:val="28"/>
-          <w:szCs w:val="28"/>
-        </w:rPr>
-        <w:t xml:space="preserve">Classe: </w:t>
-      </w:r>
-      <w:proofErr w:type="spellStart"/>
-      <w:r>
-        <w:rPr>
-          <w:sz w:val="28"/>
-          <w:szCs w:val="28"/>
-        </w:rPr>
-        <w:t>RunParse.php</w:t>
-      </w:r>
-      <w:proofErr w:type="spellEnd"/>
-    </w:p>
-    <w:p>
-      <w:pPr>
-        <w:pStyle w:val="PargrafodaLista"/>
-        <w:numPr>
-          <w:ilvl w:val="0"/>
-          <w:numId w:val="1"/>
-        </w:numPr>
-        <w:rPr>
-          <w:b/>
-          <w:sz w:val="32"/>
-        </w:rPr>
-      </w:pPr>
-      <w:r>
-        <w:rPr>
-          <w:b/>
-          <w:sz w:val="32"/>
-        </w:rPr>
-        <w:t xml:space="preserve">Pacote: </w:t>
-      </w:r>
-      <w:proofErr w:type="spellStart"/>
-      <w:r>
-        <w:rPr>
-          <w:b/>
-          <w:sz w:val="32"/>
+        <w:t>crimeVW</w:t>
+      </w:r>
+      <w:proofErr w:type="spellEnd"/>
+      <w:r>
+        <w:rPr>
+          <w:sz w:val="28"/>
+        </w:rPr>
+        <w:t xml:space="preserve"> = usada pra instanciar a </w:t>
+      </w:r>
+      <w:proofErr w:type="spellStart"/>
+      <w:r>
+        <w:rPr>
+          <w:sz w:val="28"/>
         </w:rPr>
         <w:t>view</w:t>
       </w:r>
       <w:proofErr w:type="spellEnd"/>
-    </w:p>
-    <w:p>
-      <w:pPr>
-        <w:pStyle w:val="PargrafodaLista"/>
-        <w:numPr>
-          <w:ilvl w:val="1"/>
-          <w:numId w:val="1"/>
-        </w:numPr>
-        <w:rPr>
-          <w:sz w:val="28"/>
-        </w:rPr>
-      </w:pPr>
-      <w:r>
-        <w:rPr>
-          <w:sz w:val="28"/>
-        </w:rPr>
-        <w:t xml:space="preserve">Classe: </w:t>
-      </w:r>
-      <w:proofErr w:type="spellStart"/>
-      <w:r>
-        <w:rPr>
-          <w:sz w:val="28"/>
-        </w:rPr>
-        <w:t>totalra.php</w:t>
-      </w:r>
-      <w:proofErr w:type="spellEnd"/>
-    </w:p>
-    <w:p>
-      <w:pPr>
-        <w:pStyle w:val="PargrafodaLista"/>
-        <w:numPr>
-          <w:ilvl w:val="3"/>
-          <w:numId w:val="1"/>
-        </w:numPr>
-        <w:rPr>
-          <w:sz w:val="28"/>
-        </w:rPr>
-      </w:pPr>
-      <w:r>
-        <w:rPr>
-          <w:sz w:val="28"/>
-        </w:rPr>
-        <w:t xml:space="preserve">Variável: </w:t>
-      </w:r>
-      <w:proofErr w:type="spellStart"/>
-      <w:r>
-        <w:rPr>
-          <w:sz w:val="28"/>
-        </w:rPr>
-        <w:t>crimeVW</w:t>
-      </w:r>
-      <w:proofErr w:type="spellEnd"/>
-      <w:r>
-        <w:rPr>
-          <w:sz w:val="28"/>
-        </w:rPr>
-        <w:t xml:space="preserve"> = usada pra instanciar a </w:t>
-      </w:r>
-      <w:proofErr w:type="spellStart"/>
-      <w:r>
-        <w:rPr>
-          <w:sz w:val="28"/>
-        </w:rPr>
-        <w:t>view</w:t>
-      </w:r>
-      <w:proofErr w:type="spellEnd"/>
       <w:r>
         <w:rPr>
           <w:sz w:val="28"/>
@@ -10519,7 +10960,6 @@
         <w:rPr>
           <w:sz w:val="28"/>
         </w:rPr>
-        <w:lastRenderedPageBreak/>
         <w:t xml:space="preserve">Variável: </w:t>
       </w:r>
       <w:proofErr w:type="spellStart"/>

</xml_diff>

<commit_message>
File with variables (ParseTeste)
</commit_message>
<xml_diff>
--- a/RadarVariavel.docx
+++ b/RadarVariavel.docx
@@ -10359,6 +10359,987 @@
         </w:rPr>
         <w:t>tempo</w:t>
       </w:r>
+    </w:p>
+    <w:p>
+      <w:pPr>
+        <w:pStyle w:val="PargrafodaLista"/>
+        <w:numPr>
+          <w:ilvl w:val="0"/>
+          <w:numId w:val="2"/>
+        </w:numPr>
+        <w:rPr>
+          <w:b/>
+          <w:sz w:val="28"/>
+          <w:szCs w:val="28"/>
+        </w:rPr>
+      </w:pPr>
+      <w:r>
+        <w:rPr>
+          <w:b/>
+          <w:sz w:val="28"/>
+          <w:szCs w:val="28"/>
+        </w:rPr>
+        <w:t xml:space="preserve">Pasta: </w:t>
+      </w:r>
+      <w:proofErr w:type="spellStart"/>
+      <w:r>
+        <w:rPr>
+          <w:b/>
+          <w:sz w:val="28"/>
+          <w:szCs w:val="28"/>
+        </w:rPr>
+        <w:t>persistence</w:t>
+      </w:r>
+      <w:proofErr w:type="spellEnd"/>
+    </w:p>
+    <w:p>
+      <w:pPr>
+        <w:pStyle w:val="PargrafodaLista"/>
+        <w:numPr>
+          <w:ilvl w:val="1"/>
+          <w:numId w:val="1"/>
+        </w:numPr>
+        <w:rPr>
+          <w:sz w:val="28"/>
+        </w:rPr>
+      </w:pPr>
+      <w:r>
+        <w:rPr>
+          <w:sz w:val="28"/>
+          <w:szCs w:val="28"/>
+        </w:rPr>
+        <w:t>Classe:</w:t>
+      </w:r>
+      <w:r>
+        <w:rPr>
+          <w:sz w:val="28"/>
+        </w:rPr>
+        <w:t xml:space="preserve"> </w:t>
+      </w:r>
+      <w:proofErr w:type="spellStart"/>
+      <w:r>
+        <w:rPr>
+          <w:sz w:val="28"/>
+        </w:rPr>
+        <w:t>Conexao.php</w:t>
+      </w:r>
+      <w:proofErr w:type="spellEnd"/>
+    </w:p>
+    <w:p>
+      <w:pPr>
+        <w:pStyle w:val="PargrafodaLista"/>
+        <w:numPr>
+          <w:ilvl w:val="3"/>
+          <w:numId w:val="1"/>
+        </w:numPr>
+        <w:rPr>
+          <w:sz w:val="28"/>
+        </w:rPr>
+      </w:pPr>
+      <w:r>
+        <w:rPr>
+          <w:sz w:val="28"/>
+        </w:rPr>
+        <w:t xml:space="preserve">Variável: banco = usada para criar conexão com o banco de </w:t>
+      </w:r>
+      <w:proofErr w:type="spellStart"/>
+      <w:r>
+        <w:rPr>
+          <w:sz w:val="28"/>
+        </w:rPr>
+        <w:t>tipo_banco</w:t>
+      </w:r>
+      <w:proofErr w:type="spellEnd"/>
+      <w:r>
+        <w:rPr>
+          <w:sz w:val="28"/>
+        </w:rPr>
+        <w:t>;</w:t>
+      </w:r>
+    </w:p>
+    <w:p>
+      <w:pPr>
+        <w:pStyle w:val="PargrafodaLista"/>
+        <w:numPr>
+          <w:ilvl w:val="3"/>
+          <w:numId w:val="1"/>
+        </w:numPr>
+        <w:rPr>
+          <w:sz w:val="28"/>
+        </w:rPr>
+      </w:pPr>
+      <w:r>
+        <w:rPr>
+          <w:sz w:val="28"/>
+        </w:rPr>
+        <w:t xml:space="preserve">Variável: </w:t>
+      </w:r>
+      <w:proofErr w:type="spellStart"/>
+      <w:r>
+        <w:rPr>
+          <w:sz w:val="28"/>
+        </w:rPr>
+        <w:t>tipo_banco</w:t>
+      </w:r>
+      <w:proofErr w:type="spellEnd"/>
+      <w:r>
+        <w:rPr>
+          <w:sz w:val="28"/>
+        </w:rPr>
+        <w:t xml:space="preserve"> = contém o tipo de banco, no caso é </w:t>
+      </w:r>
+      <w:proofErr w:type="spellStart"/>
+      <w:r>
+        <w:rPr>
+          <w:sz w:val="28"/>
+        </w:rPr>
+        <w:t>mysql</w:t>
+      </w:r>
+      <w:proofErr w:type="spellEnd"/>
+      <w:r>
+        <w:rPr>
+          <w:sz w:val="28"/>
+        </w:rPr>
+        <w:t>;</w:t>
+      </w:r>
+    </w:p>
+    <w:p>
+      <w:pPr>
+        <w:pStyle w:val="PargrafodaLista"/>
+        <w:numPr>
+          <w:ilvl w:val="3"/>
+          <w:numId w:val="1"/>
+        </w:numPr>
+        <w:rPr>
+          <w:sz w:val="28"/>
+        </w:rPr>
+      </w:pPr>
+      <w:r>
+        <w:rPr>
+          <w:sz w:val="28"/>
+        </w:rPr>
+        <w:t xml:space="preserve">Variável: servidor = contém o nome do servidor, no caso é </w:t>
+      </w:r>
+      <w:proofErr w:type="spellStart"/>
+      <w:r>
+        <w:rPr>
+          <w:sz w:val="28"/>
+        </w:rPr>
+        <w:t>localhost</w:t>
+      </w:r>
+      <w:proofErr w:type="spellEnd"/>
+      <w:r>
+        <w:rPr>
+          <w:sz w:val="28"/>
+        </w:rPr>
+        <w:t>;</w:t>
+      </w:r>
+    </w:p>
+    <w:p>
+      <w:pPr>
+        <w:pStyle w:val="PargrafodaLista"/>
+        <w:numPr>
+          <w:ilvl w:val="3"/>
+          <w:numId w:val="1"/>
+        </w:numPr>
+        <w:rPr>
+          <w:sz w:val="28"/>
+        </w:rPr>
+      </w:pPr>
+      <w:r>
+        <w:rPr>
+          <w:sz w:val="28"/>
+        </w:rPr>
+        <w:t xml:space="preserve">Variável: </w:t>
+      </w:r>
+      <w:proofErr w:type="spellStart"/>
+      <w:r>
+        <w:rPr>
+          <w:sz w:val="28"/>
+        </w:rPr>
+        <w:t>usuario</w:t>
+      </w:r>
+      <w:proofErr w:type="spellEnd"/>
+      <w:r>
+        <w:rPr>
+          <w:sz w:val="28"/>
+        </w:rPr>
+        <w:t xml:space="preserve"> = contém o nome do usuário que irá acessar o banco;</w:t>
+      </w:r>
+    </w:p>
+    <w:p>
+      <w:pPr>
+        <w:pStyle w:val="PargrafodaLista"/>
+        <w:numPr>
+          <w:ilvl w:val="3"/>
+          <w:numId w:val="1"/>
+        </w:numPr>
+        <w:rPr>
+          <w:sz w:val="28"/>
+        </w:rPr>
+      </w:pPr>
+      <w:r>
+        <w:rPr>
+          <w:sz w:val="28"/>
+        </w:rPr>
+        <w:t>Variável: senha = contém a senha do usuário que irá acessar o banco;</w:t>
+      </w:r>
+    </w:p>
+    <w:p>
+      <w:pPr>
+        <w:pStyle w:val="PargrafodaLista"/>
+        <w:numPr>
+          <w:ilvl w:val="1"/>
+          <w:numId w:val="1"/>
+        </w:numPr>
+        <w:rPr>
+          <w:sz w:val="28"/>
+        </w:rPr>
+      </w:pPr>
+      <w:r>
+        <w:rPr>
+          <w:sz w:val="28"/>
+        </w:rPr>
+        <w:t xml:space="preserve">Classe: </w:t>
+      </w:r>
+      <w:proofErr w:type="spellStart"/>
+      <w:r>
+        <w:rPr>
+          <w:sz w:val="28"/>
+        </w:rPr>
+        <w:t>persistence.php</w:t>
+      </w:r>
+      <w:proofErr w:type="spellEnd"/>
+    </w:p>
+    <w:p>
+      <w:pPr>
+        <w:pStyle w:val="PargrafodaLista"/>
+        <w:numPr>
+          <w:ilvl w:val="3"/>
+          <w:numId w:val="1"/>
+        </w:numPr>
+        <w:rPr>
+          <w:sz w:val="28"/>
+        </w:rPr>
+      </w:pPr>
+      <w:r>
+        <w:rPr>
+          <w:sz w:val="28"/>
+        </w:rPr>
+        <w:lastRenderedPageBreak/>
+        <w:t xml:space="preserve">Variável: </w:t>
+      </w:r>
+      <w:proofErr w:type="spellStart"/>
+      <w:r>
+        <w:rPr>
+          <w:sz w:val="28"/>
+        </w:rPr>
+        <w:t>db</w:t>
+      </w:r>
+      <w:proofErr w:type="spellEnd"/>
+      <w:r>
+        <w:rPr>
+          <w:sz w:val="28"/>
+        </w:rPr>
+        <w:t xml:space="preserve"> = cria uma instancia do banco de dados.</w:t>
+      </w:r>
+    </w:p>
+    <w:p>
+      <w:pPr>
+        <w:pStyle w:val="PargrafodaLista"/>
+        <w:numPr>
+          <w:ilvl w:val="2"/>
+          <w:numId w:val="1"/>
+        </w:numPr>
+        <w:rPr>
+          <w:sz w:val="28"/>
+        </w:rPr>
+      </w:pPr>
+      <w:r>
+        <w:rPr>
+          <w:sz w:val="28"/>
+        </w:rPr>
+        <w:t xml:space="preserve">Função: </w:t>
+      </w:r>
+      <w:proofErr w:type="spellStart"/>
+      <w:proofErr w:type="gramStart"/>
+      <w:r>
+        <w:rPr>
+          <w:sz w:val="28"/>
+        </w:rPr>
+        <w:t>getInstance</w:t>
+      </w:r>
+      <w:proofErr w:type="spellEnd"/>
+      <w:r>
+        <w:rPr>
+          <w:sz w:val="28"/>
+        </w:rPr>
+        <w:t>(</w:t>
+      </w:r>
+      <w:proofErr w:type="gramEnd"/>
+      <w:r>
+        <w:rPr>
+          <w:sz w:val="28"/>
+        </w:rPr>
+        <w:t>)</w:t>
+      </w:r>
+    </w:p>
+    <w:p>
+      <w:pPr>
+        <w:pStyle w:val="PargrafodaLista"/>
+        <w:ind w:left="2160"/>
+        <w:rPr>
+          <w:sz w:val="28"/>
+          <w:szCs w:val="28"/>
+        </w:rPr>
+      </w:pPr>
+    </w:p>
+    <w:p>
+      <w:pPr>
+        <w:pStyle w:val="PargrafodaLista"/>
+        <w:numPr>
+          <w:ilvl w:val="0"/>
+          <w:numId w:val="2"/>
+        </w:numPr>
+        <w:rPr>
+          <w:b/>
+          <w:sz w:val="28"/>
+          <w:szCs w:val="28"/>
+        </w:rPr>
+      </w:pPr>
+      <w:r>
+        <w:rPr>
+          <w:b/>
+          <w:sz w:val="28"/>
+          <w:szCs w:val="28"/>
+        </w:rPr>
+        <w:t xml:space="preserve">Pasta: </w:t>
+      </w:r>
+      <w:proofErr w:type="spellStart"/>
+      <w:r>
+        <w:rPr>
+          <w:b/>
+          <w:sz w:val="28"/>
+          <w:szCs w:val="28"/>
+        </w:rPr>
+        <w:t>u</w:t>
+      </w:r>
+      <w:r>
+        <w:rPr>
+          <w:b/>
+          <w:sz w:val="28"/>
+          <w:szCs w:val="28"/>
+        </w:rPr>
+        <w:t>til</w:t>
+      </w:r>
+      <w:proofErr w:type="spellEnd"/>
+    </w:p>
+    <w:p>
+      <w:pPr>
+        <w:pStyle w:val="PargrafodaLista"/>
+        <w:numPr>
+          <w:ilvl w:val="1"/>
+          <w:numId w:val="2"/>
+        </w:numPr>
+        <w:rPr>
+          <w:b/>
+          <w:sz w:val="28"/>
+          <w:szCs w:val="28"/>
+        </w:rPr>
+      </w:pPr>
+      <w:r>
+        <w:rPr>
+          <w:sz w:val="28"/>
+          <w:szCs w:val="28"/>
+        </w:rPr>
+        <w:t xml:space="preserve">Classe: </w:t>
+      </w:r>
+      <w:proofErr w:type="spellStart"/>
+      <w:r>
+        <w:rPr>
+          <w:sz w:val="28"/>
+          <w:szCs w:val="28"/>
+        </w:rPr>
+        <w:t>ParseTeste.php</w:t>
+      </w:r>
+      <w:proofErr w:type="spellEnd"/>
+    </w:p>
+    <w:p>
+      <w:pPr>
+        <w:pStyle w:val="PargrafodaLista"/>
+        <w:numPr>
+          <w:ilvl w:val="2"/>
+          <w:numId w:val="2"/>
+        </w:numPr>
+        <w:rPr>
+          <w:b/>
+          <w:sz w:val="24"/>
+          <w:szCs w:val="28"/>
+        </w:rPr>
+      </w:pPr>
+      <w:r>
+        <w:rPr>
+          <w:sz w:val="24"/>
+          <w:szCs w:val="28"/>
+        </w:rPr>
+        <w:t>Função:</w:t>
+      </w:r>
+      <w:r>
+        <w:rPr>
+          <w:sz w:val="24"/>
+          <w:szCs w:val="28"/>
+        </w:rPr>
+        <w:t xml:space="preserve"> </w:t>
+      </w:r>
+      <w:proofErr w:type="spellStart"/>
+      <w:r>
+        <w:rPr>
+          <w:sz w:val="24"/>
+          <w:szCs w:val="28"/>
+        </w:rPr>
+        <w:t>testExistenciaInstanciaParseSerieHistorica</w:t>
+      </w:r>
+      <w:proofErr w:type="spellEnd"/>
+    </w:p>
+    <w:p>
+      <w:pPr>
+        <w:pStyle w:val="PargrafodaLista"/>
+        <w:numPr>
+          <w:ilvl w:val="3"/>
+          <w:numId w:val="2"/>
+        </w:numPr>
+        <w:rPr>
+          <w:b/>
+          <w:sz w:val="24"/>
+          <w:szCs w:val="28"/>
+        </w:rPr>
+      </w:pPr>
+      <w:r>
+        <w:rPr>
+          <w:sz w:val="24"/>
+          <w:szCs w:val="28"/>
+        </w:rPr>
+        <w:t>Variável: planilha</w:t>
+      </w:r>
+    </w:p>
+    <w:p>
+      <w:pPr>
+        <w:pStyle w:val="PargrafodaLista"/>
+        <w:numPr>
+          <w:ilvl w:val="3"/>
+          <w:numId w:val="2"/>
+        </w:numPr>
+        <w:rPr>
+          <w:b/>
+          <w:sz w:val="24"/>
+          <w:szCs w:val="28"/>
+        </w:rPr>
+      </w:pPr>
+      <w:r>
+        <w:rPr>
+          <w:sz w:val="24"/>
+          <w:szCs w:val="28"/>
+        </w:rPr>
+        <w:t>Variável: parse</w:t>
+      </w:r>
+    </w:p>
+    <w:p>
+      <w:pPr>
+        <w:pStyle w:val="PargrafodaLista"/>
+        <w:numPr>
+          <w:ilvl w:val="2"/>
+          <w:numId w:val="2"/>
+        </w:numPr>
+        <w:rPr>
+          <w:b/>
+          <w:sz w:val="24"/>
+          <w:szCs w:val="28"/>
+        </w:rPr>
+      </w:pPr>
+      <w:r>
+        <w:rPr>
+          <w:sz w:val="24"/>
+          <w:szCs w:val="28"/>
+        </w:rPr>
+        <w:t xml:space="preserve">Função: </w:t>
+      </w:r>
+      <w:proofErr w:type="spellStart"/>
+      <w:r>
+        <w:rPr>
+          <w:sz w:val="24"/>
+          <w:szCs w:val="28"/>
+        </w:rPr>
+        <w:t>testExistenciaInstanciaParseQuadrimestre</w:t>
+      </w:r>
+      <w:proofErr w:type="spellEnd"/>
+    </w:p>
+    <w:p>
+      <w:pPr>
+        <w:pStyle w:val="PargrafodaLista"/>
+        <w:numPr>
+          <w:ilvl w:val="3"/>
+          <w:numId w:val="2"/>
+        </w:numPr>
+        <w:rPr>
+          <w:b/>
+          <w:sz w:val="24"/>
+          <w:szCs w:val="28"/>
+        </w:rPr>
+      </w:pPr>
+      <w:r>
+        <w:rPr>
+          <w:sz w:val="24"/>
+          <w:szCs w:val="28"/>
+        </w:rPr>
+        <w:t>Variável: planilha</w:t>
+      </w:r>
+    </w:p>
+    <w:p>
+      <w:pPr>
+        <w:pStyle w:val="PargrafodaLista"/>
+        <w:numPr>
+          <w:ilvl w:val="3"/>
+          <w:numId w:val="2"/>
+        </w:numPr>
+        <w:rPr>
+          <w:b/>
+          <w:sz w:val="24"/>
+          <w:szCs w:val="28"/>
+        </w:rPr>
+      </w:pPr>
+      <w:r>
+        <w:rPr>
+          <w:sz w:val="24"/>
+          <w:szCs w:val="28"/>
+        </w:rPr>
+        <w:t>Variável: parse</w:t>
+      </w:r>
+    </w:p>
+    <w:p>
+      <w:pPr>
+        <w:pStyle w:val="PargrafodaLista"/>
+        <w:numPr>
+          <w:ilvl w:val="2"/>
+          <w:numId w:val="2"/>
+        </w:numPr>
+        <w:rPr>
+          <w:sz w:val="24"/>
+          <w:szCs w:val="28"/>
+        </w:rPr>
+      </w:pPr>
+      <w:r>
+        <w:rPr>
+          <w:sz w:val="24"/>
+          <w:szCs w:val="28"/>
+        </w:rPr>
+        <w:t xml:space="preserve">Função: </w:t>
+      </w:r>
+      <w:proofErr w:type="spellStart"/>
+      <w:r>
+        <w:rPr>
+          <w:sz w:val="24"/>
+          <w:szCs w:val="28"/>
+        </w:rPr>
+        <w:t>testExistenciaInstanciaParseRA</w:t>
+      </w:r>
+      <w:proofErr w:type="spellEnd"/>
+    </w:p>
+    <w:p>
+      <w:pPr>
+        <w:pStyle w:val="PargrafodaLista"/>
+        <w:numPr>
+          <w:ilvl w:val="3"/>
+          <w:numId w:val="2"/>
+        </w:numPr>
+        <w:rPr>
+          <w:b/>
+          <w:sz w:val="24"/>
+          <w:szCs w:val="28"/>
+        </w:rPr>
+      </w:pPr>
+      <w:r>
+        <w:rPr>
+          <w:sz w:val="24"/>
+          <w:szCs w:val="28"/>
+        </w:rPr>
+        <w:t>Variável: planilha</w:t>
+      </w:r>
+    </w:p>
+    <w:p>
+      <w:pPr>
+        <w:pStyle w:val="PargrafodaLista"/>
+        <w:numPr>
+          <w:ilvl w:val="3"/>
+          <w:numId w:val="2"/>
+        </w:numPr>
+        <w:rPr>
+          <w:b/>
+          <w:sz w:val="24"/>
+          <w:szCs w:val="28"/>
+        </w:rPr>
+      </w:pPr>
+      <w:r>
+        <w:rPr>
+          <w:sz w:val="24"/>
+          <w:szCs w:val="28"/>
+        </w:rPr>
+        <w:t>Variável: parse</w:t>
+      </w:r>
+    </w:p>
+    <w:p>
+      <w:pPr>
+        <w:pStyle w:val="PargrafodaLista"/>
+        <w:numPr>
+          <w:ilvl w:val="2"/>
+          <w:numId w:val="2"/>
+        </w:numPr>
+        <w:rPr>
+          <w:sz w:val="24"/>
+          <w:szCs w:val="28"/>
+        </w:rPr>
+      </w:pPr>
+      <w:r>
+        <w:rPr>
+          <w:sz w:val="24"/>
+          <w:szCs w:val="28"/>
+        </w:rPr>
+        <w:t xml:space="preserve">Função: </w:t>
+      </w:r>
+      <w:proofErr w:type="spellStart"/>
+      <w:r>
+        <w:rPr>
+          <w:sz w:val="24"/>
+          <w:szCs w:val="28"/>
+        </w:rPr>
+        <w:t>testeSetNatureza</w:t>
+      </w:r>
+      <w:proofErr w:type="spellEnd"/>
+    </w:p>
+    <w:p>
+      <w:pPr>
+        <w:pStyle w:val="PargrafodaLista"/>
+        <w:numPr>
+          <w:ilvl w:val="3"/>
+          <w:numId w:val="2"/>
+        </w:numPr>
+        <w:rPr>
+          <w:b/>
+          <w:sz w:val="24"/>
+          <w:szCs w:val="28"/>
+        </w:rPr>
+      </w:pPr>
+      <w:r>
+        <w:rPr>
+          <w:sz w:val="24"/>
+          <w:szCs w:val="28"/>
+        </w:rPr>
+        <w:t>Variável: planilha</w:t>
+      </w:r>
+    </w:p>
+    <w:p>
+      <w:pPr>
+        <w:pStyle w:val="PargrafodaLista"/>
+        <w:numPr>
+          <w:ilvl w:val="3"/>
+          <w:numId w:val="2"/>
+        </w:numPr>
+        <w:rPr>
+          <w:b/>
+          <w:sz w:val="24"/>
+          <w:szCs w:val="28"/>
+        </w:rPr>
+      </w:pPr>
+      <w:r>
+        <w:rPr>
+          <w:sz w:val="24"/>
+          <w:szCs w:val="28"/>
+        </w:rPr>
+        <w:t>Variável: parse</w:t>
+      </w:r>
+    </w:p>
+    <w:p>
+      <w:pPr>
+        <w:pStyle w:val="PargrafodaLista"/>
+        <w:numPr>
+          <w:ilvl w:val="2"/>
+          <w:numId w:val="2"/>
+        </w:numPr>
+        <w:rPr>
+          <w:sz w:val="24"/>
+          <w:szCs w:val="28"/>
+        </w:rPr>
+      </w:pPr>
+      <w:r>
+        <w:rPr>
+          <w:sz w:val="24"/>
+          <w:szCs w:val="28"/>
+        </w:rPr>
+        <w:t xml:space="preserve">Função: </w:t>
+      </w:r>
+      <w:proofErr w:type="spellStart"/>
+      <w:r>
+        <w:rPr>
+          <w:sz w:val="24"/>
+          <w:szCs w:val="28"/>
+        </w:rPr>
+        <w:t>testeSetCategoria</w:t>
+      </w:r>
+      <w:proofErr w:type="spellEnd"/>
+    </w:p>
+    <w:p>
+      <w:pPr>
+        <w:pStyle w:val="PargrafodaLista"/>
+        <w:numPr>
+          <w:ilvl w:val="3"/>
+          <w:numId w:val="2"/>
+        </w:numPr>
+        <w:rPr>
+          <w:b/>
+          <w:sz w:val="24"/>
+          <w:szCs w:val="28"/>
+        </w:rPr>
+      </w:pPr>
+      <w:r>
+        <w:rPr>
+          <w:sz w:val="24"/>
+          <w:szCs w:val="28"/>
+        </w:rPr>
+        <w:t>Variável: planilha</w:t>
+      </w:r>
+    </w:p>
+    <w:p>
+      <w:pPr>
+        <w:pStyle w:val="PargrafodaLista"/>
+        <w:numPr>
+          <w:ilvl w:val="3"/>
+          <w:numId w:val="2"/>
+        </w:numPr>
+        <w:rPr>
+          <w:b/>
+          <w:sz w:val="24"/>
+          <w:szCs w:val="28"/>
+        </w:rPr>
+      </w:pPr>
+      <w:r>
+        <w:rPr>
+          <w:sz w:val="24"/>
+          <w:szCs w:val="28"/>
+        </w:rPr>
+        <w:t>Variável: parse</w:t>
+      </w:r>
+    </w:p>
+    <w:p>
+      <w:pPr>
+        <w:pStyle w:val="PargrafodaLista"/>
+        <w:numPr>
+          <w:ilvl w:val="2"/>
+          <w:numId w:val="2"/>
+        </w:numPr>
+        <w:rPr>
+          <w:sz w:val="24"/>
+          <w:szCs w:val="28"/>
+        </w:rPr>
+      </w:pPr>
+      <w:r>
+        <w:rPr>
+          <w:sz w:val="24"/>
+          <w:szCs w:val="28"/>
+        </w:rPr>
+        <w:t xml:space="preserve">Função: </w:t>
+      </w:r>
+      <w:proofErr w:type="spellStart"/>
+      <w:r>
+        <w:rPr>
+          <w:sz w:val="24"/>
+          <w:szCs w:val="28"/>
+        </w:rPr>
+        <w:t>testeSetTempo</w:t>
+      </w:r>
+      <w:proofErr w:type="spellEnd"/>
+    </w:p>
+    <w:p>
+      <w:pPr>
+        <w:pStyle w:val="PargrafodaLista"/>
+        <w:numPr>
+          <w:ilvl w:val="3"/>
+          <w:numId w:val="2"/>
+        </w:numPr>
+        <w:rPr>
+          <w:b/>
+          <w:sz w:val="24"/>
+          <w:szCs w:val="28"/>
+        </w:rPr>
+      </w:pPr>
+      <w:r>
+        <w:rPr>
+          <w:sz w:val="24"/>
+          <w:szCs w:val="28"/>
+        </w:rPr>
+        <w:t>Variável: planilha</w:t>
+      </w:r>
+    </w:p>
+    <w:p>
+      <w:pPr>
+        <w:pStyle w:val="PargrafodaLista"/>
+        <w:numPr>
+          <w:ilvl w:val="3"/>
+          <w:numId w:val="2"/>
+        </w:numPr>
+        <w:rPr>
+          <w:b/>
+          <w:sz w:val="24"/>
+          <w:szCs w:val="28"/>
+        </w:rPr>
+      </w:pPr>
+      <w:r>
+        <w:rPr>
+          <w:sz w:val="24"/>
+          <w:szCs w:val="28"/>
+        </w:rPr>
+        <w:t>Variável: parse</w:t>
+      </w:r>
+    </w:p>
+    <w:p>
+      <w:pPr>
+        <w:pStyle w:val="PargrafodaLista"/>
+        <w:numPr>
+          <w:ilvl w:val="2"/>
+          <w:numId w:val="2"/>
+        </w:numPr>
+        <w:rPr>
+          <w:sz w:val="24"/>
+          <w:szCs w:val="28"/>
+        </w:rPr>
+      </w:pPr>
+      <w:r>
+        <w:rPr>
+          <w:sz w:val="24"/>
+          <w:szCs w:val="28"/>
+        </w:rPr>
+        <w:t xml:space="preserve">Função: </w:t>
+      </w:r>
+      <w:proofErr w:type="spellStart"/>
+      <w:r>
+        <w:rPr>
+          <w:sz w:val="24"/>
+          <w:szCs w:val="28"/>
+        </w:rPr>
+        <w:t>testeSetCrime</w:t>
+      </w:r>
+      <w:proofErr w:type="spellEnd"/>
+    </w:p>
+    <w:p>
+      <w:pPr>
+        <w:pStyle w:val="PargrafodaLista"/>
+        <w:numPr>
+          <w:ilvl w:val="3"/>
+          <w:numId w:val="2"/>
+        </w:numPr>
+        <w:rPr>
+          <w:b/>
+          <w:sz w:val="24"/>
+          <w:szCs w:val="28"/>
+        </w:rPr>
+      </w:pPr>
+      <w:r>
+        <w:rPr>
+          <w:sz w:val="24"/>
+          <w:szCs w:val="28"/>
+        </w:rPr>
+        <w:t>Variável: planilha</w:t>
+      </w:r>
+    </w:p>
+    <w:p>
+      <w:pPr>
+        <w:pStyle w:val="PargrafodaLista"/>
+        <w:numPr>
+          <w:ilvl w:val="3"/>
+          <w:numId w:val="2"/>
+        </w:numPr>
+        <w:rPr>
+          <w:b/>
+          <w:sz w:val="24"/>
+          <w:szCs w:val="28"/>
+        </w:rPr>
+      </w:pPr>
+      <w:r>
+        <w:rPr>
+          <w:sz w:val="24"/>
+          <w:szCs w:val="28"/>
+        </w:rPr>
+        <w:t>Variável: parse</w:t>
+      </w:r>
+    </w:p>
+    <w:p>
+      <w:pPr>
+        <w:pStyle w:val="PargrafodaLista"/>
+        <w:numPr>
+          <w:ilvl w:val="2"/>
+          <w:numId w:val="2"/>
+        </w:numPr>
+        <w:rPr>
+          <w:sz w:val="24"/>
+          <w:szCs w:val="28"/>
+        </w:rPr>
+      </w:pPr>
+      <w:r>
+        <w:rPr>
+          <w:sz w:val="24"/>
+          <w:szCs w:val="28"/>
+        </w:rPr>
+        <w:t xml:space="preserve">Função: </w:t>
+      </w:r>
+      <w:proofErr w:type="spellStart"/>
+      <w:r>
+        <w:rPr>
+          <w:sz w:val="24"/>
+          <w:szCs w:val="28"/>
+        </w:rPr>
+        <w:t>testeSetRegiao</w:t>
+      </w:r>
+      <w:proofErr w:type="spellEnd"/>
+    </w:p>
+    <w:p>
+      <w:pPr>
+        <w:pStyle w:val="PargrafodaLista"/>
+        <w:numPr>
+          <w:ilvl w:val="3"/>
+          <w:numId w:val="2"/>
+        </w:numPr>
+        <w:rPr>
+          <w:b/>
+          <w:sz w:val="24"/>
+          <w:szCs w:val="28"/>
+        </w:rPr>
+      </w:pPr>
+      <w:r>
+        <w:rPr>
+          <w:sz w:val="24"/>
+          <w:szCs w:val="28"/>
+        </w:rPr>
+        <w:t>Variável: planilha</w:t>
+      </w:r>
+    </w:p>
+    <w:p>
+      <w:pPr>
+        <w:pStyle w:val="PargrafodaLista"/>
+        <w:numPr>
+          <w:ilvl w:val="3"/>
+          <w:numId w:val="2"/>
+        </w:numPr>
+        <w:rPr>
+          <w:b/>
+          <w:sz w:val="24"/>
+          <w:szCs w:val="28"/>
+        </w:rPr>
+      </w:pPr>
+      <w:r>
+        <w:rPr>
+          <w:sz w:val="24"/>
+          <w:szCs w:val="28"/>
+        </w:rPr>
+        <w:t>Variável: parse</w:t>
+      </w:r>
       <w:bookmarkStart w:id="0" w:name="_GoBack"/>
       <w:bookmarkEnd w:id="0"/>
     </w:p>
@@ -10367,30 +11348,27 @@
         <w:pStyle w:val="PargrafodaLista"/>
         <w:numPr>
           <w:ilvl w:val="0"/>
-          <w:numId w:val="2"/>
-        </w:numPr>
-        <w:rPr>
-          <w:b/>
-          <w:sz w:val="28"/>
-          <w:szCs w:val="28"/>
-        </w:rPr>
-      </w:pPr>
-      <w:r>
-        <w:rPr>
-          <w:b/>
-          <w:sz w:val="28"/>
-          <w:szCs w:val="28"/>
-        </w:rPr>
-        <w:t xml:space="preserve">Pasta: </w:t>
-      </w:r>
-      <w:proofErr w:type="spellStart"/>
-      <w:r>
-        <w:rPr>
-          <w:b/>
-          <w:sz w:val="28"/>
-          <w:szCs w:val="28"/>
-        </w:rPr>
-        <w:t>persistence</w:t>
+          <w:numId w:val="1"/>
+        </w:numPr>
+        <w:rPr>
+          <w:b/>
+          <w:sz w:val="32"/>
+        </w:rPr>
+      </w:pPr>
+      <w:r>
+        <w:rPr>
+          <w:b/>
+          <w:sz w:val="32"/>
+        </w:rPr>
+        <w:t xml:space="preserve">Pacote: </w:t>
+      </w:r>
+      <w:proofErr w:type="spellStart"/>
+      <w:r>
+        <w:rPr>
+          <w:b/>
+          <w:sz w:val="32"/>
+        </w:rPr>
+        <w:t>util</w:t>
       </w:r>
       <w:proofErr w:type="spellEnd"/>
     </w:p>
@@ -10403,61 +11381,109 @@
         </w:numPr>
         <w:rPr>
           <w:sz w:val="28"/>
-        </w:rPr>
-      </w:pPr>
-      <w:r>
-        <w:rPr>
-          <w:sz w:val="28"/>
-          <w:szCs w:val="28"/>
-        </w:rPr>
-        <w:t>Classe:</w:t>
-      </w:r>
-      <w:r>
-        <w:rPr>
-          <w:sz w:val="28"/>
-        </w:rPr>
-        <w:t xml:space="preserve"> </w:t>
-      </w:r>
-      <w:proofErr w:type="spellStart"/>
-      <w:r>
-        <w:rPr>
-          <w:sz w:val="28"/>
-        </w:rPr>
-        <w:t>Conexao.php</w:t>
-      </w:r>
-      <w:proofErr w:type="spellEnd"/>
-    </w:p>
-    <w:p>
-      <w:pPr>
-        <w:pStyle w:val="PargrafodaLista"/>
-        <w:numPr>
-          <w:ilvl w:val="3"/>
-          <w:numId w:val="1"/>
-        </w:numPr>
-        <w:rPr>
-          <w:sz w:val="28"/>
-        </w:rPr>
-      </w:pPr>
-      <w:r>
-        <w:rPr>
-          <w:sz w:val="28"/>
-        </w:rPr>
-        <w:t xml:space="preserve">Variável: banco = usada para criar conexão com o banco de </w:t>
-      </w:r>
-      <w:proofErr w:type="spellStart"/>
-      <w:r>
-        <w:rPr>
-          <w:sz w:val="28"/>
-        </w:rPr>
-        <w:t>tipo_banco</w:t>
-      </w:r>
-      <w:proofErr w:type="spellEnd"/>
-      <w:r>
-        <w:rPr>
-          <w:sz w:val="28"/>
-        </w:rPr>
-        <w:t>;</w:t>
-      </w:r>
+          <w:szCs w:val="28"/>
+        </w:rPr>
+      </w:pPr>
+      <w:r>
+        <w:rPr>
+          <w:sz w:val="28"/>
+          <w:szCs w:val="28"/>
+        </w:rPr>
+        <w:t xml:space="preserve">Classe: </w:t>
+      </w:r>
+      <w:proofErr w:type="spellStart"/>
+      <w:r>
+        <w:rPr>
+          <w:sz w:val="28"/>
+          <w:szCs w:val="28"/>
+        </w:rPr>
+        <w:t>Parse.php</w:t>
+      </w:r>
+      <w:proofErr w:type="spellEnd"/>
+    </w:p>
+    <w:p>
+      <w:pPr>
+        <w:pStyle w:val="PargrafodaLista"/>
+        <w:numPr>
+          <w:ilvl w:val="1"/>
+          <w:numId w:val="1"/>
+        </w:numPr>
+        <w:rPr>
+          <w:sz w:val="28"/>
+          <w:szCs w:val="28"/>
+        </w:rPr>
+      </w:pPr>
+      <w:r>
+        <w:rPr>
+          <w:sz w:val="28"/>
+          <w:szCs w:val="28"/>
+        </w:rPr>
+        <w:t xml:space="preserve">Classe: </w:t>
+      </w:r>
+      <w:proofErr w:type="spellStart"/>
+      <w:r>
+        <w:rPr>
+          <w:sz w:val="28"/>
+          <w:szCs w:val="28"/>
+        </w:rPr>
+        <w:t>RunParse.php</w:t>
+      </w:r>
+      <w:proofErr w:type="spellEnd"/>
+    </w:p>
+    <w:p>
+      <w:pPr>
+        <w:pStyle w:val="PargrafodaLista"/>
+        <w:numPr>
+          <w:ilvl w:val="0"/>
+          <w:numId w:val="1"/>
+        </w:numPr>
+        <w:rPr>
+          <w:b/>
+          <w:sz w:val="32"/>
+        </w:rPr>
+      </w:pPr>
+      <w:r>
+        <w:rPr>
+          <w:b/>
+          <w:sz w:val="32"/>
+        </w:rPr>
+        <w:t xml:space="preserve">Pacote: </w:t>
+      </w:r>
+      <w:proofErr w:type="spellStart"/>
+      <w:r>
+        <w:rPr>
+          <w:b/>
+          <w:sz w:val="32"/>
+        </w:rPr>
+        <w:t>view</w:t>
+      </w:r>
+      <w:proofErr w:type="spellEnd"/>
+    </w:p>
+    <w:p>
+      <w:pPr>
+        <w:pStyle w:val="PargrafodaLista"/>
+        <w:numPr>
+          <w:ilvl w:val="1"/>
+          <w:numId w:val="1"/>
+        </w:numPr>
+        <w:rPr>
+          <w:sz w:val="28"/>
+        </w:rPr>
+      </w:pPr>
+      <w:r>
+        <w:rPr>
+          <w:sz w:val="28"/>
+        </w:rPr>
+        <w:t xml:space="preserve">Classe: </w:t>
+      </w:r>
+      <w:proofErr w:type="spellStart"/>
+      <w:r>
+        <w:rPr>
+          <w:sz w:val="28"/>
+        </w:rPr>
+        <w:t>totalra.php</w:t>
+      </w:r>
+      <w:proofErr w:type="spellEnd"/>
     </w:p>
     <w:p>
       <w:pPr>
@@ -10481,60 +11507,28 @@
         <w:rPr>
           <w:sz w:val="28"/>
         </w:rPr>
-        <w:t>tipo_banco</w:t>
-      </w:r>
-      <w:proofErr w:type="spellEnd"/>
-      <w:r>
-        <w:rPr>
-          <w:sz w:val="28"/>
-        </w:rPr>
-        <w:t xml:space="preserve"> = contém o tipo de banco, no caso é </w:t>
-      </w:r>
-      <w:proofErr w:type="spellStart"/>
-      <w:r>
-        <w:rPr>
-          <w:sz w:val="28"/>
-        </w:rPr>
-        <w:t>mysql</w:t>
-      </w:r>
-      <w:proofErr w:type="spellEnd"/>
-      <w:r>
-        <w:rPr>
-          <w:sz w:val="28"/>
-        </w:rPr>
-        <w:t>;</w:t>
-      </w:r>
-    </w:p>
-    <w:p>
-      <w:pPr>
-        <w:pStyle w:val="PargrafodaLista"/>
-        <w:numPr>
-          <w:ilvl w:val="3"/>
-          <w:numId w:val="1"/>
-        </w:numPr>
-        <w:rPr>
-          <w:sz w:val="28"/>
-        </w:rPr>
-      </w:pPr>
-      <w:r>
-        <w:rPr>
-          <w:sz w:val="28"/>
-        </w:rPr>
-        <w:t xml:space="preserve">Variável: servidor = contém o nome do servidor, no caso é </w:t>
-      </w:r>
-      <w:proofErr w:type="spellStart"/>
-      <w:r>
-        <w:rPr>
-          <w:sz w:val="28"/>
-        </w:rPr>
-        <w:t>localhost</w:t>
-      </w:r>
-      <w:proofErr w:type="spellEnd"/>
-      <w:r>
-        <w:rPr>
-          <w:sz w:val="28"/>
-        </w:rPr>
-        <w:t>;</w:t>
+        <w:t>crimeVW</w:t>
+      </w:r>
+      <w:proofErr w:type="spellEnd"/>
+      <w:r>
+        <w:rPr>
+          <w:sz w:val="28"/>
+        </w:rPr>
+        <w:t xml:space="preserve"> = usada pra instanciar a </w:t>
+      </w:r>
+      <w:proofErr w:type="spellStart"/>
+      <w:r>
+        <w:rPr>
+          <w:sz w:val="28"/>
+        </w:rPr>
+        <w:t>view</w:t>
+      </w:r>
+      <w:proofErr w:type="spellEnd"/>
+      <w:r>
+        <w:rPr>
+          <w:sz w:val="28"/>
+        </w:rPr>
+        <w:t xml:space="preserve"> de crime</w:t>
       </w:r>
     </w:p>
     <w:p>
@@ -10559,32 +11553,28 @@
         <w:rPr>
           <w:sz w:val="28"/>
         </w:rPr>
-        <w:t>usuario</w:t>
-      </w:r>
-      <w:proofErr w:type="spellEnd"/>
-      <w:r>
-        <w:rPr>
-          <w:sz w:val="28"/>
-        </w:rPr>
-        <w:t xml:space="preserve"> = contém o nome do usuário que irá acessar o banco;</w:t>
-      </w:r>
-    </w:p>
-    <w:p>
-      <w:pPr>
-        <w:pStyle w:val="PargrafodaLista"/>
-        <w:numPr>
-          <w:ilvl w:val="3"/>
-          <w:numId w:val="1"/>
-        </w:numPr>
-        <w:rPr>
-          <w:sz w:val="28"/>
-        </w:rPr>
-      </w:pPr>
-      <w:r>
-        <w:rPr>
-          <w:sz w:val="28"/>
-        </w:rPr>
-        <w:t>Variável: senha = contém a senha do usuário que irá acessar o banco;</w:t>
+        <w:t>tempoVW</w:t>
+      </w:r>
+      <w:proofErr w:type="spellEnd"/>
+      <w:r>
+        <w:rPr>
+          <w:sz w:val="28"/>
+        </w:rPr>
+        <w:t xml:space="preserve"> = usada pra instanciar a </w:t>
+      </w:r>
+      <w:proofErr w:type="spellStart"/>
+      <w:r>
+        <w:rPr>
+          <w:sz w:val="28"/>
+        </w:rPr>
+        <w:t>view</w:t>
+      </w:r>
+      <w:proofErr w:type="spellEnd"/>
+      <w:r>
+        <w:rPr>
+          <w:sz w:val="28"/>
+        </w:rPr>
+        <w:t xml:space="preserve"> de crime</w:t>
       </w:r>
     </w:p>
     <w:p>
@@ -10609,7 +11599,7 @@
         <w:rPr>
           <w:sz w:val="28"/>
         </w:rPr>
-        <w:t>persistence.php</w:t>
+        <w:t>viewController.php</w:t>
       </w:r>
       <w:proofErr w:type="spellEnd"/>
     </w:p>
@@ -10629,409 +11619,6 @@
           <w:sz w:val="28"/>
         </w:rPr>
         <w:lastRenderedPageBreak/>
-        <w:t xml:space="preserve">Variável: </w:t>
-      </w:r>
-      <w:proofErr w:type="spellStart"/>
-      <w:r>
-        <w:rPr>
-          <w:sz w:val="28"/>
-        </w:rPr>
-        <w:t>db</w:t>
-      </w:r>
-      <w:proofErr w:type="spellEnd"/>
-      <w:r>
-        <w:rPr>
-          <w:sz w:val="28"/>
-        </w:rPr>
-        <w:t xml:space="preserve"> = cria uma instancia do banco de dados.</w:t>
-      </w:r>
-    </w:p>
-    <w:p>
-      <w:pPr>
-        <w:pStyle w:val="PargrafodaLista"/>
-        <w:numPr>
-          <w:ilvl w:val="2"/>
-          <w:numId w:val="1"/>
-        </w:numPr>
-        <w:rPr>
-          <w:sz w:val="28"/>
-        </w:rPr>
-      </w:pPr>
-      <w:r>
-        <w:rPr>
-          <w:sz w:val="28"/>
-        </w:rPr>
-        <w:t xml:space="preserve">Função: </w:t>
-      </w:r>
-      <w:proofErr w:type="spellStart"/>
-      <w:proofErr w:type="gramStart"/>
-      <w:r>
-        <w:rPr>
-          <w:sz w:val="28"/>
-        </w:rPr>
-        <w:t>getInstance</w:t>
-      </w:r>
-      <w:proofErr w:type="spellEnd"/>
-      <w:r>
-        <w:rPr>
-          <w:sz w:val="28"/>
-        </w:rPr>
-        <w:t>(</w:t>
-      </w:r>
-      <w:proofErr w:type="gramEnd"/>
-      <w:r>
-        <w:rPr>
-          <w:sz w:val="28"/>
-        </w:rPr>
-        <w:t>)</w:t>
-      </w:r>
-    </w:p>
-    <w:p>
-      <w:pPr>
-        <w:pStyle w:val="PargrafodaLista"/>
-        <w:ind w:left="2160"/>
-        <w:rPr>
-          <w:sz w:val="28"/>
-          <w:szCs w:val="28"/>
-        </w:rPr>
-      </w:pPr>
-    </w:p>
-    <w:p>
-      <w:pPr>
-        <w:pStyle w:val="PargrafodaLista"/>
-        <w:numPr>
-          <w:ilvl w:val="0"/>
-          <w:numId w:val="2"/>
-        </w:numPr>
-        <w:rPr>
-          <w:b/>
-          <w:sz w:val="28"/>
-          <w:szCs w:val="28"/>
-        </w:rPr>
-      </w:pPr>
-      <w:r>
-        <w:rPr>
-          <w:b/>
-          <w:sz w:val="28"/>
-          <w:szCs w:val="28"/>
-        </w:rPr>
-        <w:t xml:space="preserve">Pasta: </w:t>
-      </w:r>
-      <w:proofErr w:type="spellStart"/>
-      <w:r>
-        <w:rPr>
-          <w:b/>
-          <w:sz w:val="28"/>
-          <w:szCs w:val="28"/>
-        </w:rPr>
-        <w:t>u</w:t>
-      </w:r>
-      <w:r>
-        <w:rPr>
-          <w:b/>
-          <w:sz w:val="28"/>
-          <w:szCs w:val="28"/>
-        </w:rPr>
-        <w:t>til</w:t>
-      </w:r>
-      <w:proofErr w:type="spellEnd"/>
-    </w:p>
-    <w:p>
-      <w:pPr>
-        <w:pStyle w:val="PargrafodaLista"/>
-        <w:numPr>
-          <w:ilvl w:val="1"/>
-          <w:numId w:val="2"/>
-        </w:numPr>
-        <w:rPr>
-          <w:b/>
-          <w:sz w:val="28"/>
-          <w:szCs w:val="28"/>
-        </w:rPr>
-      </w:pPr>
-      <w:r>
-        <w:rPr>
-          <w:sz w:val="28"/>
-          <w:szCs w:val="28"/>
-        </w:rPr>
-        <w:t xml:space="preserve">Classe: </w:t>
-      </w:r>
-    </w:p>
-    <w:p>
-      <w:pPr>
-        <w:pStyle w:val="PargrafodaLista"/>
-        <w:numPr>
-          <w:ilvl w:val="0"/>
-          <w:numId w:val="1"/>
-        </w:numPr>
-        <w:rPr>
-          <w:b/>
-          <w:sz w:val="32"/>
-        </w:rPr>
-      </w:pPr>
-      <w:r>
-        <w:rPr>
-          <w:b/>
-          <w:sz w:val="32"/>
-        </w:rPr>
-        <w:t xml:space="preserve">Pacote: </w:t>
-      </w:r>
-      <w:proofErr w:type="spellStart"/>
-      <w:r>
-        <w:rPr>
-          <w:b/>
-          <w:sz w:val="32"/>
-        </w:rPr>
-        <w:t>util</w:t>
-      </w:r>
-      <w:proofErr w:type="spellEnd"/>
-    </w:p>
-    <w:p>
-      <w:pPr>
-        <w:pStyle w:val="PargrafodaLista"/>
-        <w:numPr>
-          <w:ilvl w:val="1"/>
-          <w:numId w:val="1"/>
-        </w:numPr>
-        <w:rPr>
-          <w:sz w:val="28"/>
-          <w:szCs w:val="28"/>
-        </w:rPr>
-      </w:pPr>
-      <w:r>
-        <w:rPr>
-          <w:sz w:val="28"/>
-          <w:szCs w:val="28"/>
-        </w:rPr>
-        <w:t xml:space="preserve">Classe: </w:t>
-      </w:r>
-      <w:proofErr w:type="spellStart"/>
-      <w:r>
-        <w:rPr>
-          <w:sz w:val="28"/>
-          <w:szCs w:val="28"/>
-        </w:rPr>
-        <w:t>Parse.php</w:t>
-      </w:r>
-      <w:proofErr w:type="spellEnd"/>
-    </w:p>
-    <w:p>
-      <w:pPr>
-        <w:pStyle w:val="PargrafodaLista"/>
-        <w:numPr>
-          <w:ilvl w:val="1"/>
-          <w:numId w:val="1"/>
-        </w:numPr>
-        <w:rPr>
-          <w:sz w:val="28"/>
-          <w:szCs w:val="28"/>
-        </w:rPr>
-      </w:pPr>
-      <w:r>
-        <w:rPr>
-          <w:sz w:val="28"/>
-          <w:szCs w:val="28"/>
-        </w:rPr>
-        <w:t xml:space="preserve">Classe: </w:t>
-      </w:r>
-      <w:proofErr w:type="spellStart"/>
-      <w:r>
-        <w:rPr>
-          <w:sz w:val="28"/>
-          <w:szCs w:val="28"/>
-        </w:rPr>
-        <w:t>RunParse.php</w:t>
-      </w:r>
-      <w:proofErr w:type="spellEnd"/>
-    </w:p>
-    <w:p>
-      <w:pPr>
-        <w:pStyle w:val="PargrafodaLista"/>
-        <w:numPr>
-          <w:ilvl w:val="0"/>
-          <w:numId w:val="1"/>
-        </w:numPr>
-        <w:rPr>
-          <w:b/>
-          <w:sz w:val="32"/>
-        </w:rPr>
-      </w:pPr>
-      <w:r>
-        <w:rPr>
-          <w:b/>
-          <w:sz w:val="32"/>
-        </w:rPr>
-        <w:t xml:space="preserve">Pacote: </w:t>
-      </w:r>
-      <w:proofErr w:type="spellStart"/>
-      <w:r>
-        <w:rPr>
-          <w:b/>
-          <w:sz w:val="32"/>
-        </w:rPr>
-        <w:t>view</w:t>
-      </w:r>
-      <w:proofErr w:type="spellEnd"/>
-    </w:p>
-    <w:p>
-      <w:pPr>
-        <w:pStyle w:val="PargrafodaLista"/>
-        <w:numPr>
-          <w:ilvl w:val="1"/>
-          <w:numId w:val="1"/>
-        </w:numPr>
-        <w:rPr>
-          <w:sz w:val="28"/>
-        </w:rPr>
-      </w:pPr>
-      <w:r>
-        <w:rPr>
-          <w:sz w:val="28"/>
-        </w:rPr>
-        <w:t xml:space="preserve">Classe: </w:t>
-      </w:r>
-      <w:proofErr w:type="spellStart"/>
-      <w:r>
-        <w:rPr>
-          <w:sz w:val="28"/>
-        </w:rPr>
-        <w:t>totalra.php</w:t>
-      </w:r>
-      <w:proofErr w:type="spellEnd"/>
-    </w:p>
-    <w:p>
-      <w:pPr>
-        <w:pStyle w:val="PargrafodaLista"/>
-        <w:numPr>
-          <w:ilvl w:val="3"/>
-          <w:numId w:val="1"/>
-        </w:numPr>
-        <w:rPr>
-          <w:sz w:val="28"/>
-        </w:rPr>
-      </w:pPr>
-      <w:r>
-        <w:rPr>
-          <w:sz w:val="28"/>
-        </w:rPr>
-        <w:t xml:space="preserve">Variável: </w:t>
-      </w:r>
-      <w:proofErr w:type="spellStart"/>
-      <w:r>
-        <w:rPr>
-          <w:sz w:val="28"/>
-        </w:rPr>
-        <w:t>crimeVW</w:t>
-      </w:r>
-      <w:proofErr w:type="spellEnd"/>
-      <w:r>
-        <w:rPr>
-          <w:sz w:val="28"/>
-        </w:rPr>
-        <w:t xml:space="preserve"> = usada pra instanciar a </w:t>
-      </w:r>
-      <w:proofErr w:type="spellStart"/>
-      <w:r>
-        <w:rPr>
-          <w:sz w:val="28"/>
-        </w:rPr>
-        <w:t>view</w:t>
-      </w:r>
-      <w:proofErr w:type="spellEnd"/>
-      <w:r>
-        <w:rPr>
-          <w:sz w:val="28"/>
-        </w:rPr>
-        <w:t xml:space="preserve"> de crime</w:t>
-      </w:r>
-    </w:p>
-    <w:p>
-      <w:pPr>
-        <w:pStyle w:val="PargrafodaLista"/>
-        <w:numPr>
-          <w:ilvl w:val="3"/>
-          <w:numId w:val="1"/>
-        </w:numPr>
-        <w:rPr>
-          <w:sz w:val="28"/>
-        </w:rPr>
-      </w:pPr>
-      <w:r>
-        <w:rPr>
-          <w:sz w:val="28"/>
-        </w:rPr>
-        <w:t xml:space="preserve">Variável: </w:t>
-      </w:r>
-      <w:proofErr w:type="spellStart"/>
-      <w:r>
-        <w:rPr>
-          <w:sz w:val="28"/>
-        </w:rPr>
-        <w:t>tempoVW</w:t>
-      </w:r>
-      <w:proofErr w:type="spellEnd"/>
-      <w:r>
-        <w:rPr>
-          <w:sz w:val="28"/>
-        </w:rPr>
-        <w:t xml:space="preserve"> = usada pra instanciar a </w:t>
-      </w:r>
-      <w:proofErr w:type="spellStart"/>
-      <w:r>
-        <w:rPr>
-          <w:sz w:val="28"/>
-        </w:rPr>
-        <w:t>view</w:t>
-      </w:r>
-      <w:proofErr w:type="spellEnd"/>
-      <w:r>
-        <w:rPr>
-          <w:sz w:val="28"/>
-        </w:rPr>
-        <w:t xml:space="preserve"> de crime</w:t>
-      </w:r>
-    </w:p>
-    <w:p>
-      <w:pPr>
-        <w:pStyle w:val="PargrafodaLista"/>
-        <w:numPr>
-          <w:ilvl w:val="1"/>
-          <w:numId w:val="1"/>
-        </w:numPr>
-        <w:rPr>
-          <w:sz w:val="28"/>
-        </w:rPr>
-      </w:pPr>
-      <w:r>
-        <w:rPr>
-          <w:sz w:val="28"/>
-        </w:rPr>
-        <w:t xml:space="preserve">Classe: </w:t>
-      </w:r>
-      <w:proofErr w:type="spellStart"/>
-      <w:r>
-        <w:rPr>
-          <w:sz w:val="28"/>
-        </w:rPr>
-        <w:t>viewController.php</w:t>
-      </w:r>
-      <w:proofErr w:type="spellEnd"/>
-    </w:p>
-    <w:p>
-      <w:pPr>
-        <w:pStyle w:val="PargrafodaLista"/>
-        <w:numPr>
-          <w:ilvl w:val="3"/>
-          <w:numId w:val="1"/>
-        </w:numPr>
-        <w:rPr>
-          <w:sz w:val="28"/>
-        </w:rPr>
-      </w:pPr>
-      <w:r>
-        <w:rPr>
-          <w:sz w:val="28"/>
-        </w:rPr>
         <w:t xml:space="preserve">Variável: </w:t>
       </w:r>
       <w:r>

</xml_diff>

<commit_message>
File with variables (RunParse)
</commit_message>
<xml_diff>
--- a/RadarVariavel.docx
+++ b/RadarVariavel.docx
@@ -11340,8 +11340,397 @@
         </w:rPr>
         <w:t>Variável: parse</w:t>
       </w:r>
+    </w:p>
+    <w:p>
+      <w:pPr>
+        <w:pStyle w:val="PargrafodaLista"/>
+        <w:numPr>
+          <w:ilvl w:val="0"/>
+          <w:numId w:val="1"/>
+        </w:numPr>
+        <w:rPr>
+          <w:b/>
+          <w:sz w:val="32"/>
+        </w:rPr>
+      </w:pPr>
+      <w:r>
+        <w:rPr>
+          <w:b/>
+          <w:sz w:val="32"/>
+        </w:rPr>
+        <w:t xml:space="preserve">Pacote: </w:t>
+      </w:r>
+      <w:proofErr w:type="spellStart"/>
+      <w:r>
+        <w:rPr>
+          <w:b/>
+          <w:sz w:val="32"/>
+        </w:rPr>
+        <w:t>util</w:t>
+      </w:r>
+      <w:proofErr w:type="spellEnd"/>
+    </w:p>
+    <w:p>
+      <w:pPr>
+        <w:pStyle w:val="PargrafodaLista"/>
+        <w:numPr>
+          <w:ilvl w:val="1"/>
+          <w:numId w:val="1"/>
+        </w:numPr>
+        <w:rPr>
+          <w:sz w:val="28"/>
+          <w:szCs w:val="28"/>
+        </w:rPr>
+      </w:pPr>
+      <w:r>
+        <w:rPr>
+          <w:sz w:val="28"/>
+          <w:szCs w:val="28"/>
+        </w:rPr>
+        <w:t xml:space="preserve">Classe: </w:t>
+      </w:r>
+      <w:proofErr w:type="spellStart"/>
+      <w:r>
+        <w:rPr>
+          <w:sz w:val="28"/>
+          <w:szCs w:val="28"/>
+        </w:rPr>
+        <w:t>Parse.php</w:t>
+      </w:r>
+      <w:proofErr w:type="spellEnd"/>
+    </w:p>
+    <w:p>
+      <w:pPr>
+        <w:pStyle w:val="PargrafodaLista"/>
+        <w:numPr>
+          <w:ilvl w:val="1"/>
+          <w:numId w:val="1"/>
+        </w:numPr>
+        <w:rPr>
+          <w:sz w:val="28"/>
+          <w:szCs w:val="28"/>
+        </w:rPr>
+      </w:pPr>
+      <w:r>
+        <w:rPr>
+          <w:sz w:val="28"/>
+          <w:szCs w:val="28"/>
+        </w:rPr>
+        <w:t xml:space="preserve">Classe: </w:t>
+      </w:r>
+      <w:proofErr w:type="spellStart"/>
+      <w:r>
+        <w:rPr>
+          <w:sz w:val="28"/>
+          <w:szCs w:val="28"/>
+        </w:rPr>
+        <w:t>RunParse.php</w:t>
+      </w:r>
+      <w:proofErr w:type="spellEnd"/>
+    </w:p>
+    <w:p>
+      <w:pPr>
+        <w:pStyle w:val="PargrafodaLista"/>
+        <w:numPr>
+          <w:ilvl w:val="3"/>
+          <w:numId w:val="1"/>
+        </w:numPr>
+        <w:rPr>
+          <w:sz w:val="24"/>
+          <w:szCs w:val="28"/>
+        </w:rPr>
+      </w:pPr>
+      <w:r>
+        <w:rPr>
+          <w:sz w:val="24"/>
+          <w:szCs w:val="28"/>
+        </w:rPr>
+        <w:t>Variável: parse</w:t>
+      </w:r>
+    </w:p>
+    <w:p>
+      <w:pPr>
+        <w:pStyle w:val="PargrafodaLista"/>
+        <w:numPr>
+          <w:ilvl w:val="3"/>
+          <w:numId w:val="1"/>
+        </w:numPr>
+        <w:rPr>
+          <w:sz w:val="24"/>
+          <w:szCs w:val="28"/>
+        </w:rPr>
+      </w:pPr>
+      <w:r>
+        <w:rPr>
+          <w:sz w:val="24"/>
+          <w:szCs w:val="28"/>
+        </w:rPr>
+        <w:t xml:space="preserve">Variável: </w:t>
+      </w:r>
+      <w:proofErr w:type="spellStart"/>
+      <w:r>
+        <w:rPr>
+          <w:sz w:val="24"/>
+          <w:szCs w:val="28"/>
+        </w:rPr>
+        <w:t>categoriaCO</w:t>
+      </w:r>
+      <w:proofErr w:type="spellEnd"/>
+    </w:p>
+    <w:p>
+      <w:pPr>
+        <w:pStyle w:val="PargrafodaLista"/>
+        <w:numPr>
+          <w:ilvl w:val="3"/>
+          <w:numId w:val="1"/>
+        </w:numPr>
+        <w:rPr>
+          <w:sz w:val="24"/>
+          <w:szCs w:val="28"/>
+        </w:rPr>
+      </w:pPr>
+      <w:r>
+        <w:rPr>
+          <w:sz w:val="24"/>
+          <w:szCs w:val="28"/>
+        </w:rPr>
+        <w:t xml:space="preserve">Variável: </w:t>
+      </w:r>
+      <w:proofErr w:type="spellStart"/>
+      <w:r>
+        <w:rPr>
+          <w:sz w:val="24"/>
+          <w:szCs w:val="28"/>
+        </w:rPr>
+        <w:t>crimeCO</w:t>
+      </w:r>
+      <w:proofErr w:type="spellEnd"/>
+    </w:p>
+    <w:p>
+      <w:pPr>
+        <w:pStyle w:val="PargrafodaLista"/>
+        <w:numPr>
+          <w:ilvl w:val="3"/>
+          <w:numId w:val="1"/>
+        </w:numPr>
+        <w:rPr>
+          <w:sz w:val="24"/>
+          <w:szCs w:val="28"/>
+        </w:rPr>
+      </w:pPr>
+      <w:r>
+        <w:rPr>
+          <w:sz w:val="24"/>
+          <w:szCs w:val="28"/>
+        </w:rPr>
+        <w:t xml:space="preserve">Variável: </w:t>
+      </w:r>
+      <w:proofErr w:type="spellStart"/>
+      <w:r>
+        <w:rPr>
+          <w:sz w:val="24"/>
+          <w:szCs w:val="28"/>
+        </w:rPr>
+        <w:t>naturezaCO</w:t>
+      </w:r>
+      <w:proofErr w:type="spellEnd"/>
+    </w:p>
+    <w:p>
+      <w:pPr>
+        <w:pStyle w:val="PargrafodaLista"/>
+        <w:numPr>
+          <w:ilvl w:val="3"/>
+          <w:numId w:val="1"/>
+        </w:numPr>
+        <w:rPr>
+          <w:sz w:val="24"/>
+          <w:szCs w:val="28"/>
+        </w:rPr>
+      </w:pPr>
+      <w:r>
+        <w:rPr>
+          <w:sz w:val="24"/>
+          <w:szCs w:val="28"/>
+        </w:rPr>
+        <w:t xml:space="preserve">Variável: </w:t>
+      </w:r>
+      <w:proofErr w:type="spellStart"/>
+      <w:r>
+        <w:rPr>
+          <w:sz w:val="24"/>
+          <w:szCs w:val="28"/>
+        </w:rPr>
+        <w:t>tempoCO</w:t>
+      </w:r>
+      <w:proofErr w:type="spellEnd"/>
+    </w:p>
+    <w:p>
+      <w:pPr>
+        <w:pStyle w:val="PargrafodaLista"/>
+        <w:numPr>
+          <w:ilvl w:val="2"/>
+          <w:numId w:val="1"/>
+        </w:numPr>
+        <w:rPr>
+          <w:sz w:val="24"/>
+          <w:szCs w:val="28"/>
+        </w:rPr>
+      </w:pPr>
+      <w:r>
+        <w:rPr>
+          <w:sz w:val="24"/>
+          <w:szCs w:val="28"/>
+        </w:rPr>
+        <w:t>Função: __</w:t>
+      </w:r>
+      <w:proofErr w:type="spellStart"/>
+      <w:r>
+        <w:rPr>
+          <w:sz w:val="24"/>
+          <w:szCs w:val="28"/>
+        </w:rPr>
+        <w:t>construct</w:t>
+      </w:r>
       <w:bookmarkStart w:id="0" w:name="_GoBack"/>
       <w:bookmarkEnd w:id="0"/>
+      <w:proofErr w:type="spellEnd"/>
+    </w:p>
+    <w:p>
+      <w:pPr>
+        <w:pStyle w:val="PargrafodaLista"/>
+        <w:numPr>
+          <w:ilvl w:val="3"/>
+          <w:numId w:val="1"/>
+        </w:numPr>
+        <w:rPr>
+          <w:sz w:val="24"/>
+          <w:szCs w:val="28"/>
+        </w:rPr>
+      </w:pPr>
+      <w:r>
+        <w:rPr>
+          <w:sz w:val="24"/>
+          <w:szCs w:val="28"/>
+        </w:rPr>
+        <w:t xml:space="preserve">Variável: </w:t>
+      </w:r>
+      <w:proofErr w:type="spellStart"/>
+      <w:r>
+        <w:rPr>
+          <w:sz w:val="24"/>
+          <w:szCs w:val="28"/>
+        </w:rPr>
+        <w:t>categoriaCO</w:t>
+      </w:r>
+      <w:proofErr w:type="spellEnd"/>
+    </w:p>
+    <w:p>
+      <w:pPr>
+        <w:pStyle w:val="PargrafodaLista"/>
+        <w:numPr>
+          <w:ilvl w:val="3"/>
+          <w:numId w:val="1"/>
+        </w:numPr>
+        <w:rPr>
+          <w:sz w:val="24"/>
+          <w:szCs w:val="28"/>
+        </w:rPr>
+      </w:pPr>
+      <w:r>
+        <w:rPr>
+          <w:sz w:val="24"/>
+          <w:szCs w:val="28"/>
+        </w:rPr>
+        <w:t xml:space="preserve">Variável: </w:t>
+      </w:r>
+      <w:proofErr w:type="spellStart"/>
+      <w:r>
+        <w:rPr>
+          <w:sz w:val="24"/>
+          <w:szCs w:val="28"/>
+        </w:rPr>
+        <w:t>crimeCO</w:t>
+      </w:r>
+      <w:proofErr w:type="spellEnd"/>
+    </w:p>
+    <w:p>
+      <w:pPr>
+        <w:pStyle w:val="PargrafodaLista"/>
+        <w:numPr>
+          <w:ilvl w:val="3"/>
+          <w:numId w:val="1"/>
+        </w:numPr>
+        <w:rPr>
+          <w:sz w:val="24"/>
+          <w:szCs w:val="28"/>
+        </w:rPr>
+      </w:pPr>
+      <w:r>
+        <w:rPr>
+          <w:sz w:val="24"/>
+          <w:szCs w:val="28"/>
+        </w:rPr>
+        <w:lastRenderedPageBreak/>
+        <w:t xml:space="preserve">Variável: </w:t>
+      </w:r>
+      <w:proofErr w:type="spellStart"/>
+      <w:r>
+        <w:rPr>
+          <w:sz w:val="24"/>
+          <w:szCs w:val="28"/>
+        </w:rPr>
+        <w:t>naturezaCO</w:t>
+      </w:r>
+      <w:proofErr w:type="spellEnd"/>
+    </w:p>
+    <w:p>
+      <w:pPr>
+        <w:pStyle w:val="PargrafodaLista"/>
+        <w:numPr>
+          <w:ilvl w:val="3"/>
+          <w:numId w:val="1"/>
+        </w:numPr>
+        <w:rPr>
+          <w:sz w:val="24"/>
+          <w:szCs w:val="28"/>
+        </w:rPr>
+      </w:pPr>
+      <w:r>
+        <w:rPr>
+          <w:sz w:val="24"/>
+          <w:szCs w:val="28"/>
+        </w:rPr>
+        <w:t xml:space="preserve">Variável: </w:t>
+      </w:r>
+      <w:proofErr w:type="spellStart"/>
+      <w:r>
+        <w:rPr>
+          <w:sz w:val="24"/>
+          <w:szCs w:val="28"/>
+        </w:rPr>
+        <w:t>tempoCO</w:t>
+      </w:r>
+      <w:proofErr w:type="spellEnd"/>
+    </w:p>
+    <w:p>
+      <w:pPr>
+        <w:pStyle w:val="PargrafodaLista"/>
+        <w:numPr>
+          <w:ilvl w:val="3"/>
+          <w:numId w:val="1"/>
+        </w:numPr>
+        <w:rPr>
+          <w:sz w:val="24"/>
+          <w:szCs w:val="28"/>
+        </w:rPr>
+      </w:pPr>
+      <w:r>
+        <w:rPr>
+          <w:sz w:val="24"/>
+          <w:szCs w:val="28"/>
+        </w:rPr>
+        <w:t>Variável: parse</w:t>
+      </w:r>
     </w:p>
     <w:p>
       <w:pPr>
@@ -11368,7 +11757,7 @@
           <w:b/>
           <w:sz w:val="32"/>
         </w:rPr>
-        <w:t>util</w:t>
+        <w:t>view</w:t>
       </w:r>
       <w:proofErr w:type="spellEnd"/>
     </w:p>
@@ -11381,13 +11770,11 @@
         </w:numPr>
         <w:rPr>
           <w:sz w:val="28"/>
-          <w:szCs w:val="28"/>
-        </w:rPr>
-      </w:pPr>
-      <w:r>
-        <w:rPr>
-          <w:sz w:val="28"/>
-          <w:szCs w:val="28"/>
+        </w:rPr>
+      </w:pPr>
+      <w:r>
+        <w:rPr>
+          <w:sz w:val="28"/>
         </w:rPr>
         <w:t xml:space="preserve">Classe: </w:t>
       </w:r>
@@ -11395,11 +11782,102 @@
       <w:r>
         <w:rPr>
           <w:sz w:val="28"/>
-          <w:szCs w:val="28"/>
-        </w:rPr>
-        <w:t>Parse.php</w:t>
-      </w:r>
-      <w:proofErr w:type="spellEnd"/>
+        </w:rPr>
+        <w:t>totalra.php</w:t>
+      </w:r>
+      <w:proofErr w:type="spellEnd"/>
+    </w:p>
+    <w:p>
+      <w:pPr>
+        <w:pStyle w:val="PargrafodaLista"/>
+        <w:numPr>
+          <w:ilvl w:val="3"/>
+          <w:numId w:val="1"/>
+        </w:numPr>
+        <w:rPr>
+          <w:sz w:val="28"/>
+        </w:rPr>
+      </w:pPr>
+      <w:r>
+        <w:rPr>
+          <w:sz w:val="28"/>
+        </w:rPr>
+        <w:t xml:space="preserve">Variável: </w:t>
+      </w:r>
+      <w:proofErr w:type="spellStart"/>
+      <w:r>
+        <w:rPr>
+          <w:sz w:val="28"/>
+        </w:rPr>
+        <w:t>crimeVW</w:t>
+      </w:r>
+      <w:proofErr w:type="spellEnd"/>
+      <w:r>
+        <w:rPr>
+          <w:sz w:val="28"/>
+        </w:rPr>
+        <w:t xml:space="preserve"> = usada pra instanciar a </w:t>
+      </w:r>
+      <w:proofErr w:type="spellStart"/>
+      <w:r>
+        <w:rPr>
+          <w:sz w:val="28"/>
+        </w:rPr>
+        <w:t>view</w:t>
+      </w:r>
+      <w:proofErr w:type="spellEnd"/>
+      <w:r>
+        <w:rPr>
+          <w:sz w:val="28"/>
+        </w:rPr>
+        <w:t xml:space="preserve"> de crime</w:t>
+      </w:r>
+    </w:p>
+    <w:p>
+      <w:pPr>
+        <w:pStyle w:val="PargrafodaLista"/>
+        <w:numPr>
+          <w:ilvl w:val="3"/>
+          <w:numId w:val="1"/>
+        </w:numPr>
+        <w:rPr>
+          <w:sz w:val="28"/>
+        </w:rPr>
+      </w:pPr>
+      <w:r>
+        <w:rPr>
+          <w:sz w:val="28"/>
+        </w:rPr>
+        <w:t xml:space="preserve">Variável: </w:t>
+      </w:r>
+      <w:proofErr w:type="spellStart"/>
+      <w:r>
+        <w:rPr>
+          <w:sz w:val="28"/>
+        </w:rPr>
+        <w:t>tempoVW</w:t>
+      </w:r>
+      <w:proofErr w:type="spellEnd"/>
+      <w:r>
+        <w:rPr>
+          <w:sz w:val="28"/>
+        </w:rPr>
+        <w:t xml:space="preserve"> = usada pra instanciar a </w:t>
+      </w:r>
+      <w:proofErr w:type="spellStart"/>
+      <w:r>
+        <w:rPr>
+          <w:sz w:val="28"/>
+        </w:rPr>
+        <w:t>view</w:t>
+      </w:r>
+      <w:proofErr w:type="spellEnd"/>
+      <w:r>
+        <w:rPr>
+          <w:sz w:val="28"/>
+        </w:rPr>
+        <w:t xml:space="preserve"> de crime</w:t>
+      </w:r>
     </w:p>
     <w:p>
       <w:pPr>
@@ -11410,13 +11888,11 @@
         </w:numPr>
         <w:rPr>
           <w:sz w:val="28"/>
-          <w:szCs w:val="28"/>
-        </w:rPr>
-      </w:pPr>
-      <w:r>
-        <w:rPr>
-          <w:sz w:val="28"/>
-          <w:szCs w:val="28"/>
+        </w:rPr>
+      </w:pPr>
+      <w:r>
+        <w:rPr>
+          <w:sz w:val="28"/>
         </w:rPr>
         <w:t xml:space="preserve">Classe: </w:t>
       </w:r>
@@ -11424,180 +11900,6 @@
       <w:r>
         <w:rPr>
           <w:sz w:val="28"/>
-          <w:szCs w:val="28"/>
-        </w:rPr>
-        <w:t>RunParse.php</w:t>
-      </w:r>
-      <w:proofErr w:type="spellEnd"/>
-    </w:p>
-    <w:p>
-      <w:pPr>
-        <w:pStyle w:val="PargrafodaLista"/>
-        <w:numPr>
-          <w:ilvl w:val="0"/>
-          <w:numId w:val="1"/>
-        </w:numPr>
-        <w:rPr>
-          <w:b/>
-          <w:sz w:val="32"/>
-        </w:rPr>
-      </w:pPr>
-      <w:r>
-        <w:rPr>
-          <w:b/>
-          <w:sz w:val="32"/>
-        </w:rPr>
-        <w:t xml:space="preserve">Pacote: </w:t>
-      </w:r>
-      <w:proofErr w:type="spellStart"/>
-      <w:r>
-        <w:rPr>
-          <w:b/>
-          <w:sz w:val="32"/>
-        </w:rPr>
-        <w:t>view</w:t>
-      </w:r>
-      <w:proofErr w:type="spellEnd"/>
-    </w:p>
-    <w:p>
-      <w:pPr>
-        <w:pStyle w:val="PargrafodaLista"/>
-        <w:numPr>
-          <w:ilvl w:val="1"/>
-          <w:numId w:val="1"/>
-        </w:numPr>
-        <w:rPr>
-          <w:sz w:val="28"/>
-        </w:rPr>
-      </w:pPr>
-      <w:r>
-        <w:rPr>
-          <w:sz w:val="28"/>
-        </w:rPr>
-        <w:t xml:space="preserve">Classe: </w:t>
-      </w:r>
-      <w:proofErr w:type="spellStart"/>
-      <w:r>
-        <w:rPr>
-          <w:sz w:val="28"/>
-        </w:rPr>
-        <w:t>totalra.php</w:t>
-      </w:r>
-      <w:proofErr w:type="spellEnd"/>
-    </w:p>
-    <w:p>
-      <w:pPr>
-        <w:pStyle w:val="PargrafodaLista"/>
-        <w:numPr>
-          <w:ilvl w:val="3"/>
-          <w:numId w:val="1"/>
-        </w:numPr>
-        <w:rPr>
-          <w:sz w:val="28"/>
-        </w:rPr>
-      </w:pPr>
-      <w:r>
-        <w:rPr>
-          <w:sz w:val="28"/>
-        </w:rPr>
-        <w:t xml:space="preserve">Variável: </w:t>
-      </w:r>
-      <w:proofErr w:type="spellStart"/>
-      <w:r>
-        <w:rPr>
-          <w:sz w:val="28"/>
-        </w:rPr>
-        <w:t>crimeVW</w:t>
-      </w:r>
-      <w:proofErr w:type="spellEnd"/>
-      <w:r>
-        <w:rPr>
-          <w:sz w:val="28"/>
-        </w:rPr>
-        <w:t xml:space="preserve"> = usada pra instanciar a </w:t>
-      </w:r>
-      <w:proofErr w:type="spellStart"/>
-      <w:r>
-        <w:rPr>
-          <w:sz w:val="28"/>
-        </w:rPr>
-        <w:t>view</w:t>
-      </w:r>
-      <w:proofErr w:type="spellEnd"/>
-      <w:r>
-        <w:rPr>
-          <w:sz w:val="28"/>
-        </w:rPr>
-        <w:t xml:space="preserve"> de crime</w:t>
-      </w:r>
-    </w:p>
-    <w:p>
-      <w:pPr>
-        <w:pStyle w:val="PargrafodaLista"/>
-        <w:numPr>
-          <w:ilvl w:val="3"/>
-          <w:numId w:val="1"/>
-        </w:numPr>
-        <w:rPr>
-          <w:sz w:val="28"/>
-        </w:rPr>
-      </w:pPr>
-      <w:r>
-        <w:rPr>
-          <w:sz w:val="28"/>
-        </w:rPr>
-        <w:t xml:space="preserve">Variável: </w:t>
-      </w:r>
-      <w:proofErr w:type="spellStart"/>
-      <w:r>
-        <w:rPr>
-          <w:sz w:val="28"/>
-        </w:rPr>
-        <w:t>tempoVW</w:t>
-      </w:r>
-      <w:proofErr w:type="spellEnd"/>
-      <w:r>
-        <w:rPr>
-          <w:sz w:val="28"/>
-        </w:rPr>
-        <w:t xml:space="preserve"> = usada pra instanciar a </w:t>
-      </w:r>
-      <w:proofErr w:type="spellStart"/>
-      <w:r>
-        <w:rPr>
-          <w:sz w:val="28"/>
-        </w:rPr>
-        <w:t>view</w:t>
-      </w:r>
-      <w:proofErr w:type="spellEnd"/>
-      <w:r>
-        <w:rPr>
-          <w:sz w:val="28"/>
-        </w:rPr>
-        <w:t xml:space="preserve"> de crime</w:t>
-      </w:r>
-    </w:p>
-    <w:p>
-      <w:pPr>
-        <w:pStyle w:val="PargrafodaLista"/>
-        <w:numPr>
-          <w:ilvl w:val="1"/>
-          <w:numId w:val="1"/>
-        </w:numPr>
-        <w:rPr>
-          <w:sz w:val="28"/>
-        </w:rPr>
-      </w:pPr>
-      <w:r>
-        <w:rPr>
-          <w:sz w:val="28"/>
-        </w:rPr>
-        <w:t xml:space="preserve">Classe: </w:t>
-      </w:r>
-      <w:proofErr w:type="spellStart"/>
-      <w:r>
-        <w:rPr>
-          <w:sz w:val="28"/>
         </w:rPr>
         <w:t>viewController.php</w:t>
       </w:r>
@@ -11618,7 +11920,6 @@
         <w:rPr>
           <w:sz w:val="28"/>
         </w:rPr>
-        <w:lastRenderedPageBreak/>
         <w:t xml:space="preserve">Variável: </w:t>
       </w:r>
       <w:r>

</xml_diff>

<commit_message>
File with variables (crimePorRA)
</commit_message>
<xml_diff>
--- a/RadarVariavel.docx
+++ b/RadarVariavel.docx
@@ -11591,26 +11591,304 @@
         </w:rPr>
         <w:t>construct</w:t>
       </w:r>
+      <w:proofErr w:type="spellEnd"/>
+    </w:p>
+    <w:p>
+      <w:pPr>
+        <w:pStyle w:val="PargrafodaLista"/>
+        <w:numPr>
+          <w:ilvl w:val="3"/>
+          <w:numId w:val="1"/>
+        </w:numPr>
+        <w:rPr>
+          <w:sz w:val="24"/>
+          <w:szCs w:val="28"/>
+        </w:rPr>
+      </w:pPr>
+      <w:r>
+        <w:rPr>
+          <w:sz w:val="24"/>
+          <w:szCs w:val="28"/>
+        </w:rPr>
+        <w:t xml:space="preserve">Variável: </w:t>
+      </w:r>
+      <w:proofErr w:type="spellStart"/>
+      <w:r>
+        <w:rPr>
+          <w:sz w:val="24"/>
+          <w:szCs w:val="28"/>
+        </w:rPr>
+        <w:t>categoriaCO</w:t>
+      </w:r>
+      <w:proofErr w:type="spellEnd"/>
+    </w:p>
+    <w:p>
+      <w:pPr>
+        <w:pStyle w:val="PargrafodaLista"/>
+        <w:numPr>
+          <w:ilvl w:val="3"/>
+          <w:numId w:val="1"/>
+        </w:numPr>
+        <w:rPr>
+          <w:sz w:val="24"/>
+          <w:szCs w:val="28"/>
+        </w:rPr>
+      </w:pPr>
+      <w:r>
+        <w:rPr>
+          <w:sz w:val="24"/>
+          <w:szCs w:val="28"/>
+        </w:rPr>
+        <w:t xml:space="preserve">Variável: </w:t>
+      </w:r>
+      <w:proofErr w:type="spellStart"/>
+      <w:r>
+        <w:rPr>
+          <w:sz w:val="24"/>
+          <w:szCs w:val="28"/>
+        </w:rPr>
+        <w:t>crimeCO</w:t>
+      </w:r>
+      <w:proofErr w:type="spellEnd"/>
+    </w:p>
+    <w:p>
+      <w:pPr>
+        <w:pStyle w:val="PargrafodaLista"/>
+        <w:numPr>
+          <w:ilvl w:val="3"/>
+          <w:numId w:val="1"/>
+        </w:numPr>
+        <w:rPr>
+          <w:sz w:val="24"/>
+          <w:szCs w:val="28"/>
+        </w:rPr>
+      </w:pPr>
+      <w:r>
+        <w:rPr>
+          <w:sz w:val="24"/>
+          <w:szCs w:val="28"/>
+        </w:rPr>
+        <w:lastRenderedPageBreak/>
+        <w:t xml:space="preserve">Variável: </w:t>
+      </w:r>
+      <w:proofErr w:type="spellStart"/>
+      <w:r>
+        <w:rPr>
+          <w:sz w:val="24"/>
+          <w:szCs w:val="28"/>
+        </w:rPr>
+        <w:t>naturezaCO</w:t>
+      </w:r>
+      <w:proofErr w:type="spellEnd"/>
+    </w:p>
+    <w:p>
+      <w:pPr>
+        <w:pStyle w:val="PargrafodaLista"/>
+        <w:numPr>
+          <w:ilvl w:val="3"/>
+          <w:numId w:val="1"/>
+        </w:numPr>
+        <w:rPr>
+          <w:sz w:val="24"/>
+          <w:szCs w:val="28"/>
+        </w:rPr>
+      </w:pPr>
+      <w:r>
+        <w:rPr>
+          <w:sz w:val="24"/>
+          <w:szCs w:val="28"/>
+        </w:rPr>
+        <w:t xml:space="preserve">Variável: </w:t>
+      </w:r>
+      <w:proofErr w:type="spellStart"/>
+      <w:r>
+        <w:rPr>
+          <w:sz w:val="24"/>
+          <w:szCs w:val="28"/>
+        </w:rPr>
+        <w:t>tempoCO</w:t>
+      </w:r>
+      <w:proofErr w:type="spellEnd"/>
+    </w:p>
+    <w:p>
+      <w:pPr>
+        <w:pStyle w:val="PargrafodaLista"/>
+        <w:numPr>
+          <w:ilvl w:val="3"/>
+          <w:numId w:val="1"/>
+        </w:numPr>
+        <w:rPr>
+          <w:sz w:val="24"/>
+          <w:szCs w:val="28"/>
+        </w:rPr>
+      </w:pPr>
+      <w:r>
+        <w:rPr>
+          <w:sz w:val="24"/>
+          <w:szCs w:val="28"/>
+        </w:rPr>
+        <w:t>Variável: parse</w:t>
+      </w:r>
+    </w:p>
+    <w:p>
+      <w:pPr>
+        <w:pStyle w:val="PargrafodaLista"/>
+        <w:numPr>
+          <w:ilvl w:val="0"/>
+          <w:numId w:val="1"/>
+        </w:numPr>
+        <w:rPr>
+          <w:b/>
+          <w:sz w:val="32"/>
+        </w:rPr>
+      </w:pPr>
+      <w:r>
+        <w:rPr>
+          <w:b/>
+          <w:sz w:val="32"/>
+        </w:rPr>
+        <w:t xml:space="preserve">Pacote: </w:t>
+      </w:r>
+      <w:proofErr w:type="spellStart"/>
+      <w:r>
+        <w:rPr>
+          <w:b/>
+          <w:sz w:val="32"/>
+        </w:rPr>
+        <w:t>view</w:t>
+      </w:r>
+      <w:proofErr w:type="spellEnd"/>
+    </w:p>
+    <w:p>
+      <w:pPr>
+        <w:pStyle w:val="PargrafodaLista"/>
+        <w:numPr>
+          <w:ilvl w:val="1"/>
+          <w:numId w:val="1"/>
+        </w:numPr>
+        <w:rPr>
+          <w:sz w:val="28"/>
+        </w:rPr>
+      </w:pPr>
+      <w:r>
+        <w:rPr>
+          <w:sz w:val="28"/>
+        </w:rPr>
+        <w:t xml:space="preserve">Classe: </w:t>
+      </w:r>
+      <w:proofErr w:type="spellStart"/>
+      <w:r>
+        <w:rPr>
+          <w:sz w:val="28"/>
+        </w:rPr>
+        <w:t>crimeporra.php</w:t>
+      </w:r>
+      <w:proofErr w:type="spellEnd"/>
+    </w:p>
+    <w:p>
+      <w:pPr>
+        <w:pStyle w:val="PargrafodaLista"/>
+        <w:numPr>
+          <w:ilvl w:val="3"/>
+          <w:numId w:val="1"/>
+        </w:numPr>
+        <w:rPr>
+          <w:sz w:val="24"/>
+        </w:rPr>
+      </w:pPr>
+      <w:r>
+        <w:rPr>
+          <w:sz w:val="24"/>
+        </w:rPr>
+        <w:t xml:space="preserve">Variável: </w:t>
+      </w:r>
+      <w:proofErr w:type="spellStart"/>
+      <w:r>
+        <w:rPr>
+          <w:sz w:val="24"/>
+        </w:rPr>
+        <w:t>crimeVW</w:t>
+      </w:r>
+      <w:proofErr w:type="spellEnd"/>
+      <w:r>
+        <w:rPr>
+          <w:sz w:val="24"/>
+        </w:rPr>
+        <w:t xml:space="preserve"> = nova instancia</w:t>
+      </w:r>
+    </w:p>
+    <w:p>
+      <w:pPr>
+        <w:pStyle w:val="PargrafodaLista"/>
+        <w:numPr>
+          <w:ilvl w:val="3"/>
+          <w:numId w:val="1"/>
+        </w:numPr>
+        <w:rPr>
+          <w:sz w:val="24"/>
+        </w:rPr>
+      </w:pPr>
+      <w:r>
+        <w:rPr>
+          <w:sz w:val="24"/>
+        </w:rPr>
+        <w:t xml:space="preserve">Variável: </w:t>
+      </w:r>
+      <w:proofErr w:type="spellStart"/>
+      <w:r>
+        <w:rPr>
+          <w:sz w:val="24"/>
+        </w:rPr>
+        <w:t>tempo</w:t>
+      </w:r>
       <w:bookmarkStart w:id="0" w:name="_GoBack"/>
       <w:bookmarkEnd w:id="0"/>
-      <w:proofErr w:type="spellEnd"/>
-    </w:p>
-    <w:p>
-      <w:pPr>
-        <w:pStyle w:val="PargrafodaLista"/>
-        <w:numPr>
-          <w:ilvl w:val="3"/>
-          <w:numId w:val="1"/>
-        </w:numPr>
-        <w:rPr>
-          <w:sz w:val="24"/>
-          <w:szCs w:val="28"/>
-        </w:rPr>
-      </w:pPr>
-      <w:r>
-        <w:rPr>
-          <w:sz w:val="24"/>
-          <w:szCs w:val="28"/>
+      <w:r>
+        <w:rPr>
+          <w:sz w:val="24"/>
+        </w:rPr>
+        <w:t>VW</w:t>
+      </w:r>
+      <w:proofErr w:type="spellEnd"/>
+      <w:r>
+        <w:rPr>
+          <w:sz w:val="24"/>
+        </w:rPr>
+        <w:t xml:space="preserve"> = nova instancia</w:t>
+      </w:r>
+    </w:p>
+    <w:p>
+      <w:pPr>
+        <w:pStyle w:val="PargrafodaLista"/>
+        <w:numPr>
+          <w:ilvl w:val="3"/>
+          <w:numId w:val="1"/>
+        </w:numPr>
+        <w:rPr>
+          <w:sz w:val="24"/>
+        </w:rPr>
+      </w:pPr>
+      <w:r>
+        <w:rPr>
+          <w:sz w:val="24"/>
+        </w:rPr>
+        <w:t>Variável: Tipo</w:t>
+      </w:r>
+    </w:p>
+    <w:p>
+      <w:pPr>
+        <w:pStyle w:val="PargrafodaLista"/>
+        <w:numPr>
+          <w:ilvl w:val="3"/>
+          <w:numId w:val="1"/>
+        </w:numPr>
+        <w:rPr>
+          <w:sz w:val="24"/>
+        </w:rPr>
+      </w:pPr>
+      <w:r>
+        <w:rPr>
+          <w:sz w:val="24"/>
         </w:rPr>
         <w:t xml:space="preserve">Variável: </w:t>
       </w:r>
@@ -11618,28 +11896,25 @@
       <w:r>
         <w:rPr>
           <w:sz w:val="24"/>
-          <w:szCs w:val="28"/>
-        </w:rPr>
-        <w:t>categoriaCO</w:t>
-      </w:r>
-      <w:proofErr w:type="spellEnd"/>
-    </w:p>
-    <w:p>
-      <w:pPr>
-        <w:pStyle w:val="PargrafodaLista"/>
-        <w:numPr>
-          <w:ilvl w:val="3"/>
-          <w:numId w:val="1"/>
-        </w:numPr>
-        <w:rPr>
-          <w:sz w:val="24"/>
-          <w:szCs w:val="28"/>
-        </w:rPr>
-      </w:pPr>
-      <w:r>
-        <w:rPr>
-          <w:sz w:val="24"/>
-          <w:szCs w:val="28"/>
+        </w:rPr>
+        <w:t>PorAno</w:t>
+      </w:r>
+      <w:proofErr w:type="spellEnd"/>
+    </w:p>
+    <w:p>
+      <w:pPr>
+        <w:pStyle w:val="PargrafodaLista"/>
+        <w:numPr>
+          <w:ilvl w:val="3"/>
+          <w:numId w:val="1"/>
+        </w:numPr>
+        <w:rPr>
+          <w:sz w:val="24"/>
+        </w:rPr>
+      </w:pPr>
+      <w:r>
+        <w:rPr>
+          <w:sz w:val="24"/>
         </w:rPr>
         <w:t xml:space="preserve">Variável: </w:t>
       </w:r>
@@ -11647,117 +11922,8 @@
       <w:r>
         <w:rPr>
           <w:sz w:val="24"/>
-          <w:szCs w:val="28"/>
-        </w:rPr>
-        <w:t>crimeCO</w:t>
-      </w:r>
-      <w:proofErr w:type="spellEnd"/>
-    </w:p>
-    <w:p>
-      <w:pPr>
-        <w:pStyle w:val="PargrafodaLista"/>
-        <w:numPr>
-          <w:ilvl w:val="3"/>
-          <w:numId w:val="1"/>
-        </w:numPr>
-        <w:rPr>
-          <w:sz w:val="24"/>
-          <w:szCs w:val="28"/>
-        </w:rPr>
-      </w:pPr>
-      <w:r>
-        <w:rPr>
-          <w:sz w:val="24"/>
-          <w:szCs w:val="28"/>
-        </w:rPr>
-        <w:lastRenderedPageBreak/>
-        <w:t xml:space="preserve">Variável: </w:t>
-      </w:r>
-      <w:proofErr w:type="spellStart"/>
-      <w:r>
-        <w:rPr>
-          <w:sz w:val="24"/>
-          <w:szCs w:val="28"/>
-        </w:rPr>
-        <w:t>naturezaCO</w:t>
-      </w:r>
-      <w:proofErr w:type="spellEnd"/>
-    </w:p>
-    <w:p>
-      <w:pPr>
-        <w:pStyle w:val="PargrafodaLista"/>
-        <w:numPr>
-          <w:ilvl w:val="3"/>
-          <w:numId w:val="1"/>
-        </w:numPr>
-        <w:rPr>
-          <w:sz w:val="24"/>
-          <w:szCs w:val="28"/>
-        </w:rPr>
-      </w:pPr>
-      <w:r>
-        <w:rPr>
-          <w:sz w:val="24"/>
-          <w:szCs w:val="28"/>
-        </w:rPr>
-        <w:t xml:space="preserve">Variável: </w:t>
-      </w:r>
-      <w:proofErr w:type="spellStart"/>
-      <w:r>
-        <w:rPr>
-          <w:sz w:val="24"/>
-          <w:szCs w:val="28"/>
-        </w:rPr>
-        <w:t>tempoCO</w:t>
-      </w:r>
-      <w:proofErr w:type="spellEnd"/>
-    </w:p>
-    <w:p>
-      <w:pPr>
-        <w:pStyle w:val="PargrafodaLista"/>
-        <w:numPr>
-          <w:ilvl w:val="3"/>
-          <w:numId w:val="1"/>
-        </w:numPr>
-        <w:rPr>
-          <w:sz w:val="24"/>
-          <w:szCs w:val="28"/>
-        </w:rPr>
-      </w:pPr>
-      <w:r>
-        <w:rPr>
-          <w:sz w:val="24"/>
-          <w:szCs w:val="28"/>
-        </w:rPr>
-        <w:t>Variável: parse</w:t>
-      </w:r>
-    </w:p>
-    <w:p>
-      <w:pPr>
-        <w:pStyle w:val="PargrafodaLista"/>
-        <w:numPr>
-          <w:ilvl w:val="0"/>
-          <w:numId w:val="1"/>
-        </w:numPr>
-        <w:rPr>
-          <w:b/>
-          <w:sz w:val="32"/>
-        </w:rPr>
-      </w:pPr>
-      <w:r>
-        <w:rPr>
-          <w:b/>
-          <w:sz w:val="32"/>
-        </w:rPr>
-        <w:t xml:space="preserve">Pacote: </w:t>
-      </w:r>
-      <w:proofErr w:type="spellStart"/>
-      <w:r>
-        <w:rPr>
-          <w:b/>
-          <w:sz w:val="32"/>
-        </w:rPr>
-        <w:t>view</w:t>
+        </w:rPr>
+        <w:t>PorRA</w:t>
       </w:r>
       <w:proofErr w:type="spellEnd"/>
     </w:p>

</xml_diff>

<commit_message>
Filme with variables (initial)
</commit_message>
<xml_diff>
--- a/RadarVariavel.docx
+++ b/RadarVariavel.docx
@@ -11839,15 +11839,200 @@
         <w:rPr>
           <w:sz w:val="24"/>
         </w:rPr>
-        <w:t>tempo</w:t>
-      </w:r>
+        <w:t>tempoVW</w:t>
+      </w:r>
+      <w:proofErr w:type="spellEnd"/>
+      <w:r>
+        <w:rPr>
+          <w:sz w:val="24"/>
+        </w:rPr>
+        <w:t xml:space="preserve"> = nova instancia</w:t>
+      </w:r>
+    </w:p>
+    <w:p>
+      <w:pPr>
+        <w:pStyle w:val="PargrafodaLista"/>
+        <w:numPr>
+          <w:ilvl w:val="3"/>
+          <w:numId w:val="1"/>
+        </w:numPr>
+        <w:rPr>
+          <w:sz w:val="24"/>
+        </w:rPr>
+      </w:pPr>
+      <w:r>
+        <w:rPr>
+          <w:sz w:val="24"/>
+        </w:rPr>
+        <w:t>Variável: Tipo</w:t>
+      </w:r>
+    </w:p>
+    <w:p>
+      <w:pPr>
+        <w:pStyle w:val="PargrafodaLista"/>
+        <w:numPr>
+          <w:ilvl w:val="3"/>
+          <w:numId w:val="1"/>
+        </w:numPr>
+        <w:rPr>
+          <w:sz w:val="24"/>
+        </w:rPr>
+      </w:pPr>
+      <w:r>
+        <w:rPr>
+          <w:sz w:val="24"/>
+        </w:rPr>
+        <w:t xml:space="preserve">Variável: </w:t>
+      </w:r>
+      <w:proofErr w:type="spellStart"/>
+      <w:r>
+        <w:rPr>
+          <w:sz w:val="24"/>
+        </w:rPr>
+        <w:t>PorAno</w:t>
+      </w:r>
+      <w:proofErr w:type="spellEnd"/>
+    </w:p>
+    <w:p>
+      <w:pPr>
+        <w:pStyle w:val="PargrafodaLista"/>
+        <w:numPr>
+          <w:ilvl w:val="3"/>
+          <w:numId w:val="1"/>
+        </w:numPr>
+        <w:rPr>
+          <w:sz w:val="24"/>
+        </w:rPr>
+      </w:pPr>
+      <w:r>
+        <w:rPr>
+          <w:sz w:val="24"/>
+        </w:rPr>
+        <w:t xml:space="preserve">Variável: </w:t>
+      </w:r>
+      <w:proofErr w:type="spellStart"/>
+      <w:r>
+        <w:rPr>
+          <w:sz w:val="24"/>
+        </w:rPr>
+        <w:t>PorRA</w:t>
+      </w:r>
+      <w:proofErr w:type="spellEnd"/>
+    </w:p>
+    <w:p>
+      <w:pPr>
+        <w:pStyle w:val="PargrafodaLista"/>
+        <w:numPr>
+          <w:ilvl w:val="1"/>
+          <w:numId w:val="1"/>
+        </w:numPr>
+        <w:rPr>
+          <w:sz w:val="28"/>
+        </w:rPr>
+      </w:pPr>
+      <w:r>
+        <w:rPr>
+          <w:sz w:val="28"/>
+        </w:rPr>
+        <w:t xml:space="preserve">Classe: </w:t>
+      </w:r>
+      <w:proofErr w:type="spellStart"/>
+      <w:r>
+        <w:rPr>
+          <w:sz w:val="28"/>
+        </w:rPr>
+        <w:t>initial.php</w:t>
+      </w:r>
+      <w:proofErr w:type="spellEnd"/>
+    </w:p>
+    <w:p>
+      <w:pPr>
+        <w:pStyle w:val="PargrafodaLista"/>
+        <w:numPr>
+          <w:ilvl w:val="3"/>
+          <w:numId w:val="1"/>
+        </w:numPr>
+        <w:rPr>
+          <w:sz w:val="24"/>
+        </w:rPr>
+      </w:pPr>
+      <w:r>
+        <w:rPr>
+          <w:sz w:val="24"/>
+        </w:rPr>
+        <w:t xml:space="preserve">Variável: </w:t>
+      </w:r>
+      <w:proofErr w:type="spellStart"/>
+      <w:r>
+        <w:rPr>
+          <w:sz w:val="24"/>
+        </w:rPr>
+        <w:t>crimeVW</w:t>
+      </w:r>
+      <w:proofErr w:type="spellEnd"/>
+      <w:r>
+        <w:rPr>
+          <w:sz w:val="24"/>
+        </w:rPr>
+        <w:t xml:space="preserve"> = nova instancia</w:t>
+      </w:r>
+    </w:p>
+    <w:p>
+      <w:pPr>
+        <w:pStyle w:val="PargrafodaLista"/>
+        <w:numPr>
+          <w:ilvl w:val="3"/>
+          <w:numId w:val="1"/>
+        </w:numPr>
+        <w:rPr>
+          <w:sz w:val="24"/>
+        </w:rPr>
+      </w:pPr>
+      <w:r>
+        <w:rPr>
+          <w:sz w:val="24"/>
+        </w:rPr>
+        <w:t xml:space="preserve">Variável: </w:t>
+      </w:r>
+      <w:proofErr w:type="spellStart"/>
+      <w:r>
+        <w:rPr>
+          <w:sz w:val="24"/>
+        </w:rPr>
+        <w:t>tempoVW</w:t>
+      </w:r>
+      <w:proofErr w:type="spellEnd"/>
+      <w:r>
+        <w:rPr>
+          <w:sz w:val="24"/>
+        </w:rPr>
+        <w:t xml:space="preserve"> = nova instancia</w:t>
+      </w:r>
+    </w:p>
+    <w:p>
+      <w:pPr>
+        <w:pStyle w:val="PargrafodaLista"/>
+        <w:numPr>
+          <w:ilvl w:val="3"/>
+          <w:numId w:val="1"/>
+        </w:numPr>
+        <w:rPr>
+          <w:sz w:val="24"/>
+        </w:rPr>
+      </w:pPr>
       <w:bookmarkStart w:id="0" w:name="_GoBack"/>
-      <w:bookmarkEnd w:id="0"/>
-      <w:r>
-        <w:rPr>
-          <w:sz w:val="24"/>
-        </w:rPr>
-        <w:t>VW</w:t>
+      <w:r>
+        <w:rPr>
+          <w:sz w:val="24"/>
+        </w:rPr>
+        <w:t xml:space="preserve">Variável: </w:t>
+      </w:r>
+      <w:proofErr w:type="spellStart"/>
+      <w:r>
+        <w:rPr>
+          <w:sz w:val="24"/>
+        </w:rPr>
+        <w:t>categoriaVW</w:t>
       </w:r>
       <w:proofErr w:type="spellEnd"/>
       <w:r>
@@ -11872,24 +12057,6 @@
         <w:rPr>
           <w:sz w:val="24"/>
         </w:rPr>
-        <w:t>Variável: Tipo</w:t>
-      </w:r>
-    </w:p>
-    <w:p>
-      <w:pPr>
-        <w:pStyle w:val="PargrafodaLista"/>
-        <w:numPr>
-          <w:ilvl w:val="3"/>
-          <w:numId w:val="1"/>
-        </w:numPr>
-        <w:rPr>
-          <w:sz w:val="24"/>
-        </w:rPr>
-      </w:pPr>
-      <w:r>
-        <w:rPr>
-          <w:sz w:val="24"/>
-        </w:rPr>
         <w:t xml:space="preserve">Variável: </w:t>
       </w:r>
       <w:proofErr w:type="spellStart"/>
@@ -11897,36 +12064,17 @@
         <w:rPr>
           <w:sz w:val="24"/>
         </w:rPr>
-        <w:t>PorAno</w:t>
-      </w:r>
-      <w:proofErr w:type="spellEnd"/>
-    </w:p>
-    <w:p>
-      <w:pPr>
-        <w:pStyle w:val="PargrafodaLista"/>
-        <w:numPr>
-          <w:ilvl w:val="3"/>
-          <w:numId w:val="1"/>
-        </w:numPr>
-        <w:rPr>
-          <w:sz w:val="24"/>
-        </w:rPr>
-      </w:pPr>
-      <w:r>
-        <w:rPr>
-          <w:sz w:val="24"/>
-        </w:rPr>
-        <w:t xml:space="preserve">Variável: </w:t>
-      </w:r>
-      <w:proofErr w:type="spellStart"/>
-      <w:r>
-        <w:rPr>
-          <w:sz w:val="24"/>
-        </w:rPr>
-        <w:t>PorRA</w:t>
-      </w:r>
-      <w:proofErr w:type="spellEnd"/>
-    </w:p>
+        <w:t>naturezaVW</w:t>
+      </w:r>
+      <w:proofErr w:type="spellEnd"/>
+      <w:r>
+        <w:rPr>
+          <w:sz w:val="24"/>
+        </w:rPr>
+        <w:t xml:space="preserve"> = nova instancia</w:t>
+      </w:r>
+    </w:p>
+    <w:bookmarkEnd w:id="0"/>
     <w:p>
       <w:pPr>
         <w:pStyle w:val="PargrafodaLista"/>

</xml_diff>

<commit_message>
Filme with variables (menu_side)
</commit_message>
<xml_diff>
--- a/RadarVariavel.docx
+++ b/RadarVariavel.docx
@@ -12020,11 +12020,119 @@
           <w:sz w:val="24"/>
         </w:rPr>
       </w:pPr>
+      <w:r>
+        <w:rPr>
+          <w:sz w:val="24"/>
+        </w:rPr>
+        <w:t xml:space="preserve">Variável: </w:t>
+      </w:r>
+      <w:proofErr w:type="spellStart"/>
+      <w:r>
+        <w:rPr>
+          <w:sz w:val="24"/>
+        </w:rPr>
+        <w:t>categoriaVW</w:t>
+      </w:r>
+      <w:proofErr w:type="spellEnd"/>
+      <w:r>
+        <w:rPr>
+          <w:sz w:val="24"/>
+        </w:rPr>
+        <w:t xml:space="preserve"> = nova instancia</w:t>
+      </w:r>
+    </w:p>
+    <w:p>
+      <w:pPr>
+        <w:pStyle w:val="PargrafodaLista"/>
+        <w:numPr>
+          <w:ilvl w:val="3"/>
+          <w:numId w:val="1"/>
+        </w:numPr>
+        <w:rPr>
+          <w:sz w:val="24"/>
+        </w:rPr>
+      </w:pPr>
+      <w:r>
+        <w:rPr>
+          <w:sz w:val="24"/>
+        </w:rPr>
+        <w:t xml:space="preserve">Variável: </w:t>
+      </w:r>
+      <w:proofErr w:type="spellStart"/>
+      <w:r>
+        <w:rPr>
+          <w:sz w:val="24"/>
+        </w:rPr>
+        <w:t>naturezaVW</w:t>
+      </w:r>
+      <w:proofErr w:type="spellEnd"/>
+      <w:r>
+        <w:rPr>
+          <w:sz w:val="24"/>
+        </w:rPr>
+        <w:t xml:space="preserve"> = nova instancia</w:t>
+      </w:r>
+    </w:p>
+    <w:p>
+      <w:pPr>
+        <w:pStyle w:val="PargrafodaLista"/>
+        <w:numPr>
+          <w:ilvl w:val="1"/>
+          <w:numId w:val="1"/>
+        </w:numPr>
+        <w:rPr>
+          <w:sz w:val="28"/>
+        </w:rPr>
+      </w:pPr>
+      <w:r>
+        <w:rPr>
+          <w:sz w:val="28"/>
+        </w:rPr>
+        <w:t xml:space="preserve">Classe: </w:t>
+      </w:r>
+      <w:proofErr w:type="spellStart"/>
+      <w:r>
+        <w:rPr>
+          <w:sz w:val="28"/>
+        </w:rPr>
+        <w:t>menu_side.php</w:t>
+      </w:r>
+      <w:proofErr w:type="spellEnd"/>
+    </w:p>
+    <w:p>
+      <w:pPr>
+        <w:pStyle w:val="PargrafodaLista"/>
+        <w:numPr>
+          <w:ilvl w:val="3"/>
+          <w:numId w:val="1"/>
+        </w:numPr>
+        <w:rPr>
+          <w:sz w:val="24"/>
+        </w:rPr>
+      </w:pPr>
       <w:bookmarkStart w:id="0" w:name="_GoBack"/>
       <w:r>
         <w:rPr>
           <w:sz w:val="24"/>
         </w:rPr>
+        <w:t>Variável: RAVW = nova instancia</w:t>
+      </w:r>
+    </w:p>
+    <w:p>
+      <w:pPr>
+        <w:pStyle w:val="PargrafodaLista"/>
+        <w:numPr>
+          <w:ilvl w:val="3"/>
+          <w:numId w:val="1"/>
+        </w:numPr>
+        <w:rPr>
+          <w:sz w:val="24"/>
+        </w:rPr>
+      </w:pPr>
+      <w:r>
+        <w:rPr>
+          <w:sz w:val="24"/>
+        </w:rPr>
         <w:t xml:space="preserve">Variável: </w:t>
       </w:r>
       <w:proofErr w:type="spellStart"/>
@@ -12057,6 +12165,24 @@
         <w:rPr>
           <w:sz w:val="24"/>
         </w:rPr>
+        <w:t>Variável: contra = conta RA</w:t>
+      </w:r>
+    </w:p>
+    <w:p>
+      <w:pPr>
+        <w:pStyle w:val="PargrafodaLista"/>
+        <w:numPr>
+          <w:ilvl w:val="3"/>
+          <w:numId w:val="1"/>
+        </w:numPr>
+        <w:rPr>
+          <w:sz w:val="24"/>
+        </w:rPr>
+      </w:pPr>
+      <w:r>
+        <w:rPr>
+          <w:sz w:val="24"/>
+        </w:rPr>
         <w:t xml:space="preserve">Variável: </w:t>
       </w:r>
       <w:proofErr w:type="spellStart"/>
@@ -12064,14 +12190,14 @@
         <w:rPr>
           <w:sz w:val="24"/>
         </w:rPr>
-        <w:t>naturezaVW</w:t>
-      </w:r>
-      <w:proofErr w:type="spellEnd"/>
-      <w:r>
-        <w:rPr>
-          <w:sz w:val="24"/>
-        </w:rPr>
-        <w:t xml:space="preserve"> = nova instancia</w:t>
+        <w:t>contCategoria</w:t>
+      </w:r>
+      <w:proofErr w:type="spellEnd"/>
+      <w:r>
+        <w:rPr>
+          <w:sz w:val="24"/>
+        </w:rPr>
+        <w:t xml:space="preserve"> = conta Registros</w:t>
       </w:r>
     </w:p>
     <w:bookmarkEnd w:id="0"/>

</xml_diff>

<commit_message>
File with variables (Parse.php)
</commit_message>
<xml_diff>
--- a/RadarVariavel.docx
+++ b/RadarVariavel.docx
@@ -693,45 +693,350 @@
         <w:t xml:space="preserve">Variável: </w:t>
       </w:r>
       <w:proofErr w:type="spellStart"/>
+      <w:r>
+        <w:rPr>
+          <w:sz w:val="24"/>
+          <w:szCs w:val="24"/>
+        </w:rPr>
+        <w:t>somaTodasAnos</w:t>
+      </w:r>
+      <w:proofErr w:type="spellEnd"/>
+      <w:r>
+        <w:rPr>
+          <w:sz w:val="24"/>
+          <w:szCs w:val="24"/>
+        </w:rPr>
+        <w:t xml:space="preserve">[] = </w:t>
+      </w:r>
+      <w:proofErr w:type="spellStart"/>
+      <w:r>
+        <w:rPr>
+          <w:sz w:val="24"/>
+          <w:szCs w:val="24"/>
+        </w:rPr>
+        <w:t>array</w:t>
+      </w:r>
+      <w:proofErr w:type="spellEnd"/>
+      <w:r>
+        <w:rPr>
+          <w:sz w:val="24"/>
+          <w:szCs w:val="24"/>
+        </w:rPr>
+        <w:t xml:space="preserve"> que armazena total de crimes em todos os anos.</w:t>
+      </w:r>
+    </w:p>
+    <w:p>
+      <w:pPr>
+        <w:pStyle w:val="PargrafodaLista"/>
+        <w:ind w:left="1440"/>
+        <w:rPr>
+          <w:sz w:val="28"/>
+          <w:szCs w:val="28"/>
+        </w:rPr>
+      </w:pPr>
+    </w:p>
+    <w:p>
+      <w:pPr>
+        <w:pStyle w:val="PargrafodaLista"/>
+        <w:numPr>
+          <w:ilvl w:val="1"/>
+          <w:numId w:val="1"/>
+        </w:numPr>
+        <w:rPr>
+          <w:sz w:val="28"/>
+          <w:szCs w:val="28"/>
+        </w:rPr>
+      </w:pPr>
+      <w:r>
+        <w:rPr>
+          <w:sz w:val="28"/>
+          <w:szCs w:val="28"/>
+        </w:rPr>
+        <w:t xml:space="preserve">Classe: </w:t>
+      </w:r>
+      <w:proofErr w:type="spellStart"/>
+      <w:r>
+        <w:rPr>
+          <w:sz w:val="28"/>
+          <w:szCs w:val="28"/>
+        </w:rPr>
+        <w:t>NaturezaController.php</w:t>
+      </w:r>
+      <w:proofErr w:type="spellEnd"/>
+    </w:p>
+    <w:p>
+      <w:pPr>
+        <w:pStyle w:val="PargrafodaLista"/>
+        <w:numPr>
+          <w:ilvl w:val="1"/>
+          <w:numId w:val="1"/>
+        </w:numPr>
+        <w:rPr>
+          <w:sz w:val="28"/>
+          <w:szCs w:val="28"/>
+        </w:rPr>
+      </w:pPr>
+      <w:r>
+        <w:rPr>
+          <w:sz w:val="28"/>
+          <w:szCs w:val="28"/>
+        </w:rPr>
+        <w:t xml:space="preserve">Classe: </w:t>
+      </w:r>
+      <w:proofErr w:type="spellStart"/>
+      <w:r>
+        <w:rPr>
+          <w:sz w:val="28"/>
+          <w:szCs w:val="28"/>
+        </w:rPr>
+        <w:t>RegiaoAdministrativaController.php</w:t>
+      </w:r>
+      <w:proofErr w:type="spellEnd"/>
+    </w:p>
+    <w:p>
+      <w:pPr>
+        <w:pStyle w:val="PargrafodaLista"/>
+        <w:numPr>
+          <w:ilvl w:val="3"/>
+          <w:numId w:val="1"/>
+        </w:numPr>
+        <w:rPr>
+          <w:sz w:val="24"/>
+          <w:szCs w:val="28"/>
+        </w:rPr>
+      </w:pPr>
+      <w:r>
+        <w:rPr>
+          <w:sz w:val="24"/>
+          <w:szCs w:val="28"/>
+        </w:rPr>
+        <w:t xml:space="preserve">Variável: </w:t>
+      </w:r>
+      <w:proofErr w:type="spellStart"/>
+      <w:r>
+        <w:rPr>
+          <w:sz w:val="24"/>
+          <w:szCs w:val="28"/>
+        </w:rPr>
+        <w:t>raDAO</w:t>
+      </w:r>
+      <w:proofErr w:type="spellEnd"/>
+      <w:r>
+        <w:rPr>
+          <w:sz w:val="24"/>
+          <w:szCs w:val="28"/>
+        </w:rPr>
+        <w:t xml:space="preserve"> = variável usada para instanciar um objeto da classe </w:t>
+      </w:r>
+      <w:proofErr w:type="spellStart"/>
+      <w:r>
+        <w:rPr>
+          <w:sz w:val="24"/>
+          <w:szCs w:val="28"/>
+        </w:rPr>
+        <w:t>RegiaoAdmnistrativaDAO</w:t>
+      </w:r>
+      <w:proofErr w:type="spellEnd"/>
+    </w:p>
+    <w:p>
+      <w:pPr>
+        <w:pStyle w:val="PargrafodaLista"/>
+        <w:numPr>
+          <w:ilvl w:val="2"/>
+          <w:numId w:val="1"/>
+        </w:numPr>
+        <w:rPr>
+          <w:sz w:val="28"/>
+          <w:szCs w:val="28"/>
+        </w:rPr>
+      </w:pPr>
+      <w:r>
+        <w:rPr>
+          <w:sz w:val="28"/>
+          <w:szCs w:val="28"/>
+        </w:rPr>
+        <w:t xml:space="preserve">Função: </w:t>
+      </w:r>
+      <w:r>
+        <w:rPr>
+          <w:sz w:val="28"/>
+          <w:szCs w:val="28"/>
+        </w:rPr>
+        <w:t>__</w:t>
+      </w:r>
+      <w:proofErr w:type="spellStart"/>
       <w:proofErr w:type="gramStart"/>
       <w:r>
         <w:rPr>
-          <w:sz w:val="24"/>
-          <w:szCs w:val="24"/>
-        </w:rPr>
-        <w:t>somaTodasAnos</w:t>
-      </w:r>
-      <w:proofErr w:type="spellEnd"/>
-      <w:r>
-        <w:rPr>
-          <w:sz w:val="24"/>
-          <w:szCs w:val="24"/>
-        </w:rPr>
-        <w:t>[</w:t>
+          <w:sz w:val="28"/>
+          <w:szCs w:val="28"/>
+        </w:rPr>
+        <w:t>construct</w:t>
+      </w:r>
+      <w:proofErr w:type="spellEnd"/>
+      <w:r>
+        <w:rPr>
+          <w:sz w:val="28"/>
+          <w:szCs w:val="28"/>
+        </w:rPr>
+        <w:t>(</w:t>
       </w:r>
       <w:proofErr w:type="gramEnd"/>
       <w:r>
         <w:rPr>
-          <w:sz w:val="24"/>
-          <w:szCs w:val="24"/>
-        </w:rPr>
-        <w:t xml:space="preserve">] = </w:t>
-      </w:r>
-      <w:proofErr w:type="spellStart"/>
-      <w:r>
-        <w:rPr>
-          <w:sz w:val="24"/>
-          <w:szCs w:val="24"/>
-        </w:rPr>
-        <w:t>array</w:t>
-      </w:r>
-      <w:proofErr w:type="spellEnd"/>
-      <w:r>
-        <w:rPr>
-          <w:sz w:val="24"/>
-          <w:szCs w:val="24"/>
-        </w:rPr>
-        <w:t xml:space="preserve"> que armazena total de crimes em todos os anos.</w:t>
+          <w:sz w:val="28"/>
+          <w:szCs w:val="28"/>
+        </w:rPr>
+        <w:t>)</w:t>
+      </w:r>
+    </w:p>
+    <w:p>
+      <w:pPr>
+        <w:pStyle w:val="PargrafodaLista"/>
+        <w:numPr>
+          <w:ilvl w:val="3"/>
+          <w:numId w:val="1"/>
+        </w:numPr>
+        <w:rPr>
+          <w:sz w:val="24"/>
+          <w:szCs w:val="28"/>
+        </w:rPr>
+      </w:pPr>
+      <w:r>
+        <w:rPr>
+          <w:sz w:val="24"/>
+          <w:szCs w:val="28"/>
+        </w:rPr>
+        <w:t xml:space="preserve">Variável: </w:t>
+      </w:r>
+      <w:proofErr w:type="spellStart"/>
+      <w:r>
+        <w:rPr>
+          <w:sz w:val="24"/>
+          <w:szCs w:val="28"/>
+        </w:rPr>
+        <w:t>raDAO</w:t>
+      </w:r>
+      <w:proofErr w:type="spellEnd"/>
+    </w:p>
+    <w:p>
+      <w:pPr>
+        <w:pStyle w:val="PargrafodaLista"/>
+        <w:numPr>
+          <w:ilvl w:val="2"/>
+          <w:numId w:val="1"/>
+        </w:numPr>
+        <w:rPr>
+          <w:sz w:val="28"/>
+          <w:szCs w:val="28"/>
+        </w:rPr>
+      </w:pPr>
+      <w:r>
+        <w:rPr>
+          <w:sz w:val="28"/>
+          <w:szCs w:val="28"/>
+        </w:rPr>
+        <w:t>Função:</w:t>
+      </w:r>
+      <w:r>
+        <w:t xml:space="preserve"> </w:t>
+      </w:r>
+      <w:r>
+        <w:rPr>
+          <w:sz w:val="28"/>
+          <w:szCs w:val="28"/>
+        </w:rPr>
+        <w:t>_</w:t>
+      </w:r>
+      <w:proofErr w:type="spellStart"/>
+      <w:proofErr w:type="gramStart"/>
+      <w:r>
+        <w:rPr>
+          <w:sz w:val="28"/>
+          <w:szCs w:val="28"/>
+        </w:rPr>
+        <w:t>listarTodas</w:t>
+      </w:r>
+      <w:proofErr w:type="spellEnd"/>
+      <w:r>
+        <w:rPr>
+          <w:sz w:val="28"/>
+          <w:szCs w:val="28"/>
+        </w:rPr>
+        <w:t>(</w:t>
+      </w:r>
+      <w:proofErr w:type="gramEnd"/>
+      <w:r>
+        <w:rPr>
+          <w:sz w:val="28"/>
+          <w:szCs w:val="28"/>
+        </w:rPr>
+        <w:t>)</w:t>
+      </w:r>
+    </w:p>
+    <w:p>
+      <w:pPr>
+        <w:pStyle w:val="PargrafodaLista"/>
+        <w:numPr>
+          <w:ilvl w:val="3"/>
+          <w:numId w:val="1"/>
+        </w:numPr>
+        <w:rPr>
+          <w:sz w:val="24"/>
+          <w:szCs w:val="28"/>
+        </w:rPr>
+      </w:pPr>
+      <w:r>
+        <w:rPr>
+          <w:sz w:val="24"/>
+          <w:szCs w:val="28"/>
+        </w:rPr>
+        <w:t xml:space="preserve">Variável: </w:t>
+      </w:r>
+      <w:proofErr w:type="spellStart"/>
+      <w:r>
+        <w:rPr>
+          <w:sz w:val="24"/>
+          <w:szCs w:val="28"/>
+        </w:rPr>
+        <w:t>raDAO</w:t>
+      </w:r>
+      <w:proofErr w:type="spellEnd"/>
+    </w:p>
+    <w:p>
+      <w:pPr>
+        <w:pStyle w:val="PargrafodaLista"/>
+        <w:numPr>
+          <w:ilvl w:val="3"/>
+          <w:numId w:val="1"/>
+        </w:numPr>
+        <w:rPr>
+          <w:sz w:val="24"/>
+          <w:szCs w:val="28"/>
+        </w:rPr>
+      </w:pPr>
+      <w:r>
+        <w:rPr>
+          <w:sz w:val="24"/>
+          <w:szCs w:val="28"/>
+        </w:rPr>
+        <w:t xml:space="preserve">Variável: </w:t>
+      </w:r>
+      <w:proofErr w:type="spellStart"/>
+      <w:r>
+        <w:rPr>
+          <w:sz w:val="24"/>
+          <w:szCs w:val="28"/>
+        </w:rPr>
+        <w:t>arrayRA</w:t>
+      </w:r>
+      <w:proofErr w:type="spellEnd"/>
+      <w:r>
+        <w:rPr>
+          <w:sz w:val="24"/>
+          <w:szCs w:val="28"/>
+        </w:rPr>
+        <w:t xml:space="preserve"> = vetor que contém todas as regiões administrativas</w:t>
       </w:r>
     </w:p>
     <w:p>
@@ -769,7 +1074,1005 @@
           <w:sz w:val="28"/>
           <w:szCs w:val="28"/>
         </w:rPr>
-        <w:t>NaturezaController.php</w:t>
+        <w:t>TempoController.php</w:t>
+      </w:r>
+      <w:proofErr w:type="spellEnd"/>
+    </w:p>
+    <w:p>
+      <w:pPr>
+        <w:pStyle w:val="PargrafodaLista"/>
+        <w:numPr>
+          <w:ilvl w:val="3"/>
+          <w:numId w:val="1"/>
+        </w:numPr>
+        <w:rPr>
+          <w:sz w:val="24"/>
+          <w:szCs w:val="24"/>
+        </w:rPr>
+      </w:pPr>
+      <w:r>
+        <w:rPr>
+          <w:sz w:val="24"/>
+          <w:szCs w:val="24"/>
+        </w:rPr>
+        <w:t xml:space="preserve">Variável: </w:t>
+      </w:r>
+      <w:proofErr w:type="spellStart"/>
+      <w:r>
+        <w:rPr>
+          <w:sz w:val="24"/>
+          <w:szCs w:val="24"/>
+        </w:rPr>
+        <w:t>tempoDAO</w:t>
+      </w:r>
+      <w:proofErr w:type="spellEnd"/>
+    </w:p>
+    <w:p>
+      <w:pPr>
+        <w:pStyle w:val="PargrafodaLista"/>
+        <w:numPr>
+          <w:ilvl w:val="2"/>
+          <w:numId w:val="1"/>
+        </w:numPr>
+        <w:rPr>
+          <w:sz w:val="28"/>
+          <w:szCs w:val="28"/>
+        </w:rPr>
+      </w:pPr>
+      <w:r>
+        <w:rPr>
+          <w:sz w:val="28"/>
+          <w:szCs w:val="28"/>
+        </w:rPr>
+        <w:t>Função: __</w:t>
+      </w:r>
+      <w:proofErr w:type="spellStart"/>
+      <w:r>
+        <w:rPr>
+          <w:sz w:val="28"/>
+          <w:szCs w:val="28"/>
+        </w:rPr>
+        <w:t>construct</w:t>
+      </w:r>
+      <w:proofErr w:type="spellEnd"/>
+    </w:p>
+    <w:p>
+      <w:pPr>
+        <w:pStyle w:val="PargrafodaLista"/>
+        <w:numPr>
+          <w:ilvl w:val="2"/>
+          <w:numId w:val="1"/>
+        </w:numPr>
+        <w:rPr>
+          <w:sz w:val="28"/>
+          <w:szCs w:val="28"/>
+        </w:rPr>
+      </w:pPr>
+      <w:r>
+        <w:rPr>
+          <w:sz w:val="28"/>
+          <w:szCs w:val="28"/>
+        </w:rPr>
+        <w:t>Função: _</w:t>
+      </w:r>
+      <w:proofErr w:type="spellStart"/>
+      <w:r>
+        <w:rPr>
+          <w:sz w:val="28"/>
+          <w:szCs w:val="28"/>
+        </w:rPr>
+        <w:t>listarTodos</w:t>
+      </w:r>
+      <w:proofErr w:type="spellEnd"/>
+    </w:p>
+    <w:p>
+      <w:pPr>
+        <w:pStyle w:val="PargrafodaLista"/>
+        <w:numPr>
+          <w:ilvl w:val="3"/>
+          <w:numId w:val="1"/>
+        </w:numPr>
+        <w:rPr>
+          <w:sz w:val="24"/>
+          <w:szCs w:val="24"/>
+        </w:rPr>
+      </w:pPr>
+      <w:r>
+        <w:rPr>
+          <w:sz w:val="24"/>
+          <w:szCs w:val="24"/>
+        </w:rPr>
+        <w:t xml:space="preserve">Variável: </w:t>
+      </w:r>
+      <w:proofErr w:type="spellStart"/>
+      <w:r>
+        <w:rPr>
+          <w:sz w:val="24"/>
+          <w:szCs w:val="24"/>
+        </w:rPr>
+        <w:t>tempoDAO</w:t>
+      </w:r>
+      <w:proofErr w:type="spellEnd"/>
+    </w:p>
+    <w:p>
+      <w:pPr>
+        <w:pStyle w:val="PargrafodaLista"/>
+        <w:numPr>
+          <w:ilvl w:val="2"/>
+          <w:numId w:val="1"/>
+        </w:numPr>
+        <w:rPr>
+          <w:sz w:val="28"/>
+          <w:szCs w:val="28"/>
+        </w:rPr>
+      </w:pPr>
+      <w:r>
+        <w:rPr>
+          <w:sz w:val="28"/>
+          <w:szCs w:val="28"/>
+        </w:rPr>
+        <w:t>Função: _</w:t>
+      </w:r>
+      <w:proofErr w:type="spellStart"/>
+      <w:r>
+        <w:rPr>
+          <w:sz w:val="28"/>
+          <w:szCs w:val="28"/>
+        </w:rPr>
+        <w:t>listarTodasEmOrdem</w:t>
+      </w:r>
+      <w:proofErr w:type="spellEnd"/>
+    </w:p>
+    <w:p>
+      <w:pPr>
+        <w:pStyle w:val="PargrafodaLista"/>
+        <w:numPr>
+          <w:ilvl w:val="3"/>
+          <w:numId w:val="1"/>
+        </w:numPr>
+        <w:rPr>
+          <w:sz w:val="24"/>
+          <w:szCs w:val="24"/>
+        </w:rPr>
+      </w:pPr>
+      <w:r>
+        <w:rPr>
+          <w:sz w:val="24"/>
+          <w:szCs w:val="24"/>
+        </w:rPr>
+        <w:t xml:space="preserve">Variável: </w:t>
+      </w:r>
+      <w:proofErr w:type="spellStart"/>
+      <w:r>
+        <w:rPr>
+          <w:sz w:val="24"/>
+          <w:szCs w:val="24"/>
+        </w:rPr>
+        <w:t>tempoDAO</w:t>
+      </w:r>
+      <w:proofErr w:type="spellEnd"/>
+    </w:p>
+    <w:p>
+      <w:pPr>
+        <w:pStyle w:val="PargrafodaLista"/>
+        <w:numPr>
+          <w:ilvl w:val="2"/>
+          <w:numId w:val="1"/>
+        </w:numPr>
+        <w:rPr>
+          <w:sz w:val="28"/>
+          <w:szCs w:val="28"/>
+        </w:rPr>
+      </w:pPr>
+      <w:r>
+        <w:rPr>
+          <w:sz w:val="28"/>
+          <w:szCs w:val="28"/>
+        </w:rPr>
+        <w:t>Função: __</w:t>
+      </w:r>
+      <w:proofErr w:type="spellStart"/>
+      <w:r>
+        <w:rPr>
+          <w:sz w:val="28"/>
+          <w:szCs w:val="28"/>
+        </w:rPr>
+        <w:t>constructTeste</w:t>
+      </w:r>
+      <w:proofErr w:type="spellEnd"/>
+    </w:p>
+    <w:p>
+      <w:pPr>
+        <w:pStyle w:val="PargrafodaLista"/>
+        <w:numPr>
+          <w:ilvl w:val="3"/>
+          <w:numId w:val="1"/>
+        </w:numPr>
+        <w:rPr>
+          <w:sz w:val="24"/>
+          <w:szCs w:val="24"/>
+        </w:rPr>
+      </w:pPr>
+      <w:r>
+        <w:rPr>
+          <w:sz w:val="24"/>
+          <w:szCs w:val="24"/>
+        </w:rPr>
+        <w:t xml:space="preserve">Variável: </w:t>
+      </w:r>
+      <w:proofErr w:type="spellStart"/>
+      <w:r>
+        <w:rPr>
+          <w:sz w:val="24"/>
+          <w:szCs w:val="24"/>
+        </w:rPr>
+        <w:t>tempoDAO</w:t>
+      </w:r>
+      <w:proofErr w:type="spellEnd"/>
+    </w:p>
+    <w:p>
+      <w:pPr>
+        <w:pStyle w:val="PargrafodaLista"/>
+        <w:numPr>
+          <w:ilvl w:val="2"/>
+          <w:numId w:val="1"/>
+        </w:numPr>
+        <w:rPr>
+          <w:sz w:val="28"/>
+          <w:szCs w:val="28"/>
+        </w:rPr>
+      </w:pPr>
+      <w:r>
+        <w:rPr>
+          <w:sz w:val="28"/>
+          <w:szCs w:val="28"/>
+        </w:rPr>
+        <w:t>Função: _</w:t>
+      </w:r>
+      <w:proofErr w:type="spellStart"/>
+      <w:r>
+        <w:rPr>
+          <w:sz w:val="28"/>
+          <w:szCs w:val="28"/>
+        </w:rPr>
+        <w:t>consultarPorId</w:t>
+      </w:r>
+      <w:proofErr w:type="spellEnd"/>
+    </w:p>
+    <w:p>
+      <w:pPr>
+        <w:pStyle w:val="PargrafodaLista"/>
+        <w:numPr>
+          <w:ilvl w:val="3"/>
+          <w:numId w:val="1"/>
+        </w:numPr>
+        <w:rPr>
+          <w:sz w:val="24"/>
+          <w:szCs w:val="24"/>
+        </w:rPr>
+      </w:pPr>
+      <w:r>
+        <w:rPr>
+          <w:sz w:val="24"/>
+          <w:szCs w:val="24"/>
+        </w:rPr>
+        <w:t xml:space="preserve">Variável: </w:t>
+      </w:r>
+      <w:proofErr w:type="spellStart"/>
+      <w:r>
+        <w:rPr>
+          <w:sz w:val="24"/>
+          <w:szCs w:val="24"/>
+        </w:rPr>
+        <w:t>tempoDAO</w:t>
+      </w:r>
+      <w:proofErr w:type="spellEnd"/>
+    </w:p>
+    <w:p>
+      <w:pPr>
+        <w:pStyle w:val="PargrafodaLista"/>
+        <w:numPr>
+          <w:ilvl w:val="3"/>
+          <w:numId w:val="1"/>
+        </w:numPr>
+        <w:rPr>
+          <w:sz w:val="24"/>
+          <w:szCs w:val="24"/>
+        </w:rPr>
+      </w:pPr>
+      <w:r>
+        <w:rPr>
+          <w:sz w:val="24"/>
+          <w:szCs w:val="24"/>
+        </w:rPr>
+        <w:t>Variável: id</w:t>
+      </w:r>
+    </w:p>
+    <w:p>
+      <w:pPr>
+        <w:pStyle w:val="PargrafodaLista"/>
+        <w:numPr>
+          <w:ilvl w:val="2"/>
+          <w:numId w:val="1"/>
+        </w:numPr>
+        <w:rPr>
+          <w:sz w:val="28"/>
+          <w:szCs w:val="28"/>
+        </w:rPr>
+      </w:pPr>
+      <w:r>
+        <w:rPr>
+          <w:sz w:val="28"/>
+          <w:szCs w:val="28"/>
+        </w:rPr>
+        <w:t>Função:</w:t>
+      </w:r>
+      <w:r>
+        <w:rPr>
+          <w:sz w:val="28"/>
+          <w:szCs w:val="28"/>
+        </w:rPr>
+        <w:t xml:space="preserve"> _</w:t>
+      </w:r>
+      <w:proofErr w:type="spellStart"/>
+      <w:r>
+        <w:rPr>
+          <w:sz w:val="28"/>
+          <w:szCs w:val="28"/>
+        </w:rPr>
+        <w:t>consultarPorIntervalo</w:t>
+      </w:r>
+      <w:proofErr w:type="spellEnd"/>
+    </w:p>
+    <w:p>
+      <w:pPr>
+        <w:pStyle w:val="PargrafodaLista"/>
+        <w:numPr>
+          <w:ilvl w:val="3"/>
+          <w:numId w:val="1"/>
+        </w:numPr>
+        <w:rPr>
+          <w:sz w:val="24"/>
+          <w:szCs w:val="24"/>
+        </w:rPr>
+      </w:pPr>
+      <w:r>
+        <w:rPr>
+          <w:sz w:val="24"/>
+          <w:szCs w:val="24"/>
+        </w:rPr>
+        <w:t xml:space="preserve">Variável: </w:t>
+      </w:r>
+      <w:proofErr w:type="spellStart"/>
+      <w:r>
+        <w:rPr>
+          <w:sz w:val="24"/>
+          <w:szCs w:val="24"/>
+        </w:rPr>
+        <w:t>tempoDAO</w:t>
+      </w:r>
+      <w:proofErr w:type="spellEnd"/>
+    </w:p>
+    <w:p>
+      <w:pPr>
+        <w:pStyle w:val="PargrafodaLista"/>
+        <w:numPr>
+          <w:ilvl w:val="3"/>
+          <w:numId w:val="1"/>
+        </w:numPr>
+        <w:rPr>
+          <w:sz w:val="24"/>
+          <w:szCs w:val="24"/>
+        </w:rPr>
+      </w:pPr>
+      <w:r>
+        <w:rPr>
+          <w:sz w:val="24"/>
+          <w:szCs w:val="24"/>
+        </w:rPr>
+        <w:t>Variável: intervalo</w:t>
+      </w:r>
+    </w:p>
+    <w:p>
+      <w:pPr>
+        <w:pStyle w:val="PargrafodaLista"/>
+        <w:numPr>
+          <w:ilvl w:val="2"/>
+          <w:numId w:val="1"/>
+        </w:numPr>
+        <w:rPr>
+          <w:sz w:val="28"/>
+          <w:szCs w:val="28"/>
+        </w:rPr>
+      </w:pPr>
+      <w:r>
+        <w:rPr>
+          <w:sz w:val="28"/>
+          <w:szCs w:val="28"/>
+        </w:rPr>
+        <w:t xml:space="preserve">Função: </w:t>
+      </w:r>
+      <w:r>
+        <w:rPr>
+          <w:sz w:val="28"/>
+          <w:szCs w:val="28"/>
+        </w:rPr>
+        <w:t>_</w:t>
+      </w:r>
+      <w:proofErr w:type="spellStart"/>
+      <w:r>
+        <w:rPr>
+          <w:sz w:val="28"/>
+          <w:szCs w:val="28"/>
+        </w:rPr>
+        <w:t>inserirTempo</w:t>
+      </w:r>
+      <w:proofErr w:type="spellEnd"/>
+    </w:p>
+    <w:p>
+      <w:pPr>
+        <w:pStyle w:val="PargrafodaLista"/>
+        <w:numPr>
+          <w:ilvl w:val="3"/>
+          <w:numId w:val="1"/>
+        </w:numPr>
+        <w:rPr>
+          <w:sz w:val="24"/>
+          <w:szCs w:val="24"/>
+        </w:rPr>
+      </w:pPr>
+      <w:r>
+        <w:rPr>
+          <w:sz w:val="24"/>
+          <w:szCs w:val="24"/>
+        </w:rPr>
+        <w:t xml:space="preserve">Variável: </w:t>
+      </w:r>
+      <w:proofErr w:type="spellStart"/>
+      <w:r>
+        <w:rPr>
+          <w:sz w:val="24"/>
+          <w:szCs w:val="24"/>
+        </w:rPr>
+        <w:t>tempoDAO</w:t>
+      </w:r>
+      <w:proofErr w:type="spellEnd"/>
+    </w:p>
+    <w:p>
+      <w:pPr>
+        <w:pStyle w:val="PargrafodaLista"/>
+        <w:numPr>
+          <w:ilvl w:val="3"/>
+          <w:numId w:val="1"/>
+        </w:numPr>
+        <w:rPr>
+          <w:sz w:val="24"/>
+          <w:szCs w:val="24"/>
+        </w:rPr>
+      </w:pPr>
+      <w:r>
+        <w:rPr>
+          <w:sz w:val="24"/>
+          <w:szCs w:val="24"/>
+        </w:rPr>
+        <w:t>Variável: tempo</w:t>
+      </w:r>
+    </w:p>
+    <w:p>
+      <w:pPr>
+        <w:pStyle w:val="PargrafodaLista"/>
+        <w:numPr>
+          <w:ilvl w:val="2"/>
+          <w:numId w:val="1"/>
+        </w:numPr>
+        <w:rPr>
+          <w:sz w:val="28"/>
+          <w:szCs w:val="28"/>
+        </w:rPr>
+      </w:pPr>
+      <w:r>
+        <w:rPr>
+          <w:sz w:val="28"/>
+          <w:szCs w:val="28"/>
+        </w:rPr>
+        <w:t>Função:</w:t>
+      </w:r>
+      <w:r>
+        <w:rPr>
+          <w:sz w:val="28"/>
+          <w:szCs w:val="28"/>
+        </w:rPr>
+        <w:t xml:space="preserve"> _</w:t>
+      </w:r>
+      <w:proofErr w:type="spellStart"/>
+      <w:r>
+        <w:rPr>
+          <w:sz w:val="28"/>
+          <w:szCs w:val="28"/>
+        </w:rPr>
+        <w:t>inserirTempoArrayParse</w:t>
+      </w:r>
+      <w:proofErr w:type="spellEnd"/>
+    </w:p>
+    <w:p>
+      <w:pPr>
+        <w:pStyle w:val="PargrafodaLista"/>
+        <w:numPr>
+          <w:ilvl w:val="3"/>
+          <w:numId w:val="1"/>
+        </w:numPr>
+        <w:rPr>
+          <w:sz w:val="24"/>
+          <w:szCs w:val="24"/>
+        </w:rPr>
+      </w:pPr>
+      <w:r>
+        <w:rPr>
+          <w:sz w:val="24"/>
+          <w:szCs w:val="24"/>
+        </w:rPr>
+        <w:t xml:space="preserve">Variável: </w:t>
+      </w:r>
+      <w:proofErr w:type="spellStart"/>
+      <w:r>
+        <w:rPr>
+          <w:sz w:val="24"/>
+          <w:szCs w:val="24"/>
+        </w:rPr>
+        <w:t>arrayTempo</w:t>
+      </w:r>
+      <w:proofErr w:type="spellEnd"/>
+    </w:p>
+    <w:p>
+      <w:pPr>
+        <w:pStyle w:val="PargrafodaLista"/>
+        <w:numPr>
+          <w:ilvl w:val="3"/>
+          <w:numId w:val="1"/>
+        </w:numPr>
+        <w:rPr>
+          <w:sz w:val="24"/>
+          <w:szCs w:val="24"/>
+        </w:rPr>
+      </w:pPr>
+      <w:r>
+        <w:rPr>
+          <w:sz w:val="24"/>
+          <w:szCs w:val="24"/>
+        </w:rPr>
+        <w:t>Variável: i</w:t>
+      </w:r>
+    </w:p>
+    <w:p>
+      <w:pPr>
+        <w:pStyle w:val="PargrafodaLista"/>
+        <w:numPr>
+          <w:ilvl w:val="3"/>
+          <w:numId w:val="1"/>
+        </w:numPr>
+        <w:rPr>
+          <w:sz w:val="24"/>
+          <w:szCs w:val="24"/>
+        </w:rPr>
+      </w:pPr>
+      <w:r>
+        <w:rPr>
+          <w:sz w:val="24"/>
+          <w:szCs w:val="24"/>
+        </w:rPr>
+        <w:t xml:space="preserve">Variável: </w:t>
+      </w:r>
+      <w:proofErr w:type="spellStart"/>
+      <w:r>
+        <w:rPr>
+          <w:sz w:val="24"/>
+          <w:szCs w:val="24"/>
+        </w:rPr>
+        <w:t>dadosTempo</w:t>
+      </w:r>
+      <w:proofErr w:type="spellEnd"/>
+    </w:p>
+    <w:p>
+      <w:pPr>
+        <w:pStyle w:val="PargrafodaLista"/>
+        <w:numPr>
+          <w:ilvl w:val="3"/>
+          <w:numId w:val="1"/>
+        </w:numPr>
+        <w:rPr>
+          <w:sz w:val="24"/>
+          <w:szCs w:val="24"/>
+        </w:rPr>
+      </w:pPr>
+      <w:r>
+        <w:rPr>
+          <w:sz w:val="24"/>
+          <w:szCs w:val="24"/>
+        </w:rPr>
+        <w:t xml:space="preserve">Variável: </w:t>
+      </w:r>
+      <w:proofErr w:type="spellStart"/>
+      <w:r>
+        <w:rPr>
+          <w:sz w:val="24"/>
+          <w:szCs w:val="24"/>
+        </w:rPr>
+        <w:t>tempoDAO</w:t>
+      </w:r>
+      <w:proofErr w:type="spellEnd"/>
+    </w:p>
+    <w:p>
+      <w:pPr>
+        <w:pStyle w:val="PargrafodaLista"/>
+        <w:numPr>
+          <w:ilvl w:val="2"/>
+          <w:numId w:val="1"/>
+        </w:numPr>
+        <w:rPr>
+          <w:sz w:val="28"/>
+          <w:szCs w:val="28"/>
+        </w:rPr>
+      </w:pPr>
+      <w:r>
+        <w:rPr>
+          <w:sz w:val="28"/>
+          <w:szCs w:val="28"/>
+        </w:rPr>
+        <w:t>Função:</w:t>
+      </w:r>
+      <w:r>
+        <w:rPr>
+          <w:sz w:val="28"/>
+          <w:szCs w:val="28"/>
+        </w:rPr>
+        <w:t xml:space="preserve"> _</w:t>
+      </w:r>
+      <w:proofErr w:type="spellStart"/>
+      <w:r>
+        <w:rPr>
+          <w:sz w:val="28"/>
+          <w:szCs w:val="28"/>
+        </w:rPr>
+        <w:t>inserirTempoArrayParseQuadrimestral</w:t>
+      </w:r>
+      <w:proofErr w:type="spellEnd"/>
+    </w:p>
+    <w:p>
+      <w:pPr>
+        <w:pStyle w:val="PargrafodaLista"/>
+        <w:numPr>
+          <w:ilvl w:val="3"/>
+          <w:numId w:val="1"/>
+        </w:numPr>
+        <w:rPr>
+          <w:sz w:val="24"/>
+          <w:szCs w:val="24"/>
+        </w:rPr>
+      </w:pPr>
+      <w:r>
+        <w:rPr>
+          <w:sz w:val="24"/>
+          <w:szCs w:val="24"/>
+        </w:rPr>
+        <w:t xml:space="preserve">Variável: </w:t>
+      </w:r>
+      <w:proofErr w:type="spellStart"/>
+      <w:r>
+        <w:rPr>
+          <w:sz w:val="24"/>
+          <w:szCs w:val="24"/>
+        </w:rPr>
+        <w:t>arrayTempo</w:t>
+      </w:r>
+      <w:proofErr w:type="spellEnd"/>
+    </w:p>
+    <w:p>
+      <w:pPr>
+        <w:pStyle w:val="PargrafodaLista"/>
+        <w:numPr>
+          <w:ilvl w:val="3"/>
+          <w:numId w:val="1"/>
+        </w:numPr>
+        <w:rPr>
+          <w:sz w:val="24"/>
+          <w:szCs w:val="24"/>
+        </w:rPr>
+      </w:pPr>
+      <w:r>
+        <w:rPr>
+          <w:sz w:val="24"/>
+          <w:szCs w:val="24"/>
+        </w:rPr>
+        <w:t>Variável: i</w:t>
+      </w:r>
+    </w:p>
+    <w:p>
+      <w:pPr>
+        <w:pStyle w:val="PargrafodaLista"/>
+        <w:numPr>
+          <w:ilvl w:val="3"/>
+          <w:numId w:val="1"/>
+        </w:numPr>
+        <w:rPr>
+          <w:sz w:val="24"/>
+          <w:szCs w:val="24"/>
+        </w:rPr>
+      </w:pPr>
+      <w:r>
+        <w:rPr>
+          <w:sz w:val="24"/>
+          <w:szCs w:val="24"/>
+        </w:rPr>
+        <w:t xml:space="preserve">Variável: </w:t>
+      </w:r>
+      <w:proofErr w:type="spellStart"/>
+      <w:r>
+        <w:rPr>
+          <w:sz w:val="24"/>
+          <w:szCs w:val="24"/>
+        </w:rPr>
+        <w:t>arrayAno</w:t>
+      </w:r>
+      <w:proofErr w:type="spellEnd"/>
+    </w:p>
+    <w:p>
+      <w:pPr>
+        <w:pStyle w:val="PargrafodaLista"/>
+        <w:numPr>
+          <w:ilvl w:val="3"/>
+          <w:numId w:val="1"/>
+        </w:numPr>
+        <w:rPr>
+          <w:sz w:val="24"/>
+          <w:szCs w:val="24"/>
+        </w:rPr>
+      </w:pPr>
+      <w:r>
+        <w:rPr>
+          <w:sz w:val="24"/>
+          <w:szCs w:val="24"/>
+        </w:rPr>
+        <w:t>Variável: ano</w:t>
+      </w:r>
+    </w:p>
+    <w:p>
+      <w:pPr>
+        <w:pStyle w:val="PargrafodaLista"/>
+        <w:numPr>
+          <w:ilvl w:val="3"/>
+          <w:numId w:val="1"/>
+        </w:numPr>
+        <w:rPr>
+          <w:sz w:val="24"/>
+          <w:szCs w:val="24"/>
+        </w:rPr>
+      </w:pPr>
+      <w:r>
+        <w:rPr>
+          <w:sz w:val="24"/>
+          <w:szCs w:val="24"/>
+        </w:rPr>
+        <w:t xml:space="preserve">Variável: </w:t>
+      </w:r>
+      <w:proofErr w:type="spellStart"/>
+      <w:r>
+        <w:rPr>
+          <w:sz w:val="24"/>
+          <w:szCs w:val="24"/>
+        </w:rPr>
+        <w:t>dadosTempo</w:t>
+      </w:r>
+      <w:proofErr w:type="spellEnd"/>
+    </w:p>
+    <w:p>
+      <w:pPr>
+        <w:pStyle w:val="PargrafodaLista"/>
+        <w:numPr>
+          <w:ilvl w:val="3"/>
+          <w:numId w:val="1"/>
+        </w:numPr>
+        <w:rPr>
+          <w:sz w:val="24"/>
+          <w:szCs w:val="24"/>
+        </w:rPr>
+      </w:pPr>
+      <w:r>
+        <w:rPr>
+          <w:sz w:val="24"/>
+          <w:szCs w:val="24"/>
+        </w:rPr>
+        <w:t>Variável: j</w:t>
+      </w:r>
+    </w:p>
+    <w:p>
+      <w:pPr>
+        <w:pStyle w:val="PargrafodaLista"/>
+        <w:numPr>
+          <w:ilvl w:val="3"/>
+          <w:numId w:val="1"/>
+        </w:numPr>
+        <w:rPr>
+          <w:sz w:val="24"/>
+          <w:szCs w:val="24"/>
+        </w:rPr>
+      </w:pPr>
+      <w:r>
+        <w:rPr>
+          <w:sz w:val="24"/>
+          <w:szCs w:val="24"/>
+        </w:rPr>
+        <w:t xml:space="preserve">Variável: </w:t>
+      </w:r>
+      <w:proofErr w:type="spellStart"/>
+      <w:r>
+        <w:rPr>
+          <w:sz w:val="24"/>
+          <w:szCs w:val="24"/>
+        </w:rPr>
+        <w:t>arrayDadosTempo</w:t>
+      </w:r>
+      <w:proofErr w:type="spellEnd"/>
+      <w:r>
+        <w:rPr>
+          <w:sz w:val="24"/>
+          <w:szCs w:val="24"/>
+        </w:rPr>
+        <w:t xml:space="preserve"> </w:t>
+      </w:r>
+    </w:p>
+    <w:p>
+      <w:pPr>
+        <w:pStyle w:val="PargrafodaLista"/>
+        <w:numPr>
+          <w:ilvl w:val="2"/>
+          <w:numId w:val="1"/>
+        </w:numPr>
+        <w:rPr>
+          <w:sz w:val="28"/>
+          <w:szCs w:val="28"/>
+        </w:rPr>
+      </w:pPr>
+      <w:r>
+        <w:rPr>
+          <w:sz w:val="28"/>
+          <w:szCs w:val="28"/>
+        </w:rPr>
+        <w:t>Função: _</w:t>
+      </w:r>
+      <w:proofErr w:type="spellStart"/>
+      <w:r>
+        <w:rPr>
+          <w:sz w:val="28"/>
+          <w:szCs w:val="28"/>
+        </w:rPr>
+        <w:t>retornarDadosFormatados</w:t>
+      </w:r>
+      <w:proofErr w:type="spellEnd"/>
+    </w:p>
+    <w:p>
+      <w:pPr>
+        <w:pStyle w:val="PargrafodaLista"/>
+        <w:numPr>
+          <w:ilvl w:val="3"/>
+          <w:numId w:val="1"/>
+        </w:numPr>
+        <w:rPr>
+          <w:sz w:val="24"/>
+          <w:szCs w:val="24"/>
+        </w:rPr>
+      </w:pPr>
+      <w:r>
+        <w:rPr>
+          <w:sz w:val="24"/>
+          <w:szCs w:val="24"/>
+        </w:rPr>
+        <w:t xml:space="preserve">Variável: </w:t>
+      </w:r>
+      <w:proofErr w:type="spellStart"/>
+      <w:r>
+        <w:rPr>
+          <w:sz w:val="24"/>
+          <w:szCs w:val="24"/>
+        </w:rPr>
+        <w:t>dadosTempo</w:t>
+      </w:r>
+      <w:proofErr w:type="spellEnd"/>
+    </w:p>
+    <w:p>
+      <w:pPr>
+        <w:pStyle w:val="PargrafodaLista"/>
+        <w:numPr>
+          <w:ilvl w:val="3"/>
+          <w:numId w:val="1"/>
+        </w:numPr>
+        <w:rPr>
+          <w:sz w:val="24"/>
+          <w:szCs w:val="24"/>
+        </w:rPr>
+      </w:pPr>
+      <w:r>
+        <w:rPr>
+          <w:sz w:val="24"/>
+          <w:szCs w:val="24"/>
+        </w:rPr>
+        <w:t xml:space="preserve">Variável: </w:t>
+      </w:r>
+      <w:proofErr w:type="spellStart"/>
+      <w:r>
+        <w:rPr>
+          <w:sz w:val="24"/>
+          <w:szCs w:val="24"/>
+        </w:rPr>
+        <w:t>arrayDadosTempo</w:t>
+      </w:r>
+      <w:proofErr w:type="spellEnd"/>
+    </w:p>
+    <w:p>
+      <w:pPr>
+        <w:pStyle w:val="PargrafodaLista"/>
+        <w:numPr>
+          <w:ilvl w:val="3"/>
+          <w:numId w:val="1"/>
+        </w:numPr>
+        <w:rPr>
+          <w:sz w:val="24"/>
+          <w:szCs w:val="24"/>
+        </w:rPr>
+      </w:pPr>
+      <w:r>
+        <w:rPr>
+          <w:sz w:val="24"/>
+          <w:szCs w:val="24"/>
+        </w:rPr>
+        <w:t>Variável: i</w:t>
+      </w:r>
+    </w:p>
+    <w:p>
+      <w:pPr>
+        <w:pStyle w:val="PargrafodaLista"/>
+        <w:numPr>
+          <w:ilvl w:val="3"/>
+          <w:numId w:val="1"/>
+        </w:numPr>
+        <w:rPr>
+          <w:sz w:val="24"/>
+          <w:szCs w:val="24"/>
+        </w:rPr>
+      </w:pPr>
+      <w:r>
+        <w:rPr>
+          <w:sz w:val="24"/>
+          <w:szCs w:val="24"/>
+        </w:rPr>
+        <w:t>Variável: dados</w:t>
+      </w:r>
+    </w:p>
+    <w:p>
+      <w:pPr>
+        <w:pStyle w:val="PargrafodaLista"/>
+        <w:numPr>
+          <w:ilvl w:val="0"/>
+          <w:numId w:val="1"/>
+        </w:numPr>
+        <w:rPr>
+          <w:b/>
+          <w:sz w:val="32"/>
+        </w:rPr>
+      </w:pPr>
+      <w:r>
+        <w:rPr>
+          <w:b/>
+          <w:sz w:val="32"/>
+        </w:rPr>
+        <w:t xml:space="preserve">Pacote: </w:t>
+      </w:r>
+      <w:proofErr w:type="spellStart"/>
+      <w:r>
+        <w:rPr>
+          <w:b/>
+          <w:sz w:val="32"/>
+        </w:rPr>
+        <w:t>model</w:t>
       </w:r>
       <w:proofErr w:type="spellEnd"/>
     </w:p>
@@ -781,8 +2084,8 @@
           <w:numId w:val="1"/>
         </w:numPr>
         <w:rPr>
-          <w:sz w:val="28"/>
-          <w:szCs w:val="28"/>
+          <w:b/>
+          <w:sz w:val="32"/>
         </w:rPr>
       </w:pPr>
       <w:r>
@@ -798,20 +2101,20 @@
           <w:sz w:val="28"/>
           <w:szCs w:val="28"/>
         </w:rPr>
-        <w:t>RegiaoAdministrativaController.php</w:t>
-      </w:r>
-      <w:proofErr w:type="spellEnd"/>
-    </w:p>
-    <w:p>
-      <w:pPr>
-        <w:pStyle w:val="PargrafodaLista"/>
-        <w:numPr>
-          <w:ilvl w:val="3"/>
-          <w:numId w:val="1"/>
-        </w:numPr>
-        <w:rPr>
-          <w:sz w:val="24"/>
-          <w:szCs w:val="28"/>
+        <w:t>Categoria.php</w:t>
+      </w:r>
+      <w:proofErr w:type="spellEnd"/>
+    </w:p>
+    <w:p>
+      <w:pPr>
+        <w:pStyle w:val="PargrafodaLista"/>
+        <w:numPr>
+          <w:ilvl w:val="3"/>
+          <w:numId w:val="1"/>
+        </w:numPr>
+        <w:rPr>
+          <w:b/>
+          <w:sz w:val="28"/>
         </w:rPr>
       </w:pPr>
       <w:r>
@@ -827,1318 +2130,6 @@
           <w:sz w:val="24"/>
           <w:szCs w:val="28"/>
         </w:rPr>
-        <w:t>raDAO</w:t>
-      </w:r>
-      <w:proofErr w:type="spellEnd"/>
-      <w:r>
-        <w:rPr>
-          <w:sz w:val="24"/>
-          <w:szCs w:val="28"/>
-        </w:rPr>
-        <w:t xml:space="preserve"> = variável usada para instanciar um objeto da classe </w:t>
-      </w:r>
-      <w:proofErr w:type="spellStart"/>
-      <w:r>
-        <w:rPr>
-          <w:sz w:val="24"/>
-          <w:szCs w:val="28"/>
-        </w:rPr>
-        <w:t>RegiaoAdmnistrativaDAO</w:t>
-      </w:r>
-      <w:proofErr w:type="spellEnd"/>
-    </w:p>
-    <w:p>
-      <w:pPr>
-        <w:pStyle w:val="PargrafodaLista"/>
-        <w:numPr>
-          <w:ilvl w:val="2"/>
-          <w:numId w:val="1"/>
-        </w:numPr>
-        <w:rPr>
-          <w:sz w:val="28"/>
-          <w:szCs w:val="28"/>
-        </w:rPr>
-      </w:pPr>
-      <w:r>
-        <w:rPr>
-          <w:sz w:val="28"/>
-          <w:szCs w:val="28"/>
-        </w:rPr>
-        <w:t xml:space="preserve">Função: </w:t>
-      </w:r>
-      <w:r>
-        <w:rPr>
-          <w:sz w:val="28"/>
-          <w:szCs w:val="28"/>
-        </w:rPr>
-        <w:t>__</w:t>
-      </w:r>
-      <w:proofErr w:type="spellStart"/>
-      <w:proofErr w:type="gramStart"/>
-      <w:r>
-        <w:rPr>
-          <w:sz w:val="28"/>
-          <w:szCs w:val="28"/>
-        </w:rPr>
-        <w:t>construct</w:t>
-      </w:r>
-      <w:proofErr w:type="spellEnd"/>
-      <w:r>
-        <w:rPr>
-          <w:sz w:val="28"/>
-          <w:szCs w:val="28"/>
-        </w:rPr>
-        <w:t>(</w:t>
-      </w:r>
-      <w:proofErr w:type="gramEnd"/>
-      <w:r>
-        <w:rPr>
-          <w:sz w:val="28"/>
-          <w:szCs w:val="28"/>
-        </w:rPr>
-        <w:t>)</w:t>
-      </w:r>
-    </w:p>
-    <w:p>
-      <w:pPr>
-        <w:pStyle w:val="PargrafodaLista"/>
-        <w:numPr>
-          <w:ilvl w:val="3"/>
-          <w:numId w:val="1"/>
-        </w:numPr>
-        <w:rPr>
-          <w:sz w:val="24"/>
-          <w:szCs w:val="28"/>
-        </w:rPr>
-      </w:pPr>
-      <w:r>
-        <w:rPr>
-          <w:sz w:val="24"/>
-          <w:szCs w:val="28"/>
-        </w:rPr>
-        <w:t xml:space="preserve">Variável: </w:t>
-      </w:r>
-      <w:proofErr w:type="spellStart"/>
-      <w:r>
-        <w:rPr>
-          <w:sz w:val="24"/>
-          <w:szCs w:val="28"/>
-        </w:rPr>
-        <w:t>raDAO</w:t>
-      </w:r>
-      <w:proofErr w:type="spellEnd"/>
-    </w:p>
-    <w:p>
-      <w:pPr>
-        <w:pStyle w:val="PargrafodaLista"/>
-        <w:numPr>
-          <w:ilvl w:val="2"/>
-          <w:numId w:val="1"/>
-        </w:numPr>
-        <w:rPr>
-          <w:sz w:val="28"/>
-          <w:szCs w:val="28"/>
-        </w:rPr>
-      </w:pPr>
-      <w:r>
-        <w:rPr>
-          <w:sz w:val="28"/>
-          <w:szCs w:val="28"/>
-        </w:rPr>
-        <w:t>Função:</w:t>
-      </w:r>
-      <w:r>
-        <w:t xml:space="preserve"> </w:t>
-      </w:r>
-      <w:r>
-        <w:rPr>
-          <w:sz w:val="28"/>
-          <w:szCs w:val="28"/>
-        </w:rPr>
-        <w:t>_</w:t>
-      </w:r>
-      <w:proofErr w:type="spellStart"/>
-      <w:proofErr w:type="gramStart"/>
-      <w:r>
-        <w:rPr>
-          <w:sz w:val="28"/>
-          <w:szCs w:val="28"/>
-        </w:rPr>
-        <w:t>listarTodas</w:t>
-      </w:r>
-      <w:proofErr w:type="spellEnd"/>
-      <w:r>
-        <w:rPr>
-          <w:sz w:val="28"/>
-          <w:szCs w:val="28"/>
-        </w:rPr>
-        <w:t>(</w:t>
-      </w:r>
-      <w:proofErr w:type="gramEnd"/>
-      <w:r>
-        <w:rPr>
-          <w:sz w:val="28"/>
-          <w:szCs w:val="28"/>
-        </w:rPr>
-        <w:t>)</w:t>
-      </w:r>
-    </w:p>
-    <w:p>
-      <w:pPr>
-        <w:pStyle w:val="PargrafodaLista"/>
-        <w:numPr>
-          <w:ilvl w:val="3"/>
-          <w:numId w:val="1"/>
-        </w:numPr>
-        <w:rPr>
-          <w:sz w:val="24"/>
-          <w:szCs w:val="28"/>
-        </w:rPr>
-      </w:pPr>
-      <w:r>
-        <w:rPr>
-          <w:sz w:val="24"/>
-          <w:szCs w:val="28"/>
-        </w:rPr>
-        <w:t xml:space="preserve">Variável: </w:t>
-      </w:r>
-      <w:proofErr w:type="spellStart"/>
-      <w:r>
-        <w:rPr>
-          <w:sz w:val="24"/>
-          <w:szCs w:val="28"/>
-        </w:rPr>
-        <w:t>raDAO</w:t>
-      </w:r>
-      <w:proofErr w:type="spellEnd"/>
-    </w:p>
-    <w:p>
-      <w:pPr>
-        <w:pStyle w:val="PargrafodaLista"/>
-        <w:numPr>
-          <w:ilvl w:val="3"/>
-          <w:numId w:val="1"/>
-        </w:numPr>
-        <w:rPr>
-          <w:sz w:val="24"/>
-          <w:szCs w:val="28"/>
-        </w:rPr>
-      </w:pPr>
-      <w:r>
-        <w:rPr>
-          <w:sz w:val="24"/>
-          <w:szCs w:val="28"/>
-        </w:rPr>
-        <w:t xml:space="preserve">Variável: </w:t>
-      </w:r>
-      <w:proofErr w:type="spellStart"/>
-      <w:r>
-        <w:rPr>
-          <w:sz w:val="24"/>
-          <w:szCs w:val="28"/>
-        </w:rPr>
-        <w:t>arrayRA</w:t>
-      </w:r>
-      <w:proofErr w:type="spellEnd"/>
-      <w:r>
-        <w:rPr>
-          <w:sz w:val="24"/>
-          <w:szCs w:val="28"/>
-        </w:rPr>
-        <w:t xml:space="preserve"> = vetor que contém todas as regiões administrativas</w:t>
-      </w:r>
-    </w:p>
-    <w:p>
-      <w:pPr>
-        <w:pStyle w:val="PargrafodaLista"/>
-        <w:ind w:left="1440"/>
-        <w:rPr>
-          <w:sz w:val="28"/>
-          <w:szCs w:val="28"/>
-        </w:rPr>
-      </w:pPr>
-    </w:p>
-    <w:p>
-      <w:pPr>
-        <w:pStyle w:val="PargrafodaLista"/>
-        <w:numPr>
-          <w:ilvl w:val="1"/>
-          <w:numId w:val="1"/>
-        </w:numPr>
-        <w:rPr>
-          <w:sz w:val="28"/>
-          <w:szCs w:val="28"/>
-        </w:rPr>
-      </w:pPr>
-      <w:r>
-        <w:rPr>
-          <w:sz w:val="28"/>
-          <w:szCs w:val="28"/>
-        </w:rPr>
-        <w:t xml:space="preserve">Classe: </w:t>
-      </w:r>
-      <w:proofErr w:type="spellStart"/>
-      <w:r>
-        <w:rPr>
-          <w:sz w:val="28"/>
-          <w:szCs w:val="28"/>
-        </w:rPr>
-        <w:t>TempoController.php</w:t>
-      </w:r>
-      <w:proofErr w:type="spellEnd"/>
-    </w:p>
-    <w:p>
-      <w:pPr>
-        <w:pStyle w:val="PargrafodaLista"/>
-        <w:numPr>
-          <w:ilvl w:val="3"/>
-          <w:numId w:val="1"/>
-        </w:numPr>
-        <w:rPr>
-          <w:sz w:val="24"/>
-          <w:szCs w:val="24"/>
-        </w:rPr>
-      </w:pPr>
-      <w:r>
-        <w:rPr>
-          <w:sz w:val="24"/>
-          <w:szCs w:val="24"/>
-        </w:rPr>
-        <w:t xml:space="preserve">Variável: </w:t>
-      </w:r>
-      <w:proofErr w:type="spellStart"/>
-      <w:r>
-        <w:rPr>
-          <w:sz w:val="24"/>
-          <w:szCs w:val="24"/>
-        </w:rPr>
-        <w:t>tempoDAO</w:t>
-      </w:r>
-      <w:proofErr w:type="spellEnd"/>
-    </w:p>
-    <w:p>
-      <w:pPr>
-        <w:pStyle w:val="PargrafodaLista"/>
-        <w:numPr>
-          <w:ilvl w:val="2"/>
-          <w:numId w:val="1"/>
-        </w:numPr>
-        <w:rPr>
-          <w:sz w:val="28"/>
-          <w:szCs w:val="28"/>
-        </w:rPr>
-      </w:pPr>
-      <w:r>
-        <w:rPr>
-          <w:sz w:val="28"/>
-          <w:szCs w:val="28"/>
-        </w:rPr>
-        <w:t>Função: __</w:t>
-      </w:r>
-      <w:proofErr w:type="spellStart"/>
-      <w:r>
-        <w:rPr>
-          <w:sz w:val="28"/>
-          <w:szCs w:val="28"/>
-        </w:rPr>
-        <w:t>construct</w:t>
-      </w:r>
-      <w:proofErr w:type="spellEnd"/>
-    </w:p>
-    <w:p>
-      <w:pPr>
-        <w:pStyle w:val="PargrafodaLista"/>
-        <w:numPr>
-          <w:ilvl w:val="2"/>
-          <w:numId w:val="1"/>
-        </w:numPr>
-        <w:rPr>
-          <w:sz w:val="28"/>
-          <w:szCs w:val="28"/>
-        </w:rPr>
-      </w:pPr>
-      <w:r>
-        <w:rPr>
-          <w:sz w:val="28"/>
-          <w:szCs w:val="28"/>
-        </w:rPr>
-        <w:t>Função: _</w:t>
-      </w:r>
-      <w:proofErr w:type="spellStart"/>
-      <w:r>
-        <w:rPr>
-          <w:sz w:val="28"/>
-          <w:szCs w:val="28"/>
-        </w:rPr>
-        <w:t>listarTodos</w:t>
-      </w:r>
-      <w:proofErr w:type="spellEnd"/>
-    </w:p>
-    <w:p>
-      <w:pPr>
-        <w:pStyle w:val="PargrafodaLista"/>
-        <w:numPr>
-          <w:ilvl w:val="3"/>
-          <w:numId w:val="1"/>
-        </w:numPr>
-        <w:rPr>
-          <w:sz w:val="24"/>
-          <w:szCs w:val="24"/>
-        </w:rPr>
-      </w:pPr>
-      <w:r>
-        <w:rPr>
-          <w:sz w:val="24"/>
-          <w:szCs w:val="24"/>
-        </w:rPr>
-        <w:t xml:space="preserve">Variável: </w:t>
-      </w:r>
-      <w:proofErr w:type="spellStart"/>
-      <w:r>
-        <w:rPr>
-          <w:sz w:val="24"/>
-          <w:szCs w:val="24"/>
-        </w:rPr>
-        <w:t>tempoDAO</w:t>
-      </w:r>
-      <w:proofErr w:type="spellEnd"/>
-    </w:p>
-    <w:p>
-      <w:pPr>
-        <w:pStyle w:val="PargrafodaLista"/>
-        <w:numPr>
-          <w:ilvl w:val="2"/>
-          <w:numId w:val="1"/>
-        </w:numPr>
-        <w:rPr>
-          <w:sz w:val="28"/>
-          <w:szCs w:val="28"/>
-        </w:rPr>
-      </w:pPr>
-      <w:r>
-        <w:rPr>
-          <w:sz w:val="28"/>
-          <w:szCs w:val="28"/>
-        </w:rPr>
-        <w:t>Função: _</w:t>
-      </w:r>
-      <w:proofErr w:type="spellStart"/>
-      <w:r>
-        <w:rPr>
-          <w:sz w:val="28"/>
-          <w:szCs w:val="28"/>
-        </w:rPr>
-        <w:t>listarTodasEmOrdem</w:t>
-      </w:r>
-      <w:proofErr w:type="spellEnd"/>
-    </w:p>
-    <w:p>
-      <w:pPr>
-        <w:pStyle w:val="PargrafodaLista"/>
-        <w:numPr>
-          <w:ilvl w:val="3"/>
-          <w:numId w:val="1"/>
-        </w:numPr>
-        <w:rPr>
-          <w:sz w:val="24"/>
-          <w:szCs w:val="24"/>
-        </w:rPr>
-      </w:pPr>
-      <w:r>
-        <w:rPr>
-          <w:sz w:val="24"/>
-          <w:szCs w:val="24"/>
-        </w:rPr>
-        <w:t xml:space="preserve">Variável: </w:t>
-      </w:r>
-      <w:proofErr w:type="spellStart"/>
-      <w:r>
-        <w:rPr>
-          <w:sz w:val="24"/>
-          <w:szCs w:val="24"/>
-        </w:rPr>
-        <w:t>tempoDAO</w:t>
-      </w:r>
-      <w:proofErr w:type="spellEnd"/>
-    </w:p>
-    <w:p>
-      <w:pPr>
-        <w:pStyle w:val="PargrafodaLista"/>
-        <w:numPr>
-          <w:ilvl w:val="2"/>
-          <w:numId w:val="1"/>
-        </w:numPr>
-        <w:rPr>
-          <w:sz w:val="28"/>
-          <w:szCs w:val="28"/>
-        </w:rPr>
-      </w:pPr>
-      <w:r>
-        <w:rPr>
-          <w:sz w:val="28"/>
-          <w:szCs w:val="28"/>
-        </w:rPr>
-        <w:t>Função: __</w:t>
-      </w:r>
-      <w:proofErr w:type="spellStart"/>
-      <w:r>
-        <w:rPr>
-          <w:sz w:val="28"/>
-          <w:szCs w:val="28"/>
-        </w:rPr>
-        <w:t>constructTeste</w:t>
-      </w:r>
-      <w:proofErr w:type="spellEnd"/>
-    </w:p>
-    <w:p>
-      <w:pPr>
-        <w:pStyle w:val="PargrafodaLista"/>
-        <w:numPr>
-          <w:ilvl w:val="3"/>
-          <w:numId w:val="1"/>
-        </w:numPr>
-        <w:rPr>
-          <w:sz w:val="24"/>
-          <w:szCs w:val="24"/>
-        </w:rPr>
-      </w:pPr>
-      <w:r>
-        <w:rPr>
-          <w:sz w:val="24"/>
-          <w:szCs w:val="24"/>
-        </w:rPr>
-        <w:t xml:space="preserve">Variável: </w:t>
-      </w:r>
-      <w:proofErr w:type="spellStart"/>
-      <w:r>
-        <w:rPr>
-          <w:sz w:val="24"/>
-          <w:szCs w:val="24"/>
-        </w:rPr>
-        <w:t>tempoDAO</w:t>
-      </w:r>
-      <w:proofErr w:type="spellEnd"/>
-    </w:p>
-    <w:p>
-      <w:pPr>
-        <w:pStyle w:val="PargrafodaLista"/>
-        <w:numPr>
-          <w:ilvl w:val="2"/>
-          <w:numId w:val="1"/>
-        </w:numPr>
-        <w:rPr>
-          <w:sz w:val="28"/>
-          <w:szCs w:val="28"/>
-        </w:rPr>
-      </w:pPr>
-      <w:r>
-        <w:rPr>
-          <w:sz w:val="28"/>
-          <w:szCs w:val="28"/>
-        </w:rPr>
-        <w:t>Função: _</w:t>
-      </w:r>
-      <w:proofErr w:type="spellStart"/>
-      <w:r>
-        <w:rPr>
-          <w:sz w:val="28"/>
-          <w:szCs w:val="28"/>
-        </w:rPr>
-        <w:t>consultarPorId</w:t>
-      </w:r>
-      <w:proofErr w:type="spellEnd"/>
-    </w:p>
-    <w:p>
-      <w:pPr>
-        <w:pStyle w:val="PargrafodaLista"/>
-        <w:numPr>
-          <w:ilvl w:val="3"/>
-          <w:numId w:val="1"/>
-        </w:numPr>
-        <w:rPr>
-          <w:sz w:val="24"/>
-          <w:szCs w:val="24"/>
-        </w:rPr>
-      </w:pPr>
-      <w:r>
-        <w:rPr>
-          <w:sz w:val="24"/>
-          <w:szCs w:val="24"/>
-        </w:rPr>
-        <w:t xml:space="preserve">Variável: </w:t>
-      </w:r>
-      <w:proofErr w:type="spellStart"/>
-      <w:r>
-        <w:rPr>
-          <w:sz w:val="24"/>
-          <w:szCs w:val="24"/>
-        </w:rPr>
-        <w:t>tempoDAO</w:t>
-      </w:r>
-      <w:proofErr w:type="spellEnd"/>
-    </w:p>
-    <w:p>
-      <w:pPr>
-        <w:pStyle w:val="PargrafodaLista"/>
-        <w:numPr>
-          <w:ilvl w:val="3"/>
-          <w:numId w:val="1"/>
-        </w:numPr>
-        <w:rPr>
-          <w:sz w:val="24"/>
-          <w:szCs w:val="24"/>
-        </w:rPr>
-      </w:pPr>
-      <w:r>
-        <w:rPr>
-          <w:sz w:val="24"/>
-          <w:szCs w:val="24"/>
-        </w:rPr>
-        <w:t>Variável: id</w:t>
-      </w:r>
-    </w:p>
-    <w:p>
-      <w:pPr>
-        <w:pStyle w:val="PargrafodaLista"/>
-        <w:numPr>
-          <w:ilvl w:val="2"/>
-          <w:numId w:val="1"/>
-        </w:numPr>
-        <w:rPr>
-          <w:sz w:val="28"/>
-          <w:szCs w:val="28"/>
-        </w:rPr>
-      </w:pPr>
-      <w:r>
-        <w:rPr>
-          <w:sz w:val="28"/>
-          <w:szCs w:val="28"/>
-        </w:rPr>
-        <w:t>Função:</w:t>
-      </w:r>
-      <w:r>
-        <w:rPr>
-          <w:sz w:val="28"/>
-          <w:szCs w:val="28"/>
-        </w:rPr>
-        <w:t xml:space="preserve"> _</w:t>
-      </w:r>
-      <w:proofErr w:type="spellStart"/>
-      <w:r>
-        <w:rPr>
-          <w:sz w:val="28"/>
-          <w:szCs w:val="28"/>
-        </w:rPr>
-        <w:t>consultarPorIntervalo</w:t>
-      </w:r>
-      <w:proofErr w:type="spellEnd"/>
-    </w:p>
-    <w:p>
-      <w:pPr>
-        <w:pStyle w:val="PargrafodaLista"/>
-        <w:numPr>
-          <w:ilvl w:val="3"/>
-          <w:numId w:val="1"/>
-        </w:numPr>
-        <w:rPr>
-          <w:sz w:val="24"/>
-          <w:szCs w:val="24"/>
-        </w:rPr>
-      </w:pPr>
-      <w:r>
-        <w:rPr>
-          <w:sz w:val="24"/>
-          <w:szCs w:val="24"/>
-        </w:rPr>
-        <w:t xml:space="preserve">Variável: </w:t>
-      </w:r>
-      <w:proofErr w:type="spellStart"/>
-      <w:r>
-        <w:rPr>
-          <w:sz w:val="24"/>
-          <w:szCs w:val="24"/>
-        </w:rPr>
-        <w:t>tempoDAO</w:t>
-      </w:r>
-      <w:proofErr w:type="spellEnd"/>
-    </w:p>
-    <w:p>
-      <w:pPr>
-        <w:pStyle w:val="PargrafodaLista"/>
-        <w:numPr>
-          <w:ilvl w:val="3"/>
-          <w:numId w:val="1"/>
-        </w:numPr>
-        <w:rPr>
-          <w:sz w:val="24"/>
-          <w:szCs w:val="24"/>
-        </w:rPr>
-      </w:pPr>
-      <w:r>
-        <w:rPr>
-          <w:sz w:val="24"/>
-          <w:szCs w:val="24"/>
-        </w:rPr>
-        <w:t>Variável: intervalo</w:t>
-      </w:r>
-    </w:p>
-    <w:p>
-      <w:pPr>
-        <w:pStyle w:val="PargrafodaLista"/>
-        <w:numPr>
-          <w:ilvl w:val="2"/>
-          <w:numId w:val="1"/>
-        </w:numPr>
-        <w:rPr>
-          <w:sz w:val="28"/>
-          <w:szCs w:val="28"/>
-        </w:rPr>
-      </w:pPr>
-      <w:r>
-        <w:rPr>
-          <w:sz w:val="28"/>
-          <w:szCs w:val="28"/>
-        </w:rPr>
-        <w:t xml:space="preserve">Função: </w:t>
-      </w:r>
-      <w:r>
-        <w:rPr>
-          <w:sz w:val="28"/>
-          <w:szCs w:val="28"/>
-        </w:rPr>
-        <w:t>_</w:t>
-      </w:r>
-      <w:proofErr w:type="spellStart"/>
-      <w:r>
-        <w:rPr>
-          <w:sz w:val="28"/>
-          <w:szCs w:val="28"/>
-        </w:rPr>
-        <w:t>inserirTempo</w:t>
-      </w:r>
-      <w:proofErr w:type="spellEnd"/>
-    </w:p>
-    <w:p>
-      <w:pPr>
-        <w:pStyle w:val="PargrafodaLista"/>
-        <w:numPr>
-          <w:ilvl w:val="3"/>
-          <w:numId w:val="1"/>
-        </w:numPr>
-        <w:rPr>
-          <w:sz w:val="24"/>
-          <w:szCs w:val="24"/>
-        </w:rPr>
-      </w:pPr>
-      <w:r>
-        <w:rPr>
-          <w:sz w:val="24"/>
-          <w:szCs w:val="24"/>
-        </w:rPr>
-        <w:t xml:space="preserve">Variável: </w:t>
-      </w:r>
-      <w:proofErr w:type="spellStart"/>
-      <w:r>
-        <w:rPr>
-          <w:sz w:val="24"/>
-          <w:szCs w:val="24"/>
-        </w:rPr>
-        <w:t>tempoDAO</w:t>
-      </w:r>
-      <w:proofErr w:type="spellEnd"/>
-    </w:p>
-    <w:p>
-      <w:pPr>
-        <w:pStyle w:val="PargrafodaLista"/>
-        <w:numPr>
-          <w:ilvl w:val="3"/>
-          <w:numId w:val="1"/>
-        </w:numPr>
-        <w:rPr>
-          <w:sz w:val="24"/>
-          <w:szCs w:val="24"/>
-        </w:rPr>
-      </w:pPr>
-      <w:r>
-        <w:rPr>
-          <w:sz w:val="24"/>
-          <w:szCs w:val="24"/>
-        </w:rPr>
-        <w:t>Variável: tempo</w:t>
-      </w:r>
-    </w:p>
-    <w:p>
-      <w:pPr>
-        <w:pStyle w:val="PargrafodaLista"/>
-        <w:numPr>
-          <w:ilvl w:val="2"/>
-          <w:numId w:val="1"/>
-        </w:numPr>
-        <w:rPr>
-          <w:sz w:val="28"/>
-          <w:szCs w:val="28"/>
-        </w:rPr>
-      </w:pPr>
-      <w:r>
-        <w:rPr>
-          <w:sz w:val="28"/>
-          <w:szCs w:val="28"/>
-        </w:rPr>
-        <w:t>Função:</w:t>
-      </w:r>
-      <w:r>
-        <w:rPr>
-          <w:sz w:val="28"/>
-          <w:szCs w:val="28"/>
-        </w:rPr>
-        <w:t xml:space="preserve"> _</w:t>
-      </w:r>
-      <w:proofErr w:type="spellStart"/>
-      <w:r>
-        <w:rPr>
-          <w:sz w:val="28"/>
-          <w:szCs w:val="28"/>
-        </w:rPr>
-        <w:t>inserirTempoArrayParse</w:t>
-      </w:r>
-      <w:proofErr w:type="spellEnd"/>
-    </w:p>
-    <w:p>
-      <w:pPr>
-        <w:pStyle w:val="PargrafodaLista"/>
-        <w:numPr>
-          <w:ilvl w:val="3"/>
-          <w:numId w:val="1"/>
-        </w:numPr>
-        <w:rPr>
-          <w:sz w:val="24"/>
-          <w:szCs w:val="24"/>
-        </w:rPr>
-      </w:pPr>
-      <w:r>
-        <w:rPr>
-          <w:sz w:val="24"/>
-          <w:szCs w:val="24"/>
-        </w:rPr>
-        <w:t xml:space="preserve">Variável: </w:t>
-      </w:r>
-      <w:proofErr w:type="spellStart"/>
-      <w:r>
-        <w:rPr>
-          <w:sz w:val="24"/>
-          <w:szCs w:val="24"/>
-        </w:rPr>
-        <w:t>arrayTempo</w:t>
-      </w:r>
-      <w:proofErr w:type="spellEnd"/>
-    </w:p>
-    <w:p>
-      <w:pPr>
-        <w:pStyle w:val="PargrafodaLista"/>
-        <w:numPr>
-          <w:ilvl w:val="3"/>
-          <w:numId w:val="1"/>
-        </w:numPr>
-        <w:rPr>
-          <w:sz w:val="24"/>
-          <w:szCs w:val="24"/>
-        </w:rPr>
-      </w:pPr>
-      <w:r>
-        <w:rPr>
-          <w:sz w:val="24"/>
-          <w:szCs w:val="24"/>
-        </w:rPr>
-        <w:t>Variável: i</w:t>
-      </w:r>
-    </w:p>
-    <w:p>
-      <w:pPr>
-        <w:pStyle w:val="PargrafodaLista"/>
-        <w:numPr>
-          <w:ilvl w:val="3"/>
-          <w:numId w:val="1"/>
-        </w:numPr>
-        <w:rPr>
-          <w:sz w:val="24"/>
-          <w:szCs w:val="24"/>
-        </w:rPr>
-      </w:pPr>
-      <w:r>
-        <w:rPr>
-          <w:sz w:val="24"/>
-          <w:szCs w:val="24"/>
-        </w:rPr>
-        <w:t xml:space="preserve">Variável: </w:t>
-      </w:r>
-      <w:proofErr w:type="spellStart"/>
-      <w:r>
-        <w:rPr>
-          <w:sz w:val="24"/>
-          <w:szCs w:val="24"/>
-        </w:rPr>
-        <w:t>dadosTempo</w:t>
-      </w:r>
-      <w:proofErr w:type="spellEnd"/>
-    </w:p>
-    <w:p>
-      <w:pPr>
-        <w:pStyle w:val="PargrafodaLista"/>
-        <w:numPr>
-          <w:ilvl w:val="3"/>
-          <w:numId w:val="1"/>
-        </w:numPr>
-        <w:rPr>
-          <w:sz w:val="24"/>
-          <w:szCs w:val="24"/>
-        </w:rPr>
-      </w:pPr>
-      <w:r>
-        <w:rPr>
-          <w:sz w:val="24"/>
-          <w:szCs w:val="24"/>
-        </w:rPr>
-        <w:t xml:space="preserve">Variável: </w:t>
-      </w:r>
-      <w:proofErr w:type="spellStart"/>
-      <w:r>
-        <w:rPr>
-          <w:sz w:val="24"/>
-          <w:szCs w:val="24"/>
-        </w:rPr>
-        <w:t>tempoDAO</w:t>
-      </w:r>
-      <w:proofErr w:type="spellEnd"/>
-    </w:p>
-    <w:p>
-      <w:pPr>
-        <w:pStyle w:val="PargrafodaLista"/>
-        <w:numPr>
-          <w:ilvl w:val="2"/>
-          <w:numId w:val="1"/>
-        </w:numPr>
-        <w:rPr>
-          <w:sz w:val="28"/>
-          <w:szCs w:val="28"/>
-        </w:rPr>
-      </w:pPr>
-      <w:r>
-        <w:rPr>
-          <w:sz w:val="28"/>
-          <w:szCs w:val="28"/>
-        </w:rPr>
-        <w:t>Função:</w:t>
-      </w:r>
-      <w:r>
-        <w:rPr>
-          <w:sz w:val="28"/>
-          <w:szCs w:val="28"/>
-        </w:rPr>
-        <w:t xml:space="preserve"> _</w:t>
-      </w:r>
-      <w:proofErr w:type="spellStart"/>
-      <w:r>
-        <w:rPr>
-          <w:sz w:val="28"/>
-          <w:szCs w:val="28"/>
-        </w:rPr>
-        <w:t>inserirTempoArrayParseQuadrimestral</w:t>
-      </w:r>
-      <w:proofErr w:type="spellEnd"/>
-    </w:p>
-    <w:p>
-      <w:pPr>
-        <w:pStyle w:val="PargrafodaLista"/>
-        <w:numPr>
-          <w:ilvl w:val="3"/>
-          <w:numId w:val="1"/>
-        </w:numPr>
-        <w:rPr>
-          <w:sz w:val="24"/>
-          <w:szCs w:val="24"/>
-        </w:rPr>
-      </w:pPr>
-      <w:r>
-        <w:rPr>
-          <w:sz w:val="24"/>
-          <w:szCs w:val="24"/>
-        </w:rPr>
-        <w:t xml:space="preserve">Variável: </w:t>
-      </w:r>
-      <w:proofErr w:type="spellStart"/>
-      <w:r>
-        <w:rPr>
-          <w:sz w:val="24"/>
-          <w:szCs w:val="24"/>
-        </w:rPr>
-        <w:t>arrayTempo</w:t>
-      </w:r>
-      <w:proofErr w:type="spellEnd"/>
-    </w:p>
-    <w:p>
-      <w:pPr>
-        <w:pStyle w:val="PargrafodaLista"/>
-        <w:numPr>
-          <w:ilvl w:val="3"/>
-          <w:numId w:val="1"/>
-        </w:numPr>
-        <w:rPr>
-          <w:sz w:val="24"/>
-          <w:szCs w:val="24"/>
-        </w:rPr>
-      </w:pPr>
-      <w:r>
-        <w:rPr>
-          <w:sz w:val="24"/>
-          <w:szCs w:val="24"/>
-        </w:rPr>
-        <w:t>Variável: i</w:t>
-      </w:r>
-    </w:p>
-    <w:p>
-      <w:pPr>
-        <w:pStyle w:val="PargrafodaLista"/>
-        <w:numPr>
-          <w:ilvl w:val="3"/>
-          <w:numId w:val="1"/>
-        </w:numPr>
-        <w:rPr>
-          <w:sz w:val="24"/>
-          <w:szCs w:val="24"/>
-        </w:rPr>
-      </w:pPr>
-      <w:r>
-        <w:rPr>
-          <w:sz w:val="24"/>
-          <w:szCs w:val="24"/>
-        </w:rPr>
-        <w:t xml:space="preserve">Variável: </w:t>
-      </w:r>
-      <w:proofErr w:type="spellStart"/>
-      <w:r>
-        <w:rPr>
-          <w:sz w:val="24"/>
-          <w:szCs w:val="24"/>
-        </w:rPr>
-        <w:t>arrayAno</w:t>
-      </w:r>
-      <w:proofErr w:type="spellEnd"/>
-    </w:p>
-    <w:p>
-      <w:pPr>
-        <w:pStyle w:val="PargrafodaLista"/>
-        <w:numPr>
-          <w:ilvl w:val="3"/>
-          <w:numId w:val="1"/>
-        </w:numPr>
-        <w:rPr>
-          <w:sz w:val="24"/>
-          <w:szCs w:val="24"/>
-        </w:rPr>
-      </w:pPr>
-      <w:r>
-        <w:rPr>
-          <w:sz w:val="24"/>
-          <w:szCs w:val="24"/>
-        </w:rPr>
-        <w:t>Variável: ano</w:t>
-      </w:r>
-    </w:p>
-    <w:p>
-      <w:pPr>
-        <w:pStyle w:val="PargrafodaLista"/>
-        <w:numPr>
-          <w:ilvl w:val="3"/>
-          <w:numId w:val="1"/>
-        </w:numPr>
-        <w:rPr>
-          <w:sz w:val="24"/>
-          <w:szCs w:val="24"/>
-        </w:rPr>
-      </w:pPr>
-      <w:r>
-        <w:rPr>
-          <w:sz w:val="24"/>
-          <w:szCs w:val="24"/>
-        </w:rPr>
-        <w:t xml:space="preserve">Variável: </w:t>
-      </w:r>
-      <w:proofErr w:type="spellStart"/>
-      <w:r>
-        <w:rPr>
-          <w:sz w:val="24"/>
-          <w:szCs w:val="24"/>
-        </w:rPr>
-        <w:t>dadosTempo</w:t>
-      </w:r>
-      <w:proofErr w:type="spellEnd"/>
-    </w:p>
-    <w:p>
-      <w:pPr>
-        <w:pStyle w:val="PargrafodaLista"/>
-        <w:numPr>
-          <w:ilvl w:val="3"/>
-          <w:numId w:val="1"/>
-        </w:numPr>
-        <w:rPr>
-          <w:sz w:val="24"/>
-          <w:szCs w:val="24"/>
-        </w:rPr>
-      </w:pPr>
-      <w:r>
-        <w:rPr>
-          <w:sz w:val="24"/>
-          <w:szCs w:val="24"/>
-        </w:rPr>
-        <w:t>Variável: j</w:t>
-      </w:r>
-    </w:p>
-    <w:p>
-      <w:pPr>
-        <w:pStyle w:val="PargrafodaLista"/>
-        <w:numPr>
-          <w:ilvl w:val="3"/>
-          <w:numId w:val="1"/>
-        </w:numPr>
-        <w:rPr>
-          <w:sz w:val="24"/>
-          <w:szCs w:val="24"/>
-        </w:rPr>
-      </w:pPr>
-      <w:r>
-        <w:rPr>
-          <w:sz w:val="24"/>
-          <w:szCs w:val="24"/>
-        </w:rPr>
-        <w:t xml:space="preserve">Variável: </w:t>
-      </w:r>
-      <w:proofErr w:type="spellStart"/>
-      <w:r>
-        <w:rPr>
-          <w:sz w:val="24"/>
-          <w:szCs w:val="24"/>
-        </w:rPr>
-        <w:t>arrayDadosTempo</w:t>
-      </w:r>
-      <w:proofErr w:type="spellEnd"/>
-      <w:r>
-        <w:rPr>
-          <w:sz w:val="24"/>
-          <w:szCs w:val="24"/>
-        </w:rPr>
-        <w:t xml:space="preserve"> </w:t>
-      </w:r>
-    </w:p>
-    <w:p>
-      <w:pPr>
-        <w:pStyle w:val="PargrafodaLista"/>
-        <w:numPr>
-          <w:ilvl w:val="2"/>
-          <w:numId w:val="1"/>
-        </w:numPr>
-        <w:rPr>
-          <w:sz w:val="28"/>
-          <w:szCs w:val="28"/>
-        </w:rPr>
-      </w:pPr>
-      <w:r>
-        <w:rPr>
-          <w:sz w:val="28"/>
-          <w:szCs w:val="28"/>
-        </w:rPr>
-        <w:t>Função: _</w:t>
-      </w:r>
-      <w:proofErr w:type="spellStart"/>
-      <w:r>
-        <w:rPr>
-          <w:sz w:val="28"/>
-          <w:szCs w:val="28"/>
-        </w:rPr>
-        <w:t>retornarDadosFormatados</w:t>
-      </w:r>
-      <w:proofErr w:type="spellEnd"/>
-    </w:p>
-    <w:p>
-      <w:pPr>
-        <w:pStyle w:val="PargrafodaLista"/>
-        <w:numPr>
-          <w:ilvl w:val="3"/>
-          <w:numId w:val="1"/>
-        </w:numPr>
-        <w:rPr>
-          <w:sz w:val="24"/>
-          <w:szCs w:val="24"/>
-        </w:rPr>
-      </w:pPr>
-      <w:r>
-        <w:rPr>
-          <w:sz w:val="24"/>
-          <w:szCs w:val="24"/>
-        </w:rPr>
-        <w:t xml:space="preserve">Variável: </w:t>
-      </w:r>
-      <w:proofErr w:type="spellStart"/>
-      <w:r>
-        <w:rPr>
-          <w:sz w:val="24"/>
-          <w:szCs w:val="24"/>
-        </w:rPr>
-        <w:t>dadosTempo</w:t>
-      </w:r>
-      <w:proofErr w:type="spellEnd"/>
-    </w:p>
-    <w:p>
-      <w:pPr>
-        <w:pStyle w:val="PargrafodaLista"/>
-        <w:numPr>
-          <w:ilvl w:val="3"/>
-          <w:numId w:val="1"/>
-        </w:numPr>
-        <w:rPr>
-          <w:sz w:val="24"/>
-          <w:szCs w:val="24"/>
-        </w:rPr>
-      </w:pPr>
-      <w:r>
-        <w:rPr>
-          <w:sz w:val="24"/>
-          <w:szCs w:val="24"/>
-        </w:rPr>
-        <w:t xml:space="preserve">Variável: </w:t>
-      </w:r>
-      <w:proofErr w:type="spellStart"/>
-      <w:r>
-        <w:rPr>
-          <w:sz w:val="24"/>
-          <w:szCs w:val="24"/>
-        </w:rPr>
-        <w:t>arrayDadosTempo</w:t>
-      </w:r>
-      <w:proofErr w:type="spellEnd"/>
-    </w:p>
-    <w:p>
-      <w:pPr>
-        <w:pStyle w:val="PargrafodaLista"/>
-        <w:numPr>
-          <w:ilvl w:val="3"/>
-          <w:numId w:val="1"/>
-        </w:numPr>
-        <w:rPr>
-          <w:sz w:val="24"/>
-          <w:szCs w:val="24"/>
-        </w:rPr>
-      </w:pPr>
-      <w:r>
-        <w:rPr>
-          <w:sz w:val="24"/>
-          <w:szCs w:val="24"/>
-        </w:rPr>
-        <w:t>Variável: i</w:t>
-      </w:r>
-    </w:p>
-    <w:p>
-      <w:pPr>
-        <w:pStyle w:val="PargrafodaLista"/>
-        <w:numPr>
-          <w:ilvl w:val="3"/>
-          <w:numId w:val="1"/>
-        </w:numPr>
-        <w:rPr>
-          <w:sz w:val="24"/>
-          <w:szCs w:val="24"/>
-        </w:rPr>
-      </w:pPr>
-      <w:r>
-        <w:rPr>
-          <w:sz w:val="24"/>
-          <w:szCs w:val="24"/>
-        </w:rPr>
-        <w:t>Variável: dados</w:t>
-      </w:r>
-    </w:p>
-    <w:p>
-      <w:pPr>
-        <w:pStyle w:val="PargrafodaLista"/>
-        <w:numPr>
-          <w:ilvl w:val="0"/>
-          <w:numId w:val="1"/>
-        </w:numPr>
-        <w:rPr>
-          <w:b/>
-          <w:sz w:val="32"/>
-        </w:rPr>
-      </w:pPr>
-      <w:r>
-        <w:rPr>
-          <w:b/>
-          <w:sz w:val="32"/>
-        </w:rPr>
-        <w:t xml:space="preserve">Pacote: </w:t>
-      </w:r>
-      <w:proofErr w:type="spellStart"/>
-      <w:r>
-        <w:rPr>
-          <w:b/>
-          <w:sz w:val="32"/>
-        </w:rPr>
-        <w:t>model</w:t>
-      </w:r>
-      <w:proofErr w:type="spellEnd"/>
-    </w:p>
-    <w:p>
-      <w:pPr>
-        <w:pStyle w:val="PargrafodaLista"/>
-        <w:numPr>
-          <w:ilvl w:val="1"/>
-          <w:numId w:val="1"/>
-        </w:numPr>
-        <w:rPr>
-          <w:b/>
-          <w:sz w:val="32"/>
-        </w:rPr>
-      </w:pPr>
-      <w:r>
-        <w:rPr>
-          <w:sz w:val="28"/>
-          <w:szCs w:val="28"/>
-        </w:rPr>
-        <w:t xml:space="preserve">Classe: </w:t>
-      </w:r>
-      <w:proofErr w:type="spellStart"/>
-      <w:r>
-        <w:rPr>
-          <w:sz w:val="28"/>
-          <w:szCs w:val="28"/>
-        </w:rPr>
-        <w:t>Categoria.php</w:t>
-      </w:r>
-      <w:proofErr w:type="spellEnd"/>
-    </w:p>
-    <w:p>
-      <w:pPr>
-        <w:pStyle w:val="PargrafodaLista"/>
-        <w:numPr>
-          <w:ilvl w:val="3"/>
-          <w:numId w:val="1"/>
-        </w:numPr>
-        <w:rPr>
-          <w:b/>
-          <w:sz w:val="28"/>
-        </w:rPr>
-      </w:pPr>
-      <w:r>
-        <w:rPr>
-          <w:sz w:val="24"/>
-          <w:szCs w:val="28"/>
-        </w:rPr>
-        <w:t xml:space="preserve">Variável: </w:t>
-      </w:r>
-      <w:proofErr w:type="spellStart"/>
-      <w:r>
-        <w:rPr>
-          <w:sz w:val="24"/>
-          <w:szCs w:val="28"/>
-        </w:rPr>
         <w:t>idCategoria</w:t>
       </w:r>
       <w:proofErr w:type="spellEnd"/>
@@ -2174,7 +2165,6 @@
           <w:sz w:val="24"/>
           <w:szCs w:val="28"/>
         </w:rPr>
-        <w:lastRenderedPageBreak/>
         <w:t xml:space="preserve">Variável: </w:t>
       </w:r>
       <w:proofErr w:type="spellStart"/>
@@ -3452,7 +3442,6 @@
           <w:sz w:val="28"/>
           <w:szCs w:val="28"/>
         </w:rPr>
-        <w:lastRenderedPageBreak/>
         <w:t>Função: __</w:t>
       </w:r>
       <w:proofErr w:type="spellStart"/>
@@ -4478,7 +4467,6 @@
         <w:rPr>
           <w:sz w:val="24"/>
         </w:rPr>
-        <w:lastRenderedPageBreak/>
         <w:t xml:space="preserve">Variável: </w:t>
       </w:r>
       <w:proofErr w:type="spellStart"/>
@@ -5374,7 +5362,6 @@
           <w:sz w:val="28"/>
           <w:szCs w:val="28"/>
         </w:rPr>
-        <w:lastRenderedPageBreak/>
         <w:t xml:space="preserve">Classe: </w:t>
       </w:r>
       <w:proofErr w:type="spellStart"/>
@@ -6381,7 +6368,6 @@
           <w:sz w:val="24"/>
           <w:szCs w:val="24"/>
         </w:rPr>
-        <w:lastRenderedPageBreak/>
         <w:t xml:space="preserve">Função: </w:t>
       </w:r>
       <w:proofErr w:type="spellStart"/>
@@ -8444,7 +8430,6 @@
           <w:sz w:val="28"/>
           <w:szCs w:val="28"/>
         </w:rPr>
-        <w:lastRenderedPageBreak/>
         <w:t xml:space="preserve">Função: </w:t>
       </w:r>
       <w:proofErr w:type="spellStart"/>
@@ -9513,7 +9498,6 @@
           <w:sz w:val="24"/>
           <w:szCs w:val="28"/>
         </w:rPr>
-        <w:lastRenderedPageBreak/>
         <w:t xml:space="preserve">Função: </w:t>
       </w:r>
       <w:proofErr w:type="spellStart"/>
@@ -10626,7 +10610,6 @@
         <w:rPr>
           <w:sz w:val="28"/>
         </w:rPr>
-        <w:lastRenderedPageBreak/>
         <w:t xml:space="preserve">Variável: </w:t>
       </w:r>
       <w:proofErr w:type="spellStart"/>
@@ -11403,6 +11386,842 @@
       <w:pPr>
         <w:pStyle w:val="PargrafodaLista"/>
         <w:numPr>
+          <w:ilvl w:val="2"/>
+          <w:numId w:val="9"/>
+        </w:numPr>
+        <w:rPr>
+          <w:sz w:val="28"/>
+          <w:szCs w:val="28"/>
+        </w:rPr>
+      </w:pPr>
+      <w:r>
+        <w:rPr>
+          <w:sz w:val="28"/>
+          <w:szCs w:val="28"/>
+        </w:rPr>
+        <w:t>Variável: natureza</w:t>
+      </w:r>
+      <w:r>
+        <w:rPr>
+          <w:sz w:val="28"/>
+          <w:szCs w:val="28"/>
+        </w:rPr>
+        <w:t xml:space="preserve"> = natureza do crime cometido</w:t>
+      </w:r>
+    </w:p>
+    <w:p>
+      <w:pPr>
+        <w:pStyle w:val="PargrafodaLista"/>
+        <w:numPr>
+          <w:ilvl w:val="2"/>
+          <w:numId w:val="9"/>
+        </w:numPr>
+        <w:rPr>
+          <w:sz w:val="28"/>
+          <w:szCs w:val="28"/>
+        </w:rPr>
+      </w:pPr>
+      <w:r>
+        <w:rPr>
+          <w:sz w:val="28"/>
+          <w:szCs w:val="28"/>
+        </w:rPr>
+        <w:t>Variável: tempo</w:t>
+      </w:r>
+      <w:r>
+        <w:rPr>
+          <w:sz w:val="28"/>
+          <w:szCs w:val="28"/>
+        </w:rPr>
+        <w:t xml:space="preserve"> = ano em que ocorreu o crime</w:t>
+      </w:r>
+    </w:p>
+    <w:p>
+      <w:pPr>
+        <w:pStyle w:val="PargrafodaLista"/>
+        <w:numPr>
+          <w:ilvl w:val="2"/>
+          <w:numId w:val="9"/>
+        </w:numPr>
+        <w:rPr>
+          <w:sz w:val="28"/>
+          <w:szCs w:val="28"/>
+        </w:rPr>
+      </w:pPr>
+      <w:r>
+        <w:rPr>
+          <w:sz w:val="28"/>
+          <w:szCs w:val="28"/>
+        </w:rPr>
+        <w:t>Variável: crime</w:t>
+      </w:r>
+      <w:r>
+        <w:rPr>
+          <w:sz w:val="28"/>
+          <w:szCs w:val="28"/>
+        </w:rPr>
+        <w:t xml:space="preserve"> = identificador do crime</w:t>
+      </w:r>
+    </w:p>
+    <w:p>
+      <w:pPr>
+        <w:pStyle w:val="PargrafodaLista"/>
+        <w:numPr>
+          <w:ilvl w:val="2"/>
+          <w:numId w:val="9"/>
+        </w:numPr>
+        <w:rPr>
+          <w:sz w:val="28"/>
+          <w:szCs w:val="28"/>
+        </w:rPr>
+      </w:pPr>
+      <w:r>
+        <w:rPr>
+          <w:sz w:val="28"/>
+          <w:szCs w:val="28"/>
+        </w:rPr>
+        <w:t>Variável: categoria</w:t>
+      </w:r>
+      <w:r>
+        <w:rPr>
+          <w:sz w:val="28"/>
+          <w:szCs w:val="28"/>
+        </w:rPr>
+        <w:t xml:space="preserve"> = categoria </w:t>
+      </w:r>
+    </w:p>
+    <w:p>
+      <w:pPr>
+        <w:pStyle w:val="PargrafodaLista"/>
+        <w:numPr>
+          <w:ilvl w:val="2"/>
+          <w:numId w:val="9"/>
+        </w:numPr>
+        <w:rPr>
+          <w:sz w:val="28"/>
+          <w:szCs w:val="28"/>
+        </w:rPr>
+      </w:pPr>
+      <w:r>
+        <w:rPr>
+          <w:sz w:val="28"/>
+          <w:szCs w:val="28"/>
+        </w:rPr>
+        <w:t>Variável: dados</w:t>
+      </w:r>
+      <w:r>
+        <w:rPr>
+          <w:sz w:val="28"/>
+          <w:szCs w:val="28"/>
+        </w:rPr>
+        <w:t xml:space="preserve"> = </w:t>
+      </w:r>
+    </w:p>
+    <w:p>
+      <w:pPr>
+        <w:pStyle w:val="PargrafodaLista"/>
+        <w:numPr>
+          <w:ilvl w:val="2"/>
+          <w:numId w:val="9"/>
+        </w:numPr>
+        <w:rPr>
+          <w:sz w:val="28"/>
+          <w:szCs w:val="28"/>
+        </w:rPr>
+      </w:pPr>
+      <w:r>
+        <w:rPr>
+          <w:sz w:val="28"/>
+          <w:szCs w:val="28"/>
+        </w:rPr>
+        <w:t>Variável: total</w:t>
+      </w:r>
+      <w:r>
+        <w:rPr>
+          <w:sz w:val="28"/>
+          <w:szCs w:val="28"/>
+        </w:rPr>
+        <w:t xml:space="preserve"> = total de crimes</w:t>
+      </w:r>
+    </w:p>
+    <w:p>
+      <w:pPr>
+        <w:pStyle w:val="PargrafodaLista"/>
+        <w:numPr>
+          <w:ilvl w:val="2"/>
+          <w:numId w:val="9"/>
+        </w:numPr>
+        <w:rPr>
+          <w:sz w:val="28"/>
+          <w:szCs w:val="28"/>
+        </w:rPr>
+      </w:pPr>
+      <w:r>
+        <w:rPr>
+          <w:sz w:val="28"/>
+          <w:szCs w:val="28"/>
+        </w:rPr>
+        <w:t>Variável: região</w:t>
+      </w:r>
+      <w:r>
+        <w:rPr>
+          <w:sz w:val="28"/>
+          <w:szCs w:val="28"/>
+        </w:rPr>
+        <w:t xml:space="preserve"> = região em que ocorreu crime</w:t>
+      </w:r>
+    </w:p>
+    <w:p>
+      <w:pPr>
+        <w:pStyle w:val="PargrafodaLista"/>
+        <w:numPr>
+          <w:ilvl w:val="2"/>
+          <w:numId w:val="1"/>
+        </w:numPr>
+        <w:rPr>
+          <w:b/>
+          <w:sz w:val="32"/>
+        </w:rPr>
+      </w:pPr>
+      <w:r>
+        <w:rPr>
+          <w:sz w:val="28"/>
+          <w:szCs w:val="28"/>
+        </w:rPr>
+        <w:t xml:space="preserve">Função:  Função:  </w:t>
+      </w:r>
+      <w:r>
+        <w:rPr>
+          <w:sz w:val="28"/>
+          <w:szCs w:val="28"/>
+        </w:rPr>
+        <w:t>__</w:t>
+      </w:r>
+      <w:proofErr w:type="spellStart"/>
+      <w:proofErr w:type="gramStart"/>
+      <w:r>
+        <w:rPr>
+          <w:sz w:val="28"/>
+          <w:szCs w:val="28"/>
+        </w:rPr>
+        <w:t>construct</w:t>
+      </w:r>
+      <w:proofErr w:type="spellEnd"/>
+      <w:r>
+        <w:rPr>
+          <w:sz w:val="28"/>
+          <w:szCs w:val="28"/>
+        </w:rPr>
+        <w:t>(</w:t>
+      </w:r>
+      <w:proofErr w:type="gramEnd"/>
+      <w:r>
+        <w:rPr>
+          <w:sz w:val="28"/>
+          <w:szCs w:val="28"/>
+        </w:rPr>
+        <w:t>)</w:t>
+      </w:r>
+    </w:p>
+    <w:p>
+      <w:pPr>
+        <w:pStyle w:val="PargrafodaLista"/>
+        <w:numPr>
+          <w:ilvl w:val="3"/>
+          <w:numId w:val="1"/>
+        </w:numPr>
+        <w:rPr>
+          <w:b/>
+          <w:sz w:val="28"/>
+        </w:rPr>
+      </w:pPr>
+      <w:r>
+        <w:rPr>
+          <w:sz w:val="24"/>
+          <w:szCs w:val="28"/>
+        </w:rPr>
+        <w:t xml:space="preserve">Variável: </w:t>
+      </w:r>
+      <w:r>
+        <w:rPr>
+          <w:sz w:val="24"/>
+          <w:szCs w:val="28"/>
+        </w:rPr>
+        <w:t>planilha = nome planilha a ser importada</w:t>
+      </w:r>
+    </w:p>
+    <w:p>
+      <w:pPr>
+        <w:pStyle w:val="PargrafodaLista"/>
+        <w:numPr>
+          <w:ilvl w:val="2"/>
+          <w:numId w:val="1"/>
+        </w:numPr>
+        <w:rPr>
+          <w:b/>
+          <w:sz w:val="32"/>
+        </w:rPr>
+      </w:pPr>
+      <w:r>
+        <w:rPr>
+          <w:sz w:val="28"/>
+          <w:szCs w:val="28"/>
+        </w:rPr>
+        <w:t xml:space="preserve">Função: </w:t>
+      </w:r>
+      <w:r>
+        <w:rPr>
+          <w:sz w:val="28"/>
+          <w:szCs w:val="28"/>
+        </w:rPr>
+        <w:t>__</w:t>
+      </w:r>
+      <w:proofErr w:type="spellStart"/>
+      <w:proofErr w:type="gramStart"/>
+      <w:r>
+        <w:rPr>
+          <w:sz w:val="28"/>
+          <w:szCs w:val="28"/>
+        </w:rPr>
+        <w:t>parseDeSerieHistorica</w:t>
+      </w:r>
+      <w:proofErr w:type="spellEnd"/>
+      <w:r>
+        <w:rPr>
+          <w:sz w:val="28"/>
+          <w:szCs w:val="28"/>
+        </w:rPr>
+        <w:t>(</w:t>
+      </w:r>
+      <w:proofErr w:type="gramEnd"/>
+      <w:r>
+        <w:rPr>
+          <w:sz w:val="28"/>
+          <w:szCs w:val="28"/>
+        </w:rPr>
+        <w:t>)</w:t>
+      </w:r>
+    </w:p>
+    <w:p>
+      <w:pPr>
+        <w:pStyle w:val="PargrafodaLista"/>
+        <w:numPr>
+          <w:ilvl w:val="3"/>
+          <w:numId w:val="1"/>
+        </w:numPr>
+        <w:rPr>
+          <w:sz w:val="24"/>
+        </w:rPr>
+      </w:pPr>
+      <w:r>
+        <w:rPr>
+          <w:sz w:val="24"/>
+        </w:rPr>
+        <w:t xml:space="preserve">Variável: </w:t>
+      </w:r>
+      <w:proofErr w:type="spellStart"/>
+      <w:r>
+        <w:rPr>
+          <w:sz w:val="24"/>
+        </w:rPr>
+        <w:t>numeroLinhas</w:t>
+      </w:r>
+      <w:proofErr w:type="spellEnd"/>
+      <w:r>
+        <w:rPr>
+          <w:sz w:val="24"/>
+        </w:rPr>
+        <w:t xml:space="preserve"> = total de linhas da planilha</w:t>
+      </w:r>
+    </w:p>
+    <w:p>
+      <w:pPr>
+        <w:pStyle w:val="PargrafodaLista"/>
+        <w:numPr>
+          <w:ilvl w:val="3"/>
+          <w:numId w:val="1"/>
+        </w:numPr>
+        <w:rPr>
+          <w:sz w:val="24"/>
+        </w:rPr>
+      </w:pPr>
+      <w:r>
+        <w:rPr>
+          <w:sz w:val="24"/>
+        </w:rPr>
+        <w:t xml:space="preserve">Variável: </w:t>
+      </w:r>
+      <w:proofErr w:type="spellStart"/>
+      <w:r>
+        <w:rPr>
+          <w:sz w:val="24"/>
+        </w:rPr>
+        <w:t>numeroColunas</w:t>
+      </w:r>
+      <w:proofErr w:type="spellEnd"/>
+      <w:r>
+        <w:rPr>
+          <w:sz w:val="24"/>
+        </w:rPr>
+        <w:t xml:space="preserve"> = total de colunas da planilha</w:t>
+      </w:r>
+    </w:p>
+    <w:p>
+      <w:pPr>
+        <w:pStyle w:val="PargrafodaLista"/>
+        <w:numPr>
+          <w:ilvl w:val="3"/>
+          <w:numId w:val="1"/>
+        </w:numPr>
+        <w:rPr>
+          <w:sz w:val="24"/>
+        </w:rPr>
+      </w:pPr>
+      <w:r>
+        <w:rPr>
+          <w:sz w:val="24"/>
+        </w:rPr>
+        <w:t xml:space="preserve">Variável: </w:t>
+      </w:r>
+      <w:proofErr w:type="spellStart"/>
+      <w:r>
+        <w:rPr>
+          <w:sz w:val="24"/>
+        </w:rPr>
+        <w:t>auxCategoria</w:t>
+      </w:r>
+      <w:proofErr w:type="spellEnd"/>
+      <w:r>
+        <w:rPr>
+          <w:sz w:val="24"/>
+        </w:rPr>
+        <w:t xml:space="preserve"> = variável auxiliar para o contador</w:t>
+      </w:r>
+    </w:p>
+    <w:p>
+      <w:pPr>
+        <w:pStyle w:val="PargrafodaLista"/>
+        <w:numPr>
+          <w:ilvl w:val="3"/>
+          <w:numId w:val="1"/>
+        </w:numPr>
+        <w:rPr>
+          <w:sz w:val="24"/>
+        </w:rPr>
+      </w:pPr>
+      <w:r>
+        <w:rPr>
+          <w:sz w:val="24"/>
+        </w:rPr>
+        <w:t>Variável: i = variável incremental</w:t>
+      </w:r>
+    </w:p>
+    <w:p>
+      <w:pPr>
+        <w:pStyle w:val="PargrafodaLista"/>
+        <w:numPr>
+          <w:ilvl w:val="3"/>
+          <w:numId w:val="1"/>
+        </w:numPr>
+        <w:rPr>
+          <w:sz w:val="24"/>
+        </w:rPr>
+      </w:pPr>
+      <w:r>
+        <w:rPr>
+          <w:sz w:val="24"/>
+        </w:rPr>
+        <w:t xml:space="preserve">Variável: </w:t>
+      </w:r>
+      <w:proofErr w:type="spellStart"/>
+      <w:r>
+        <w:rPr>
+          <w:sz w:val="24"/>
+        </w:rPr>
+        <w:t>auxNatureza</w:t>
+      </w:r>
+      <w:proofErr w:type="spellEnd"/>
+      <w:r>
+        <w:rPr>
+          <w:sz w:val="24"/>
+        </w:rPr>
+        <w:t xml:space="preserve"> = variável auxiliar para contador no loop para captar dados da natureza dos crimes</w:t>
+      </w:r>
+    </w:p>
+    <w:p>
+      <w:pPr>
+        <w:pStyle w:val="PargrafodaLista"/>
+        <w:numPr>
+          <w:ilvl w:val="3"/>
+          <w:numId w:val="1"/>
+        </w:numPr>
+        <w:rPr>
+          <w:sz w:val="24"/>
+        </w:rPr>
+      </w:pPr>
+      <w:r>
+        <w:rPr>
+          <w:sz w:val="24"/>
+        </w:rPr>
+        <w:t>Variável: Criminalidade = índice de criminalidade</w:t>
+      </w:r>
+    </w:p>
+    <w:p>
+      <w:pPr>
+        <w:pStyle w:val="PargrafodaLista"/>
+        <w:numPr>
+          <w:ilvl w:val="3"/>
+          <w:numId w:val="1"/>
+        </w:numPr>
+        <w:rPr>
+          <w:sz w:val="24"/>
+        </w:rPr>
+      </w:pPr>
+      <w:r>
+        <w:rPr>
+          <w:sz w:val="24"/>
+        </w:rPr>
+        <w:t>Variável: ação = referente a ação policial para o crime</w:t>
+      </w:r>
+    </w:p>
+    <w:p>
+      <w:pPr>
+        <w:pStyle w:val="PargrafodaLista"/>
+        <w:numPr>
+          <w:ilvl w:val="3"/>
+          <w:numId w:val="1"/>
+        </w:numPr>
+        <w:rPr>
+          <w:sz w:val="24"/>
+        </w:rPr>
+      </w:pPr>
+      <w:r>
+        <w:rPr>
+          <w:sz w:val="24"/>
+        </w:rPr>
+        <w:t>Variável: transito</w:t>
+      </w:r>
+    </w:p>
+    <w:p>
+      <w:pPr>
+        <w:pStyle w:val="PargrafodaLista"/>
+        <w:numPr>
+          <w:ilvl w:val="3"/>
+          <w:numId w:val="1"/>
+        </w:numPr>
+        <w:rPr>
+          <w:sz w:val="24"/>
+        </w:rPr>
+      </w:pPr>
+      <w:r>
+        <w:rPr>
+          <w:sz w:val="24"/>
+        </w:rPr>
+        <w:t xml:space="preserve">Variável: </w:t>
+      </w:r>
+      <w:proofErr w:type="spellStart"/>
+      <w:r>
+        <w:rPr>
+          <w:sz w:val="24"/>
+        </w:rPr>
+        <w:t>auxTempo</w:t>
+      </w:r>
+      <w:proofErr w:type="spellEnd"/>
+      <w:r>
+        <w:rPr>
+          <w:sz w:val="24"/>
+        </w:rPr>
+        <w:t xml:space="preserve"> = variável auxiliar para contador no loop para captar dados do tempo em que ocorreu os crimes</w:t>
+      </w:r>
+    </w:p>
+    <w:p>
+      <w:pPr>
+        <w:pStyle w:val="PargrafodaLista"/>
+        <w:numPr>
+          <w:ilvl w:val="2"/>
+          <w:numId w:val="1"/>
+        </w:numPr>
+        <w:rPr>
+          <w:b/>
+          <w:sz w:val="32"/>
+        </w:rPr>
+      </w:pPr>
+      <w:r>
+        <w:rPr>
+          <w:sz w:val="28"/>
+          <w:szCs w:val="28"/>
+        </w:rPr>
+        <w:t xml:space="preserve">Função: </w:t>
+      </w:r>
+      <w:r>
+        <w:rPr>
+          <w:sz w:val="28"/>
+          <w:szCs w:val="28"/>
+        </w:rPr>
+        <w:t>__</w:t>
+      </w:r>
+      <w:proofErr w:type="spellStart"/>
+      <w:proofErr w:type="gramStart"/>
+      <w:r>
+        <w:rPr>
+          <w:sz w:val="28"/>
+          <w:szCs w:val="28"/>
+        </w:rPr>
+        <w:t>parsePorRegiao</w:t>
+      </w:r>
+      <w:proofErr w:type="spellEnd"/>
+      <w:r>
+        <w:rPr>
+          <w:sz w:val="28"/>
+          <w:szCs w:val="28"/>
+        </w:rPr>
+        <w:t>(</w:t>
+      </w:r>
+      <w:proofErr w:type="gramEnd"/>
+      <w:r>
+        <w:rPr>
+          <w:sz w:val="28"/>
+          <w:szCs w:val="28"/>
+        </w:rPr>
+        <w:t>)</w:t>
+      </w:r>
+    </w:p>
+    <w:p>
+      <w:pPr>
+        <w:pStyle w:val="PargrafodaLista"/>
+        <w:numPr>
+          <w:ilvl w:val="3"/>
+          <w:numId w:val="1"/>
+        </w:numPr>
+        <w:rPr>
+          <w:sz w:val="24"/>
+        </w:rPr>
+      </w:pPr>
+      <w:r>
+        <w:rPr>
+          <w:sz w:val="24"/>
+        </w:rPr>
+        <w:t xml:space="preserve">Variável: </w:t>
+      </w:r>
+      <w:proofErr w:type="spellStart"/>
+      <w:r>
+        <w:rPr>
+          <w:sz w:val="24"/>
+        </w:rPr>
+        <w:t>numeroLinhas</w:t>
+      </w:r>
+      <w:proofErr w:type="spellEnd"/>
+      <w:r>
+        <w:rPr>
+          <w:sz w:val="24"/>
+        </w:rPr>
+        <w:t xml:space="preserve"> = total de linhas da planilha</w:t>
+      </w:r>
+    </w:p>
+    <w:p>
+      <w:pPr>
+        <w:pStyle w:val="PargrafodaLista"/>
+        <w:numPr>
+          <w:ilvl w:val="3"/>
+          <w:numId w:val="1"/>
+        </w:numPr>
+        <w:rPr>
+          <w:sz w:val="24"/>
+        </w:rPr>
+      </w:pPr>
+      <w:r>
+        <w:rPr>
+          <w:sz w:val="24"/>
+        </w:rPr>
+        <w:t xml:space="preserve">Variável: </w:t>
+      </w:r>
+      <w:proofErr w:type="spellStart"/>
+      <w:r>
+        <w:rPr>
+          <w:sz w:val="24"/>
+        </w:rPr>
+        <w:t>numeroColunas</w:t>
+      </w:r>
+      <w:proofErr w:type="spellEnd"/>
+      <w:r>
+        <w:rPr>
+          <w:sz w:val="24"/>
+        </w:rPr>
+        <w:t xml:space="preserve"> = total de colunas da planilha</w:t>
+      </w:r>
+    </w:p>
+    <w:p>
+      <w:pPr>
+        <w:pStyle w:val="PargrafodaLista"/>
+        <w:numPr>
+          <w:ilvl w:val="3"/>
+          <w:numId w:val="1"/>
+        </w:numPr>
+        <w:rPr>
+          <w:sz w:val="24"/>
+        </w:rPr>
+      </w:pPr>
+      <w:r>
+        <w:rPr>
+          <w:sz w:val="24"/>
+        </w:rPr>
+        <w:t xml:space="preserve">Variável: </w:t>
+      </w:r>
+      <w:proofErr w:type="spellStart"/>
+      <w:r>
+        <w:rPr>
+          <w:sz w:val="24"/>
+        </w:rPr>
+        <w:t>auxCategoria</w:t>
+      </w:r>
+      <w:proofErr w:type="spellEnd"/>
+      <w:r>
+        <w:rPr>
+          <w:sz w:val="24"/>
+        </w:rPr>
+        <w:t xml:space="preserve"> = variável auxiliar para o contador</w:t>
+      </w:r>
+    </w:p>
+    <w:p>
+      <w:pPr>
+        <w:pStyle w:val="PargrafodaLista"/>
+        <w:numPr>
+          <w:ilvl w:val="3"/>
+          <w:numId w:val="1"/>
+        </w:numPr>
+        <w:rPr>
+          <w:sz w:val="24"/>
+        </w:rPr>
+      </w:pPr>
+      <w:r>
+        <w:rPr>
+          <w:sz w:val="24"/>
+        </w:rPr>
+        <w:t>Variável: i = variável incremental</w:t>
+      </w:r>
+    </w:p>
+    <w:p>
+      <w:pPr>
+        <w:pStyle w:val="PargrafodaLista"/>
+        <w:numPr>
+          <w:ilvl w:val="3"/>
+          <w:numId w:val="1"/>
+        </w:numPr>
+        <w:rPr>
+          <w:sz w:val="24"/>
+        </w:rPr>
+      </w:pPr>
+      <w:r>
+        <w:rPr>
+          <w:sz w:val="24"/>
+        </w:rPr>
+        <w:t xml:space="preserve">Variável: </w:t>
+      </w:r>
+      <w:proofErr w:type="spellStart"/>
+      <w:r>
+        <w:rPr>
+          <w:sz w:val="24"/>
+        </w:rPr>
+        <w:t>auxNatureza</w:t>
+      </w:r>
+      <w:proofErr w:type="spellEnd"/>
+      <w:r>
+        <w:rPr>
+          <w:sz w:val="24"/>
+        </w:rPr>
+        <w:t xml:space="preserve"> = variável auxiliar para contador no loop para captar dados da natureza dos crimes</w:t>
+      </w:r>
+    </w:p>
+    <w:p>
+      <w:pPr>
+        <w:pStyle w:val="PargrafodaLista"/>
+        <w:numPr>
+          <w:ilvl w:val="3"/>
+          <w:numId w:val="1"/>
+        </w:numPr>
+        <w:rPr>
+          <w:sz w:val="24"/>
+        </w:rPr>
+      </w:pPr>
+      <w:r>
+        <w:rPr>
+          <w:sz w:val="24"/>
+        </w:rPr>
+        <w:t>Variável: Criminalidade = índice de criminalidade</w:t>
+      </w:r>
+    </w:p>
+    <w:p>
+      <w:pPr>
+        <w:pStyle w:val="PargrafodaLista"/>
+        <w:numPr>
+          <w:ilvl w:val="3"/>
+          <w:numId w:val="1"/>
+        </w:numPr>
+        <w:rPr>
+          <w:sz w:val="24"/>
+        </w:rPr>
+      </w:pPr>
+      <w:r>
+        <w:rPr>
+          <w:sz w:val="24"/>
+        </w:rPr>
+        <w:t>Variável: ação = referente a ação policial para o crime</w:t>
+      </w:r>
+    </w:p>
+    <w:p>
+      <w:pPr>
+        <w:pStyle w:val="PargrafodaLista"/>
+        <w:numPr>
+          <w:ilvl w:val="3"/>
+          <w:numId w:val="1"/>
+        </w:numPr>
+        <w:rPr>
+          <w:sz w:val="24"/>
+        </w:rPr>
+      </w:pPr>
+      <w:r>
+        <w:rPr>
+          <w:sz w:val="24"/>
+        </w:rPr>
+        <w:t>Variável: transito</w:t>
+      </w:r>
+    </w:p>
+    <w:p>
+      <w:pPr>
+        <w:pStyle w:val="PargrafodaLista"/>
+        <w:numPr>
+          <w:ilvl w:val="3"/>
+          <w:numId w:val="1"/>
+        </w:numPr>
+        <w:rPr>
+          <w:sz w:val="24"/>
+        </w:rPr>
+      </w:pPr>
+      <w:r>
+        <w:rPr>
+          <w:sz w:val="24"/>
+        </w:rPr>
+        <w:t xml:space="preserve">Variável: </w:t>
+      </w:r>
+      <w:proofErr w:type="spellStart"/>
+      <w:r>
+        <w:rPr>
+          <w:sz w:val="24"/>
+        </w:rPr>
+        <w:t>auxTempo</w:t>
+      </w:r>
+      <w:proofErr w:type="spellEnd"/>
+      <w:r>
+        <w:rPr>
+          <w:sz w:val="24"/>
+        </w:rPr>
+        <w:t xml:space="preserve"> = variável auxiliar para contador no loop para captar dados do tempo em que ocorreu os crimes</w:t>
+      </w:r>
+    </w:p>
+    <w:p>
+      <w:pPr>
+        <w:pStyle w:val="PargrafodaLista"/>
+        <w:numPr>
           <w:ilvl w:val="1"/>
           <w:numId w:val="1"/>
         </w:numPr>
@@ -11668,7 +12487,6 @@
           <w:sz w:val="24"/>
           <w:szCs w:val="28"/>
         </w:rPr>
-        <w:lastRenderedPageBreak/>
         <w:t xml:space="preserve">Variável: </w:t>
       </w:r>
       <w:proofErr w:type="spellStart"/>
@@ -12110,7 +12928,6 @@
           <w:sz w:val="24"/>
         </w:rPr>
       </w:pPr>
-      <w:bookmarkStart w:id="0" w:name="_GoBack"/>
       <w:r>
         <w:rPr>
           <w:sz w:val="24"/>
@@ -12200,7 +13017,6 @@
         <w:t xml:space="preserve"> = conta Registros</w:t>
       </w:r>
     </w:p>
-    <w:bookmarkEnd w:id="0"/>
     <w:p>
       <w:pPr>
         <w:pStyle w:val="PargrafodaLista"/>
@@ -12531,461 +13347,9 @@
 <file path=word/numbering.xml><?xml version="1.0" encoding="utf-8"?>
 <w:numbering xmlns:wpc="http://schemas.microsoft.com/office/word/2010/wordprocessingCanvas" xmlns:mc="http://schemas.openxmlformats.org/markup-compatibility/2006" xmlns:o="urn:schemas-microsoft-com:office:office" xmlns:r="http://schemas.openxmlformats.org/officeDocument/2006/relationships" xmlns:m="http://schemas.openxmlformats.org/officeDocument/2006/math" xmlns:v="urn:schemas-microsoft-com:vml" xmlns:wp14="http://schemas.microsoft.com/office/word/2010/wordprocessingDrawing" xmlns:wp="http://schemas.openxmlformats.org/drawingml/2006/wordprocessingDrawing" xmlns:w10="urn:schemas-microsoft-com:office:word" xmlns:w="http://schemas.openxmlformats.org/wordprocessingml/2006/main" xmlns:w14="http://schemas.microsoft.com/office/word/2010/wordml" xmlns:w15="http://schemas.microsoft.com/office/word/2012/wordml" xmlns:wpg="http://schemas.microsoft.com/office/word/2010/wordprocessingGroup" xmlns:wpi="http://schemas.microsoft.com/office/word/2010/wordprocessingInk" xmlns:wne="http://schemas.microsoft.com/office/word/2006/wordml" xmlns:wps="http://schemas.microsoft.com/office/word/2010/wordprocessingShape" mc:Ignorable="w14 w15 wp14">
   <w:abstractNum w:abstractNumId="0">
-    <w:nsid w:val="43957715"/>
+    <w:nsid w:val="10426A54"/>
     <w:multiLevelType w:val="hybridMultilevel"/>
-    <w:tmpl w:val="FF6C6926"/>
-    <w:lvl w:ilvl="0" w:tplc="04160001">
-      <w:start w:val="1"/>
-      <w:numFmt w:val="bullet"/>
-      <w:lvlText w:val=""/>
-      <w:lvlJc w:val="left"/>
-      <w:pPr>
-        <w:ind w:left="720" w:hanging="360"/>
-      </w:pPr>
-      <w:rPr>
-        <w:rFonts w:ascii="Symbol" w:hAnsi="Symbol" w:hint="default"/>
-      </w:rPr>
-    </w:lvl>
-    <w:lvl w:ilvl="1" w:tplc="0416000B">
-      <w:start w:val="1"/>
-      <w:numFmt w:val="bullet"/>
-      <w:lvlText w:val=""/>
-      <w:lvlJc w:val="left"/>
-      <w:pPr>
-        <w:ind w:left="1440" w:hanging="360"/>
-      </w:pPr>
-      <w:rPr>
-        <w:rFonts w:ascii="Wingdings" w:hAnsi="Wingdings" w:hint="default"/>
-      </w:rPr>
-    </w:lvl>
-    <w:lvl w:ilvl="2" w:tplc="04160005">
-      <w:start w:val="1"/>
-      <w:numFmt w:val="bullet"/>
-      <w:lvlText w:val=""/>
-      <w:lvlJc w:val="left"/>
-      <w:pPr>
-        <w:ind w:left="2160" w:hanging="360"/>
-      </w:pPr>
-      <w:rPr>
-        <w:rFonts w:ascii="Wingdings" w:hAnsi="Wingdings" w:hint="default"/>
-      </w:rPr>
-    </w:lvl>
-    <w:lvl w:ilvl="3" w:tplc="04160001">
-      <w:start w:val="1"/>
-      <w:numFmt w:val="bullet"/>
-      <w:lvlText w:val=""/>
-      <w:lvlJc w:val="left"/>
-      <w:pPr>
-        <w:ind w:left="2880" w:hanging="360"/>
-      </w:pPr>
-      <w:rPr>
-        <w:rFonts w:ascii="Symbol" w:hAnsi="Symbol" w:hint="default"/>
-      </w:rPr>
-    </w:lvl>
-    <w:lvl w:ilvl="4" w:tplc="04160003">
-      <w:start w:val="1"/>
-      <w:numFmt w:val="bullet"/>
-      <w:lvlText w:val="o"/>
-      <w:lvlJc w:val="left"/>
-      <w:pPr>
-        <w:ind w:left="3600" w:hanging="360"/>
-      </w:pPr>
-      <w:rPr>
-        <w:rFonts w:ascii="Courier New" w:hAnsi="Courier New" w:cs="Courier New" w:hint="default"/>
-      </w:rPr>
-    </w:lvl>
-    <w:lvl w:ilvl="5" w:tplc="04160005" w:tentative="1">
-      <w:start w:val="1"/>
-      <w:numFmt w:val="bullet"/>
-      <w:lvlText w:val=""/>
-      <w:lvlJc w:val="left"/>
-      <w:pPr>
-        <w:ind w:left="4320" w:hanging="360"/>
-      </w:pPr>
-      <w:rPr>
-        <w:rFonts w:ascii="Wingdings" w:hAnsi="Wingdings" w:hint="default"/>
-      </w:rPr>
-    </w:lvl>
-    <w:lvl w:ilvl="6" w:tplc="04160001" w:tentative="1">
-      <w:start w:val="1"/>
-      <w:numFmt w:val="bullet"/>
-      <w:lvlText w:val=""/>
-      <w:lvlJc w:val="left"/>
-      <w:pPr>
-        <w:ind w:left="5040" w:hanging="360"/>
-      </w:pPr>
-      <w:rPr>
-        <w:rFonts w:ascii="Symbol" w:hAnsi="Symbol" w:hint="default"/>
-      </w:rPr>
-    </w:lvl>
-    <w:lvl w:ilvl="7" w:tplc="04160003" w:tentative="1">
-      <w:start w:val="1"/>
-      <w:numFmt w:val="bullet"/>
-      <w:lvlText w:val="o"/>
-      <w:lvlJc w:val="left"/>
-      <w:pPr>
-        <w:ind w:left="5760" w:hanging="360"/>
-      </w:pPr>
-      <w:rPr>
-        <w:rFonts w:ascii="Courier New" w:hAnsi="Courier New" w:cs="Courier New" w:hint="default"/>
-      </w:rPr>
-    </w:lvl>
-    <w:lvl w:ilvl="8" w:tplc="04160005" w:tentative="1">
-      <w:start w:val="1"/>
-      <w:numFmt w:val="bullet"/>
-      <w:lvlText w:val=""/>
-      <w:lvlJc w:val="left"/>
-      <w:pPr>
-        <w:ind w:left="6480" w:hanging="360"/>
-      </w:pPr>
-      <w:rPr>
-        <w:rFonts w:ascii="Wingdings" w:hAnsi="Wingdings" w:hint="default"/>
-      </w:rPr>
-    </w:lvl>
-  </w:abstractNum>
-  <w:abstractNum w:abstractNumId="1">
-    <w:nsid w:val="481F0A19"/>
-    <w:multiLevelType w:val="hybridMultilevel"/>
-    <w:tmpl w:val="BFEEA942"/>
-    <w:lvl w:ilvl="0" w:tplc="04160005">
-      <w:start w:val="1"/>
-      <w:numFmt w:val="bullet"/>
-      <w:lvlText w:val=""/>
-      <w:lvlJc w:val="left"/>
-      <w:pPr>
-        <w:ind w:left="1080" w:hanging="360"/>
-      </w:pPr>
-      <w:rPr>
-        <w:rFonts w:ascii="Wingdings" w:hAnsi="Wingdings" w:hint="default"/>
-      </w:rPr>
-    </w:lvl>
-    <w:lvl w:ilvl="1" w:tplc="08090003">
-      <w:start w:val="1"/>
-      <w:numFmt w:val="bullet"/>
-      <w:lvlText w:val="o"/>
-      <w:lvlJc w:val="left"/>
-      <w:pPr>
-        <w:ind w:left="1800" w:hanging="360"/>
-      </w:pPr>
-      <w:rPr>
-        <w:rFonts w:ascii="Courier New" w:hAnsi="Courier New" w:cs="Courier New" w:hint="default"/>
-      </w:rPr>
-    </w:lvl>
-    <w:lvl w:ilvl="2" w:tplc="08090005">
-      <w:start w:val="1"/>
-      <w:numFmt w:val="bullet"/>
-      <w:lvlText w:val=""/>
-      <w:lvlJc w:val="left"/>
-      <w:pPr>
-        <w:ind w:left="2520" w:hanging="360"/>
-      </w:pPr>
-      <w:rPr>
-        <w:rFonts w:ascii="Wingdings" w:hAnsi="Wingdings" w:hint="default"/>
-      </w:rPr>
-    </w:lvl>
-    <w:lvl w:ilvl="3" w:tplc="08090001">
-      <w:start w:val="1"/>
-      <w:numFmt w:val="bullet"/>
-      <w:lvlText w:val=""/>
-      <w:lvlJc w:val="left"/>
-      <w:pPr>
-        <w:ind w:left="3240" w:hanging="360"/>
-      </w:pPr>
-      <w:rPr>
-        <w:rFonts w:ascii="Symbol" w:hAnsi="Symbol" w:hint="default"/>
-      </w:rPr>
-    </w:lvl>
-    <w:lvl w:ilvl="4" w:tplc="08090003" w:tentative="1">
-      <w:start w:val="1"/>
-      <w:numFmt w:val="bullet"/>
-      <w:lvlText w:val="o"/>
-      <w:lvlJc w:val="left"/>
-      <w:pPr>
-        <w:ind w:left="3960" w:hanging="360"/>
-      </w:pPr>
-      <w:rPr>
-        <w:rFonts w:ascii="Courier New" w:hAnsi="Courier New" w:cs="Courier New" w:hint="default"/>
-      </w:rPr>
-    </w:lvl>
-    <w:lvl w:ilvl="5" w:tplc="08090005" w:tentative="1">
-      <w:start w:val="1"/>
-      <w:numFmt w:val="bullet"/>
-      <w:lvlText w:val=""/>
-      <w:lvlJc w:val="left"/>
-      <w:pPr>
-        <w:ind w:left="4680" w:hanging="360"/>
-      </w:pPr>
-      <w:rPr>
-        <w:rFonts w:ascii="Wingdings" w:hAnsi="Wingdings" w:hint="default"/>
-      </w:rPr>
-    </w:lvl>
-    <w:lvl w:ilvl="6" w:tplc="08090001" w:tentative="1">
-      <w:start w:val="1"/>
-      <w:numFmt w:val="bullet"/>
-      <w:lvlText w:val=""/>
-      <w:lvlJc w:val="left"/>
-      <w:pPr>
-        <w:ind w:left="5400" w:hanging="360"/>
-      </w:pPr>
-      <w:rPr>
-        <w:rFonts w:ascii="Symbol" w:hAnsi="Symbol" w:hint="default"/>
-      </w:rPr>
-    </w:lvl>
-    <w:lvl w:ilvl="7" w:tplc="08090003" w:tentative="1">
-      <w:start w:val="1"/>
-      <w:numFmt w:val="bullet"/>
-      <w:lvlText w:val="o"/>
-      <w:lvlJc w:val="left"/>
-      <w:pPr>
-        <w:ind w:left="6120" w:hanging="360"/>
-      </w:pPr>
-      <w:rPr>
-        <w:rFonts w:ascii="Courier New" w:hAnsi="Courier New" w:cs="Courier New" w:hint="default"/>
-      </w:rPr>
-    </w:lvl>
-    <w:lvl w:ilvl="8" w:tplc="08090005" w:tentative="1">
-      <w:start w:val="1"/>
-      <w:numFmt w:val="bullet"/>
-      <w:lvlText w:val=""/>
-      <w:lvlJc w:val="left"/>
-      <w:pPr>
-        <w:ind w:left="6840" w:hanging="360"/>
-      </w:pPr>
-      <w:rPr>
-        <w:rFonts w:ascii="Wingdings" w:hAnsi="Wingdings" w:hint="default"/>
-      </w:rPr>
-    </w:lvl>
-  </w:abstractNum>
-  <w:abstractNum w:abstractNumId="2">
-    <w:nsid w:val="493D689A"/>
-    <w:multiLevelType w:val="hybridMultilevel"/>
-    <w:tmpl w:val="5F467152"/>
-    <w:lvl w:ilvl="0" w:tplc="0416000D">
-      <w:start w:val="1"/>
-      <w:numFmt w:val="bullet"/>
-      <w:lvlText w:val=""/>
-      <w:lvlJc w:val="left"/>
-      <w:pPr>
-        <w:ind w:left="1440" w:hanging="360"/>
-      </w:pPr>
-      <w:rPr>
-        <w:rFonts w:ascii="Wingdings" w:hAnsi="Wingdings" w:hint="default"/>
-      </w:rPr>
-    </w:lvl>
-    <w:lvl w:ilvl="1" w:tplc="0416000B">
-      <w:start w:val="1"/>
-      <w:numFmt w:val="bullet"/>
-      <w:lvlText w:val=""/>
-      <w:lvlJc w:val="left"/>
-      <w:pPr>
-        <w:ind w:left="2160" w:hanging="360"/>
-      </w:pPr>
-      <w:rPr>
-        <w:rFonts w:ascii="Wingdings" w:hAnsi="Wingdings" w:hint="default"/>
-      </w:rPr>
-    </w:lvl>
-    <w:lvl w:ilvl="2" w:tplc="04160005">
-      <w:start w:val="1"/>
-      <w:numFmt w:val="bullet"/>
-      <w:lvlText w:val=""/>
-      <w:lvlJc w:val="left"/>
-      <w:pPr>
-        <w:ind w:left="2880" w:hanging="360"/>
-      </w:pPr>
-      <w:rPr>
-        <w:rFonts w:ascii="Wingdings" w:hAnsi="Wingdings" w:hint="default"/>
-      </w:rPr>
-    </w:lvl>
-    <w:lvl w:ilvl="3" w:tplc="04160001">
-      <w:start w:val="1"/>
-      <w:numFmt w:val="bullet"/>
-      <w:lvlText w:val=""/>
-      <w:lvlJc w:val="left"/>
-      <w:pPr>
-        <w:ind w:left="3600" w:hanging="360"/>
-      </w:pPr>
-      <w:rPr>
-        <w:rFonts w:ascii="Symbol" w:hAnsi="Symbol" w:hint="default"/>
-      </w:rPr>
-    </w:lvl>
-    <w:lvl w:ilvl="4" w:tplc="04160003">
-      <w:start w:val="1"/>
-      <w:numFmt w:val="bullet"/>
-      <w:lvlText w:val="o"/>
-      <w:lvlJc w:val="left"/>
-      <w:pPr>
-        <w:ind w:left="4320" w:hanging="360"/>
-      </w:pPr>
-      <w:rPr>
-        <w:rFonts w:ascii="Courier New" w:hAnsi="Courier New" w:cs="Courier New" w:hint="default"/>
-      </w:rPr>
-    </w:lvl>
-    <w:lvl w:ilvl="5" w:tplc="04160005">
-      <w:start w:val="1"/>
-      <w:numFmt w:val="bullet"/>
-      <w:lvlText w:val=""/>
-      <w:lvlJc w:val="left"/>
-      <w:pPr>
-        <w:ind w:left="5040" w:hanging="360"/>
-      </w:pPr>
-      <w:rPr>
-        <w:rFonts w:ascii="Wingdings" w:hAnsi="Wingdings" w:hint="default"/>
-      </w:rPr>
-    </w:lvl>
-    <w:lvl w:ilvl="6" w:tplc="04160001">
-      <w:start w:val="1"/>
-      <w:numFmt w:val="bullet"/>
-      <w:lvlText w:val=""/>
-      <w:lvlJc w:val="left"/>
-      <w:pPr>
-        <w:ind w:left="5760" w:hanging="360"/>
-      </w:pPr>
-      <w:rPr>
-        <w:rFonts w:ascii="Symbol" w:hAnsi="Symbol" w:hint="default"/>
-      </w:rPr>
-    </w:lvl>
-    <w:lvl w:ilvl="7" w:tplc="04160003">
-      <w:start w:val="1"/>
-      <w:numFmt w:val="bullet"/>
-      <w:lvlText w:val="o"/>
-      <w:lvlJc w:val="left"/>
-      <w:pPr>
-        <w:ind w:left="6480" w:hanging="360"/>
-      </w:pPr>
-      <w:rPr>
-        <w:rFonts w:ascii="Courier New" w:hAnsi="Courier New" w:cs="Courier New" w:hint="default"/>
-      </w:rPr>
-    </w:lvl>
-    <w:lvl w:ilvl="8" w:tplc="04160005">
-      <w:start w:val="1"/>
-      <w:numFmt w:val="bullet"/>
-      <w:lvlText w:val=""/>
-      <w:lvlJc w:val="left"/>
-      <w:pPr>
-        <w:ind w:left="7200" w:hanging="360"/>
-      </w:pPr>
-      <w:rPr>
-        <w:rFonts w:ascii="Wingdings" w:hAnsi="Wingdings" w:hint="default"/>
-      </w:rPr>
-    </w:lvl>
-  </w:abstractNum>
-  <w:abstractNum w:abstractNumId="3">
-    <w:nsid w:val="564844AE"/>
-    <w:multiLevelType w:val="hybridMultilevel"/>
-    <w:tmpl w:val="0522577E"/>
-    <w:lvl w:ilvl="0" w:tplc="04160001">
-      <w:start w:val="1"/>
-      <w:numFmt w:val="bullet"/>
-      <w:lvlText w:val=""/>
-      <w:lvlJc w:val="left"/>
-      <w:pPr>
-        <w:ind w:left="2844" w:hanging="360"/>
-      </w:pPr>
-      <w:rPr>
-        <w:rFonts w:ascii="Symbol" w:hAnsi="Symbol" w:hint="default"/>
-      </w:rPr>
-    </w:lvl>
-    <w:lvl w:ilvl="1" w:tplc="08090003">
-      <w:start w:val="1"/>
-      <w:numFmt w:val="bullet"/>
-      <w:lvlText w:val="o"/>
-      <w:lvlJc w:val="left"/>
-      <w:pPr>
-        <w:ind w:left="3564" w:hanging="360"/>
-      </w:pPr>
-      <w:rPr>
-        <w:rFonts w:ascii="Courier New" w:hAnsi="Courier New" w:cs="Courier New" w:hint="default"/>
-      </w:rPr>
-    </w:lvl>
-    <w:lvl w:ilvl="2" w:tplc="08090005">
-      <w:start w:val="1"/>
-      <w:numFmt w:val="bullet"/>
-      <w:lvlText w:val=""/>
-      <w:lvlJc w:val="left"/>
-      <w:pPr>
-        <w:ind w:left="4284" w:hanging="360"/>
-      </w:pPr>
-      <w:rPr>
-        <w:rFonts w:ascii="Wingdings" w:hAnsi="Wingdings" w:hint="default"/>
-      </w:rPr>
-    </w:lvl>
-    <w:lvl w:ilvl="3" w:tplc="08090001">
-      <w:start w:val="1"/>
-      <w:numFmt w:val="bullet"/>
-      <w:lvlText w:val=""/>
-      <w:lvlJc w:val="left"/>
-      <w:pPr>
-        <w:ind w:left="5004" w:hanging="360"/>
-      </w:pPr>
-      <w:rPr>
-        <w:rFonts w:ascii="Symbol" w:hAnsi="Symbol" w:hint="default"/>
-      </w:rPr>
-    </w:lvl>
-    <w:lvl w:ilvl="4" w:tplc="08090003" w:tentative="1">
-      <w:start w:val="1"/>
-      <w:numFmt w:val="bullet"/>
-      <w:lvlText w:val="o"/>
-      <w:lvlJc w:val="left"/>
-      <w:pPr>
-        <w:ind w:left="5724" w:hanging="360"/>
-      </w:pPr>
-      <w:rPr>
-        <w:rFonts w:ascii="Courier New" w:hAnsi="Courier New" w:cs="Courier New" w:hint="default"/>
-      </w:rPr>
-    </w:lvl>
-    <w:lvl w:ilvl="5" w:tplc="08090005" w:tentative="1">
-      <w:start w:val="1"/>
-      <w:numFmt w:val="bullet"/>
-      <w:lvlText w:val=""/>
-      <w:lvlJc w:val="left"/>
-      <w:pPr>
-        <w:ind w:left="6444" w:hanging="360"/>
-      </w:pPr>
-      <w:rPr>
-        <w:rFonts w:ascii="Wingdings" w:hAnsi="Wingdings" w:hint="default"/>
-      </w:rPr>
-    </w:lvl>
-    <w:lvl w:ilvl="6" w:tplc="08090001" w:tentative="1">
-      <w:start w:val="1"/>
-      <w:numFmt w:val="bullet"/>
-      <w:lvlText w:val=""/>
-      <w:lvlJc w:val="left"/>
-      <w:pPr>
-        <w:ind w:left="7164" w:hanging="360"/>
-      </w:pPr>
-      <w:rPr>
-        <w:rFonts w:ascii="Symbol" w:hAnsi="Symbol" w:hint="default"/>
-      </w:rPr>
-    </w:lvl>
-    <w:lvl w:ilvl="7" w:tplc="08090003" w:tentative="1">
-      <w:start w:val="1"/>
-      <w:numFmt w:val="bullet"/>
-      <w:lvlText w:val="o"/>
-      <w:lvlJc w:val="left"/>
-      <w:pPr>
-        <w:ind w:left="7884" w:hanging="360"/>
-      </w:pPr>
-      <w:rPr>
-        <w:rFonts w:ascii="Courier New" w:hAnsi="Courier New" w:cs="Courier New" w:hint="default"/>
-      </w:rPr>
-    </w:lvl>
-    <w:lvl w:ilvl="8" w:tplc="08090005" w:tentative="1">
-      <w:start w:val="1"/>
-      <w:numFmt w:val="bullet"/>
-      <w:lvlText w:val=""/>
-      <w:lvlJc w:val="left"/>
-      <w:pPr>
-        <w:ind w:left="8604" w:hanging="360"/>
-      </w:pPr>
-      <w:rPr>
-        <w:rFonts w:ascii="Wingdings" w:hAnsi="Wingdings" w:hint="default"/>
-      </w:rPr>
-    </w:lvl>
-  </w:abstractNum>
-  <w:abstractNum w:abstractNumId="4">
-    <w:nsid w:val="5EEF41F9"/>
-    <w:multiLevelType w:val="hybridMultilevel"/>
-    <w:tmpl w:val="127EE2C0"/>
+    <w:tmpl w:val="E496E90A"/>
     <w:lvl w:ilvl="0" w:tplc="6EC85A32">
       <w:start w:val="1"/>
       <w:numFmt w:val="bullet"/>
@@ -12998,10 +13362,10 @@
         <w:rFonts w:ascii="Symbol" w:hAnsi="Symbol" w:hint="default"/>
       </w:rPr>
     </w:lvl>
-    <w:lvl w:ilvl="1" w:tplc="0416000B">
+    <w:lvl w:ilvl="1" w:tplc="04160005">
       <w:start w:val="1"/>
       <w:numFmt w:val="bullet"/>
-      <w:lvlText w:val=""/>
+      <w:lvlText w:val=""/>
       <w:lvlJc w:val="left"/>
       <w:pPr>
         <w:ind w:left="1440" w:hanging="360"/>
@@ -13097,29 +13461,599 @@
       </w:rPr>
     </w:lvl>
   </w:abstractNum>
+  <w:abstractNum w:abstractNumId="1">
+    <w:nsid w:val="43957715"/>
+    <w:multiLevelType w:val="hybridMultilevel"/>
+    <w:tmpl w:val="FF6C6926"/>
+    <w:lvl w:ilvl="0" w:tplc="04160001">
+      <w:start w:val="1"/>
+      <w:numFmt w:val="bullet"/>
+      <w:lvlText w:val=""/>
+      <w:lvlJc w:val="left"/>
+      <w:pPr>
+        <w:ind w:left="720" w:hanging="360"/>
+      </w:pPr>
+      <w:rPr>
+        <w:rFonts w:ascii="Symbol" w:hAnsi="Symbol" w:hint="default"/>
+      </w:rPr>
+    </w:lvl>
+    <w:lvl w:ilvl="1" w:tplc="0416000B">
+      <w:start w:val="1"/>
+      <w:numFmt w:val="bullet"/>
+      <w:lvlText w:val=""/>
+      <w:lvlJc w:val="left"/>
+      <w:pPr>
+        <w:ind w:left="1440" w:hanging="360"/>
+      </w:pPr>
+      <w:rPr>
+        <w:rFonts w:ascii="Wingdings" w:hAnsi="Wingdings" w:hint="default"/>
+      </w:rPr>
+    </w:lvl>
+    <w:lvl w:ilvl="2" w:tplc="04160005">
+      <w:start w:val="1"/>
+      <w:numFmt w:val="bullet"/>
+      <w:lvlText w:val=""/>
+      <w:lvlJc w:val="left"/>
+      <w:pPr>
+        <w:ind w:left="2160" w:hanging="360"/>
+      </w:pPr>
+      <w:rPr>
+        <w:rFonts w:ascii="Wingdings" w:hAnsi="Wingdings" w:hint="default"/>
+      </w:rPr>
+    </w:lvl>
+    <w:lvl w:ilvl="3" w:tplc="04160001">
+      <w:start w:val="1"/>
+      <w:numFmt w:val="bullet"/>
+      <w:lvlText w:val=""/>
+      <w:lvlJc w:val="left"/>
+      <w:pPr>
+        <w:ind w:left="2880" w:hanging="360"/>
+      </w:pPr>
+      <w:rPr>
+        <w:rFonts w:ascii="Symbol" w:hAnsi="Symbol" w:hint="default"/>
+      </w:rPr>
+    </w:lvl>
+    <w:lvl w:ilvl="4" w:tplc="04160003">
+      <w:start w:val="1"/>
+      <w:numFmt w:val="bullet"/>
+      <w:lvlText w:val="o"/>
+      <w:lvlJc w:val="left"/>
+      <w:pPr>
+        <w:ind w:left="3600" w:hanging="360"/>
+      </w:pPr>
+      <w:rPr>
+        <w:rFonts w:ascii="Courier New" w:hAnsi="Courier New" w:cs="Courier New" w:hint="default"/>
+      </w:rPr>
+    </w:lvl>
+    <w:lvl w:ilvl="5" w:tplc="04160005" w:tentative="1">
+      <w:start w:val="1"/>
+      <w:numFmt w:val="bullet"/>
+      <w:lvlText w:val=""/>
+      <w:lvlJc w:val="left"/>
+      <w:pPr>
+        <w:ind w:left="4320" w:hanging="360"/>
+      </w:pPr>
+      <w:rPr>
+        <w:rFonts w:ascii="Wingdings" w:hAnsi="Wingdings" w:hint="default"/>
+      </w:rPr>
+    </w:lvl>
+    <w:lvl w:ilvl="6" w:tplc="04160001" w:tentative="1">
+      <w:start w:val="1"/>
+      <w:numFmt w:val="bullet"/>
+      <w:lvlText w:val=""/>
+      <w:lvlJc w:val="left"/>
+      <w:pPr>
+        <w:ind w:left="5040" w:hanging="360"/>
+      </w:pPr>
+      <w:rPr>
+        <w:rFonts w:ascii="Symbol" w:hAnsi="Symbol" w:hint="default"/>
+      </w:rPr>
+    </w:lvl>
+    <w:lvl w:ilvl="7" w:tplc="04160003" w:tentative="1">
+      <w:start w:val="1"/>
+      <w:numFmt w:val="bullet"/>
+      <w:lvlText w:val="o"/>
+      <w:lvlJc w:val="left"/>
+      <w:pPr>
+        <w:ind w:left="5760" w:hanging="360"/>
+      </w:pPr>
+      <w:rPr>
+        <w:rFonts w:ascii="Courier New" w:hAnsi="Courier New" w:cs="Courier New" w:hint="default"/>
+      </w:rPr>
+    </w:lvl>
+    <w:lvl w:ilvl="8" w:tplc="04160005" w:tentative="1">
+      <w:start w:val="1"/>
+      <w:numFmt w:val="bullet"/>
+      <w:lvlText w:val=""/>
+      <w:lvlJc w:val="left"/>
+      <w:pPr>
+        <w:ind w:left="6480" w:hanging="360"/>
+      </w:pPr>
+      <w:rPr>
+        <w:rFonts w:ascii="Wingdings" w:hAnsi="Wingdings" w:hint="default"/>
+      </w:rPr>
+    </w:lvl>
+  </w:abstractNum>
+  <w:abstractNum w:abstractNumId="2">
+    <w:nsid w:val="481F0A19"/>
+    <w:multiLevelType w:val="hybridMultilevel"/>
+    <w:tmpl w:val="BFEEA942"/>
+    <w:lvl w:ilvl="0" w:tplc="04160005">
+      <w:start w:val="1"/>
+      <w:numFmt w:val="bullet"/>
+      <w:lvlText w:val=""/>
+      <w:lvlJc w:val="left"/>
+      <w:pPr>
+        <w:ind w:left="1080" w:hanging="360"/>
+      </w:pPr>
+      <w:rPr>
+        <w:rFonts w:ascii="Wingdings" w:hAnsi="Wingdings" w:hint="default"/>
+      </w:rPr>
+    </w:lvl>
+    <w:lvl w:ilvl="1" w:tplc="08090003">
+      <w:start w:val="1"/>
+      <w:numFmt w:val="bullet"/>
+      <w:lvlText w:val="o"/>
+      <w:lvlJc w:val="left"/>
+      <w:pPr>
+        <w:ind w:left="1800" w:hanging="360"/>
+      </w:pPr>
+      <w:rPr>
+        <w:rFonts w:ascii="Courier New" w:hAnsi="Courier New" w:cs="Courier New" w:hint="default"/>
+      </w:rPr>
+    </w:lvl>
+    <w:lvl w:ilvl="2" w:tplc="08090005">
+      <w:start w:val="1"/>
+      <w:numFmt w:val="bullet"/>
+      <w:lvlText w:val=""/>
+      <w:lvlJc w:val="left"/>
+      <w:pPr>
+        <w:ind w:left="2520" w:hanging="360"/>
+      </w:pPr>
+      <w:rPr>
+        <w:rFonts w:ascii="Wingdings" w:hAnsi="Wingdings" w:hint="default"/>
+      </w:rPr>
+    </w:lvl>
+    <w:lvl w:ilvl="3" w:tplc="08090001">
+      <w:start w:val="1"/>
+      <w:numFmt w:val="bullet"/>
+      <w:lvlText w:val=""/>
+      <w:lvlJc w:val="left"/>
+      <w:pPr>
+        <w:ind w:left="3240" w:hanging="360"/>
+      </w:pPr>
+      <w:rPr>
+        <w:rFonts w:ascii="Symbol" w:hAnsi="Symbol" w:hint="default"/>
+      </w:rPr>
+    </w:lvl>
+    <w:lvl w:ilvl="4" w:tplc="08090003" w:tentative="1">
+      <w:start w:val="1"/>
+      <w:numFmt w:val="bullet"/>
+      <w:lvlText w:val="o"/>
+      <w:lvlJc w:val="left"/>
+      <w:pPr>
+        <w:ind w:left="3960" w:hanging="360"/>
+      </w:pPr>
+      <w:rPr>
+        <w:rFonts w:ascii="Courier New" w:hAnsi="Courier New" w:cs="Courier New" w:hint="default"/>
+      </w:rPr>
+    </w:lvl>
+    <w:lvl w:ilvl="5" w:tplc="08090005" w:tentative="1">
+      <w:start w:val="1"/>
+      <w:numFmt w:val="bullet"/>
+      <w:lvlText w:val=""/>
+      <w:lvlJc w:val="left"/>
+      <w:pPr>
+        <w:ind w:left="4680" w:hanging="360"/>
+      </w:pPr>
+      <w:rPr>
+        <w:rFonts w:ascii="Wingdings" w:hAnsi="Wingdings" w:hint="default"/>
+      </w:rPr>
+    </w:lvl>
+    <w:lvl w:ilvl="6" w:tplc="08090001" w:tentative="1">
+      <w:start w:val="1"/>
+      <w:numFmt w:val="bullet"/>
+      <w:lvlText w:val=""/>
+      <w:lvlJc w:val="left"/>
+      <w:pPr>
+        <w:ind w:left="5400" w:hanging="360"/>
+      </w:pPr>
+      <w:rPr>
+        <w:rFonts w:ascii="Symbol" w:hAnsi="Symbol" w:hint="default"/>
+      </w:rPr>
+    </w:lvl>
+    <w:lvl w:ilvl="7" w:tplc="08090003" w:tentative="1">
+      <w:start w:val="1"/>
+      <w:numFmt w:val="bullet"/>
+      <w:lvlText w:val="o"/>
+      <w:lvlJc w:val="left"/>
+      <w:pPr>
+        <w:ind w:left="6120" w:hanging="360"/>
+      </w:pPr>
+      <w:rPr>
+        <w:rFonts w:ascii="Courier New" w:hAnsi="Courier New" w:cs="Courier New" w:hint="default"/>
+      </w:rPr>
+    </w:lvl>
+    <w:lvl w:ilvl="8" w:tplc="08090005" w:tentative="1">
+      <w:start w:val="1"/>
+      <w:numFmt w:val="bullet"/>
+      <w:lvlText w:val=""/>
+      <w:lvlJc w:val="left"/>
+      <w:pPr>
+        <w:ind w:left="6840" w:hanging="360"/>
+      </w:pPr>
+      <w:rPr>
+        <w:rFonts w:ascii="Wingdings" w:hAnsi="Wingdings" w:hint="default"/>
+      </w:rPr>
+    </w:lvl>
+  </w:abstractNum>
+  <w:abstractNum w:abstractNumId="3">
+    <w:nsid w:val="493D689A"/>
+    <w:multiLevelType w:val="hybridMultilevel"/>
+    <w:tmpl w:val="5F467152"/>
+    <w:lvl w:ilvl="0" w:tplc="0416000D">
+      <w:start w:val="1"/>
+      <w:numFmt w:val="bullet"/>
+      <w:lvlText w:val=""/>
+      <w:lvlJc w:val="left"/>
+      <w:pPr>
+        <w:ind w:left="1440" w:hanging="360"/>
+      </w:pPr>
+      <w:rPr>
+        <w:rFonts w:ascii="Wingdings" w:hAnsi="Wingdings" w:hint="default"/>
+      </w:rPr>
+    </w:lvl>
+    <w:lvl w:ilvl="1" w:tplc="0416000B">
+      <w:start w:val="1"/>
+      <w:numFmt w:val="bullet"/>
+      <w:lvlText w:val=""/>
+      <w:lvlJc w:val="left"/>
+      <w:pPr>
+        <w:ind w:left="2160" w:hanging="360"/>
+      </w:pPr>
+      <w:rPr>
+        <w:rFonts w:ascii="Wingdings" w:hAnsi="Wingdings" w:hint="default"/>
+      </w:rPr>
+    </w:lvl>
+    <w:lvl w:ilvl="2" w:tplc="04160005">
+      <w:start w:val="1"/>
+      <w:numFmt w:val="bullet"/>
+      <w:lvlText w:val=""/>
+      <w:lvlJc w:val="left"/>
+      <w:pPr>
+        <w:ind w:left="2880" w:hanging="360"/>
+      </w:pPr>
+      <w:rPr>
+        <w:rFonts w:ascii="Wingdings" w:hAnsi="Wingdings" w:hint="default"/>
+      </w:rPr>
+    </w:lvl>
+    <w:lvl w:ilvl="3" w:tplc="04160001">
+      <w:start w:val="1"/>
+      <w:numFmt w:val="bullet"/>
+      <w:lvlText w:val=""/>
+      <w:lvlJc w:val="left"/>
+      <w:pPr>
+        <w:ind w:left="3600" w:hanging="360"/>
+      </w:pPr>
+      <w:rPr>
+        <w:rFonts w:ascii="Symbol" w:hAnsi="Symbol" w:hint="default"/>
+      </w:rPr>
+    </w:lvl>
+    <w:lvl w:ilvl="4" w:tplc="04160003">
+      <w:start w:val="1"/>
+      <w:numFmt w:val="bullet"/>
+      <w:lvlText w:val="o"/>
+      <w:lvlJc w:val="left"/>
+      <w:pPr>
+        <w:ind w:left="4320" w:hanging="360"/>
+      </w:pPr>
+      <w:rPr>
+        <w:rFonts w:ascii="Courier New" w:hAnsi="Courier New" w:cs="Courier New" w:hint="default"/>
+      </w:rPr>
+    </w:lvl>
+    <w:lvl w:ilvl="5" w:tplc="04160005">
+      <w:start w:val="1"/>
+      <w:numFmt w:val="bullet"/>
+      <w:lvlText w:val=""/>
+      <w:lvlJc w:val="left"/>
+      <w:pPr>
+        <w:ind w:left="5040" w:hanging="360"/>
+      </w:pPr>
+      <w:rPr>
+        <w:rFonts w:ascii="Wingdings" w:hAnsi="Wingdings" w:hint="default"/>
+      </w:rPr>
+    </w:lvl>
+    <w:lvl w:ilvl="6" w:tplc="04160001">
+      <w:start w:val="1"/>
+      <w:numFmt w:val="bullet"/>
+      <w:lvlText w:val=""/>
+      <w:lvlJc w:val="left"/>
+      <w:pPr>
+        <w:ind w:left="5760" w:hanging="360"/>
+      </w:pPr>
+      <w:rPr>
+        <w:rFonts w:ascii="Symbol" w:hAnsi="Symbol" w:hint="default"/>
+      </w:rPr>
+    </w:lvl>
+    <w:lvl w:ilvl="7" w:tplc="04160003">
+      <w:start w:val="1"/>
+      <w:numFmt w:val="bullet"/>
+      <w:lvlText w:val="o"/>
+      <w:lvlJc w:val="left"/>
+      <w:pPr>
+        <w:ind w:left="6480" w:hanging="360"/>
+      </w:pPr>
+      <w:rPr>
+        <w:rFonts w:ascii="Courier New" w:hAnsi="Courier New" w:cs="Courier New" w:hint="default"/>
+      </w:rPr>
+    </w:lvl>
+    <w:lvl w:ilvl="8" w:tplc="04160005">
+      <w:start w:val="1"/>
+      <w:numFmt w:val="bullet"/>
+      <w:lvlText w:val=""/>
+      <w:lvlJc w:val="left"/>
+      <w:pPr>
+        <w:ind w:left="7200" w:hanging="360"/>
+      </w:pPr>
+      <w:rPr>
+        <w:rFonts w:ascii="Wingdings" w:hAnsi="Wingdings" w:hint="default"/>
+      </w:rPr>
+    </w:lvl>
+  </w:abstractNum>
+  <w:abstractNum w:abstractNumId="4">
+    <w:nsid w:val="564844AE"/>
+    <w:multiLevelType w:val="hybridMultilevel"/>
+    <w:tmpl w:val="0522577E"/>
+    <w:lvl w:ilvl="0" w:tplc="04160001">
+      <w:start w:val="1"/>
+      <w:numFmt w:val="bullet"/>
+      <w:lvlText w:val=""/>
+      <w:lvlJc w:val="left"/>
+      <w:pPr>
+        <w:ind w:left="2844" w:hanging="360"/>
+      </w:pPr>
+      <w:rPr>
+        <w:rFonts w:ascii="Symbol" w:hAnsi="Symbol" w:hint="default"/>
+      </w:rPr>
+    </w:lvl>
+    <w:lvl w:ilvl="1" w:tplc="08090003">
+      <w:start w:val="1"/>
+      <w:numFmt w:val="bullet"/>
+      <w:lvlText w:val="o"/>
+      <w:lvlJc w:val="left"/>
+      <w:pPr>
+        <w:ind w:left="3564" w:hanging="360"/>
+      </w:pPr>
+      <w:rPr>
+        <w:rFonts w:ascii="Courier New" w:hAnsi="Courier New" w:cs="Courier New" w:hint="default"/>
+      </w:rPr>
+    </w:lvl>
+    <w:lvl w:ilvl="2" w:tplc="08090005">
+      <w:start w:val="1"/>
+      <w:numFmt w:val="bullet"/>
+      <w:lvlText w:val=""/>
+      <w:lvlJc w:val="left"/>
+      <w:pPr>
+        <w:ind w:left="4284" w:hanging="360"/>
+      </w:pPr>
+      <w:rPr>
+        <w:rFonts w:ascii="Wingdings" w:hAnsi="Wingdings" w:hint="default"/>
+      </w:rPr>
+    </w:lvl>
+    <w:lvl w:ilvl="3" w:tplc="08090001">
+      <w:start w:val="1"/>
+      <w:numFmt w:val="bullet"/>
+      <w:lvlText w:val=""/>
+      <w:lvlJc w:val="left"/>
+      <w:pPr>
+        <w:ind w:left="5004" w:hanging="360"/>
+      </w:pPr>
+      <w:rPr>
+        <w:rFonts w:ascii="Symbol" w:hAnsi="Symbol" w:hint="default"/>
+      </w:rPr>
+    </w:lvl>
+    <w:lvl w:ilvl="4" w:tplc="08090003" w:tentative="1">
+      <w:start w:val="1"/>
+      <w:numFmt w:val="bullet"/>
+      <w:lvlText w:val="o"/>
+      <w:lvlJc w:val="left"/>
+      <w:pPr>
+        <w:ind w:left="5724" w:hanging="360"/>
+      </w:pPr>
+      <w:rPr>
+        <w:rFonts w:ascii="Courier New" w:hAnsi="Courier New" w:cs="Courier New" w:hint="default"/>
+      </w:rPr>
+    </w:lvl>
+    <w:lvl w:ilvl="5" w:tplc="08090005" w:tentative="1">
+      <w:start w:val="1"/>
+      <w:numFmt w:val="bullet"/>
+      <w:lvlText w:val=""/>
+      <w:lvlJc w:val="left"/>
+      <w:pPr>
+        <w:ind w:left="6444" w:hanging="360"/>
+      </w:pPr>
+      <w:rPr>
+        <w:rFonts w:ascii="Wingdings" w:hAnsi="Wingdings" w:hint="default"/>
+      </w:rPr>
+    </w:lvl>
+    <w:lvl w:ilvl="6" w:tplc="08090001" w:tentative="1">
+      <w:start w:val="1"/>
+      <w:numFmt w:val="bullet"/>
+      <w:lvlText w:val=""/>
+      <w:lvlJc w:val="left"/>
+      <w:pPr>
+        <w:ind w:left="7164" w:hanging="360"/>
+      </w:pPr>
+      <w:rPr>
+        <w:rFonts w:ascii="Symbol" w:hAnsi="Symbol" w:hint="default"/>
+      </w:rPr>
+    </w:lvl>
+    <w:lvl w:ilvl="7" w:tplc="08090003" w:tentative="1">
+      <w:start w:val="1"/>
+      <w:numFmt w:val="bullet"/>
+      <w:lvlText w:val="o"/>
+      <w:lvlJc w:val="left"/>
+      <w:pPr>
+        <w:ind w:left="7884" w:hanging="360"/>
+      </w:pPr>
+      <w:rPr>
+        <w:rFonts w:ascii="Courier New" w:hAnsi="Courier New" w:cs="Courier New" w:hint="default"/>
+      </w:rPr>
+    </w:lvl>
+    <w:lvl w:ilvl="8" w:tplc="08090005" w:tentative="1">
+      <w:start w:val="1"/>
+      <w:numFmt w:val="bullet"/>
+      <w:lvlText w:val=""/>
+      <w:lvlJc w:val="left"/>
+      <w:pPr>
+        <w:ind w:left="8604" w:hanging="360"/>
+      </w:pPr>
+      <w:rPr>
+        <w:rFonts w:ascii="Wingdings" w:hAnsi="Wingdings" w:hint="default"/>
+      </w:rPr>
+    </w:lvl>
+  </w:abstractNum>
+  <w:abstractNum w:abstractNumId="5">
+    <w:nsid w:val="5EEF41F9"/>
+    <w:multiLevelType w:val="hybridMultilevel"/>
+    <w:tmpl w:val="127EE2C0"/>
+    <w:lvl w:ilvl="0" w:tplc="6EC85A32">
+      <w:start w:val="1"/>
+      <w:numFmt w:val="bullet"/>
+      <w:lvlText w:val=""/>
+      <w:lvlJc w:val="left"/>
+      <w:pPr>
+        <w:ind w:left="720" w:hanging="360"/>
+      </w:pPr>
+      <w:rPr>
+        <w:rFonts w:ascii="Symbol" w:hAnsi="Symbol" w:hint="default"/>
+      </w:rPr>
+    </w:lvl>
+    <w:lvl w:ilvl="1" w:tplc="0416000B">
+      <w:start w:val="1"/>
+      <w:numFmt w:val="bullet"/>
+      <w:lvlText w:val=""/>
+      <w:lvlJc w:val="left"/>
+      <w:pPr>
+        <w:ind w:left="1440" w:hanging="360"/>
+      </w:pPr>
+      <w:rPr>
+        <w:rFonts w:ascii="Wingdings" w:hAnsi="Wingdings" w:hint="default"/>
+      </w:rPr>
+    </w:lvl>
+    <w:lvl w:ilvl="2" w:tplc="04160005">
+      <w:start w:val="1"/>
+      <w:numFmt w:val="bullet"/>
+      <w:lvlText w:val=""/>
+      <w:lvlJc w:val="left"/>
+      <w:pPr>
+        <w:ind w:left="2160" w:hanging="360"/>
+      </w:pPr>
+      <w:rPr>
+        <w:rFonts w:ascii="Wingdings" w:hAnsi="Wingdings" w:hint="default"/>
+      </w:rPr>
+    </w:lvl>
+    <w:lvl w:ilvl="3" w:tplc="7FFC6464">
+      <w:start w:val="1"/>
+      <w:numFmt w:val="bullet"/>
+      <w:lvlText w:val=""/>
+      <w:lvlJc w:val="left"/>
+      <w:pPr>
+        <w:ind w:left="2880" w:hanging="360"/>
+      </w:pPr>
+      <w:rPr>
+        <w:rFonts w:ascii="Symbol" w:hAnsi="Symbol" w:hint="default"/>
+        <w:sz w:val="24"/>
+        <w:szCs w:val="24"/>
+      </w:rPr>
+    </w:lvl>
+    <w:lvl w:ilvl="4" w:tplc="04160003">
+      <w:start w:val="1"/>
+      <w:numFmt w:val="bullet"/>
+      <w:lvlText w:val="o"/>
+      <w:lvlJc w:val="left"/>
+      <w:pPr>
+        <w:ind w:left="3600" w:hanging="360"/>
+      </w:pPr>
+      <w:rPr>
+        <w:rFonts w:ascii="Courier New" w:hAnsi="Courier New" w:cs="Courier New" w:hint="default"/>
+      </w:rPr>
+    </w:lvl>
+    <w:lvl w:ilvl="5" w:tplc="04160005">
+      <w:start w:val="1"/>
+      <w:numFmt w:val="bullet"/>
+      <w:lvlText w:val=""/>
+      <w:lvlJc w:val="left"/>
+      <w:pPr>
+        <w:ind w:left="4320" w:hanging="360"/>
+      </w:pPr>
+      <w:rPr>
+        <w:rFonts w:ascii="Wingdings" w:hAnsi="Wingdings" w:hint="default"/>
+      </w:rPr>
+    </w:lvl>
+    <w:lvl w:ilvl="6" w:tplc="04160001">
+      <w:start w:val="1"/>
+      <w:numFmt w:val="bullet"/>
+      <w:lvlText w:val=""/>
+      <w:lvlJc w:val="left"/>
+      <w:pPr>
+        <w:ind w:left="5040" w:hanging="360"/>
+      </w:pPr>
+      <w:rPr>
+        <w:rFonts w:ascii="Symbol" w:hAnsi="Symbol" w:hint="default"/>
+      </w:rPr>
+    </w:lvl>
+    <w:lvl w:ilvl="7" w:tplc="04160003" w:tentative="1">
+      <w:start w:val="1"/>
+      <w:numFmt w:val="bullet"/>
+      <w:lvlText w:val="o"/>
+      <w:lvlJc w:val="left"/>
+      <w:pPr>
+        <w:ind w:left="5760" w:hanging="360"/>
+      </w:pPr>
+      <w:rPr>
+        <w:rFonts w:ascii="Courier New" w:hAnsi="Courier New" w:cs="Courier New" w:hint="default"/>
+      </w:rPr>
+    </w:lvl>
+    <w:lvl w:ilvl="8" w:tplc="04160005" w:tentative="1">
+      <w:start w:val="1"/>
+      <w:numFmt w:val="bullet"/>
+      <w:lvlText w:val=""/>
+      <w:lvlJc w:val="left"/>
+      <w:pPr>
+        <w:ind w:left="6480" w:hanging="360"/>
+      </w:pPr>
+      <w:rPr>
+        <w:rFonts w:ascii="Wingdings" w:hAnsi="Wingdings" w:hint="default"/>
+      </w:rPr>
+    </w:lvl>
+  </w:abstractNum>
   <w:num w:numId="1">
+    <w:abstractNumId w:val="5"/>
+  </w:num>
+  <w:num w:numId="2">
+    <w:abstractNumId w:val="3"/>
+  </w:num>
+  <w:num w:numId="3">
+    <w:abstractNumId w:val="5"/>
+  </w:num>
+  <w:num w:numId="4">
+    <w:abstractNumId w:val="1"/>
+  </w:num>
+  <w:num w:numId="5">
+    <w:abstractNumId w:val="2"/>
+  </w:num>
+  <w:num w:numId="6">
     <w:abstractNumId w:val="4"/>
   </w:num>
-  <w:num w:numId="2">
-    <w:abstractNumId w:val="2"/>
-  </w:num>
-  <w:num w:numId="3">
-    <w:abstractNumId w:val="4"/>
-  </w:num>
-  <w:num w:numId="4">
-    <w:abstractNumId w:val="0"/>
-  </w:num>
-  <w:num w:numId="5">
-    <w:abstractNumId w:val="1"/>
-  </w:num>
-  <w:num w:numId="6">
+  <w:num w:numId="7">
     <w:abstractNumId w:val="3"/>
   </w:num>
-  <w:num w:numId="7">
-    <w:abstractNumId w:val="2"/>
+  <w:num w:numId="8">
+    <w:abstractNumId w:val="5"/>
   </w:num>
-  <w:num w:numId="8">
-    <w:abstractNumId w:val="4"/>
+  <w:num w:numId="9">
+    <w:abstractNumId w:val="0"/>
   </w:num>
 </w:numbering>
 </file>

</xml_diff>